<commit_message>
Update 2 - David
</commit_message>
<xml_diff>
--- a/Laporan Tugas 1 Megantropus.docx
+++ b/Laporan Tugas 1 Megantropus.docx
@@ -188,6 +188,7 @@
             <w:dataBinding w:prefixMappings="xmlns:ns0='http://purl.org/dc/elements/1.1/' xmlns:ns1='http://schemas.openxmlformats.org/package/2006/metadata/core-properties' " w:xpath="/ns1:coreProperties[1]/ns0:subject[1]" w:storeItemID="{6C3C8BC8-F283-45AE-878A-BAB7291924A1}"/>
             <w:text/>
           </w:sdtPr>
+          <w:sdtEndPr/>
           <w:sdtContent>
             <w:p>
               <w:pPr>
@@ -614,6 +615,9 @@
             </mc:AlternateContent>
           </w:r>
           <w:r>
+            <w:rPr>
+              <w:noProof/>
+            </w:rPr>
             <w:drawing>
               <wp:anchor distT="0" distB="0" distL="114300" distR="114300" simplePos="0" relativeHeight="251660288" behindDoc="0" locked="0" layoutInCell="1" allowOverlap="1" wp14:anchorId="7454EB1A" wp14:editId="50A13115">
                 <wp:simplePos x="0" y="0"/>
@@ -881,25 +885,7 @@
             <w:sz w:val="24"/>
             <w:szCs w:val="24"/>
           </w:rPr>
-          <w:t>https://github.com/famuh/Mega</w:t>
-        </w:r>
-        <w:r>
-          <w:rPr>
-            <w:rStyle w:val="Hyperlink"/>
-            <w:rFonts w:ascii="Times New Roman" w:hAnsi="Times New Roman" w:cs="Times New Roman"/>
-            <w:sz w:val="24"/>
-            <w:szCs w:val="24"/>
-          </w:rPr>
-          <w:t>n</w:t>
-        </w:r>
-        <w:r>
-          <w:rPr>
-            <w:rStyle w:val="Hyperlink"/>
-            <w:rFonts w:ascii="Times New Roman" w:hAnsi="Times New Roman" w:cs="Times New Roman"/>
-            <w:sz w:val="24"/>
-            <w:szCs w:val="24"/>
-          </w:rPr>
-          <w:t>tropus.git</w:t>
+          <w:t>https://github.com/famuh/Megantropus.git</w:t>
         </w:r>
       </w:hyperlink>
       <w:r>
@@ -1219,7 +1205,23 @@
           <w:sz w:val="24"/>
           <w:szCs w:val="24"/>
         </w:rPr>
-        <w:t xml:space="preserve">semala </w:t>
+        <w:t>sela</w:t>
+      </w:r>
+      <w:r>
+        <w:rPr>
+          <w:rFonts w:ascii="Times New Roman" w:hAnsi="Times New Roman" w:cs="Times New Roman"/>
+          <w:sz w:val="24"/>
+          <w:szCs w:val="24"/>
+        </w:rPr>
+        <w:t>ma</w:t>
+      </w:r>
+      <w:r>
+        <w:rPr>
+          <w:rFonts w:ascii="Times New Roman" w:hAnsi="Times New Roman" w:cs="Times New Roman"/>
+          <w:sz w:val="24"/>
+          <w:szCs w:val="24"/>
+        </w:rPr>
+        <w:t xml:space="preserve"> </w:t>
       </w:r>
       <w:r>
         <w:rPr>
@@ -1344,31 +1346,7 @@
           <w:sz w:val="24"/>
           <w:szCs w:val="24"/>
         </w:rPr>
-        <w:t xml:space="preserve">. </w:t>
-      </w:r>
-      <w:r>
-        <w:rPr>
-          <w:rFonts w:ascii="Times New Roman" w:hAnsi="Times New Roman" w:cs="Times New Roman"/>
-          <w:sz w:val="24"/>
-          <w:szCs w:val="24"/>
-        </w:rPr>
-        <w:t xml:space="preserve">Kebutuhan tersebut merupakan kebutuhan utama bagi </w:t>
-      </w:r>
-      <w:r>
-        <w:rPr>
-          <w:rFonts w:ascii="Times New Roman" w:hAnsi="Times New Roman" w:cs="Times New Roman"/>
-          <w:sz w:val="24"/>
-          <w:szCs w:val="24"/>
-        </w:rPr>
-        <w:t>Dosen</w:t>
-      </w:r>
-      <w:r>
-        <w:rPr>
-          <w:rFonts w:ascii="Times New Roman" w:hAnsi="Times New Roman" w:cs="Times New Roman"/>
-          <w:sz w:val="24"/>
-          <w:szCs w:val="24"/>
-        </w:rPr>
-        <w:t xml:space="preserve"> yang harus dipenuhi dalam pengembangan perangkat lunak ini.</w:t>
+        <w:t>. Kebutuhan tersebut merupakan kebutuhan utama bagi Dosen yang harus dipenuhi dalam pengembangan perangkat lunak ini.</w:t>
       </w:r>
     </w:p>
     <w:sectPr>
@@ -2787,7 +2765,9 @@
   </w:compat>
   <w:rsids>
     <w:rsidRoot w:val="00C12175"/>
+    <w:rsid w:val="001D217B"/>
     <w:rsid w:val="004D1519"/>
+    <w:rsid w:val="008A5630"/>
     <w:rsid w:val="00C12175"/>
   </w:rsids>
   <m:mathPr>

</xml_diff>

<commit_message>
Update 6 - David
</commit_message>
<xml_diff>
--- a/Laporan Tugas 1 Megantropus.docx
+++ b/Laporan Tugas 1 Megantropus.docx
@@ -49,7 +49,7 @@
                         <pic:cNvPicPr/>
                       </pic:nvPicPr>
                       <pic:blipFill>
-                        <a:blip r:embed="rId7" cstate="print">
+                        <a:blip r:embed="rId9" cstate="print">
                           <a:duotone>
                             <a:schemeClr val="accent1">
                               <a:shade val="45000"/>
@@ -241,7 +241,7 @@
                         <pic:cNvPicPr/>
                       </pic:nvPicPr>
                       <pic:blipFill>
-                        <a:blip r:embed="rId8" cstate="print">
+                        <a:blip r:embed="rId10" cstate="print">
                           <a:duotone>
                             <a:schemeClr val="accent1">
                               <a:shade val="45000"/>
@@ -642,7 +642,7 @@
                         <pic:cNvPicPr/>
                       </pic:nvPicPr>
                       <pic:blipFill>
-                        <a:blip r:embed="rId9">
+                        <a:blip r:embed="rId11">
                           <a:extLst>
                             <a:ext uri="{28A0092B-C50C-407E-A947-70E740481C1C}">
                               <a14:useLocalDpi xmlns:a14="http://schemas.microsoft.com/office/drawing/2010/main" val="0"/>
@@ -877,7 +877,7 @@
         </w:rPr>
         <w:t xml:space="preserve"> Disini kami menyimpan dan mengelola laporan yang kami buat ini kedalam GitHub. Adapun alamat yang kami gunakan dalam menyusun laporan ini adalah </w:t>
       </w:r>
-      <w:hyperlink r:id="rId10" w:history="1">
+      <w:hyperlink r:id="rId12" w:history="1">
         <w:r>
           <w:rPr>
             <w:rStyle w:val="Hyperlink"/>
@@ -1043,7 +1043,7 @@
                     </pic:cNvPicPr>
                   </pic:nvPicPr>
                   <pic:blipFill>
-                    <a:blip r:embed="rId11" cstate="print">
+                    <a:blip r:embed="rId13" cstate="print">
                       <a:extLst>
                         <a:ext uri="{28A0092B-C50C-407E-A947-70E740481C1C}">
                           <a14:useLocalDpi xmlns:a14="http://schemas.microsoft.com/office/drawing/2010/main" val="0"/>
@@ -1089,7 +1089,63 @@
           <w:sz w:val="24"/>
           <w:szCs w:val="24"/>
         </w:rPr>
-        <w:t xml:space="preserve">Sebelum kita melakukan pengembangan perangkat lunak Manajemen Nilai Mahasiswa, diperlukan analisis kebutuhan dari </w:t>
+        <w:t>Sebelum kita melakukan pengembangan perangkat lunak Manajemen Nilai Mahasiswa, diperlukan analisis kebutuhan</w:t>
+      </w:r>
+      <w:r>
+        <w:rPr>
+          <w:rFonts w:ascii="Times New Roman" w:hAnsi="Times New Roman" w:cs="Times New Roman"/>
+          <w:sz w:val="24"/>
+          <w:szCs w:val="24"/>
+        </w:rPr>
+        <w:t xml:space="preserve"> </w:t>
+      </w:r>
+      <w:r>
+        <w:rPr>
+          <w:rFonts w:ascii="Times New Roman" w:hAnsi="Times New Roman" w:cs="Times New Roman"/>
+          <w:sz w:val="24"/>
+          <w:szCs w:val="24"/>
+        </w:rPr>
+        <w:t>yang akan dijadikan sebagai</w:t>
+      </w:r>
+      <w:r>
+        <w:rPr>
+          <w:rFonts w:ascii="Times New Roman" w:hAnsi="Times New Roman" w:cs="Times New Roman"/>
+          <w:sz w:val="24"/>
+          <w:szCs w:val="24"/>
+        </w:rPr>
+        <w:t xml:space="preserve"> </w:t>
+      </w:r>
+      <w:r>
+        <w:rPr>
+          <w:rFonts w:ascii="Times New Roman" w:hAnsi="Times New Roman" w:cs="Times New Roman"/>
+          <w:sz w:val="24"/>
+          <w:szCs w:val="24"/>
+        </w:rPr>
+        <w:t>masukan atau acuan dalam pe</w:t>
+      </w:r>
+      <w:r>
+        <w:rPr>
+          <w:rFonts w:ascii="Times New Roman" w:hAnsi="Times New Roman" w:cs="Times New Roman"/>
+          <w:sz w:val="24"/>
+          <w:szCs w:val="24"/>
+        </w:rPr>
+        <w:t>ngembangan</w:t>
+      </w:r>
+      <w:r>
+        <w:rPr>
+          <w:rFonts w:ascii="Times New Roman" w:hAnsi="Times New Roman" w:cs="Times New Roman"/>
+          <w:sz w:val="24"/>
+          <w:szCs w:val="24"/>
+        </w:rPr>
+        <w:t xml:space="preserve"> tersebut</w:t>
+      </w:r>
+      <w:r>
+        <w:rPr>
+          <w:rFonts w:ascii="Times New Roman" w:hAnsi="Times New Roman" w:cs="Times New Roman"/>
+          <w:sz w:val="24"/>
+          <w:szCs w:val="24"/>
+        </w:rPr>
+        <w:t xml:space="preserve"> dari </w:t>
       </w:r>
       <w:r>
         <w:rPr>
@@ -1269,7 +1325,7 @@
           <w:sz w:val="24"/>
           <w:szCs w:val="24"/>
         </w:rPr>
-        <w:t xml:space="preserve">Adapun kebutuhan lainnya yang kami rasa merupakan kebutuhan tambahan dari Mahasiswa yaitu dapat melakukan rincian detail dari nilai tugas dan nilai akhir. Sebagai contoh nilai tugas yang diperoleh oleh Mahasiswa A merupakan </w:t>
+        <w:t xml:space="preserve">Adapun kebutuhan lainnya yang kami rasa merupakan kebutuhan tambahan dari Mahasiswa yaitu dapat melakukan rincian detail dari nilai </w:t>
       </w:r>
       <w:r>
         <w:rPr>
@@ -1278,7 +1334,7 @@
           <w:szCs w:val="24"/>
         </w:rPr>
         <w:lastRenderedPageBreak/>
-        <w:t xml:space="preserve">nilai gabungan dari 5 tugas yang ada dengan </w:t>
+        <w:t xml:space="preserve">tugas dan nilai akhir. Sebagai contoh nilai tugas yang diperoleh oleh Mahasiswa A merupakan nilai gabungan dari 5 tugas yang ada dengan </w:t>
       </w:r>
       <w:r>
         <w:rPr>
@@ -1364,6 +1420,30 @@
         </w:rPr>
         <w:t>. Kebutuhan tersebut merupakan kebutuhan utama bagi Dosen yang harus dipenuhi dalam pengembangan perangkat lunak ini.</w:t>
       </w:r>
+      <w:r>
+        <w:rPr>
+          <w:rFonts w:ascii="Times New Roman" w:hAnsi="Times New Roman" w:cs="Times New Roman"/>
+          <w:sz w:val="24"/>
+          <w:szCs w:val="24"/>
+        </w:rPr>
+        <w:t xml:space="preserve"> Kebutuhan lainnya adalah Dosen dapat </w:t>
+      </w:r>
+      <w:r>
+        <w:rPr>
+          <w:rFonts w:ascii="Times New Roman" w:hAnsi="Times New Roman" w:cs="Times New Roman"/>
+          <w:sz w:val="24"/>
+          <w:szCs w:val="24"/>
+        </w:rPr>
+        <w:t xml:space="preserve">melakukan sorting berdasarkan nilai terendah maupun tertinggi, guna untuk mengetahui tingkat kepahaman Mahasiswa dengan matakuliah tertentu. Dosen </w:t>
+      </w:r>
+      <w:r>
+        <w:rPr>
+          <w:rFonts w:ascii="Times New Roman" w:hAnsi="Times New Roman" w:cs="Times New Roman"/>
+          <w:sz w:val="24"/>
+          <w:szCs w:val="24"/>
+        </w:rPr>
+        <w:t>juga dapat melakukan pengeditan nilai mahasiswa, ini penting bila nantinya terdapat kesalahan penginputan sebelumnya yang dilakukan oleh dosen.</w:t>
+      </w:r>
     </w:p>
     <w:p>
       <w:pPr>
@@ -1382,8 +1462,742 @@
           <w:sz w:val="24"/>
           <w:szCs w:val="24"/>
         </w:rPr>
-        <w:t>LANJUTAN …</w:t>
-      </w:r>
+        <w:t xml:space="preserve">Analisis kebutuhan yang terakhir pada sisi </w:t>
+      </w:r>
+      <w:r>
+        <w:rPr>
+          <w:rFonts w:ascii="Times New Roman" w:hAnsi="Times New Roman" w:cs="Times New Roman"/>
+          <w:sz w:val="24"/>
+          <w:szCs w:val="24"/>
+        </w:rPr>
+        <w:t xml:space="preserve">admin yaitu Unit Perguruan Tinggi harus bisa melihat semua daftar nilai mata kuliah dari mahasiswa yang ada di Perguruan Tinggi tersebut. Admin </w:t>
+      </w:r>
+      <w:r>
+        <w:rPr>
+          <w:rFonts w:ascii="Times New Roman" w:hAnsi="Times New Roman" w:cs="Times New Roman"/>
+          <w:sz w:val="24"/>
+          <w:szCs w:val="24"/>
+        </w:rPr>
+        <w:t xml:space="preserve">harus dapat memproses, memvalidasi, dan menampilkan nilai-nilai yang diinput oleh dosen ke mahasiswa. Admin dapat menerima pengajuan koreksi nilai yang dilakukan oleh mahasiswa apabila nilai yang diinput tidak sesuai. </w:t>
+      </w:r>
+      <w:r>
+        <w:rPr>
+          <w:rFonts w:ascii="Times New Roman" w:hAnsi="Times New Roman" w:cs="Times New Roman"/>
+          <w:sz w:val="24"/>
+          <w:szCs w:val="24"/>
+        </w:rPr>
+        <w:t xml:space="preserve">Kebutuhan tersebut merupakan kebutuhan utama bagi </w:t>
+      </w:r>
+      <w:r>
+        <w:rPr>
+          <w:rFonts w:ascii="Times New Roman" w:hAnsi="Times New Roman" w:cs="Times New Roman"/>
+          <w:sz w:val="24"/>
+          <w:szCs w:val="24"/>
+        </w:rPr>
+        <w:t>Admin</w:t>
+      </w:r>
+      <w:r>
+        <w:rPr>
+          <w:rFonts w:ascii="Times New Roman" w:hAnsi="Times New Roman" w:cs="Times New Roman"/>
+          <w:sz w:val="24"/>
+          <w:szCs w:val="24"/>
+        </w:rPr>
+        <w:t xml:space="preserve"> yang harus dipenuhi dalam pengembangan perangkat lunak ini.</w:t>
+      </w:r>
+    </w:p>
+    <w:p>
+      <w:pPr>
+        <w:spacing w:line="360" w:lineRule="auto"/>
+        <w:jc w:val="center"/>
+        <w:rPr>
+          <w:rFonts w:ascii="Times New Roman" w:hAnsi="Times New Roman" w:cs="Times New Roman"/>
+          <w:sz w:val="24"/>
+          <w:szCs w:val="24"/>
+        </w:rPr>
+      </w:pPr>
+      <w:r>
+        <w:rPr>
+          <w:noProof/>
+        </w:rPr>
+        <mc:AlternateContent>
+          <mc:Choice Requires="wps">
+            <w:drawing>
+              <wp:anchor distT="45720" distB="45720" distL="114300" distR="114300" simplePos="0" relativeHeight="251664384" behindDoc="0" locked="0" layoutInCell="1" allowOverlap="1" wp14:anchorId="79345456" wp14:editId="6148975F">
+                <wp:simplePos x="0" y="0"/>
+                <wp:positionH relativeFrom="column">
+                  <wp:posOffset>1216025</wp:posOffset>
+                </wp:positionH>
+                <wp:positionV relativeFrom="paragraph">
+                  <wp:posOffset>1379855</wp:posOffset>
+                </wp:positionV>
+                <wp:extent cx="3283889" cy="379693"/>
+                <wp:effectExtent l="0" t="0" r="0" b="1905"/>
+                <wp:wrapNone/>
+                <wp:docPr id="4" name="Text Box 2"/>
+                <wp:cNvGraphicFramePr>
+                  <a:graphicFrameLocks xmlns:a="http://schemas.openxmlformats.org/drawingml/2006/main"/>
+                </wp:cNvGraphicFramePr>
+                <a:graphic xmlns:a="http://schemas.openxmlformats.org/drawingml/2006/main">
+                  <a:graphicData uri="http://schemas.microsoft.com/office/word/2010/wordprocessingShape">
+                    <wps:wsp>
+                      <wps:cNvSpPr txBox="1">
+                        <a:spLocks noChangeArrowheads="1"/>
+                      </wps:cNvSpPr>
+                      <wps:spPr bwMode="auto">
+                        <a:xfrm>
+                          <a:off x="0" y="0"/>
+                          <a:ext cx="3283889" cy="379693"/>
+                        </a:xfrm>
+                        <a:prstGeom prst="rect">
+                          <a:avLst/>
+                        </a:prstGeom>
+                        <a:noFill/>
+                        <a:ln w="9525">
+                          <a:noFill/>
+                          <a:miter lim="800000"/>
+                          <a:headEnd/>
+                          <a:tailEnd/>
+                        </a:ln>
+                      </wps:spPr>
+                      <wps:txbx>
+                        <w:txbxContent>
+                          <w:p>
+                            <w:pPr>
+                              <w:keepNext/>
+                              <w:spacing w:line="360" w:lineRule="auto"/>
+                              <w:jc w:val="center"/>
+                              <w:rPr>
+                                <w:rFonts w:ascii="Times New Roman" w:hAnsi="Times New Roman" w:cs="Times New Roman"/>
+                                <w:sz w:val="16"/>
+                                <w:szCs w:val="16"/>
+                              </w:rPr>
+                            </w:pPr>
+                            <w:r>
+                              <w:rPr>
+                                <w:rFonts w:ascii="Times New Roman" w:hAnsi="Times New Roman" w:cs="Times New Roman"/>
+                                <w:sz w:val="16"/>
+                                <w:szCs w:val="16"/>
+                              </w:rPr>
+                              <w:t>Gambaran</w:t>
+                            </w:r>
+                            <w:r>
+                              <w:rPr>
+                                <w:rFonts w:ascii="Times New Roman" w:hAnsi="Times New Roman" w:cs="Times New Roman"/>
+                                <w:sz w:val="16"/>
+                                <w:szCs w:val="16"/>
+                              </w:rPr>
+                              <w:t xml:space="preserve"> sistem dari sisi </w:t>
+                            </w:r>
+                            <w:r>
+                              <w:rPr>
+                                <w:rFonts w:ascii="Times New Roman" w:hAnsi="Times New Roman" w:cs="Times New Roman"/>
+                                <w:b/>
+                                <w:bCs/>
+                                <w:sz w:val="16"/>
+                                <w:szCs w:val="16"/>
+                              </w:rPr>
+                              <w:t>dosen</w:t>
+                            </w:r>
+                            <w:r>
+                              <w:rPr>
+                                <w:rFonts w:ascii="Times New Roman" w:hAnsi="Times New Roman" w:cs="Times New Roman"/>
+                                <w:sz w:val="16"/>
+                                <w:szCs w:val="16"/>
+                              </w:rPr>
+                              <w:t xml:space="preserve"> yang akan dikembangkan pada Tugas 2</w:t>
+                            </w:r>
+                          </w:p>
+                        </w:txbxContent>
+                      </wps:txbx>
+                      <wps:bodyPr rot="0" vert="horz" wrap="square" lIns="91440" tIns="45720" rIns="91440" bIns="45720" anchor="ctr" anchorCtr="0">
+                        <a:noAutofit/>
+                      </wps:bodyPr>
+                    </wps:wsp>
+                  </a:graphicData>
+                </a:graphic>
+                <wp14:sizeRelH relativeFrom="margin">
+                  <wp14:pctWidth>0</wp14:pctWidth>
+                </wp14:sizeRelH>
+                <wp14:sizeRelV relativeFrom="margin">
+                  <wp14:pctHeight>0</wp14:pctHeight>
+                </wp14:sizeRelV>
+              </wp:anchor>
+            </w:drawing>
+          </mc:Choice>
+          <mc:Fallback>
+            <w:pict>
+              <v:shapetype w14:anchorId="79345456" id="_x0000_t202" coordsize="21600,21600" o:spt="202" path="m,l,21600r21600,l21600,xe">
+                <v:stroke joinstyle="miter"/>
+                <v:path gradientshapeok="t" o:connecttype="rect"/>
+              </v:shapetype>
+              <v:shape id="_x0000_s1028" type="#_x0000_t202" style="position:absolute;left:0;text-align:left;margin-left:95.75pt;margin-top:108.65pt;width:258.55pt;height:29.9pt;z-index:251664384;visibility:visible;mso-wrap-style:square;mso-width-percent:0;mso-height-percent:0;mso-wrap-distance-left:9pt;mso-wrap-distance-top:3.6pt;mso-wrap-distance-right:9pt;mso-wrap-distance-bottom:3.6pt;mso-position-horizontal:absolute;mso-position-horizontal-relative:text;mso-position-vertical:absolute;mso-position-vertical-relative:text;mso-width-percent:0;mso-height-percent:0;mso-width-relative:margin;mso-height-relative:margin;v-text-anchor:middle" o:gfxdata="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" filled="f" stroked="f">
+                <v:textbox>
+                  <w:txbxContent>
+                    <w:p>
+                      <w:pPr>
+                        <w:keepNext/>
+                        <w:spacing w:line="360" w:lineRule="auto"/>
+                        <w:jc w:val="center"/>
+                        <w:rPr>
+                          <w:rFonts w:ascii="Times New Roman" w:hAnsi="Times New Roman" w:cs="Times New Roman"/>
+                          <w:sz w:val="16"/>
+                          <w:szCs w:val="16"/>
+                        </w:rPr>
+                      </w:pPr>
+                      <w:r>
+                        <w:rPr>
+                          <w:rFonts w:ascii="Times New Roman" w:hAnsi="Times New Roman" w:cs="Times New Roman"/>
+                          <w:sz w:val="16"/>
+                          <w:szCs w:val="16"/>
+                        </w:rPr>
+                        <w:t>Gambaran</w:t>
+                      </w:r>
+                      <w:r>
+                        <w:rPr>
+                          <w:rFonts w:ascii="Times New Roman" w:hAnsi="Times New Roman" w:cs="Times New Roman"/>
+                          <w:sz w:val="16"/>
+                          <w:szCs w:val="16"/>
+                        </w:rPr>
+                        <w:t xml:space="preserve"> sistem dari sisi </w:t>
+                      </w:r>
+                      <w:r>
+                        <w:rPr>
+                          <w:rFonts w:ascii="Times New Roman" w:hAnsi="Times New Roman" w:cs="Times New Roman"/>
+                          <w:b/>
+                          <w:bCs/>
+                          <w:sz w:val="16"/>
+                          <w:szCs w:val="16"/>
+                        </w:rPr>
+                        <w:t>dosen</w:t>
+                      </w:r>
+                      <w:r>
+                        <w:rPr>
+                          <w:rFonts w:ascii="Times New Roman" w:hAnsi="Times New Roman" w:cs="Times New Roman"/>
+                          <w:sz w:val="16"/>
+                          <w:szCs w:val="16"/>
+                        </w:rPr>
+                        <w:t xml:space="preserve"> yang akan dikembangkan pada Tugas 2</w:t>
+                      </w:r>
+                    </w:p>
+                  </w:txbxContent>
+                </v:textbox>
+              </v:shape>
+            </w:pict>
+          </mc:Fallback>
+        </mc:AlternateContent>
+      </w:r>
+      <w:r>
+        <w:rPr>
+          <w:rFonts w:ascii="Times New Roman" w:hAnsi="Times New Roman" w:cs="Times New Roman"/>
+          <w:noProof/>
+          <w:sz w:val="24"/>
+          <w:szCs w:val="24"/>
+        </w:rPr>
+        <w:drawing>
+          <wp:inline distT="0" distB="0" distL="0" distR="0" wp14:anchorId="10CAC245" wp14:editId="292AE69C">
+            <wp:extent cx="3820790" cy="1501096"/>
+            <wp:effectExtent l="0" t="0" r="0" b="4445"/>
+            <wp:docPr id="3" name="Picture 3"/>
+            <wp:cNvGraphicFramePr>
+              <a:graphicFrameLocks xmlns:a="http://schemas.openxmlformats.org/drawingml/2006/main" noChangeAspect="1"/>
+            </wp:cNvGraphicFramePr>
+            <a:graphic xmlns:a="http://schemas.openxmlformats.org/drawingml/2006/main">
+              <a:graphicData uri="http://schemas.openxmlformats.org/drawingml/2006/picture">
+                <pic:pic xmlns:pic="http://schemas.openxmlformats.org/drawingml/2006/picture">
+                  <pic:nvPicPr>
+                    <pic:cNvPr id="0" name="Picture 2"/>
+                    <pic:cNvPicPr>
+                      <a:picLocks noChangeAspect="1" noChangeArrowheads="1"/>
+                    </pic:cNvPicPr>
+                  </pic:nvPicPr>
+                  <pic:blipFill rotWithShape="1">
+                    <a:blip r:embed="rId14" cstate="print">
+                      <a:extLst>
+                        <a:ext uri="{28A0092B-C50C-407E-A947-70E740481C1C}">
+                          <a14:useLocalDpi xmlns:a14="http://schemas.microsoft.com/office/drawing/2010/main" val="0"/>
+                        </a:ext>
+                      </a:extLst>
+                    </a:blip>
+                    <a:srcRect b="28061"/>
+                    <a:stretch/>
+                  </pic:blipFill>
+                  <pic:spPr bwMode="auto">
+                    <a:xfrm>
+                      <a:off x="0" y="0"/>
+                      <a:ext cx="3846608" cy="1511239"/>
+                    </a:xfrm>
+                    <a:prstGeom prst="rect">
+                      <a:avLst/>
+                    </a:prstGeom>
+                    <a:noFill/>
+                    <a:ln>
+                      <a:noFill/>
+                    </a:ln>
+                    <a:extLst>
+                      <a:ext uri="{53640926-AAD7-44D8-BBD7-CCE9431645EC}">
+                        <a14:shadowObscured xmlns:a14="http://schemas.microsoft.com/office/drawing/2010/main"/>
+                      </a:ext>
+                    </a:extLst>
+                  </pic:spPr>
+                </pic:pic>
+              </a:graphicData>
+            </a:graphic>
+          </wp:inline>
+        </w:drawing>
+      </w:r>
+    </w:p>
+    <w:p>
+      <w:pPr>
+        <w:tabs>
+          <w:tab w:val="center" w:pos="4513"/>
+          <w:tab w:val="right" w:pos="9026"/>
+        </w:tabs>
+        <w:spacing w:line="360" w:lineRule="auto"/>
+        <w:jc w:val="center"/>
+        <w:rPr>
+          <w:rFonts w:ascii="Times New Roman" w:hAnsi="Times New Roman" w:cs="Times New Roman"/>
+          <w:sz w:val="24"/>
+          <w:szCs w:val="24"/>
+        </w:rPr>
+      </w:pPr>
+      <w:r>
+        <w:rPr>
+          <w:noProof/>
+        </w:rPr>
+        <mc:AlternateContent>
+          <mc:Choice Requires="wps">
+            <w:drawing>
+              <wp:anchor distT="45720" distB="45720" distL="114300" distR="114300" simplePos="0" relativeHeight="251666432" behindDoc="0" locked="0" layoutInCell="1" allowOverlap="1" wp14:anchorId="441072B9" wp14:editId="1614B55E">
+                <wp:simplePos x="0" y="0"/>
+                <wp:positionH relativeFrom="column">
+                  <wp:posOffset>1219907</wp:posOffset>
+                </wp:positionH>
+                <wp:positionV relativeFrom="paragraph">
+                  <wp:posOffset>1956435</wp:posOffset>
+                </wp:positionV>
+                <wp:extent cx="3283889" cy="379693"/>
+                <wp:effectExtent l="0" t="0" r="0" b="1905"/>
+                <wp:wrapNone/>
+                <wp:docPr id="6" name="Text Box 2"/>
+                <wp:cNvGraphicFramePr>
+                  <a:graphicFrameLocks xmlns:a="http://schemas.openxmlformats.org/drawingml/2006/main"/>
+                </wp:cNvGraphicFramePr>
+                <a:graphic xmlns:a="http://schemas.openxmlformats.org/drawingml/2006/main">
+                  <a:graphicData uri="http://schemas.microsoft.com/office/word/2010/wordprocessingShape">
+                    <wps:wsp>
+                      <wps:cNvSpPr txBox="1">
+                        <a:spLocks noChangeArrowheads="1"/>
+                      </wps:cNvSpPr>
+                      <wps:spPr bwMode="auto">
+                        <a:xfrm>
+                          <a:off x="0" y="0"/>
+                          <a:ext cx="3283889" cy="379693"/>
+                        </a:xfrm>
+                        <a:prstGeom prst="rect">
+                          <a:avLst/>
+                        </a:prstGeom>
+                        <a:noFill/>
+                        <a:ln w="9525">
+                          <a:noFill/>
+                          <a:miter lim="800000"/>
+                          <a:headEnd/>
+                          <a:tailEnd/>
+                        </a:ln>
+                      </wps:spPr>
+                      <wps:txbx>
+                        <w:txbxContent>
+                          <w:p>
+                            <w:pPr>
+                              <w:keepNext/>
+                              <w:spacing w:line="360" w:lineRule="auto"/>
+                              <w:jc w:val="center"/>
+                              <w:rPr>
+                                <w:rFonts w:ascii="Times New Roman" w:hAnsi="Times New Roman" w:cs="Times New Roman"/>
+                                <w:sz w:val="16"/>
+                                <w:szCs w:val="16"/>
+                              </w:rPr>
+                            </w:pPr>
+                            <w:r>
+                              <w:rPr>
+                                <w:rFonts w:ascii="Times New Roman" w:hAnsi="Times New Roman" w:cs="Times New Roman"/>
+                                <w:sz w:val="16"/>
+                                <w:szCs w:val="16"/>
+                              </w:rPr>
+                              <w:t xml:space="preserve">Gambaran sistem dari sisi </w:t>
+                            </w:r>
+                            <w:r>
+                              <w:rPr>
+                                <w:rFonts w:ascii="Times New Roman" w:hAnsi="Times New Roman" w:cs="Times New Roman"/>
+                                <w:b/>
+                                <w:bCs/>
+                                <w:sz w:val="16"/>
+                                <w:szCs w:val="16"/>
+                              </w:rPr>
+                              <w:t>admin</w:t>
+                            </w:r>
+                            <w:r>
+                              <w:rPr>
+                                <w:rFonts w:ascii="Times New Roman" w:hAnsi="Times New Roman" w:cs="Times New Roman"/>
+                                <w:sz w:val="16"/>
+                                <w:szCs w:val="16"/>
+                              </w:rPr>
+                              <w:t xml:space="preserve"> yang akan dikembangkan pada Tugas 2</w:t>
+                            </w:r>
+                          </w:p>
+                        </w:txbxContent>
+                      </wps:txbx>
+                      <wps:bodyPr rot="0" vert="horz" wrap="square" lIns="91440" tIns="45720" rIns="91440" bIns="45720" anchor="ctr" anchorCtr="0">
+                        <a:noAutofit/>
+                      </wps:bodyPr>
+                    </wps:wsp>
+                  </a:graphicData>
+                </a:graphic>
+                <wp14:sizeRelH relativeFrom="margin">
+                  <wp14:pctWidth>0</wp14:pctWidth>
+                </wp14:sizeRelH>
+                <wp14:sizeRelV relativeFrom="margin">
+                  <wp14:pctHeight>0</wp14:pctHeight>
+                </wp14:sizeRelV>
+              </wp:anchor>
+            </w:drawing>
+          </mc:Choice>
+          <mc:Fallback>
+            <w:pict>
+              <v:shape w14:anchorId="441072B9" id="_x0000_s1029" type="#_x0000_t202" style="position:absolute;left:0;text-align:left;margin-left:96.05pt;margin-top:154.05pt;width:258.55pt;height:29.9pt;z-index:251666432;visibility:visible;mso-wrap-style:square;mso-width-percent:0;mso-height-percent:0;mso-wrap-distance-left:9pt;mso-wrap-distance-top:3.6pt;mso-wrap-distance-right:9pt;mso-wrap-distance-bottom:3.6pt;mso-position-horizontal:absolute;mso-position-horizontal-relative:text;mso-position-vertical:absolute;mso-position-vertical-relative:text;mso-width-percent:0;mso-height-percent:0;mso-width-relative:margin;mso-height-relative:margin;v-text-anchor:middle" o:gfxdata="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" filled="f" stroked="f">
+                <v:textbox>
+                  <w:txbxContent>
+                    <w:p>
+                      <w:pPr>
+                        <w:keepNext/>
+                        <w:spacing w:line="360" w:lineRule="auto"/>
+                        <w:jc w:val="center"/>
+                        <w:rPr>
+                          <w:rFonts w:ascii="Times New Roman" w:hAnsi="Times New Roman" w:cs="Times New Roman"/>
+                          <w:sz w:val="16"/>
+                          <w:szCs w:val="16"/>
+                        </w:rPr>
+                      </w:pPr>
+                      <w:r>
+                        <w:rPr>
+                          <w:rFonts w:ascii="Times New Roman" w:hAnsi="Times New Roman" w:cs="Times New Roman"/>
+                          <w:sz w:val="16"/>
+                          <w:szCs w:val="16"/>
+                        </w:rPr>
+                        <w:t xml:space="preserve">Gambaran sistem dari sisi </w:t>
+                      </w:r>
+                      <w:r>
+                        <w:rPr>
+                          <w:rFonts w:ascii="Times New Roman" w:hAnsi="Times New Roman" w:cs="Times New Roman"/>
+                          <w:b/>
+                          <w:bCs/>
+                          <w:sz w:val="16"/>
+                          <w:szCs w:val="16"/>
+                        </w:rPr>
+                        <w:t>admin</w:t>
+                      </w:r>
+                      <w:r>
+                        <w:rPr>
+                          <w:rFonts w:ascii="Times New Roman" w:hAnsi="Times New Roman" w:cs="Times New Roman"/>
+                          <w:sz w:val="16"/>
+                          <w:szCs w:val="16"/>
+                        </w:rPr>
+                        <w:t xml:space="preserve"> yang akan dikembangkan pada Tugas 2</w:t>
+                      </w:r>
+                    </w:p>
+                  </w:txbxContent>
+                </v:textbox>
+              </v:shape>
+            </w:pict>
+          </mc:Fallback>
+        </mc:AlternateContent>
+      </w:r>
+      <w:r>
+        <w:rPr>
+          <w:noProof/>
+        </w:rPr>
+        <w:drawing>
+          <wp:inline distT="0" distB="0" distL="0" distR="0" wp14:anchorId="0D287A3B" wp14:editId="3200EB98">
+            <wp:extent cx="3480532" cy="1959293"/>
+            <wp:effectExtent l="0" t="0" r="5715" b="3175"/>
+            <wp:docPr id="5" name="Picture 5" descr="Source code sistem informasi nilai mahasiswa berbasis codeigniter - YouTube"/>
+            <wp:cNvGraphicFramePr>
+              <a:graphicFrameLocks xmlns:a="http://schemas.openxmlformats.org/drawingml/2006/main" noChangeAspect="1"/>
+            </wp:cNvGraphicFramePr>
+            <a:graphic xmlns:a="http://schemas.openxmlformats.org/drawingml/2006/main">
+              <a:graphicData uri="http://schemas.openxmlformats.org/drawingml/2006/picture">
+                <pic:pic xmlns:pic="http://schemas.openxmlformats.org/drawingml/2006/picture">
+                  <pic:nvPicPr>
+                    <pic:cNvPr id="0" name="Picture 2" descr="Source code sistem informasi nilai mahasiswa berbasis codeigniter - YouTube"/>
+                    <pic:cNvPicPr>
+                      <a:picLocks noChangeAspect="1" noChangeArrowheads="1"/>
+                    </pic:cNvPicPr>
+                  </pic:nvPicPr>
+                  <pic:blipFill>
+                    <a:blip r:embed="rId15" cstate="print">
+                      <a:extLst>
+                        <a:ext uri="{28A0092B-C50C-407E-A947-70E740481C1C}">
+                          <a14:useLocalDpi xmlns:a14="http://schemas.microsoft.com/office/drawing/2010/main" val="0"/>
+                        </a:ext>
+                      </a:extLst>
+                    </a:blip>
+                    <a:srcRect/>
+                    <a:stretch>
+                      <a:fillRect/>
+                    </a:stretch>
+                  </pic:blipFill>
+                  <pic:spPr bwMode="auto">
+                    <a:xfrm>
+                      <a:off x="0" y="0"/>
+                      <a:ext cx="3499349" cy="1969886"/>
+                    </a:xfrm>
+                    <a:prstGeom prst="rect">
+                      <a:avLst/>
+                    </a:prstGeom>
+                    <a:noFill/>
+                    <a:ln>
+                      <a:noFill/>
+                    </a:ln>
+                  </pic:spPr>
+                </pic:pic>
+              </a:graphicData>
+            </a:graphic>
+          </wp:inline>
+        </w:drawing>
+      </w:r>
+    </w:p>
+    <w:p>
+      <w:pPr>
+        <w:jc w:val="center"/>
+        <w:rPr>
+          <w:noProof/>
+        </w:rPr>
+      </w:pPr>
+      <w:r>
+        <w:rPr>
+          <w:noProof/>
+        </w:rPr>
+        <w:lastRenderedPageBreak/>
+        <mc:AlternateContent>
+          <mc:Choice Requires="wps">
+            <w:drawing>
+              <wp:anchor distT="45720" distB="45720" distL="114300" distR="114300" simplePos="0" relativeHeight="251668480" behindDoc="0" locked="0" layoutInCell="1" allowOverlap="1" wp14:anchorId="024955E4" wp14:editId="5A4F4A0E">
+                <wp:simplePos x="0" y="0"/>
+                <wp:positionH relativeFrom="column">
+                  <wp:posOffset>1168188</wp:posOffset>
+                </wp:positionH>
+                <wp:positionV relativeFrom="paragraph">
+                  <wp:posOffset>1181100</wp:posOffset>
+                </wp:positionV>
+                <wp:extent cx="3386666" cy="379693"/>
+                <wp:effectExtent l="0" t="0" r="0" b="1905"/>
+                <wp:wrapNone/>
+                <wp:docPr id="8" name="Text Box 2"/>
+                <wp:cNvGraphicFramePr>
+                  <a:graphicFrameLocks xmlns:a="http://schemas.openxmlformats.org/drawingml/2006/main"/>
+                </wp:cNvGraphicFramePr>
+                <a:graphic xmlns:a="http://schemas.openxmlformats.org/drawingml/2006/main">
+                  <a:graphicData uri="http://schemas.microsoft.com/office/word/2010/wordprocessingShape">
+                    <wps:wsp>
+                      <wps:cNvSpPr txBox="1">
+                        <a:spLocks noChangeArrowheads="1"/>
+                      </wps:cNvSpPr>
+                      <wps:spPr bwMode="auto">
+                        <a:xfrm>
+                          <a:off x="0" y="0"/>
+                          <a:ext cx="3386666" cy="379693"/>
+                        </a:xfrm>
+                        <a:prstGeom prst="rect">
+                          <a:avLst/>
+                        </a:prstGeom>
+                        <a:noFill/>
+                        <a:ln w="9525">
+                          <a:noFill/>
+                          <a:miter lim="800000"/>
+                          <a:headEnd/>
+                          <a:tailEnd/>
+                        </a:ln>
+                      </wps:spPr>
+                      <wps:txbx>
+                        <w:txbxContent>
+                          <w:p>
+                            <w:pPr>
+                              <w:keepNext/>
+                              <w:spacing w:line="360" w:lineRule="auto"/>
+                              <w:jc w:val="center"/>
+                              <w:rPr>
+                                <w:rFonts w:ascii="Times New Roman" w:hAnsi="Times New Roman" w:cs="Times New Roman"/>
+                                <w:sz w:val="16"/>
+                                <w:szCs w:val="16"/>
+                              </w:rPr>
+                            </w:pPr>
+                            <w:r>
+                              <w:rPr>
+                                <w:rFonts w:ascii="Times New Roman" w:hAnsi="Times New Roman" w:cs="Times New Roman"/>
+                                <w:sz w:val="16"/>
+                                <w:szCs w:val="16"/>
+                              </w:rPr>
+                              <w:t xml:space="preserve">Gambaran sistem dari sisi </w:t>
+                            </w:r>
+                            <w:r>
+                              <w:rPr>
+                                <w:rFonts w:ascii="Times New Roman" w:hAnsi="Times New Roman" w:cs="Times New Roman"/>
+                                <w:b/>
+                                <w:bCs/>
+                                <w:sz w:val="16"/>
+                                <w:szCs w:val="16"/>
+                              </w:rPr>
+                              <w:t>mahasiswa</w:t>
+                            </w:r>
+                            <w:r>
+                              <w:rPr>
+                                <w:rFonts w:ascii="Times New Roman" w:hAnsi="Times New Roman" w:cs="Times New Roman"/>
+                                <w:sz w:val="16"/>
+                                <w:szCs w:val="16"/>
+                              </w:rPr>
+                              <w:t xml:space="preserve"> yang akan dikembangkan pada Tugas 2</w:t>
+                            </w:r>
+                          </w:p>
+                        </w:txbxContent>
+                      </wps:txbx>
+                      <wps:bodyPr rot="0" vert="horz" wrap="square" lIns="91440" tIns="45720" rIns="91440" bIns="45720" anchor="ctr" anchorCtr="0">
+                        <a:noAutofit/>
+                      </wps:bodyPr>
+                    </wps:wsp>
+                  </a:graphicData>
+                </a:graphic>
+                <wp14:sizeRelH relativeFrom="margin">
+                  <wp14:pctWidth>0</wp14:pctWidth>
+                </wp14:sizeRelH>
+                <wp14:sizeRelV relativeFrom="margin">
+                  <wp14:pctHeight>0</wp14:pctHeight>
+                </wp14:sizeRelV>
+              </wp:anchor>
+            </w:drawing>
+          </mc:Choice>
+          <mc:Fallback>
+            <w:pict>
+              <v:shape w14:anchorId="024955E4" id="_x0000_s1030" type="#_x0000_t202" style="position:absolute;left:0;text-align:left;margin-left:92pt;margin-top:93pt;width:266.65pt;height:29.9pt;z-index:251668480;visibility:visible;mso-wrap-style:square;mso-width-percent:0;mso-height-percent:0;mso-wrap-distance-left:9pt;mso-wrap-distance-top:3.6pt;mso-wrap-distance-right:9pt;mso-wrap-distance-bottom:3.6pt;mso-position-horizontal:absolute;mso-position-horizontal-relative:text;mso-position-vertical:absolute;mso-position-vertical-relative:text;mso-width-percent:0;mso-height-percent:0;mso-width-relative:margin;mso-height-relative:margin;v-text-anchor:middle" o:gfxdata="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" filled="f" stroked="f">
+                <v:textbox>
+                  <w:txbxContent>
+                    <w:p>
+                      <w:pPr>
+                        <w:keepNext/>
+                        <w:spacing w:line="360" w:lineRule="auto"/>
+                        <w:jc w:val="center"/>
+                        <w:rPr>
+                          <w:rFonts w:ascii="Times New Roman" w:hAnsi="Times New Roman" w:cs="Times New Roman"/>
+                          <w:sz w:val="16"/>
+                          <w:szCs w:val="16"/>
+                        </w:rPr>
+                      </w:pPr>
+                      <w:r>
+                        <w:rPr>
+                          <w:rFonts w:ascii="Times New Roman" w:hAnsi="Times New Roman" w:cs="Times New Roman"/>
+                          <w:sz w:val="16"/>
+                          <w:szCs w:val="16"/>
+                        </w:rPr>
+                        <w:t xml:space="preserve">Gambaran sistem dari sisi </w:t>
+                      </w:r>
+                      <w:r>
+                        <w:rPr>
+                          <w:rFonts w:ascii="Times New Roman" w:hAnsi="Times New Roman" w:cs="Times New Roman"/>
+                          <w:b/>
+                          <w:bCs/>
+                          <w:sz w:val="16"/>
+                          <w:szCs w:val="16"/>
+                        </w:rPr>
+                        <w:t>mahasiswa</w:t>
+                      </w:r>
+                      <w:r>
+                        <w:rPr>
+                          <w:rFonts w:ascii="Times New Roman" w:hAnsi="Times New Roman" w:cs="Times New Roman"/>
+                          <w:sz w:val="16"/>
+                          <w:szCs w:val="16"/>
+                        </w:rPr>
+                        <w:t xml:space="preserve"> yang akan dikembangkan pada Tugas 2</w:t>
+                      </w:r>
+                    </w:p>
+                  </w:txbxContent>
+                </v:textbox>
+              </v:shape>
+            </w:pict>
+          </mc:Fallback>
+        </mc:AlternateContent>
+      </w:r>
+      <w:r>
+        <w:rPr>
+          <w:noProof/>
+        </w:rPr>
+        <w:drawing>
+          <wp:inline distT="0" distB="0" distL="0" distR="0" wp14:anchorId="62EDB4CC" wp14:editId="667E1FC7">
+            <wp:extent cx="4641850" cy="1270000"/>
+            <wp:effectExtent l="0" t="0" r="6350" b="6350"/>
+            <wp:docPr id="7" name="Picture 7" descr="Source Code Sistem Informasi Data Siswa berbasis Web - Sarjana Komedi"/>
+            <wp:cNvGraphicFramePr>
+              <a:graphicFrameLocks xmlns:a="http://schemas.openxmlformats.org/drawingml/2006/main" noChangeAspect="1"/>
+            </wp:cNvGraphicFramePr>
+            <a:graphic xmlns:a="http://schemas.openxmlformats.org/drawingml/2006/main">
+              <a:graphicData uri="http://schemas.openxmlformats.org/drawingml/2006/picture">
+                <pic:pic xmlns:pic="http://schemas.openxmlformats.org/drawingml/2006/picture">
+                  <pic:nvPicPr>
+                    <pic:cNvPr id="0" name="Picture 4" descr="Source Code Sistem Informasi Data Siswa berbasis Web - Sarjana Komedi"/>
+                    <pic:cNvPicPr>
+                      <a:picLocks noChangeAspect="1" noChangeArrowheads="1"/>
+                    </pic:cNvPicPr>
+                  </pic:nvPicPr>
+                  <pic:blipFill rotWithShape="1">
+                    <a:blip r:embed="rId16">
+                      <a:extLst>
+                        <a:ext uri="{28A0092B-C50C-407E-A947-70E740481C1C}">
+                          <a14:useLocalDpi xmlns:a14="http://schemas.microsoft.com/office/drawing/2010/main" val="0"/>
+                        </a:ext>
+                      </a:extLst>
+                    </a:blip>
+                    <a:srcRect l="15955" t="30693" r="3058" b="24170"/>
+                    <a:stretch/>
+                  </pic:blipFill>
+                  <pic:spPr bwMode="auto">
+                    <a:xfrm>
+                      <a:off x="0" y="0"/>
+                      <a:ext cx="4641850" cy="1270000"/>
+                    </a:xfrm>
+                    <a:prstGeom prst="rect">
+                      <a:avLst/>
+                    </a:prstGeom>
+                    <a:noFill/>
+                    <a:ln>
+                      <a:noFill/>
+                    </a:ln>
+                    <a:extLst>
+                      <a:ext uri="{53640926-AAD7-44D8-BBD7-CCE9431645EC}">
+                        <a14:shadowObscured xmlns:a14="http://schemas.microsoft.com/office/drawing/2010/main"/>
+                      </a:ext>
+                    </a:extLst>
+                  </pic:spPr>
+                </pic:pic>
+              </a:graphicData>
+            </a:graphic>
+          </wp:inline>
+        </w:drawing>
+      </w:r>
+    </w:p>
+    <w:p>
+      <w:pPr>
+        <w:rPr>
+          <w:rFonts w:ascii="Times New Roman" w:hAnsi="Times New Roman" w:cs="Times New Roman"/>
+          <w:sz w:val="24"/>
+          <w:szCs w:val="24"/>
+        </w:rPr>
+      </w:pPr>
+    </w:p>
+    <w:p>
+      <w:pPr>
+        <w:rPr>
+          <w:rFonts w:ascii="Times New Roman" w:hAnsi="Times New Roman" w:cs="Times New Roman"/>
+          <w:sz w:val="24"/>
+          <w:szCs w:val="24"/>
+        </w:rPr>
+      </w:pPr>
     </w:p>
     <w:sectPr>
       <w:pgSz w:w="11906" w:h="16838" w:code="9"/>
@@ -1395,6 +2209,56 @@
     </w:sectPr>
   </w:body>
 </w:document>
+</file>
+
+<file path=word/endnotes.xml><?xml version="1.0" encoding="utf-8"?>
+<w:endnotes xmlns:wpc="http://schemas.microsoft.com/office/word/2010/wordprocessingCanvas" xmlns:cx="http://schemas.microsoft.com/office/drawing/2014/chartex" xmlns:cx1="http://schemas.microsoft.com/office/drawing/2015/9/8/chartex" xmlns:cx2="http://schemas.microsoft.com/office/drawing/2015/10/21/chartex" xmlns:cx3="http://schemas.microsoft.com/office/drawing/2016/5/9/chartex" xmlns:cx4="http://schemas.microsoft.com/office/drawing/2016/5/10/chartex" xmlns:cx5="http://schemas.microsoft.com/office/drawing/2016/5/11/chartex" xmlns:cx6="http://schemas.microsoft.com/office/drawing/2016/5/12/chartex" xmlns:cx7="http://schemas.microsoft.com/office/drawing/2016/5/13/chartex" xmlns:cx8="http://schemas.microsoft.com/office/drawing/2016/5/14/chartex" xmlns:mc="http://schemas.openxmlformats.org/markup-compatibility/2006" xmlns:aink="http://schemas.microsoft.com/office/drawing/2016/ink" xmlns:am3d="http://schemas.microsoft.com/office/drawing/2017/model3d" xmlns:o="urn:schemas-microsoft-com:office:office" xmlns:r="http://schemas.openxmlformats.org/officeDocument/2006/relationships" xmlns:m="http://schemas.openxmlformats.org/officeDocument/2006/math" xmlns:v="urn:schemas-microsoft-com:vml" xmlns:wp14="http://schemas.microsoft.com/office/word/2010/wordprocessingDrawing" xmlns:wp="http://schemas.openxmlformats.org/drawingml/2006/wordprocessingDrawing" xmlns:w10="urn:schemas-microsoft-com:office:word" xmlns:w="http://schemas.openxmlformats.org/wordprocessingml/2006/main" xmlns:w14="http://schemas.microsoft.com/office/word/2010/wordml" xmlns:w15="http://schemas.microsoft.com/office/word/2012/wordml" xmlns:w16cex="http://schemas.microsoft.com/office/word/2018/wordml/cex" xmlns:w16cid="http://schemas.microsoft.com/office/word/2016/wordml/cid" xmlns:w16="http://schemas.microsoft.com/office/word/2018/wordml" xmlns:w16sdtdh="http://schemas.microsoft.com/office/word/2020/wordml/sdtdatahash" xmlns:w16se="http://schemas.microsoft.com/office/word/2015/wordml/symex" xmlns:wpg="http://schemas.microsoft.com/office/word/2010/wordprocessingGroup" xmlns:wpi="http://schemas.microsoft.com/office/word/2010/wordprocessingInk" xmlns:wne="http://schemas.microsoft.com/office/word/2006/wordml" xmlns:wps="http://schemas.microsoft.com/office/word/2010/wordprocessingShape" mc:Ignorable="w14 w15 w16se w16cid w16 w16cex w16sdtdh wp14">
+  <w:endnote w:type="separator" w:id="-1">
+    <w:p>
+      <w:pPr>
+        <w:spacing w:before="0" w:after="0" w:line="240" w:lineRule="auto"/>
+      </w:pPr>
+      <w:r>
+        <w:separator/>
+      </w:r>
+    </w:p>
+  </w:endnote>
+  <w:endnote w:type="continuationSeparator" w:id="0">
+    <w:p>
+      <w:pPr>
+        <w:spacing w:before="0" w:after="0" w:line="240" w:lineRule="auto"/>
+      </w:pPr>
+      <w:r>
+        <w:continuationSeparator/>
+      </w:r>
+    </w:p>
+  </w:endnote>
+</w:endnotes>
+</file>
+
+<file path=word/footnotes.xml><?xml version="1.0" encoding="utf-8"?>
+<w:footnotes xmlns:wpc="http://schemas.microsoft.com/office/word/2010/wordprocessingCanvas" xmlns:cx="http://schemas.microsoft.com/office/drawing/2014/chartex" xmlns:cx1="http://schemas.microsoft.com/office/drawing/2015/9/8/chartex" xmlns:cx2="http://schemas.microsoft.com/office/drawing/2015/10/21/chartex" xmlns:cx3="http://schemas.microsoft.com/office/drawing/2016/5/9/chartex" xmlns:cx4="http://schemas.microsoft.com/office/drawing/2016/5/10/chartex" xmlns:cx5="http://schemas.microsoft.com/office/drawing/2016/5/11/chartex" xmlns:cx6="http://schemas.microsoft.com/office/drawing/2016/5/12/chartex" xmlns:cx7="http://schemas.microsoft.com/office/drawing/2016/5/13/chartex" xmlns:cx8="http://schemas.microsoft.com/office/drawing/2016/5/14/chartex" xmlns:mc="http://schemas.openxmlformats.org/markup-compatibility/2006" xmlns:aink="http://schemas.microsoft.com/office/drawing/2016/ink" xmlns:am3d="http://schemas.microsoft.com/office/drawing/2017/model3d" xmlns:o="urn:schemas-microsoft-com:office:office" xmlns:r="http://schemas.openxmlformats.org/officeDocument/2006/relationships" xmlns:m="http://schemas.openxmlformats.org/officeDocument/2006/math" xmlns:v="urn:schemas-microsoft-com:vml" xmlns:wp14="http://schemas.microsoft.com/office/word/2010/wordprocessingDrawing" xmlns:wp="http://schemas.openxmlformats.org/drawingml/2006/wordprocessingDrawing" xmlns:w10="urn:schemas-microsoft-com:office:word" xmlns:w="http://schemas.openxmlformats.org/wordprocessingml/2006/main" xmlns:w14="http://schemas.microsoft.com/office/word/2010/wordml" xmlns:w15="http://schemas.microsoft.com/office/word/2012/wordml" xmlns:w16cex="http://schemas.microsoft.com/office/word/2018/wordml/cex" xmlns:w16cid="http://schemas.microsoft.com/office/word/2016/wordml/cid" xmlns:w16="http://schemas.microsoft.com/office/word/2018/wordml" xmlns:w16sdtdh="http://schemas.microsoft.com/office/word/2020/wordml/sdtdatahash" xmlns:w16se="http://schemas.microsoft.com/office/word/2015/wordml/symex" xmlns:wpg="http://schemas.microsoft.com/office/word/2010/wordprocessingGroup" xmlns:wpi="http://schemas.microsoft.com/office/word/2010/wordprocessingInk" xmlns:wne="http://schemas.microsoft.com/office/word/2006/wordml" xmlns:wps="http://schemas.microsoft.com/office/word/2010/wordprocessingShape" mc:Ignorable="w14 w15 w16se w16cid w16 w16cex w16sdtdh wp14">
+  <w:footnote w:type="separator" w:id="-1">
+    <w:p>
+      <w:pPr>
+        <w:spacing w:before="0" w:after="0" w:line="240" w:lineRule="auto"/>
+      </w:pPr>
+      <w:r>
+        <w:separator/>
+      </w:r>
+    </w:p>
+  </w:footnote>
+  <w:footnote w:type="continuationSeparator" w:id="0">
+    <w:p>
+      <w:pPr>
+        <w:spacing w:before="0" w:after="0" w:line="240" w:lineRule="auto"/>
+      </w:pPr>
+      <w:r>
+        <w:continuationSeparator/>
+      </w:r>
+    </w:p>
+  </w:footnote>
+</w:footnotes>
 </file>
 
 <file path=word/numbering.xml><?xml version="1.0" encoding="utf-8"?>
@@ -2685,6 +3549,50 @@
       <w:szCs w:val="16"/>
     </w:rPr>
   </w:style>
+  <w:style w:type="paragraph" w:styleId="Header">
+    <w:name w:val="header"/>
+    <w:basedOn w:val="Normal"/>
+    <w:link w:val="HeaderChar"/>
+    <w:uiPriority w:val="99"/>
+    <w:unhideWhenUsed/>
+    <w:rsid w:val="00F870F6"/>
+    <w:pPr>
+      <w:tabs>
+        <w:tab w:val="center" w:pos="4513"/>
+        <w:tab w:val="right" w:pos="9026"/>
+      </w:tabs>
+      <w:spacing w:before="0" w:after="0" w:line="240" w:lineRule="auto"/>
+    </w:pPr>
+  </w:style>
+  <w:style w:type="character" w:customStyle="1" w:styleId="HeaderChar">
+    <w:name w:val="Header Char"/>
+    <w:basedOn w:val="DefaultParagraphFont"/>
+    <w:link w:val="Header"/>
+    <w:uiPriority w:val="99"/>
+    <w:rsid w:val="00F870F6"/>
+  </w:style>
+  <w:style w:type="paragraph" w:styleId="Footer">
+    <w:name w:val="footer"/>
+    <w:basedOn w:val="Normal"/>
+    <w:link w:val="FooterChar"/>
+    <w:uiPriority w:val="99"/>
+    <w:unhideWhenUsed/>
+    <w:rsid w:val="00F870F6"/>
+    <w:pPr>
+      <w:tabs>
+        <w:tab w:val="center" w:pos="4513"/>
+        <w:tab w:val="right" w:pos="9026"/>
+      </w:tabs>
+      <w:spacing w:before="0" w:after="0" w:line="240" w:lineRule="auto"/>
+    </w:pPr>
+  </w:style>
+  <w:style w:type="character" w:customStyle="1" w:styleId="FooterChar">
+    <w:name w:val="Footer Char"/>
+    <w:basedOn w:val="DefaultParagraphFont"/>
+    <w:link w:val="Footer"/>
+    <w:uiPriority w:val="99"/>
+    <w:rsid w:val="00F870F6"/>
+  </w:style>
 </w:styles>
 </file>
 
@@ -2806,6 +3714,7 @@
     <w:rsid w:val="00512CA1"/>
     <w:rsid w:val="0074024E"/>
     <w:rsid w:val="008A5630"/>
+    <w:rsid w:val="00913459"/>
     <w:rsid w:val="00C12175"/>
   </w:rsids>
   <m:mathPr>

</xml_diff>

<commit_message>
penyempurnaan backlog & arsitektur awal
</commit_message>
<xml_diff>
--- a/Laporan Tugas 1 Megantropus.docx
+++ b/Laporan Tugas 1 Megantropus.docx
@@ -2324,7 +2324,61 @@
           <w:sz w:val="24"/>
           <w:szCs w:val="24"/>
         </w:rPr>
-        <w:t xml:space="preserve">acklog yang ideal antara lain ialah Detailed Appropriately yang merupakan ketepatan rincian, Estimated yang merupakan waktu pengerjaan, Emergent yang merupakan kedaruratan </w:t>
+        <w:t xml:space="preserve">acklog yang ideal antara lain ialah </w:t>
+      </w:r>
+      <w:r>
+        <w:rPr>
+          <w:rFonts w:ascii="Times New Roman" w:hAnsi="Times New Roman" w:cs="Times New Roman"/>
+          <w:i/>
+          <w:iCs/>
+          <w:sz w:val="24"/>
+          <w:szCs w:val="24"/>
+        </w:rPr>
+        <w:t>Detailed Appropriately</w:t>
+      </w:r>
+      <w:r>
+        <w:rPr>
+          <w:rFonts w:ascii="Times New Roman" w:hAnsi="Times New Roman" w:cs="Times New Roman"/>
+          <w:sz w:val="24"/>
+          <w:szCs w:val="24"/>
+        </w:rPr>
+        <w:t xml:space="preserve"> yang merupakan ketepatan rincian, </w:t>
+      </w:r>
+      <w:r>
+        <w:rPr>
+          <w:rFonts w:ascii="Times New Roman" w:hAnsi="Times New Roman" w:cs="Times New Roman"/>
+          <w:i/>
+          <w:iCs/>
+          <w:sz w:val="24"/>
+          <w:szCs w:val="24"/>
+        </w:rPr>
+        <w:t>Estimated</w:t>
+      </w:r>
+      <w:r>
+        <w:rPr>
+          <w:rFonts w:ascii="Times New Roman" w:hAnsi="Times New Roman" w:cs="Times New Roman"/>
+          <w:sz w:val="24"/>
+          <w:szCs w:val="24"/>
+        </w:rPr>
+        <w:t xml:space="preserve"> yang merupakan waktu pengerjaan, </w:t>
+      </w:r>
+      <w:r>
+        <w:rPr>
+          <w:rFonts w:ascii="Times New Roman" w:hAnsi="Times New Roman" w:cs="Times New Roman"/>
+          <w:i/>
+          <w:iCs/>
+          <w:sz w:val="24"/>
+          <w:szCs w:val="24"/>
+        </w:rPr>
+        <w:t>Emergent</w:t>
+      </w:r>
+      <w:r>
+        <w:rPr>
+          <w:rFonts w:ascii="Times New Roman" w:hAnsi="Times New Roman" w:cs="Times New Roman"/>
+          <w:sz w:val="24"/>
+          <w:szCs w:val="24"/>
+        </w:rPr>
+        <w:t xml:space="preserve"> yang merupakan kedaruratan </w:t>
       </w:r>
       <w:r>
         <w:rPr>
@@ -2369,7 +2423,7 @@
           <w:sz w:val="24"/>
           <w:szCs w:val="24"/>
         </w:rPr>
-        <w:t>dalam urusan penyempurnaan atau pengembangan produk secara cepat dan ringkas</w:t>
+        <w:t xml:space="preserve">dalam urusan penyempurnaan atau pengembangan produk secara cepat </w:t>
       </w:r>
       <w:r>
         <w:rPr>
@@ -2378,6 +2432,24 @@
           <w:sz w:val="24"/>
           <w:szCs w:val="24"/>
         </w:rPr>
+        <w:t>maupun</w:t>
+      </w:r>
+      <w:r>
+        <w:rPr>
+          <w:rFonts w:ascii="Times New Roman" w:hAnsi="Times New Roman" w:cs="Times New Roman"/>
+          <w:color w:val="000000"/>
+          <w:sz w:val="24"/>
+          <w:szCs w:val="24"/>
+        </w:rPr>
+        <w:t xml:space="preserve"> ringkas</w:t>
+      </w:r>
+      <w:r>
+        <w:rPr>
+          <w:rFonts w:ascii="Times New Roman" w:hAnsi="Times New Roman" w:cs="Times New Roman"/>
+          <w:color w:val="000000"/>
+          <w:sz w:val="24"/>
+          <w:szCs w:val="24"/>
+        </w:rPr>
         <w:t xml:space="preserve"> </w:t>
       </w:r>
       <w:r>
@@ -2386,7 +2458,33 @@
           <w:sz w:val="24"/>
           <w:szCs w:val="24"/>
         </w:rPr>
-        <w:t>dan Prioritized</w:t>
+        <w:t>dan</w:t>
+      </w:r>
+      <w:r>
+        <w:rPr>
+          <w:rFonts w:ascii="Times New Roman" w:hAnsi="Times New Roman" w:cs="Times New Roman"/>
+          <w:sz w:val="24"/>
+          <w:szCs w:val="24"/>
+        </w:rPr>
+        <w:t xml:space="preserve"> yang terakhir</w:t>
+      </w:r>
+      <w:r>
+        <w:rPr>
+          <w:rFonts w:ascii="Times New Roman" w:hAnsi="Times New Roman" w:cs="Times New Roman"/>
+          <w:sz w:val="24"/>
+          <w:szCs w:val="24"/>
+        </w:rPr>
+        <w:t xml:space="preserve"> </w:t>
+      </w:r>
+      <w:r>
+        <w:rPr>
+          <w:rFonts w:ascii="Times New Roman" w:hAnsi="Times New Roman" w:cs="Times New Roman"/>
+          <w:i/>
+          <w:iCs/>
+          <w:sz w:val="24"/>
+          <w:szCs w:val="24"/>
+        </w:rPr>
+        <w:t>Prioritized</w:t>
       </w:r>
       <w:r>
         <w:rPr>
@@ -2471,6 +2569,7 @@
                 <w:szCs w:val="24"/>
               </w:rPr>
             </w:pPr>
+            <w:bookmarkStart w:id="0" w:name="_Hlk101690443"/>
             <w:r>
               <w:rPr>
                 <w:rFonts w:ascii="Times New Roman" w:hAnsi="Times New Roman" w:cs="Times New Roman"/>
@@ -2693,6 +2792,691 @@
                 <w:sz w:val="24"/>
                 <w:szCs w:val="24"/>
               </w:rPr>
+              <w:t>Dosen</w:t>
+            </w:r>
+          </w:p>
+        </w:tc>
+        <w:tc>
+          <w:tcPr>
+            <w:tcW w:w="3822" w:type="dxa"/>
+          </w:tcPr>
+          <w:p>
+            <w:pPr>
+              <w:spacing w:line="360" w:lineRule="auto"/>
+              <w:rPr>
+                <w:rFonts w:ascii="Times New Roman" w:hAnsi="Times New Roman" w:cs="Times New Roman"/>
+                <w:sz w:val="24"/>
+                <w:szCs w:val="24"/>
+              </w:rPr>
+            </w:pPr>
+            <w:r>
+              <w:rPr>
+                <w:rFonts w:ascii="Times New Roman" w:hAnsi="Times New Roman" w:cs="Times New Roman"/>
+                <w:sz w:val="24"/>
+                <w:szCs w:val="24"/>
+              </w:rPr>
+              <w:t>melakukan input nilai mahasiswa</w:t>
+            </w:r>
+          </w:p>
+        </w:tc>
+        <w:tc>
+          <w:tcPr>
+            <w:tcW w:w="1123" w:type="dxa"/>
+          </w:tcPr>
+          <w:p>
+            <w:pPr>
+              <w:spacing w:line="360" w:lineRule="auto"/>
+              <w:jc w:val="center"/>
+              <w:rPr>
+                <w:rFonts w:ascii="Times New Roman" w:hAnsi="Times New Roman" w:cs="Times New Roman"/>
+                <w:sz w:val="24"/>
+                <w:szCs w:val="24"/>
+              </w:rPr>
+            </w:pPr>
+            <w:r>
+              <w:rPr>
+                <w:rFonts w:ascii="Times New Roman" w:hAnsi="Times New Roman" w:cs="Times New Roman"/>
+                <w:sz w:val="24"/>
+                <w:szCs w:val="24"/>
+              </w:rPr>
+              <w:t>2</w:t>
+            </w:r>
+          </w:p>
+        </w:tc>
+        <w:tc>
+          <w:tcPr>
+            <w:tcW w:w="1134" w:type="dxa"/>
+          </w:tcPr>
+          <w:p>
+            <w:pPr>
+              <w:spacing w:line="360" w:lineRule="auto"/>
+              <w:jc w:val="center"/>
+              <w:rPr>
+                <w:rFonts w:ascii="Times New Roman" w:hAnsi="Times New Roman" w:cs="Times New Roman"/>
+                <w:sz w:val="24"/>
+                <w:szCs w:val="24"/>
+              </w:rPr>
+            </w:pPr>
+            <w:r>
+              <w:rPr>
+                <w:rFonts w:ascii="Times New Roman" w:hAnsi="Times New Roman" w:cs="Times New Roman"/>
+                <w:sz w:val="24"/>
+                <w:szCs w:val="24"/>
+              </w:rPr>
+              <w:t>1</w:t>
+            </w:r>
+          </w:p>
+        </w:tc>
+        <w:tc>
+          <w:tcPr>
+            <w:tcW w:w="1083" w:type="dxa"/>
+          </w:tcPr>
+          <w:p>
+            <w:pPr>
+              <w:spacing w:line="360" w:lineRule="auto"/>
+              <w:jc w:val="center"/>
+              <w:rPr>
+                <w:rFonts w:ascii="Times New Roman" w:hAnsi="Times New Roman" w:cs="Times New Roman"/>
+                <w:sz w:val="24"/>
+                <w:szCs w:val="24"/>
+              </w:rPr>
+            </w:pPr>
+          </w:p>
+        </w:tc>
+      </w:tr>
+      <w:tr>
+        <w:tc>
+          <w:tcPr>
+            <w:tcW w:w="558" w:type="dxa"/>
+          </w:tcPr>
+          <w:p>
+            <w:pPr>
+              <w:spacing w:line="360" w:lineRule="auto"/>
+              <w:jc w:val="center"/>
+              <w:rPr>
+                <w:rFonts w:ascii="Times New Roman" w:hAnsi="Times New Roman" w:cs="Times New Roman"/>
+                <w:sz w:val="24"/>
+                <w:szCs w:val="24"/>
+              </w:rPr>
+            </w:pPr>
+            <w:r>
+              <w:rPr>
+                <w:rFonts w:ascii="Times New Roman" w:hAnsi="Times New Roman" w:cs="Times New Roman"/>
+                <w:sz w:val="24"/>
+                <w:szCs w:val="24"/>
+              </w:rPr>
+              <w:t>2</w:t>
+            </w:r>
+          </w:p>
+        </w:tc>
+        <w:tc>
+          <w:tcPr>
+            <w:tcW w:w="1296" w:type="dxa"/>
+          </w:tcPr>
+          <w:p>
+            <w:pPr>
+              <w:spacing w:line="360" w:lineRule="auto"/>
+              <w:jc w:val="center"/>
+              <w:rPr>
+                <w:rFonts w:ascii="Times New Roman" w:hAnsi="Times New Roman" w:cs="Times New Roman"/>
+                <w:sz w:val="24"/>
+                <w:szCs w:val="24"/>
+              </w:rPr>
+            </w:pPr>
+            <w:r>
+              <w:rPr>
+                <w:rFonts w:ascii="Times New Roman" w:hAnsi="Times New Roman" w:cs="Times New Roman"/>
+                <w:sz w:val="24"/>
+                <w:szCs w:val="24"/>
+              </w:rPr>
+              <w:t>Dosen</w:t>
+            </w:r>
+          </w:p>
+        </w:tc>
+        <w:tc>
+          <w:tcPr>
+            <w:tcW w:w="3822" w:type="dxa"/>
+          </w:tcPr>
+          <w:p>
+            <w:pPr>
+              <w:spacing w:line="360" w:lineRule="auto"/>
+              <w:rPr>
+                <w:rFonts w:ascii="Times New Roman" w:hAnsi="Times New Roman" w:cs="Times New Roman"/>
+                <w:sz w:val="24"/>
+                <w:szCs w:val="24"/>
+              </w:rPr>
+            </w:pPr>
+            <w:r>
+              <w:rPr>
+                <w:rFonts w:ascii="Times New Roman" w:hAnsi="Times New Roman" w:cs="Times New Roman"/>
+                <w:sz w:val="24"/>
+                <w:szCs w:val="24"/>
+              </w:rPr>
+              <w:t>melakukan edit nilai mahasiswa</w:t>
+            </w:r>
+          </w:p>
+        </w:tc>
+        <w:tc>
+          <w:tcPr>
+            <w:tcW w:w="1123" w:type="dxa"/>
+          </w:tcPr>
+          <w:p>
+            <w:pPr>
+              <w:spacing w:line="360" w:lineRule="auto"/>
+              <w:jc w:val="center"/>
+              <w:rPr>
+                <w:rFonts w:ascii="Times New Roman" w:hAnsi="Times New Roman" w:cs="Times New Roman"/>
+                <w:sz w:val="24"/>
+                <w:szCs w:val="24"/>
+              </w:rPr>
+            </w:pPr>
+            <w:r>
+              <w:rPr>
+                <w:rFonts w:ascii="Times New Roman" w:hAnsi="Times New Roman" w:cs="Times New Roman"/>
+                <w:sz w:val="24"/>
+                <w:szCs w:val="24"/>
+              </w:rPr>
+              <w:t>2</w:t>
+            </w:r>
+          </w:p>
+        </w:tc>
+        <w:tc>
+          <w:tcPr>
+            <w:tcW w:w="1134" w:type="dxa"/>
+          </w:tcPr>
+          <w:p>
+            <w:pPr>
+              <w:spacing w:line="360" w:lineRule="auto"/>
+              <w:jc w:val="center"/>
+              <w:rPr>
+                <w:rFonts w:ascii="Times New Roman" w:hAnsi="Times New Roman" w:cs="Times New Roman"/>
+                <w:sz w:val="24"/>
+                <w:szCs w:val="24"/>
+              </w:rPr>
+            </w:pPr>
+            <w:r>
+              <w:rPr>
+                <w:rFonts w:ascii="Times New Roman" w:hAnsi="Times New Roman" w:cs="Times New Roman"/>
+                <w:sz w:val="24"/>
+                <w:szCs w:val="24"/>
+              </w:rPr>
+              <w:t>2</w:t>
+            </w:r>
+          </w:p>
+        </w:tc>
+        <w:tc>
+          <w:tcPr>
+            <w:tcW w:w="1083" w:type="dxa"/>
+          </w:tcPr>
+          <w:p>
+            <w:pPr>
+              <w:spacing w:line="360" w:lineRule="auto"/>
+              <w:jc w:val="center"/>
+              <w:rPr>
+                <w:rFonts w:ascii="Times New Roman" w:hAnsi="Times New Roman" w:cs="Times New Roman"/>
+                <w:sz w:val="24"/>
+                <w:szCs w:val="24"/>
+              </w:rPr>
+            </w:pPr>
+          </w:p>
+        </w:tc>
+      </w:tr>
+      <w:tr>
+        <w:tc>
+          <w:tcPr>
+            <w:tcW w:w="558" w:type="dxa"/>
+          </w:tcPr>
+          <w:p>
+            <w:pPr>
+              <w:spacing w:line="360" w:lineRule="auto"/>
+              <w:jc w:val="center"/>
+              <w:rPr>
+                <w:rFonts w:ascii="Times New Roman" w:hAnsi="Times New Roman" w:cs="Times New Roman"/>
+                <w:sz w:val="24"/>
+                <w:szCs w:val="24"/>
+              </w:rPr>
+            </w:pPr>
+            <w:r>
+              <w:rPr>
+                <w:rFonts w:ascii="Times New Roman" w:hAnsi="Times New Roman" w:cs="Times New Roman"/>
+                <w:sz w:val="24"/>
+                <w:szCs w:val="24"/>
+              </w:rPr>
+              <w:t>3</w:t>
+            </w:r>
+          </w:p>
+        </w:tc>
+        <w:tc>
+          <w:tcPr>
+            <w:tcW w:w="1296" w:type="dxa"/>
+          </w:tcPr>
+          <w:p>
+            <w:pPr>
+              <w:spacing w:line="360" w:lineRule="auto"/>
+              <w:jc w:val="center"/>
+              <w:rPr>
+                <w:rFonts w:ascii="Times New Roman" w:hAnsi="Times New Roman" w:cs="Times New Roman"/>
+                <w:sz w:val="24"/>
+                <w:szCs w:val="24"/>
+              </w:rPr>
+            </w:pPr>
+            <w:r>
+              <w:rPr>
+                <w:rFonts w:ascii="Times New Roman" w:hAnsi="Times New Roman" w:cs="Times New Roman"/>
+                <w:sz w:val="24"/>
+                <w:szCs w:val="24"/>
+              </w:rPr>
+              <w:t>Admin</w:t>
+            </w:r>
+          </w:p>
+        </w:tc>
+        <w:tc>
+          <w:tcPr>
+            <w:tcW w:w="3822" w:type="dxa"/>
+          </w:tcPr>
+          <w:p>
+            <w:pPr>
+              <w:spacing w:line="360" w:lineRule="auto"/>
+              <w:rPr>
+                <w:rFonts w:ascii="Times New Roman" w:hAnsi="Times New Roman" w:cs="Times New Roman"/>
+                <w:sz w:val="24"/>
+                <w:szCs w:val="24"/>
+              </w:rPr>
+            </w:pPr>
+            <w:r>
+              <w:rPr>
+                <w:rFonts w:ascii="Times New Roman" w:hAnsi="Times New Roman" w:cs="Times New Roman"/>
+                <w:sz w:val="24"/>
+                <w:szCs w:val="24"/>
+              </w:rPr>
+              <w:t>menampilkan nilai yang telah diinput oleh dosen</w:t>
+            </w:r>
+          </w:p>
+        </w:tc>
+        <w:tc>
+          <w:tcPr>
+            <w:tcW w:w="1123" w:type="dxa"/>
+          </w:tcPr>
+          <w:p>
+            <w:pPr>
+              <w:spacing w:line="360" w:lineRule="auto"/>
+              <w:jc w:val="center"/>
+              <w:rPr>
+                <w:rFonts w:ascii="Times New Roman" w:hAnsi="Times New Roman" w:cs="Times New Roman"/>
+                <w:sz w:val="24"/>
+                <w:szCs w:val="24"/>
+              </w:rPr>
+            </w:pPr>
+            <w:r>
+              <w:rPr>
+                <w:rFonts w:ascii="Times New Roman" w:hAnsi="Times New Roman" w:cs="Times New Roman"/>
+                <w:sz w:val="24"/>
+                <w:szCs w:val="24"/>
+              </w:rPr>
+              <w:t>3</w:t>
+            </w:r>
+          </w:p>
+        </w:tc>
+        <w:tc>
+          <w:tcPr>
+            <w:tcW w:w="1134" w:type="dxa"/>
+          </w:tcPr>
+          <w:p>
+            <w:pPr>
+              <w:spacing w:line="360" w:lineRule="auto"/>
+              <w:jc w:val="center"/>
+              <w:rPr>
+                <w:rFonts w:ascii="Times New Roman" w:hAnsi="Times New Roman" w:cs="Times New Roman"/>
+                <w:sz w:val="24"/>
+                <w:szCs w:val="24"/>
+              </w:rPr>
+            </w:pPr>
+            <w:r>
+              <w:rPr>
+                <w:rFonts w:ascii="Times New Roman" w:hAnsi="Times New Roman" w:cs="Times New Roman"/>
+                <w:sz w:val="24"/>
+                <w:szCs w:val="24"/>
+              </w:rPr>
+              <w:t>3</w:t>
+            </w:r>
+          </w:p>
+        </w:tc>
+        <w:tc>
+          <w:tcPr>
+            <w:tcW w:w="1083" w:type="dxa"/>
+          </w:tcPr>
+          <w:p>
+            <w:pPr>
+              <w:spacing w:line="360" w:lineRule="auto"/>
+              <w:jc w:val="center"/>
+              <w:rPr>
+                <w:rFonts w:ascii="Times New Roman" w:hAnsi="Times New Roman" w:cs="Times New Roman"/>
+                <w:sz w:val="24"/>
+                <w:szCs w:val="24"/>
+              </w:rPr>
+            </w:pPr>
+          </w:p>
+        </w:tc>
+      </w:tr>
+      <w:tr>
+        <w:tc>
+          <w:tcPr>
+            <w:tcW w:w="558" w:type="dxa"/>
+          </w:tcPr>
+          <w:p>
+            <w:pPr>
+              <w:spacing w:line="360" w:lineRule="auto"/>
+              <w:jc w:val="center"/>
+              <w:rPr>
+                <w:rFonts w:ascii="Times New Roman" w:hAnsi="Times New Roman" w:cs="Times New Roman"/>
+                <w:sz w:val="24"/>
+                <w:szCs w:val="24"/>
+              </w:rPr>
+            </w:pPr>
+            <w:r>
+              <w:rPr>
+                <w:rFonts w:ascii="Times New Roman" w:hAnsi="Times New Roman" w:cs="Times New Roman"/>
+                <w:sz w:val="24"/>
+                <w:szCs w:val="24"/>
+              </w:rPr>
+              <w:t>4</w:t>
+            </w:r>
+          </w:p>
+        </w:tc>
+        <w:tc>
+          <w:tcPr>
+            <w:tcW w:w="1296" w:type="dxa"/>
+          </w:tcPr>
+          <w:p>
+            <w:pPr>
+              <w:spacing w:line="360" w:lineRule="auto"/>
+              <w:jc w:val="center"/>
+              <w:rPr>
+                <w:rFonts w:ascii="Times New Roman" w:hAnsi="Times New Roman" w:cs="Times New Roman"/>
+                <w:sz w:val="24"/>
+                <w:szCs w:val="24"/>
+              </w:rPr>
+            </w:pPr>
+            <w:r>
+              <w:rPr>
+                <w:rFonts w:ascii="Times New Roman" w:hAnsi="Times New Roman" w:cs="Times New Roman"/>
+                <w:sz w:val="24"/>
+                <w:szCs w:val="24"/>
+              </w:rPr>
+              <w:t>Admin</w:t>
+            </w:r>
+          </w:p>
+        </w:tc>
+        <w:tc>
+          <w:tcPr>
+            <w:tcW w:w="3822" w:type="dxa"/>
+          </w:tcPr>
+          <w:p>
+            <w:pPr>
+              <w:spacing w:line="360" w:lineRule="auto"/>
+              <w:rPr>
+                <w:rFonts w:ascii="Times New Roman" w:hAnsi="Times New Roman" w:cs="Times New Roman"/>
+                <w:sz w:val="24"/>
+                <w:szCs w:val="24"/>
+              </w:rPr>
+            </w:pPr>
+            <w:r>
+              <w:rPr>
+                <w:rFonts w:ascii="Times New Roman" w:hAnsi="Times New Roman" w:cs="Times New Roman"/>
+                <w:sz w:val="24"/>
+                <w:szCs w:val="24"/>
+              </w:rPr>
+              <w:t>melihat seluruh nilai mahasiswa</w:t>
+            </w:r>
+          </w:p>
+        </w:tc>
+        <w:tc>
+          <w:tcPr>
+            <w:tcW w:w="1123" w:type="dxa"/>
+          </w:tcPr>
+          <w:p>
+            <w:pPr>
+              <w:spacing w:line="360" w:lineRule="auto"/>
+              <w:jc w:val="center"/>
+              <w:rPr>
+                <w:rFonts w:ascii="Times New Roman" w:hAnsi="Times New Roman" w:cs="Times New Roman"/>
+                <w:sz w:val="24"/>
+                <w:szCs w:val="24"/>
+              </w:rPr>
+            </w:pPr>
+            <w:r>
+              <w:rPr>
+                <w:rFonts w:ascii="Times New Roman" w:hAnsi="Times New Roman" w:cs="Times New Roman"/>
+                <w:sz w:val="24"/>
+                <w:szCs w:val="24"/>
+              </w:rPr>
+              <w:t>2</w:t>
+            </w:r>
+          </w:p>
+        </w:tc>
+        <w:tc>
+          <w:tcPr>
+            <w:tcW w:w="1134" w:type="dxa"/>
+          </w:tcPr>
+          <w:p>
+            <w:pPr>
+              <w:spacing w:line="360" w:lineRule="auto"/>
+              <w:jc w:val="center"/>
+              <w:rPr>
+                <w:rFonts w:ascii="Times New Roman" w:hAnsi="Times New Roman" w:cs="Times New Roman"/>
+                <w:sz w:val="24"/>
+                <w:szCs w:val="24"/>
+              </w:rPr>
+            </w:pPr>
+            <w:r>
+              <w:rPr>
+                <w:rFonts w:ascii="Times New Roman" w:hAnsi="Times New Roman" w:cs="Times New Roman"/>
+                <w:sz w:val="24"/>
+                <w:szCs w:val="24"/>
+              </w:rPr>
+              <w:t>4</w:t>
+            </w:r>
+          </w:p>
+        </w:tc>
+        <w:tc>
+          <w:tcPr>
+            <w:tcW w:w="1083" w:type="dxa"/>
+          </w:tcPr>
+          <w:p>
+            <w:pPr>
+              <w:spacing w:line="360" w:lineRule="auto"/>
+              <w:jc w:val="center"/>
+              <w:rPr>
+                <w:rFonts w:ascii="Times New Roman" w:hAnsi="Times New Roman" w:cs="Times New Roman"/>
+                <w:sz w:val="24"/>
+                <w:szCs w:val="24"/>
+              </w:rPr>
+            </w:pPr>
+          </w:p>
+        </w:tc>
+      </w:tr>
+      <w:tr>
+        <w:tc>
+          <w:tcPr>
+            <w:tcW w:w="558" w:type="dxa"/>
+          </w:tcPr>
+          <w:p>
+            <w:pPr>
+              <w:spacing w:line="360" w:lineRule="auto"/>
+              <w:jc w:val="center"/>
+              <w:rPr>
+                <w:rFonts w:ascii="Times New Roman" w:hAnsi="Times New Roman" w:cs="Times New Roman"/>
+                <w:sz w:val="24"/>
+                <w:szCs w:val="24"/>
+              </w:rPr>
+            </w:pPr>
+            <w:r>
+              <w:rPr>
+                <w:rFonts w:ascii="Times New Roman" w:hAnsi="Times New Roman" w:cs="Times New Roman"/>
+                <w:sz w:val="24"/>
+                <w:szCs w:val="24"/>
+              </w:rPr>
+              <w:t>5</w:t>
+            </w:r>
+          </w:p>
+        </w:tc>
+        <w:tc>
+          <w:tcPr>
+            <w:tcW w:w="1296" w:type="dxa"/>
+          </w:tcPr>
+          <w:p>
+            <w:pPr>
+              <w:spacing w:line="360" w:lineRule="auto"/>
+              <w:jc w:val="center"/>
+              <w:rPr>
+                <w:rFonts w:ascii="Times New Roman" w:hAnsi="Times New Roman" w:cs="Times New Roman"/>
+                <w:sz w:val="24"/>
+                <w:szCs w:val="24"/>
+              </w:rPr>
+            </w:pPr>
+            <w:r>
+              <w:rPr>
+                <w:rFonts w:ascii="Times New Roman" w:hAnsi="Times New Roman" w:cs="Times New Roman"/>
+                <w:sz w:val="24"/>
+                <w:szCs w:val="24"/>
+              </w:rPr>
+              <w:t>Admin</w:t>
+            </w:r>
+          </w:p>
+        </w:tc>
+        <w:tc>
+          <w:tcPr>
+            <w:tcW w:w="3822" w:type="dxa"/>
+          </w:tcPr>
+          <w:p>
+            <w:pPr>
+              <w:spacing w:line="360" w:lineRule="auto"/>
+              <w:rPr>
+                <w:rFonts w:ascii="Times New Roman" w:hAnsi="Times New Roman" w:cs="Times New Roman"/>
+                <w:sz w:val="24"/>
+                <w:szCs w:val="24"/>
+              </w:rPr>
+            </w:pPr>
+            <w:r>
+              <w:rPr>
+                <w:rFonts w:ascii="Times New Roman" w:hAnsi="Times New Roman" w:cs="Times New Roman"/>
+                <w:sz w:val="24"/>
+                <w:szCs w:val="24"/>
+              </w:rPr>
+              <w:t>memvalidasi nilai mahasiswa</w:t>
+            </w:r>
+          </w:p>
+        </w:tc>
+        <w:tc>
+          <w:tcPr>
+            <w:tcW w:w="1123" w:type="dxa"/>
+          </w:tcPr>
+          <w:p>
+            <w:pPr>
+              <w:spacing w:line="360" w:lineRule="auto"/>
+              <w:jc w:val="center"/>
+              <w:rPr>
+                <w:rFonts w:ascii="Times New Roman" w:hAnsi="Times New Roman" w:cs="Times New Roman"/>
+                <w:sz w:val="24"/>
+                <w:szCs w:val="24"/>
+              </w:rPr>
+            </w:pPr>
+            <w:r>
+              <w:rPr>
+                <w:rFonts w:ascii="Times New Roman" w:hAnsi="Times New Roman" w:cs="Times New Roman"/>
+                <w:sz w:val="24"/>
+                <w:szCs w:val="24"/>
+              </w:rPr>
+              <w:t>4</w:t>
+            </w:r>
+          </w:p>
+        </w:tc>
+        <w:tc>
+          <w:tcPr>
+            <w:tcW w:w="1134" w:type="dxa"/>
+          </w:tcPr>
+          <w:p>
+            <w:pPr>
+              <w:spacing w:line="360" w:lineRule="auto"/>
+              <w:jc w:val="center"/>
+              <w:rPr>
+                <w:rFonts w:ascii="Times New Roman" w:hAnsi="Times New Roman" w:cs="Times New Roman"/>
+                <w:sz w:val="24"/>
+                <w:szCs w:val="24"/>
+              </w:rPr>
+            </w:pPr>
+            <w:r>
+              <w:rPr>
+                <w:rFonts w:ascii="Times New Roman" w:hAnsi="Times New Roman" w:cs="Times New Roman"/>
+                <w:sz w:val="24"/>
+                <w:szCs w:val="24"/>
+              </w:rPr>
+              <w:t>5</w:t>
+            </w:r>
+          </w:p>
+        </w:tc>
+        <w:tc>
+          <w:tcPr>
+            <w:tcW w:w="1083" w:type="dxa"/>
+          </w:tcPr>
+          <w:p>
+            <w:pPr>
+              <w:spacing w:line="360" w:lineRule="auto"/>
+              <w:jc w:val="center"/>
+              <w:rPr>
+                <w:rFonts w:ascii="Times New Roman" w:hAnsi="Times New Roman" w:cs="Times New Roman"/>
+                <w:sz w:val="24"/>
+                <w:szCs w:val="24"/>
+              </w:rPr>
+            </w:pPr>
+          </w:p>
+        </w:tc>
+      </w:tr>
+      <w:tr>
+        <w:tc>
+          <w:tcPr>
+            <w:tcW w:w="558" w:type="dxa"/>
+          </w:tcPr>
+          <w:p>
+            <w:pPr>
+              <w:spacing w:line="360" w:lineRule="auto"/>
+              <w:jc w:val="center"/>
+              <w:rPr>
+                <w:rFonts w:ascii="Times New Roman" w:hAnsi="Times New Roman" w:cs="Times New Roman"/>
+                <w:sz w:val="24"/>
+                <w:szCs w:val="24"/>
+              </w:rPr>
+            </w:pPr>
+            <w:r>
+              <w:rPr>
+                <w:rFonts w:ascii="Times New Roman" w:hAnsi="Times New Roman" w:cs="Times New Roman"/>
+                <w:sz w:val="24"/>
+                <w:szCs w:val="24"/>
+              </w:rPr>
+              <w:t>6</w:t>
+            </w:r>
+          </w:p>
+        </w:tc>
+        <w:tc>
+          <w:tcPr>
+            <w:tcW w:w="1296" w:type="dxa"/>
+          </w:tcPr>
+          <w:p>
+            <w:pPr>
+              <w:spacing w:line="360" w:lineRule="auto"/>
+              <w:jc w:val="center"/>
+              <w:rPr>
+                <w:rFonts w:ascii="Times New Roman" w:hAnsi="Times New Roman" w:cs="Times New Roman"/>
+                <w:sz w:val="24"/>
+                <w:szCs w:val="24"/>
+              </w:rPr>
+            </w:pPr>
+            <w:r>
+              <w:rPr>
+                <w:rFonts w:ascii="Times New Roman" w:hAnsi="Times New Roman" w:cs="Times New Roman"/>
+                <w:sz w:val="24"/>
+                <w:szCs w:val="24"/>
+              </w:rPr>
               <w:t>Mahasiswa</w:t>
             </w:r>
           </w:p>
@@ -2716,7 +3500,7 @@
                 <w:sz w:val="24"/>
                 <w:szCs w:val="24"/>
               </w:rPr>
-              <w:t>melihat nilai tugas</w:t>
+              <w:t>Melihat nilai tugas</w:t>
             </w:r>
           </w:p>
         </w:tc>
@@ -2734,19 +3518,182 @@
                 <w:szCs w:val="24"/>
               </w:rPr>
             </w:pPr>
+          </w:p>
+        </w:tc>
+        <w:tc>
+          <w:tcPr>
+            <w:tcW w:w="1134" w:type="dxa"/>
+          </w:tcPr>
+          <w:p>
+            <w:pPr>
+              <w:spacing w:line="360" w:lineRule="auto"/>
+              <w:jc w:val="center"/>
+              <w:rPr>
+                <w:rFonts w:ascii="Times New Roman" w:hAnsi="Times New Roman" w:cs="Times New Roman"/>
+                <w:sz w:val="24"/>
+                <w:szCs w:val="24"/>
+              </w:rPr>
+            </w:pPr>
             <w:r>
               <w:rPr>
                 <w:rFonts w:ascii="Times New Roman" w:hAnsi="Times New Roman" w:cs="Times New Roman"/>
                 <w:sz w:val="24"/>
                 <w:szCs w:val="24"/>
               </w:rPr>
-              <w:t>1</w:t>
+              <w:t>6</w:t>
             </w:r>
           </w:p>
         </w:tc>
         <w:tc>
           <w:tcPr>
+            <w:tcW w:w="1083" w:type="dxa"/>
+          </w:tcPr>
+          <w:p>
+            <w:pPr>
+              <w:spacing w:line="360" w:lineRule="auto"/>
+              <w:jc w:val="center"/>
+              <w:rPr>
+                <w:rFonts w:ascii="Times New Roman" w:hAnsi="Times New Roman" w:cs="Times New Roman"/>
+                <w:sz w:val="24"/>
+                <w:szCs w:val="24"/>
+              </w:rPr>
+            </w:pPr>
+          </w:p>
+        </w:tc>
+      </w:tr>
+      <w:tr>
+        <w:tc>
+          <w:tcPr>
+            <w:tcW w:w="558" w:type="dxa"/>
+          </w:tcPr>
+          <w:p>
+            <w:pPr>
+              <w:spacing w:line="360" w:lineRule="auto"/>
+              <w:jc w:val="center"/>
+              <w:rPr>
+                <w:rFonts w:ascii="Times New Roman" w:hAnsi="Times New Roman" w:cs="Times New Roman"/>
+                <w:sz w:val="24"/>
+                <w:szCs w:val="24"/>
+              </w:rPr>
+            </w:pPr>
+            <w:r>
+              <w:rPr>
+                <w:rFonts w:ascii="Times New Roman" w:hAnsi="Times New Roman" w:cs="Times New Roman"/>
+                <w:sz w:val="24"/>
+                <w:szCs w:val="24"/>
+              </w:rPr>
+              <w:t>7</w:t>
+            </w:r>
+          </w:p>
+        </w:tc>
+        <w:tc>
+          <w:tcPr>
+            <w:tcW w:w="1296" w:type="dxa"/>
+          </w:tcPr>
+          <w:p>
+            <w:pPr>
+              <w:spacing w:line="360" w:lineRule="auto"/>
+              <w:jc w:val="center"/>
+              <w:rPr>
+                <w:rFonts w:ascii="Times New Roman" w:hAnsi="Times New Roman" w:cs="Times New Roman"/>
+                <w:sz w:val="24"/>
+                <w:szCs w:val="24"/>
+              </w:rPr>
+            </w:pPr>
+            <w:r>
+              <w:rPr>
+                <w:rFonts w:ascii="Times New Roman" w:hAnsi="Times New Roman" w:cs="Times New Roman"/>
+                <w:sz w:val="24"/>
+                <w:szCs w:val="24"/>
+              </w:rPr>
+              <w:t>Mahasiswa</w:t>
+            </w:r>
+          </w:p>
+        </w:tc>
+        <w:tc>
+          <w:tcPr>
+            <w:tcW w:w="3822" w:type="dxa"/>
+          </w:tcPr>
+          <w:p>
+            <w:pPr>
+              <w:spacing w:line="360" w:lineRule="auto"/>
+              <w:rPr>
+                <w:rFonts w:ascii="Times New Roman" w:hAnsi="Times New Roman" w:cs="Times New Roman"/>
+                <w:sz w:val="24"/>
+                <w:szCs w:val="24"/>
+              </w:rPr>
+            </w:pPr>
+            <w:r>
+              <w:rPr>
+                <w:rFonts w:ascii="Times New Roman" w:hAnsi="Times New Roman" w:cs="Times New Roman"/>
+                <w:sz w:val="24"/>
+                <w:szCs w:val="24"/>
+              </w:rPr>
+              <w:t>Melihat nilai UTS</w:t>
+            </w:r>
+          </w:p>
+        </w:tc>
+        <w:tc>
+          <w:tcPr>
+            <w:tcW w:w="1123" w:type="dxa"/>
+          </w:tcPr>
+          <w:p>
+            <w:pPr>
+              <w:spacing w:line="360" w:lineRule="auto"/>
+              <w:jc w:val="center"/>
+              <w:rPr>
+                <w:rFonts w:ascii="Times New Roman" w:hAnsi="Times New Roman" w:cs="Times New Roman"/>
+                <w:sz w:val="24"/>
+                <w:szCs w:val="24"/>
+              </w:rPr>
+            </w:pPr>
+          </w:p>
+        </w:tc>
+        <w:tc>
+          <w:tcPr>
             <w:tcW w:w="1134" w:type="dxa"/>
+          </w:tcPr>
+          <w:p>
+            <w:pPr>
+              <w:spacing w:line="360" w:lineRule="auto"/>
+              <w:jc w:val="center"/>
+              <w:rPr>
+                <w:rFonts w:ascii="Times New Roman" w:hAnsi="Times New Roman" w:cs="Times New Roman"/>
+                <w:sz w:val="24"/>
+                <w:szCs w:val="24"/>
+              </w:rPr>
+            </w:pPr>
+            <w:r>
+              <w:rPr>
+                <w:rFonts w:ascii="Times New Roman" w:hAnsi="Times New Roman" w:cs="Times New Roman"/>
+                <w:sz w:val="24"/>
+                <w:szCs w:val="24"/>
+              </w:rPr>
+              <w:t>7</w:t>
+            </w:r>
+          </w:p>
+        </w:tc>
+        <w:tc>
+          <w:tcPr>
+            <w:tcW w:w="1083" w:type="dxa"/>
+          </w:tcPr>
+          <w:p>
+            <w:pPr>
+              <w:spacing w:line="360" w:lineRule="auto"/>
+              <w:jc w:val="center"/>
+              <w:rPr>
+                <w:rFonts w:ascii="Times New Roman" w:hAnsi="Times New Roman" w:cs="Times New Roman"/>
+                <w:sz w:val="24"/>
+                <w:szCs w:val="24"/>
+              </w:rPr>
+            </w:pPr>
+          </w:p>
+        </w:tc>
+      </w:tr>
+      <w:tr>
+        <w:tc>
+          <w:tcPr>
+            <w:tcW w:w="558" w:type="dxa"/>
           </w:tcPr>
           <w:p>
             <w:pPr>
@@ -2770,6 +3717,93 @@
         </w:tc>
         <w:tc>
           <w:tcPr>
+            <w:tcW w:w="1296" w:type="dxa"/>
+          </w:tcPr>
+          <w:p>
+            <w:pPr>
+              <w:spacing w:line="360" w:lineRule="auto"/>
+              <w:jc w:val="center"/>
+              <w:rPr>
+                <w:rFonts w:ascii="Times New Roman" w:hAnsi="Times New Roman" w:cs="Times New Roman"/>
+                <w:sz w:val="24"/>
+                <w:szCs w:val="24"/>
+              </w:rPr>
+            </w:pPr>
+            <w:r>
+              <w:rPr>
+                <w:rFonts w:ascii="Times New Roman" w:hAnsi="Times New Roman" w:cs="Times New Roman"/>
+                <w:sz w:val="24"/>
+                <w:szCs w:val="24"/>
+              </w:rPr>
+              <w:t>Mahasiswa</w:t>
+            </w:r>
+          </w:p>
+        </w:tc>
+        <w:tc>
+          <w:tcPr>
+            <w:tcW w:w="3822" w:type="dxa"/>
+          </w:tcPr>
+          <w:p>
+            <w:pPr>
+              <w:spacing w:line="360" w:lineRule="auto"/>
+              <w:rPr>
+                <w:rFonts w:ascii="Times New Roman" w:hAnsi="Times New Roman" w:cs="Times New Roman"/>
+                <w:sz w:val="24"/>
+                <w:szCs w:val="24"/>
+              </w:rPr>
+            </w:pPr>
+            <w:r>
+              <w:rPr>
+                <w:rFonts w:ascii="Times New Roman" w:hAnsi="Times New Roman" w:cs="Times New Roman"/>
+                <w:sz w:val="24"/>
+                <w:szCs w:val="24"/>
+              </w:rPr>
+              <w:t>Melihat nilai UAS</w:t>
+            </w:r>
+          </w:p>
+        </w:tc>
+        <w:tc>
+          <w:tcPr>
+            <w:tcW w:w="1123" w:type="dxa"/>
+          </w:tcPr>
+          <w:p>
+            <w:pPr>
+              <w:spacing w:line="360" w:lineRule="auto"/>
+              <w:jc w:val="center"/>
+              <w:rPr>
+                <w:rFonts w:ascii="Times New Roman" w:hAnsi="Times New Roman" w:cs="Times New Roman"/>
+                <w:sz w:val="24"/>
+                <w:szCs w:val="24"/>
+              </w:rPr>
+            </w:pPr>
+          </w:p>
+        </w:tc>
+        <w:tc>
+          <w:tcPr>
+            <w:tcW w:w="1134" w:type="dxa"/>
+          </w:tcPr>
+          <w:p>
+            <w:pPr>
+              <w:spacing w:line="360" w:lineRule="auto"/>
+              <w:jc w:val="center"/>
+              <w:rPr>
+                <w:rFonts w:ascii="Times New Roman" w:hAnsi="Times New Roman" w:cs="Times New Roman"/>
+                <w:sz w:val="24"/>
+                <w:szCs w:val="24"/>
+              </w:rPr>
+            </w:pPr>
+            <w:r>
+              <w:rPr>
+                <w:rFonts w:ascii="Times New Roman" w:hAnsi="Times New Roman" w:cs="Times New Roman"/>
+                <w:sz w:val="24"/>
+                <w:szCs w:val="24"/>
+              </w:rPr>
+              <w:t>8</w:t>
+            </w:r>
+          </w:p>
+        </w:tc>
+        <w:tc>
+          <w:tcPr>
             <w:tcW w:w="1083" w:type="dxa"/>
           </w:tcPr>
           <w:p>
@@ -2806,12 +3840,150 @@
                 <w:sz w:val="24"/>
                 <w:szCs w:val="24"/>
               </w:rPr>
+              <w:t>9</w:t>
+            </w:r>
+          </w:p>
+        </w:tc>
+        <w:tc>
+          <w:tcPr>
+            <w:tcW w:w="1296" w:type="dxa"/>
+          </w:tcPr>
+          <w:p>
+            <w:pPr>
+              <w:spacing w:line="360" w:lineRule="auto"/>
+              <w:jc w:val="center"/>
+              <w:rPr>
+                <w:rFonts w:ascii="Times New Roman" w:hAnsi="Times New Roman" w:cs="Times New Roman"/>
+                <w:sz w:val="24"/>
+                <w:szCs w:val="24"/>
+              </w:rPr>
+            </w:pPr>
+            <w:r>
+              <w:rPr>
+                <w:rFonts w:ascii="Times New Roman" w:hAnsi="Times New Roman" w:cs="Times New Roman"/>
+                <w:sz w:val="24"/>
+                <w:szCs w:val="24"/>
+              </w:rPr>
+              <w:t>Mahasiswa</w:t>
+            </w:r>
+          </w:p>
+        </w:tc>
+        <w:tc>
+          <w:tcPr>
+            <w:tcW w:w="3822" w:type="dxa"/>
+          </w:tcPr>
+          <w:p>
+            <w:pPr>
+              <w:spacing w:line="360" w:lineRule="auto"/>
+              <w:rPr>
+                <w:rFonts w:ascii="Times New Roman" w:hAnsi="Times New Roman" w:cs="Times New Roman"/>
+                <w:sz w:val="24"/>
+                <w:szCs w:val="24"/>
+              </w:rPr>
+            </w:pPr>
+            <w:r>
+              <w:rPr>
+                <w:rFonts w:ascii="Times New Roman" w:hAnsi="Times New Roman" w:cs="Times New Roman"/>
+                <w:sz w:val="24"/>
+                <w:szCs w:val="24"/>
+              </w:rPr>
+              <w:t>melihat rincian nilai tugas dan tugas akhir</w:t>
+            </w:r>
+          </w:p>
+        </w:tc>
+        <w:tc>
+          <w:tcPr>
+            <w:tcW w:w="1123" w:type="dxa"/>
+          </w:tcPr>
+          <w:p>
+            <w:pPr>
+              <w:spacing w:line="360" w:lineRule="auto"/>
+              <w:jc w:val="center"/>
+              <w:rPr>
+                <w:rFonts w:ascii="Times New Roman" w:hAnsi="Times New Roman" w:cs="Times New Roman"/>
+                <w:sz w:val="24"/>
+                <w:szCs w:val="24"/>
+              </w:rPr>
+            </w:pPr>
+            <w:r>
+              <w:rPr>
+                <w:rFonts w:ascii="Times New Roman" w:hAnsi="Times New Roman" w:cs="Times New Roman"/>
+                <w:sz w:val="24"/>
+                <w:szCs w:val="24"/>
+              </w:rPr>
               <w:t>2</w:t>
             </w:r>
           </w:p>
         </w:tc>
         <w:tc>
           <w:tcPr>
+            <w:tcW w:w="1134" w:type="dxa"/>
+          </w:tcPr>
+          <w:p>
+            <w:pPr>
+              <w:spacing w:line="360" w:lineRule="auto"/>
+              <w:jc w:val="center"/>
+              <w:rPr>
+                <w:rFonts w:ascii="Times New Roman" w:hAnsi="Times New Roman" w:cs="Times New Roman"/>
+                <w:sz w:val="24"/>
+                <w:szCs w:val="24"/>
+              </w:rPr>
+            </w:pPr>
+            <w:r>
+              <w:rPr>
+                <w:rFonts w:ascii="Times New Roman" w:hAnsi="Times New Roman" w:cs="Times New Roman"/>
+                <w:sz w:val="24"/>
+                <w:szCs w:val="24"/>
+              </w:rPr>
+              <w:t>10</w:t>
+            </w:r>
+          </w:p>
+        </w:tc>
+        <w:tc>
+          <w:tcPr>
+            <w:tcW w:w="1083" w:type="dxa"/>
+          </w:tcPr>
+          <w:p>
+            <w:pPr>
+              <w:spacing w:line="360" w:lineRule="auto"/>
+              <w:jc w:val="center"/>
+              <w:rPr>
+                <w:rFonts w:ascii="Times New Roman" w:hAnsi="Times New Roman" w:cs="Times New Roman"/>
+                <w:sz w:val="24"/>
+                <w:szCs w:val="24"/>
+              </w:rPr>
+            </w:pPr>
+          </w:p>
+        </w:tc>
+      </w:tr>
+      <w:tr>
+        <w:tc>
+          <w:tcPr>
+            <w:tcW w:w="558" w:type="dxa"/>
+          </w:tcPr>
+          <w:p>
+            <w:pPr>
+              <w:spacing w:line="360" w:lineRule="auto"/>
+              <w:jc w:val="center"/>
+              <w:rPr>
+                <w:rFonts w:ascii="Times New Roman" w:hAnsi="Times New Roman" w:cs="Times New Roman"/>
+                <w:sz w:val="24"/>
+                <w:szCs w:val="24"/>
+              </w:rPr>
+            </w:pPr>
+            <w:r>
+              <w:rPr>
+                <w:rFonts w:ascii="Times New Roman" w:hAnsi="Times New Roman" w:cs="Times New Roman"/>
+                <w:sz w:val="24"/>
+                <w:szCs w:val="24"/>
+              </w:rPr>
+              <w:lastRenderedPageBreak/>
+              <w:t>10</w:t>
+            </w:r>
+          </w:p>
+        </w:tc>
+        <w:tc>
+          <w:tcPr>
             <w:tcW w:w="1296" w:type="dxa"/>
           </w:tcPr>
           <w:p>
@@ -2853,7 +4025,7 @@
                 <w:sz w:val="24"/>
                 <w:szCs w:val="24"/>
               </w:rPr>
-              <w:t>melihat nilai uts</w:t>
+              <w:t>Mengajukan koreksi nilai</w:t>
             </w:r>
           </w:p>
         </w:tc>
@@ -2871,14 +4043,6 @@
                 <w:szCs w:val="24"/>
               </w:rPr>
             </w:pPr>
-            <w:r>
-              <w:rPr>
-                <w:rFonts w:ascii="Times New Roman" w:hAnsi="Times New Roman" w:cs="Times New Roman"/>
-                <w:sz w:val="24"/>
-                <w:szCs w:val="24"/>
-              </w:rPr>
-              <w:t>1</w:t>
-            </w:r>
           </w:p>
         </w:tc>
         <w:tc>
@@ -2895,14 +4059,6 @@
                 <w:szCs w:val="24"/>
               </w:rPr>
             </w:pPr>
-            <w:r>
-              <w:rPr>
-                <w:rFonts w:ascii="Times New Roman" w:hAnsi="Times New Roman" w:cs="Times New Roman"/>
-                <w:sz w:val="24"/>
-                <w:szCs w:val="24"/>
-              </w:rPr>
-              <w:t>7</w:t>
-            </w:r>
           </w:p>
         </w:tc>
         <w:tc>
@@ -2943,7 +4099,7 @@
                 <w:sz w:val="24"/>
                 <w:szCs w:val="24"/>
               </w:rPr>
-              <w:t>3</w:t>
+              <w:t>11</w:t>
             </w:r>
           </w:p>
         </w:tc>
@@ -2967,7 +4123,7 @@
                 <w:sz w:val="24"/>
                 <w:szCs w:val="24"/>
               </w:rPr>
-              <w:t>Mahasiswa</w:t>
+              <w:t>Admin</w:t>
             </w:r>
           </w:p>
         </w:tc>
@@ -2990,7 +4146,7 @@
                 <w:sz w:val="24"/>
                 <w:szCs w:val="24"/>
               </w:rPr>
-              <w:t>melihat nilai uas</w:t>
+              <w:t>Menerima ajuan koreksi nilai</w:t>
             </w:r>
           </w:p>
         </w:tc>
@@ -3008,14 +4164,6 @@
                 <w:szCs w:val="24"/>
               </w:rPr>
             </w:pPr>
-            <w:r>
-              <w:rPr>
-                <w:rFonts w:ascii="Times New Roman" w:hAnsi="Times New Roman" w:cs="Times New Roman"/>
-                <w:sz w:val="24"/>
-                <w:szCs w:val="24"/>
-              </w:rPr>
-              <w:t>1</w:t>
-            </w:r>
           </w:p>
         </w:tc>
         <w:tc>
@@ -3032,14 +4180,6 @@
                 <w:szCs w:val="24"/>
               </w:rPr>
             </w:pPr>
-            <w:r>
-              <w:rPr>
-                <w:rFonts w:ascii="Times New Roman" w:hAnsi="Times New Roman" w:cs="Times New Roman"/>
-                <w:sz w:val="24"/>
-                <w:szCs w:val="24"/>
-              </w:rPr>
-              <w:t>6</w:t>
-            </w:r>
           </w:p>
         </w:tc>
         <w:tc>
@@ -3080,107 +4220,91 @@
                 <w:sz w:val="24"/>
                 <w:szCs w:val="24"/>
               </w:rPr>
-              <w:t>4</w:t>
-            </w:r>
-          </w:p>
-        </w:tc>
-        <w:tc>
-          <w:tcPr>
-            <w:tcW w:w="1296" w:type="dxa"/>
-          </w:tcPr>
-          <w:p>
-            <w:pPr>
-              <w:spacing w:line="360" w:lineRule="auto"/>
-              <w:jc w:val="center"/>
-              <w:rPr>
-                <w:rFonts w:ascii="Times New Roman" w:hAnsi="Times New Roman" w:cs="Times New Roman"/>
-                <w:sz w:val="24"/>
-                <w:szCs w:val="24"/>
-              </w:rPr>
-            </w:pPr>
-            <w:r>
-              <w:rPr>
-                <w:rFonts w:ascii="Times New Roman" w:hAnsi="Times New Roman" w:cs="Times New Roman"/>
-                <w:sz w:val="24"/>
-                <w:szCs w:val="24"/>
-              </w:rPr>
-              <w:t>Dosen</w:t>
-            </w:r>
-          </w:p>
-        </w:tc>
-        <w:tc>
-          <w:tcPr>
-            <w:tcW w:w="3822" w:type="dxa"/>
-          </w:tcPr>
-          <w:p>
-            <w:pPr>
-              <w:spacing w:line="360" w:lineRule="auto"/>
-              <w:rPr>
-                <w:rFonts w:ascii="Times New Roman" w:hAnsi="Times New Roman" w:cs="Times New Roman"/>
-                <w:sz w:val="24"/>
-                <w:szCs w:val="24"/>
-              </w:rPr>
-            </w:pPr>
-            <w:r>
-              <w:rPr>
-                <w:rFonts w:ascii="Times New Roman" w:hAnsi="Times New Roman" w:cs="Times New Roman"/>
-                <w:sz w:val="24"/>
-                <w:szCs w:val="24"/>
-              </w:rPr>
-              <w:t>sorting nilai tinggi ke rendah</w:t>
-            </w:r>
-          </w:p>
-        </w:tc>
-        <w:tc>
-          <w:tcPr>
-            <w:tcW w:w="1123" w:type="dxa"/>
-          </w:tcPr>
-          <w:p>
-            <w:pPr>
-              <w:spacing w:line="360" w:lineRule="auto"/>
-              <w:jc w:val="center"/>
-              <w:rPr>
-                <w:rFonts w:ascii="Times New Roman" w:hAnsi="Times New Roman" w:cs="Times New Roman"/>
-                <w:sz w:val="24"/>
-                <w:szCs w:val="24"/>
-              </w:rPr>
-            </w:pPr>
-            <w:r>
-              <w:rPr>
-                <w:rFonts w:ascii="Times New Roman" w:hAnsi="Times New Roman" w:cs="Times New Roman"/>
-                <w:sz w:val="24"/>
-                <w:szCs w:val="24"/>
-              </w:rPr>
-              <w:t>1</w:t>
-            </w:r>
-          </w:p>
-        </w:tc>
-        <w:tc>
-          <w:tcPr>
-            <w:tcW w:w="1134" w:type="dxa"/>
-          </w:tcPr>
-          <w:p>
-            <w:pPr>
-              <w:spacing w:line="360" w:lineRule="auto"/>
-              <w:jc w:val="center"/>
-              <w:rPr>
-                <w:rFonts w:ascii="Times New Roman" w:hAnsi="Times New Roman" w:cs="Times New Roman"/>
-                <w:sz w:val="24"/>
-                <w:szCs w:val="24"/>
-              </w:rPr>
-            </w:pPr>
-            <w:r>
-              <w:rPr>
-                <w:rFonts w:ascii="Times New Roman" w:hAnsi="Times New Roman" w:cs="Times New Roman"/>
-                <w:sz w:val="24"/>
-                <w:szCs w:val="24"/>
-              </w:rPr>
               <w:t>12</w:t>
             </w:r>
           </w:p>
         </w:tc>
         <w:tc>
           <w:tcPr>
+            <w:tcW w:w="1296" w:type="dxa"/>
+          </w:tcPr>
+          <w:p>
+            <w:pPr>
+              <w:spacing w:line="360" w:lineRule="auto"/>
+              <w:jc w:val="center"/>
+              <w:rPr>
+                <w:rFonts w:ascii="Times New Roman" w:hAnsi="Times New Roman" w:cs="Times New Roman"/>
+                <w:sz w:val="24"/>
+                <w:szCs w:val="24"/>
+              </w:rPr>
+            </w:pPr>
+            <w:r>
+              <w:rPr>
+                <w:rFonts w:ascii="Times New Roman" w:hAnsi="Times New Roman" w:cs="Times New Roman"/>
+                <w:sz w:val="24"/>
+                <w:szCs w:val="24"/>
+              </w:rPr>
+              <w:t>Seluruh</w:t>
+            </w:r>
+          </w:p>
+        </w:tc>
+        <w:tc>
+          <w:tcPr>
+            <w:tcW w:w="3822" w:type="dxa"/>
+          </w:tcPr>
+          <w:p>
+            <w:pPr>
+              <w:spacing w:line="360" w:lineRule="auto"/>
+              <w:rPr>
+                <w:rFonts w:ascii="Times New Roman" w:hAnsi="Times New Roman" w:cs="Times New Roman"/>
+                <w:sz w:val="24"/>
+                <w:szCs w:val="24"/>
+              </w:rPr>
+            </w:pPr>
+            <w:r>
+              <w:rPr>
+                <w:rFonts w:ascii="Times New Roman" w:hAnsi="Times New Roman" w:cs="Times New Roman"/>
+                <w:sz w:val="24"/>
+                <w:szCs w:val="24"/>
+              </w:rPr>
+              <w:t>Sorting nilai tinggi ke rendah</w:t>
+            </w:r>
+          </w:p>
+        </w:tc>
+        <w:tc>
+          <w:tcPr>
+            <w:tcW w:w="1123" w:type="dxa"/>
+          </w:tcPr>
+          <w:p>
+            <w:pPr>
+              <w:spacing w:line="360" w:lineRule="auto"/>
+              <w:jc w:val="center"/>
+              <w:rPr>
+                <w:rFonts w:ascii="Times New Roman" w:hAnsi="Times New Roman" w:cs="Times New Roman"/>
+                <w:sz w:val="24"/>
+                <w:szCs w:val="24"/>
+              </w:rPr>
+            </w:pPr>
+          </w:p>
+        </w:tc>
+        <w:tc>
+          <w:tcPr>
+            <w:tcW w:w="1134" w:type="dxa"/>
+          </w:tcPr>
+          <w:p>
+            <w:pPr>
+              <w:spacing w:line="360" w:lineRule="auto"/>
+              <w:jc w:val="center"/>
+              <w:rPr>
+                <w:rFonts w:ascii="Times New Roman" w:hAnsi="Times New Roman" w:cs="Times New Roman"/>
+                <w:sz w:val="24"/>
+                <w:szCs w:val="24"/>
+              </w:rPr>
+            </w:pPr>
+          </w:p>
+        </w:tc>
+        <w:tc>
+          <w:tcPr>
             <w:tcW w:w="1083" w:type="dxa"/>
           </w:tcPr>
           <w:p>
@@ -3217,107 +4341,91 @@
                 <w:sz w:val="24"/>
                 <w:szCs w:val="24"/>
               </w:rPr>
-              <w:t>5</w:t>
-            </w:r>
-          </w:p>
-        </w:tc>
-        <w:tc>
-          <w:tcPr>
-            <w:tcW w:w="1296" w:type="dxa"/>
-          </w:tcPr>
-          <w:p>
-            <w:pPr>
-              <w:spacing w:line="360" w:lineRule="auto"/>
-              <w:jc w:val="center"/>
-              <w:rPr>
-                <w:rFonts w:ascii="Times New Roman" w:hAnsi="Times New Roman" w:cs="Times New Roman"/>
-                <w:sz w:val="24"/>
-                <w:szCs w:val="24"/>
-              </w:rPr>
-            </w:pPr>
-            <w:r>
-              <w:rPr>
-                <w:rFonts w:ascii="Times New Roman" w:hAnsi="Times New Roman" w:cs="Times New Roman"/>
-                <w:sz w:val="24"/>
-                <w:szCs w:val="24"/>
-              </w:rPr>
-              <w:t>Dosen</w:t>
-            </w:r>
-          </w:p>
-        </w:tc>
-        <w:tc>
-          <w:tcPr>
-            <w:tcW w:w="3822" w:type="dxa"/>
-          </w:tcPr>
-          <w:p>
-            <w:pPr>
-              <w:spacing w:line="360" w:lineRule="auto"/>
-              <w:rPr>
-                <w:rFonts w:ascii="Times New Roman" w:hAnsi="Times New Roman" w:cs="Times New Roman"/>
-                <w:sz w:val="24"/>
-                <w:szCs w:val="24"/>
-              </w:rPr>
-            </w:pPr>
-            <w:r>
-              <w:rPr>
-                <w:rFonts w:ascii="Times New Roman" w:hAnsi="Times New Roman" w:cs="Times New Roman"/>
-                <w:sz w:val="24"/>
-                <w:szCs w:val="24"/>
-              </w:rPr>
-              <w:t>sorting nilai rendah ke tinggi</w:t>
-            </w:r>
-          </w:p>
-        </w:tc>
-        <w:tc>
-          <w:tcPr>
-            <w:tcW w:w="1123" w:type="dxa"/>
-          </w:tcPr>
-          <w:p>
-            <w:pPr>
-              <w:spacing w:line="360" w:lineRule="auto"/>
-              <w:jc w:val="center"/>
-              <w:rPr>
-                <w:rFonts w:ascii="Times New Roman" w:hAnsi="Times New Roman" w:cs="Times New Roman"/>
-                <w:sz w:val="24"/>
-                <w:szCs w:val="24"/>
-              </w:rPr>
-            </w:pPr>
-            <w:r>
-              <w:rPr>
-                <w:rFonts w:ascii="Times New Roman" w:hAnsi="Times New Roman" w:cs="Times New Roman"/>
-                <w:sz w:val="24"/>
-                <w:szCs w:val="24"/>
-              </w:rPr>
-              <w:t>1</w:t>
-            </w:r>
-          </w:p>
-        </w:tc>
-        <w:tc>
-          <w:tcPr>
-            <w:tcW w:w="1134" w:type="dxa"/>
-          </w:tcPr>
-          <w:p>
-            <w:pPr>
-              <w:spacing w:line="360" w:lineRule="auto"/>
-              <w:jc w:val="center"/>
-              <w:rPr>
-                <w:rFonts w:ascii="Times New Roman" w:hAnsi="Times New Roman" w:cs="Times New Roman"/>
-                <w:sz w:val="24"/>
-                <w:szCs w:val="24"/>
-              </w:rPr>
-            </w:pPr>
-            <w:r>
-              <w:rPr>
-                <w:rFonts w:ascii="Times New Roman" w:hAnsi="Times New Roman" w:cs="Times New Roman"/>
-                <w:sz w:val="24"/>
-                <w:szCs w:val="24"/>
-              </w:rPr>
               <w:t>13</w:t>
             </w:r>
           </w:p>
         </w:tc>
         <w:tc>
           <w:tcPr>
+            <w:tcW w:w="1296" w:type="dxa"/>
+          </w:tcPr>
+          <w:p>
+            <w:pPr>
+              <w:spacing w:line="360" w:lineRule="auto"/>
+              <w:jc w:val="center"/>
+              <w:rPr>
+                <w:rFonts w:ascii="Times New Roman" w:hAnsi="Times New Roman" w:cs="Times New Roman"/>
+                <w:sz w:val="24"/>
+                <w:szCs w:val="24"/>
+              </w:rPr>
+            </w:pPr>
+            <w:r>
+              <w:rPr>
+                <w:rFonts w:ascii="Times New Roman" w:hAnsi="Times New Roman" w:cs="Times New Roman"/>
+                <w:sz w:val="24"/>
+                <w:szCs w:val="24"/>
+              </w:rPr>
+              <w:t>Seluruh</w:t>
+            </w:r>
+          </w:p>
+        </w:tc>
+        <w:tc>
+          <w:tcPr>
+            <w:tcW w:w="3822" w:type="dxa"/>
+          </w:tcPr>
+          <w:p>
+            <w:pPr>
+              <w:spacing w:line="360" w:lineRule="auto"/>
+              <w:rPr>
+                <w:rFonts w:ascii="Times New Roman" w:hAnsi="Times New Roman" w:cs="Times New Roman"/>
+                <w:sz w:val="24"/>
+                <w:szCs w:val="24"/>
+              </w:rPr>
+            </w:pPr>
+            <w:r>
+              <w:rPr>
+                <w:rFonts w:ascii="Times New Roman" w:hAnsi="Times New Roman" w:cs="Times New Roman"/>
+                <w:sz w:val="24"/>
+                <w:szCs w:val="24"/>
+              </w:rPr>
+              <w:t>Sorting nilai rendah ke tinggi</w:t>
+            </w:r>
+          </w:p>
+        </w:tc>
+        <w:tc>
+          <w:tcPr>
+            <w:tcW w:w="1123" w:type="dxa"/>
+          </w:tcPr>
+          <w:p>
+            <w:pPr>
+              <w:spacing w:line="360" w:lineRule="auto"/>
+              <w:jc w:val="center"/>
+              <w:rPr>
+                <w:rFonts w:ascii="Times New Roman" w:hAnsi="Times New Roman" w:cs="Times New Roman"/>
+                <w:sz w:val="24"/>
+                <w:szCs w:val="24"/>
+              </w:rPr>
+            </w:pPr>
+          </w:p>
+        </w:tc>
+        <w:tc>
+          <w:tcPr>
+            <w:tcW w:w="1134" w:type="dxa"/>
+          </w:tcPr>
+          <w:p>
+            <w:pPr>
+              <w:spacing w:line="360" w:lineRule="auto"/>
+              <w:jc w:val="center"/>
+              <w:rPr>
+                <w:rFonts w:ascii="Times New Roman" w:hAnsi="Times New Roman" w:cs="Times New Roman"/>
+                <w:sz w:val="24"/>
+                <w:szCs w:val="24"/>
+              </w:rPr>
+            </w:pPr>
+          </w:p>
+        </w:tc>
+        <w:tc>
+          <w:tcPr>
             <w:tcW w:w="1083" w:type="dxa"/>
           </w:tcPr>
           <w:p>
@@ -3333,1103 +4441,7 @@
           </w:p>
         </w:tc>
       </w:tr>
-      <w:tr>
-        <w:tc>
-          <w:tcPr>
-            <w:tcW w:w="558" w:type="dxa"/>
-          </w:tcPr>
-          <w:p>
-            <w:pPr>
-              <w:spacing w:line="360" w:lineRule="auto"/>
-              <w:jc w:val="center"/>
-              <w:rPr>
-                <w:rFonts w:ascii="Times New Roman" w:hAnsi="Times New Roman" w:cs="Times New Roman"/>
-                <w:sz w:val="24"/>
-                <w:szCs w:val="24"/>
-              </w:rPr>
-            </w:pPr>
-            <w:r>
-              <w:rPr>
-                <w:rFonts w:ascii="Times New Roman" w:hAnsi="Times New Roman" w:cs="Times New Roman"/>
-                <w:sz w:val="24"/>
-                <w:szCs w:val="24"/>
-              </w:rPr>
-              <w:t>6</w:t>
-            </w:r>
-          </w:p>
-        </w:tc>
-        <w:tc>
-          <w:tcPr>
-            <w:tcW w:w="1296" w:type="dxa"/>
-          </w:tcPr>
-          <w:p>
-            <w:pPr>
-              <w:spacing w:line="360" w:lineRule="auto"/>
-              <w:jc w:val="center"/>
-              <w:rPr>
-                <w:rFonts w:ascii="Times New Roman" w:hAnsi="Times New Roman" w:cs="Times New Roman"/>
-                <w:sz w:val="24"/>
-                <w:szCs w:val="24"/>
-              </w:rPr>
-            </w:pPr>
-            <w:r>
-              <w:rPr>
-                <w:rFonts w:ascii="Times New Roman" w:hAnsi="Times New Roman" w:cs="Times New Roman"/>
-                <w:sz w:val="24"/>
-                <w:szCs w:val="24"/>
-              </w:rPr>
-              <w:t>Mahasiswa</w:t>
-            </w:r>
-          </w:p>
-        </w:tc>
-        <w:tc>
-          <w:tcPr>
-            <w:tcW w:w="3822" w:type="dxa"/>
-          </w:tcPr>
-          <w:p>
-            <w:pPr>
-              <w:spacing w:line="360" w:lineRule="auto"/>
-              <w:rPr>
-                <w:rFonts w:ascii="Times New Roman" w:hAnsi="Times New Roman" w:cs="Times New Roman"/>
-                <w:sz w:val="24"/>
-                <w:szCs w:val="24"/>
-              </w:rPr>
-            </w:pPr>
-            <w:r>
-              <w:rPr>
-                <w:rFonts w:ascii="Times New Roman" w:hAnsi="Times New Roman" w:cs="Times New Roman"/>
-                <w:sz w:val="24"/>
-                <w:szCs w:val="24"/>
-              </w:rPr>
-              <w:t>mengajukan koreksi nilai</w:t>
-            </w:r>
-          </w:p>
-        </w:tc>
-        <w:tc>
-          <w:tcPr>
-            <w:tcW w:w="1123" w:type="dxa"/>
-          </w:tcPr>
-          <w:p>
-            <w:pPr>
-              <w:spacing w:line="360" w:lineRule="auto"/>
-              <w:jc w:val="center"/>
-              <w:rPr>
-                <w:rFonts w:ascii="Times New Roman" w:hAnsi="Times New Roman" w:cs="Times New Roman"/>
-                <w:sz w:val="24"/>
-                <w:szCs w:val="24"/>
-              </w:rPr>
-            </w:pPr>
-            <w:r>
-              <w:rPr>
-                <w:rFonts w:ascii="Times New Roman" w:hAnsi="Times New Roman" w:cs="Times New Roman"/>
-                <w:sz w:val="24"/>
-                <w:szCs w:val="24"/>
-              </w:rPr>
-              <w:t>3</w:t>
-            </w:r>
-          </w:p>
-        </w:tc>
-        <w:tc>
-          <w:tcPr>
-            <w:tcW w:w="1134" w:type="dxa"/>
-          </w:tcPr>
-          <w:p>
-            <w:pPr>
-              <w:spacing w:line="360" w:lineRule="auto"/>
-              <w:jc w:val="center"/>
-              <w:rPr>
-                <w:rFonts w:ascii="Times New Roman" w:hAnsi="Times New Roman" w:cs="Times New Roman"/>
-                <w:sz w:val="24"/>
-                <w:szCs w:val="24"/>
-              </w:rPr>
-            </w:pPr>
-            <w:r>
-              <w:rPr>
-                <w:rFonts w:ascii="Times New Roman" w:hAnsi="Times New Roman" w:cs="Times New Roman"/>
-                <w:sz w:val="24"/>
-                <w:szCs w:val="24"/>
-              </w:rPr>
-              <w:t>10</w:t>
-            </w:r>
-          </w:p>
-        </w:tc>
-        <w:tc>
-          <w:tcPr>
-            <w:tcW w:w="1083" w:type="dxa"/>
-          </w:tcPr>
-          <w:p>
-            <w:pPr>
-              <w:spacing w:line="360" w:lineRule="auto"/>
-              <w:jc w:val="center"/>
-              <w:rPr>
-                <w:rFonts w:ascii="Times New Roman" w:hAnsi="Times New Roman" w:cs="Times New Roman"/>
-                <w:sz w:val="24"/>
-                <w:szCs w:val="24"/>
-              </w:rPr>
-            </w:pPr>
-          </w:p>
-        </w:tc>
-      </w:tr>
-      <w:tr>
-        <w:tc>
-          <w:tcPr>
-            <w:tcW w:w="558" w:type="dxa"/>
-          </w:tcPr>
-          <w:p>
-            <w:pPr>
-              <w:spacing w:line="360" w:lineRule="auto"/>
-              <w:jc w:val="center"/>
-              <w:rPr>
-                <w:rFonts w:ascii="Times New Roman" w:hAnsi="Times New Roman" w:cs="Times New Roman"/>
-                <w:sz w:val="24"/>
-                <w:szCs w:val="24"/>
-              </w:rPr>
-            </w:pPr>
-            <w:r>
-              <w:rPr>
-                <w:rFonts w:ascii="Times New Roman" w:hAnsi="Times New Roman" w:cs="Times New Roman"/>
-                <w:sz w:val="24"/>
-                <w:szCs w:val="24"/>
-              </w:rPr>
-              <w:t>7</w:t>
-            </w:r>
-          </w:p>
-        </w:tc>
-        <w:tc>
-          <w:tcPr>
-            <w:tcW w:w="1296" w:type="dxa"/>
-          </w:tcPr>
-          <w:p>
-            <w:pPr>
-              <w:spacing w:line="360" w:lineRule="auto"/>
-              <w:jc w:val="center"/>
-              <w:rPr>
-                <w:rFonts w:ascii="Times New Roman" w:hAnsi="Times New Roman" w:cs="Times New Roman"/>
-                <w:sz w:val="24"/>
-                <w:szCs w:val="24"/>
-              </w:rPr>
-            </w:pPr>
-            <w:r>
-              <w:rPr>
-                <w:rFonts w:ascii="Times New Roman" w:hAnsi="Times New Roman" w:cs="Times New Roman"/>
-                <w:sz w:val="24"/>
-                <w:szCs w:val="24"/>
-              </w:rPr>
-              <w:t>Admin</w:t>
-            </w:r>
-          </w:p>
-        </w:tc>
-        <w:tc>
-          <w:tcPr>
-            <w:tcW w:w="3822" w:type="dxa"/>
-          </w:tcPr>
-          <w:p>
-            <w:pPr>
-              <w:spacing w:line="360" w:lineRule="auto"/>
-              <w:rPr>
-                <w:rFonts w:ascii="Times New Roman" w:hAnsi="Times New Roman" w:cs="Times New Roman"/>
-                <w:sz w:val="24"/>
-                <w:szCs w:val="24"/>
-              </w:rPr>
-            </w:pPr>
-            <w:r>
-              <w:rPr>
-                <w:rFonts w:ascii="Times New Roman" w:hAnsi="Times New Roman" w:cs="Times New Roman"/>
-                <w:sz w:val="24"/>
-                <w:szCs w:val="24"/>
-              </w:rPr>
-              <w:t>menerima ajuan koreksi nilai</w:t>
-            </w:r>
-          </w:p>
-        </w:tc>
-        <w:tc>
-          <w:tcPr>
-            <w:tcW w:w="1123" w:type="dxa"/>
-          </w:tcPr>
-          <w:p>
-            <w:pPr>
-              <w:spacing w:line="360" w:lineRule="auto"/>
-              <w:jc w:val="center"/>
-              <w:rPr>
-                <w:rFonts w:ascii="Times New Roman" w:hAnsi="Times New Roman" w:cs="Times New Roman"/>
-                <w:sz w:val="24"/>
-                <w:szCs w:val="24"/>
-              </w:rPr>
-            </w:pPr>
-            <w:r>
-              <w:rPr>
-                <w:rFonts w:ascii="Times New Roman" w:hAnsi="Times New Roman" w:cs="Times New Roman"/>
-                <w:sz w:val="24"/>
-                <w:szCs w:val="24"/>
-              </w:rPr>
-              <w:t>3</w:t>
-            </w:r>
-          </w:p>
-        </w:tc>
-        <w:tc>
-          <w:tcPr>
-            <w:tcW w:w="1134" w:type="dxa"/>
-          </w:tcPr>
-          <w:p>
-            <w:pPr>
-              <w:spacing w:line="360" w:lineRule="auto"/>
-              <w:jc w:val="center"/>
-              <w:rPr>
-                <w:rFonts w:ascii="Times New Roman" w:hAnsi="Times New Roman" w:cs="Times New Roman"/>
-                <w:sz w:val="24"/>
-                <w:szCs w:val="24"/>
-              </w:rPr>
-            </w:pPr>
-            <w:r>
-              <w:rPr>
-                <w:rFonts w:ascii="Times New Roman" w:hAnsi="Times New Roman" w:cs="Times New Roman"/>
-                <w:sz w:val="24"/>
-                <w:szCs w:val="24"/>
-              </w:rPr>
-              <w:t>11</w:t>
-            </w:r>
-          </w:p>
-        </w:tc>
-        <w:tc>
-          <w:tcPr>
-            <w:tcW w:w="1083" w:type="dxa"/>
-          </w:tcPr>
-          <w:p>
-            <w:pPr>
-              <w:spacing w:line="360" w:lineRule="auto"/>
-              <w:jc w:val="center"/>
-              <w:rPr>
-                <w:rFonts w:ascii="Times New Roman" w:hAnsi="Times New Roman" w:cs="Times New Roman"/>
-                <w:sz w:val="24"/>
-                <w:szCs w:val="24"/>
-              </w:rPr>
-            </w:pPr>
-          </w:p>
-        </w:tc>
-      </w:tr>
-      <w:tr>
-        <w:tc>
-          <w:tcPr>
-            <w:tcW w:w="558" w:type="dxa"/>
-          </w:tcPr>
-          <w:p>
-            <w:pPr>
-              <w:spacing w:line="360" w:lineRule="auto"/>
-              <w:jc w:val="center"/>
-              <w:rPr>
-                <w:rFonts w:ascii="Times New Roman" w:hAnsi="Times New Roman" w:cs="Times New Roman"/>
-                <w:sz w:val="24"/>
-                <w:szCs w:val="24"/>
-              </w:rPr>
-            </w:pPr>
-            <w:r>
-              <w:rPr>
-                <w:rFonts w:ascii="Times New Roman" w:hAnsi="Times New Roman" w:cs="Times New Roman"/>
-                <w:sz w:val="24"/>
-                <w:szCs w:val="24"/>
-              </w:rPr>
-              <w:t>8</w:t>
-            </w:r>
-          </w:p>
-        </w:tc>
-        <w:tc>
-          <w:tcPr>
-            <w:tcW w:w="1296" w:type="dxa"/>
-          </w:tcPr>
-          <w:p>
-            <w:pPr>
-              <w:spacing w:line="360" w:lineRule="auto"/>
-              <w:jc w:val="center"/>
-              <w:rPr>
-                <w:rFonts w:ascii="Times New Roman" w:hAnsi="Times New Roman" w:cs="Times New Roman"/>
-                <w:sz w:val="24"/>
-                <w:szCs w:val="24"/>
-              </w:rPr>
-            </w:pPr>
-            <w:r>
-              <w:rPr>
-                <w:rFonts w:ascii="Times New Roman" w:hAnsi="Times New Roman" w:cs="Times New Roman"/>
-                <w:sz w:val="24"/>
-                <w:szCs w:val="24"/>
-              </w:rPr>
-              <w:t>Mahasiswa</w:t>
-            </w:r>
-          </w:p>
-        </w:tc>
-        <w:tc>
-          <w:tcPr>
-            <w:tcW w:w="3822" w:type="dxa"/>
-          </w:tcPr>
-          <w:p>
-            <w:pPr>
-              <w:spacing w:line="360" w:lineRule="auto"/>
-              <w:rPr>
-                <w:rFonts w:ascii="Times New Roman" w:hAnsi="Times New Roman" w:cs="Times New Roman"/>
-                <w:sz w:val="24"/>
-                <w:szCs w:val="24"/>
-              </w:rPr>
-            </w:pPr>
-            <w:r>
-              <w:rPr>
-                <w:rFonts w:ascii="Times New Roman" w:hAnsi="Times New Roman" w:cs="Times New Roman"/>
-                <w:sz w:val="24"/>
-                <w:szCs w:val="24"/>
-              </w:rPr>
-              <w:t>melihat rincian nilai tugas dan tugas akhir</w:t>
-            </w:r>
-          </w:p>
-        </w:tc>
-        <w:tc>
-          <w:tcPr>
-            <w:tcW w:w="1123" w:type="dxa"/>
-          </w:tcPr>
-          <w:p>
-            <w:pPr>
-              <w:spacing w:line="360" w:lineRule="auto"/>
-              <w:jc w:val="center"/>
-              <w:rPr>
-                <w:rFonts w:ascii="Times New Roman" w:hAnsi="Times New Roman" w:cs="Times New Roman"/>
-                <w:sz w:val="24"/>
-                <w:szCs w:val="24"/>
-              </w:rPr>
-            </w:pPr>
-            <w:r>
-              <w:rPr>
-                <w:rFonts w:ascii="Times New Roman" w:hAnsi="Times New Roman" w:cs="Times New Roman"/>
-                <w:sz w:val="24"/>
-                <w:szCs w:val="24"/>
-              </w:rPr>
-              <w:t>2</w:t>
-            </w:r>
-          </w:p>
-        </w:tc>
-        <w:tc>
-          <w:tcPr>
-            <w:tcW w:w="1134" w:type="dxa"/>
-          </w:tcPr>
-          <w:p>
-            <w:pPr>
-              <w:spacing w:line="360" w:lineRule="auto"/>
-              <w:jc w:val="center"/>
-              <w:rPr>
-                <w:rFonts w:ascii="Times New Roman" w:hAnsi="Times New Roman" w:cs="Times New Roman"/>
-                <w:sz w:val="24"/>
-                <w:szCs w:val="24"/>
-              </w:rPr>
-            </w:pPr>
-            <w:r>
-              <w:rPr>
-                <w:rFonts w:ascii="Times New Roman" w:hAnsi="Times New Roman" w:cs="Times New Roman"/>
-                <w:sz w:val="24"/>
-                <w:szCs w:val="24"/>
-              </w:rPr>
-              <w:t>9</w:t>
-            </w:r>
-          </w:p>
-        </w:tc>
-        <w:tc>
-          <w:tcPr>
-            <w:tcW w:w="1083" w:type="dxa"/>
-          </w:tcPr>
-          <w:p>
-            <w:pPr>
-              <w:spacing w:line="360" w:lineRule="auto"/>
-              <w:jc w:val="center"/>
-              <w:rPr>
-                <w:rFonts w:ascii="Times New Roman" w:hAnsi="Times New Roman" w:cs="Times New Roman"/>
-                <w:sz w:val="24"/>
-                <w:szCs w:val="24"/>
-              </w:rPr>
-            </w:pPr>
-          </w:p>
-        </w:tc>
-      </w:tr>
-      <w:tr>
-        <w:tc>
-          <w:tcPr>
-            <w:tcW w:w="558" w:type="dxa"/>
-          </w:tcPr>
-          <w:p>
-            <w:pPr>
-              <w:spacing w:line="360" w:lineRule="auto"/>
-              <w:jc w:val="center"/>
-              <w:rPr>
-                <w:rFonts w:ascii="Times New Roman" w:hAnsi="Times New Roman" w:cs="Times New Roman"/>
-                <w:sz w:val="24"/>
-                <w:szCs w:val="24"/>
-              </w:rPr>
-            </w:pPr>
-            <w:r>
-              <w:rPr>
-                <w:rFonts w:ascii="Times New Roman" w:hAnsi="Times New Roman" w:cs="Times New Roman"/>
-                <w:sz w:val="24"/>
-                <w:szCs w:val="24"/>
-              </w:rPr>
-              <w:t>9</w:t>
-            </w:r>
-          </w:p>
-        </w:tc>
-        <w:tc>
-          <w:tcPr>
-            <w:tcW w:w="1296" w:type="dxa"/>
-          </w:tcPr>
-          <w:p>
-            <w:pPr>
-              <w:spacing w:line="360" w:lineRule="auto"/>
-              <w:jc w:val="center"/>
-              <w:rPr>
-                <w:rFonts w:ascii="Times New Roman" w:hAnsi="Times New Roman" w:cs="Times New Roman"/>
-                <w:sz w:val="24"/>
-                <w:szCs w:val="24"/>
-              </w:rPr>
-            </w:pPr>
-            <w:r>
-              <w:rPr>
-                <w:rFonts w:ascii="Times New Roman" w:hAnsi="Times New Roman" w:cs="Times New Roman"/>
-                <w:sz w:val="24"/>
-                <w:szCs w:val="24"/>
-              </w:rPr>
-              <w:t>Dosen</w:t>
-            </w:r>
-          </w:p>
-        </w:tc>
-        <w:tc>
-          <w:tcPr>
-            <w:tcW w:w="3822" w:type="dxa"/>
-          </w:tcPr>
-          <w:p>
-            <w:pPr>
-              <w:spacing w:line="360" w:lineRule="auto"/>
-              <w:rPr>
-                <w:rFonts w:ascii="Times New Roman" w:hAnsi="Times New Roman" w:cs="Times New Roman"/>
-                <w:sz w:val="24"/>
-                <w:szCs w:val="24"/>
-              </w:rPr>
-            </w:pPr>
-            <w:r>
-              <w:rPr>
-                <w:rFonts w:ascii="Times New Roman" w:hAnsi="Times New Roman" w:cs="Times New Roman"/>
-                <w:sz w:val="24"/>
-                <w:szCs w:val="24"/>
-              </w:rPr>
-              <w:t>melakukan input nilai mahasiswa</w:t>
-            </w:r>
-          </w:p>
-        </w:tc>
-        <w:tc>
-          <w:tcPr>
-            <w:tcW w:w="1123" w:type="dxa"/>
-          </w:tcPr>
-          <w:p>
-            <w:pPr>
-              <w:spacing w:line="360" w:lineRule="auto"/>
-              <w:jc w:val="center"/>
-              <w:rPr>
-                <w:rFonts w:ascii="Times New Roman" w:hAnsi="Times New Roman" w:cs="Times New Roman"/>
-                <w:sz w:val="24"/>
-                <w:szCs w:val="24"/>
-              </w:rPr>
-            </w:pPr>
-            <w:r>
-              <w:rPr>
-                <w:rFonts w:ascii="Times New Roman" w:hAnsi="Times New Roman" w:cs="Times New Roman"/>
-                <w:sz w:val="24"/>
-                <w:szCs w:val="24"/>
-              </w:rPr>
-              <w:t>2</w:t>
-            </w:r>
-          </w:p>
-        </w:tc>
-        <w:tc>
-          <w:tcPr>
-            <w:tcW w:w="1134" w:type="dxa"/>
-          </w:tcPr>
-          <w:p>
-            <w:pPr>
-              <w:spacing w:line="360" w:lineRule="auto"/>
-              <w:jc w:val="center"/>
-              <w:rPr>
-                <w:rFonts w:ascii="Times New Roman" w:hAnsi="Times New Roman" w:cs="Times New Roman"/>
-                <w:sz w:val="24"/>
-                <w:szCs w:val="24"/>
-              </w:rPr>
-            </w:pPr>
-            <w:r>
-              <w:rPr>
-                <w:rFonts w:ascii="Times New Roman" w:hAnsi="Times New Roman" w:cs="Times New Roman"/>
-                <w:sz w:val="24"/>
-                <w:szCs w:val="24"/>
-              </w:rPr>
-              <w:t>1</w:t>
-            </w:r>
-          </w:p>
-        </w:tc>
-        <w:tc>
-          <w:tcPr>
-            <w:tcW w:w="1083" w:type="dxa"/>
-          </w:tcPr>
-          <w:p>
-            <w:pPr>
-              <w:spacing w:line="360" w:lineRule="auto"/>
-              <w:jc w:val="center"/>
-              <w:rPr>
-                <w:rFonts w:ascii="Times New Roman" w:hAnsi="Times New Roman" w:cs="Times New Roman"/>
-                <w:sz w:val="24"/>
-                <w:szCs w:val="24"/>
-              </w:rPr>
-            </w:pPr>
-          </w:p>
-        </w:tc>
-      </w:tr>
-      <w:tr>
-        <w:tc>
-          <w:tcPr>
-            <w:tcW w:w="558" w:type="dxa"/>
-          </w:tcPr>
-          <w:p>
-            <w:pPr>
-              <w:spacing w:line="360" w:lineRule="auto"/>
-              <w:jc w:val="center"/>
-              <w:rPr>
-                <w:rFonts w:ascii="Times New Roman" w:hAnsi="Times New Roman" w:cs="Times New Roman"/>
-                <w:sz w:val="24"/>
-                <w:szCs w:val="24"/>
-              </w:rPr>
-            </w:pPr>
-            <w:r>
-              <w:rPr>
-                <w:rFonts w:ascii="Times New Roman" w:hAnsi="Times New Roman" w:cs="Times New Roman"/>
-                <w:sz w:val="24"/>
-                <w:szCs w:val="24"/>
-              </w:rPr>
-              <w:t>10</w:t>
-            </w:r>
-          </w:p>
-        </w:tc>
-        <w:tc>
-          <w:tcPr>
-            <w:tcW w:w="1296" w:type="dxa"/>
-          </w:tcPr>
-          <w:p>
-            <w:pPr>
-              <w:spacing w:line="360" w:lineRule="auto"/>
-              <w:jc w:val="center"/>
-              <w:rPr>
-                <w:rFonts w:ascii="Times New Roman" w:hAnsi="Times New Roman" w:cs="Times New Roman"/>
-                <w:sz w:val="24"/>
-                <w:szCs w:val="24"/>
-              </w:rPr>
-            </w:pPr>
-            <w:r>
-              <w:rPr>
-                <w:rFonts w:ascii="Times New Roman" w:hAnsi="Times New Roman" w:cs="Times New Roman"/>
-                <w:sz w:val="24"/>
-                <w:szCs w:val="24"/>
-              </w:rPr>
-              <w:t>Dosen</w:t>
-            </w:r>
-          </w:p>
-        </w:tc>
-        <w:tc>
-          <w:tcPr>
-            <w:tcW w:w="3822" w:type="dxa"/>
-          </w:tcPr>
-          <w:p>
-            <w:pPr>
-              <w:spacing w:line="360" w:lineRule="auto"/>
-              <w:rPr>
-                <w:rFonts w:ascii="Times New Roman" w:hAnsi="Times New Roman" w:cs="Times New Roman"/>
-                <w:sz w:val="24"/>
-                <w:szCs w:val="24"/>
-              </w:rPr>
-            </w:pPr>
-            <w:r>
-              <w:rPr>
-                <w:rFonts w:ascii="Times New Roman" w:hAnsi="Times New Roman" w:cs="Times New Roman"/>
-                <w:sz w:val="24"/>
-                <w:szCs w:val="24"/>
-              </w:rPr>
-              <w:t>melakukan edit nilai mahasiswa</w:t>
-            </w:r>
-          </w:p>
-        </w:tc>
-        <w:tc>
-          <w:tcPr>
-            <w:tcW w:w="1123" w:type="dxa"/>
-          </w:tcPr>
-          <w:p>
-            <w:pPr>
-              <w:spacing w:line="360" w:lineRule="auto"/>
-              <w:jc w:val="center"/>
-              <w:rPr>
-                <w:rFonts w:ascii="Times New Roman" w:hAnsi="Times New Roman" w:cs="Times New Roman"/>
-                <w:sz w:val="24"/>
-                <w:szCs w:val="24"/>
-              </w:rPr>
-            </w:pPr>
-            <w:r>
-              <w:rPr>
-                <w:rFonts w:ascii="Times New Roman" w:hAnsi="Times New Roman" w:cs="Times New Roman"/>
-                <w:sz w:val="24"/>
-                <w:szCs w:val="24"/>
-              </w:rPr>
-              <w:t>2</w:t>
-            </w:r>
-          </w:p>
-        </w:tc>
-        <w:tc>
-          <w:tcPr>
-            <w:tcW w:w="1134" w:type="dxa"/>
-          </w:tcPr>
-          <w:p>
-            <w:pPr>
-              <w:spacing w:line="360" w:lineRule="auto"/>
-              <w:jc w:val="center"/>
-              <w:rPr>
-                <w:rFonts w:ascii="Times New Roman" w:hAnsi="Times New Roman" w:cs="Times New Roman"/>
-                <w:sz w:val="24"/>
-                <w:szCs w:val="24"/>
-              </w:rPr>
-            </w:pPr>
-            <w:r>
-              <w:rPr>
-                <w:rFonts w:ascii="Times New Roman" w:hAnsi="Times New Roman" w:cs="Times New Roman"/>
-                <w:sz w:val="24"/>
-                <w:szCs w:val="24"/>
-              </w:rPr>
-              <w:t>2</w:t>
-            </w:r>
-          </w:p>
-        </w:tc>
-        <w:tc>
-          <w:tcPr>
-            <w:tcW w:w="1083" w:type="dxa"/>
-          </w:tcPr>
-          <w:p>
-            <w:pPr>
-              <w:spacing w:line="360" w:lineRule="auto"/>
-              <w:jc w:val="center"/>
-              <w:rPr>
-                <w:rFonts w:ascii="Times New Roman" w:hAnsi="Times New Roman" w:cs="Times New Roman"/>
-                <w:sz w:val="24"/>
-                <w:szCs w:val="24"/>
-              </w:rPr>
-            </w:pPr>
-          </w:p>
-        </w:tc>
-      </w:tr>
-      <w:tr>
-        <w:tc>
-          <w:tcPr>
-            <w:tcW w:w="558" w:type="dxa"/>
-          </w:tcPr>
-          <w:p>
-            <w:pPr>
-              <w:spacing w:line="360" w:lineRule="auto"/>
-              <w:jc w:val="center"/>
-              <w:rPr>
-                <w:rFonts w:ascii="Times New Roman" w:hAnsi="Times New Roman" w:cs="Times New Roman"/>
-                <w:sz w:val="24"/>
-                <w:szCs w:val="24"/>
-              </w:rPr>
-            </w:pPr>
-            <w:r>
-              <w:rPr>
-                <w:rFonts w:ascii="Times New Roman" w:hAnsi="Times New Roman" w:cs="Times New Roman"/>
-                <w:sz w:val="24"/>
-                <w:szCs w:val="24"/>
-              </w:rPr>
-              <w:lastRenderedPageBreak/>
-              <w:t>11</w:t>
-            </w:r>
-          </w:p>
-        </w:tc>
-        <w:tc>
-          <w:tcPr>
-            <w:tcW w:w="1296" w:type="dxa"/>
-          </w:tcPr>
-          <w:p>
-            <w:pPr>
-              <w:spacing w:line="360" w:lineRule="auto"/>
-              <w:jc w:val="center"/>
-              <w:rPr>
-                <w:rFonts w:ascii="Times New Roman" w:hAnsi="Times New Roman" w:cs="Times New Roman"/>
-                <w:sz w:val="24"/>
-                <w:szCs w:val="24"/>
-              </w:rPr>
-            </w:pPr>
-            <w:r>
-              <w:rPr>
-                <w:rFonts w:ascii="Times New Roman" w:hAnsi="Times New Roman" w:cs="Times New Roman"/>
-                <w:sz w:val="24"/>
-                <w:szCs w:val="24"/>
-              </w:rPr>
-              <w:t>Admin</w:t>
-            </w:r>
-          </w:p>
-        </w:tc>
-        <w:tc>
-          <w:tcPr>
-            <w:tcW w:w="3822" w:type="dxa"/>
-          </w:tcPr>
-          <w:p>
-            <w:pPr>
-              <w:spacing w:line="360" w:lineRule="auto"/>
-              <w:rPr>
-                <w:rFonts w:ascii="Times New Roman" w:hAnsi="Times New Roman" w:cs="Times New Roman"/>
-                <w:sz w:val="24"/>
-                <w:szCs w:val="24"/>
-              </w:rPr>
-            </w:pPr>
-            <w:r>
-              <w:rPr>
-                <w:rFonts w:ascii="Times New Roman" w:hAnsi="Times New Roman" w:cs="Times New Roman"/>
-                <w:sz w:val="24"/>
-                <w:szCs w:val="24"/>
-              </w:rPr>
-              <w:t>melihat seluruh nilai mahasiswa</w:t>
-            </w:r>
-          </w:p>
-        </w:tc>
-        <w:tc>
-          <w:tcPr>
-            <w:tcW w:w="1123" w:type="dxa"/>
-          </w:tcPr>
-          <w:p>
-            <w:pPr>
-              <w:spacing w:line="360" w:lineRule="auto"/>
-              <w:jc w:val="center"/>
-              <w:rPr>
-                <w:rFonts w:ascii="Times New Roman" w:hAnsi="Times New Roman" w:cs="Times New Roman"/>
-                <w:sz w:val="24"/>
-                <w:szCs w:val="24"/>
-              </w:rPr>
-            </w:pPr>
-            <w:r>
-              <w:rPr>
-                <w:rFonts w:ascii="Times New Roman" w:hAnsi="Times New Roman" w:cs="Times New Roman"/>
-                <w:sz w:val="24"/>
-                <w:szCs w:val="24"/>
-              </w:rPr>
-              <w:t>2</w:t>
-            </w:r>
-          </w:p>
-        </w:tc>
-        <w:tc>
-          <w:tcPr>
-            <w:tcW w:w="1134" w:type="dxa"/>
-          </w:tcPr>
-          <w:p>
-            <w:pPr>
-              <w:spacing w:line="360" w:lineRule="auto"/>
-              <w:jc w:val="center"/>
-              <w:rPr>
-                <w:rFonts w:ascii="Times New Roman" w:hAnsi="Times New Roman" w:cs="Times New Roman"/>
-                <w:sz w:val="24"/>
-                <w:szCs w:val="24"/>
-              </w:rPr>
-            </w:pPr>
-            <w:r>
-              <w:rPr>
-                <w:rFonts w:ascii="Times New Roman" w:hAnsi="Times New Roman" w:cs="Times New Roman"/>
-                <w:sz w:val="24"/>
-                <w:szCs w:val="24"/>
-              </w:rPr>
-              <w:t>5</w:t>
-            </w:r>
-          </w:p>
-        </w:tc>
-        <w:tc>
-          <w:tcPr>
-            <w:tcW w:w="1083" w:type="dxa"/>
-          </w:tcPr>
-          <w:p>
-            <w:pPr>
-              <w:spacing w:line="360" w:lineRule="auto"/>
-              <w:jc w:val="center"/>
-              <w:rPr>
-                <w:rFonts w:ascii="Times New Roman" w:hAnsi="Times New Roman" w:cs="Times New Roman"/>
-                <w:sz w:val="24"/>
-                <w:szCs w:val="24"/>
-              </w:rPr>
-            </w:pPr>
-          </w:p>
-        </w:tc>
-      </w:tr>
-      <w:tr>
-        <w:tc>
-          <w:tcPr>
-            <w:tcW w:w="558" w:type="dxa"/>
-          </w:tcPr>
-          <w:p>
-            <w:pPr>
-              <w:spacing w:line="360" w:lineRule="auto"/>
-              <w:jc w:val="center"/>
-              <w:rPr>
-                <w:rFonts w:ascii="Times New Roman" w:hAnsi="Times New Roman" w:cs="Times New Roman"/>
-                <w:sz w:val="24"/>
-                <w:szCs w:val="24"/>
-              </w:rPr>
-            </w:pPr>
-            <w:r>
-              <w:rPr>
-                <w:rFonts w:ascii="Times New Roman" w:hAnsi="Times New Roman" w:cs="Times New Roman"/>
-                <w:sz w:val="24"/>
-                <w:szCs w:val="24"/>
-              </w:rPr>
-              <w:t>12</w:t>
-            </w:r>
-          </w:p>
-        </w:tc>
-        <w:tc>
-          <w:tcPr>
-            <w:tcW w:w="1296" w:type="dxa"/>
-          </w:tcPr>
-          <w:p>
-            <w:pPr>
-              <w:spacing w:line="360" w:lineRule="auto"/>
-              <w:jc w:val="center"/>
-              <w:rPr>
-                <w:rFonts w:ascii="Times New Roman" w:hAnsi="Times New Roman" w:cs="Times New Roman"/>
-                <w:sz w:val="24"/>
-                <w:szCs w:val="24"/>
-              </w:rPr>
-            </w:pPr>
-            <w:r>
-              <w:rPr>
-                <w:rFonts w:ascii="Times New Roman" w:hAnsi="Times New Roman" w:cs="Times New Roman"/>
-                <w:sz w:val="24"/>
-                <w:szCs w:val="24"/>
-              </w:rPr>
-              <w:t>Admin</w:t>
-            </w:r>
-          </w:p>
-        </w:tc>
-        <w:tc>
-          <w:tcPr>
-            <w:tcW w:w="3822" w:type="dxa"/>
-          </w:tcPr>
-          <w:p>
-            <w:pPr>
-              <w:spacing w:line="360" w:lineRule="auto"/>
-              <w:rPr>
-                <w:rFonts w:ascii="Times New Roman" w:hAnsi="Times New Roman" w:cs="Times New Roman"/>
-                <w:sz w:val="24"/>
-                <w:szCs w:val="24"/>
-              </w:rPr>
-            </w:pPr>
-            <w:r>
-              <w:rPr>
-                <w:rFonts w:ascii="Times New Roman" w:hAnsi="Times New Roman" w:cs="Times New Roman"/>
-                <w:sz w:val="24"/>
-                <w:szCs w:val="24"/>
-              </w:rPr>
-              <w:t>memvalidasi nilai mahasiswa</w:t>
-            </w:r>
-          </w:p>
-        </w:tc>
-        <w:tc>
-          <w:tcPr>
-            <w:tcW w:w="1123" w:type="dxa"/>
-          </w:tcPr>
-          <w:p>
-            <w:pPr>
-              <w:spacing w:line="360" w:lineRule="auto"/>
-              <w:jc w:val="center"/>
-              <w:rPr>
-                <w:rFonts w:ascii="Times New Roman" w:hAnsi="Times New Roman" w:cs="Times New Roman"/>
-                <w:sz w:val="24"/>
-                <w:szCs w:val="24"/>
-              </w:rPr>
-            </w:pPr>
-            <w:r>
-              <w:rPr>
-                <w:rFonts w:ascii="Times New Roman" w:hAnsi="Times New Roman" w:cs="Times New Roman"/>
-                <w:sz w:val="24"/>
-                <w:szCs w:val="24"/>
-              </w:rPr>
-              <w:t>4</w:t>
-            </w:r>
-          </w:p>
-        </w:tc>
-        <w:tc>
-          <w:tcPr>
-            <w:tcW w:w="1134" w:type="dxa"/>
-          </w:tcPr>
-          <w:p>
-            <w:pPr>
-              <w:spacing w:line="360" w:lineRule="auto"/>
-              <w:jc w:val="center"/>
-              <w:rPr>
-                <w:rFonts w:ascii="Times New Roman" w:hAnsi="Times New Roman" w:cs="Times New Roman"/>
-                <w:sz w:val="24"/>
-                <w:szCs w:val="24"/>
-              </w:rPr>
-            </w:pPr>
-            <w:r>
-              <w:rPr>
-                <w:rFonts w:ascii="Times New Roman" w:hAnsi="Times New Roman" w:cs="Times New Roman"/>
-                <w:sz w:val="24"/>
-                <w:szCs w:val="24"/>
-              </w:rPr>
-              <w:t>4</w:t>
-            </w:r>
-          </w:p>
-        </w:tc>
-        <w:tc>
-          <w:tcPr>
-            <w:tcW w:w="1083" w:type="dxa"/>
-          </w:tcPr>
-          <w:p>
-            <w:pPr>
-              <w:spacing w:line="360" w:lineRule="auto"/>
-              <w:jc w:val="center"/>
-              <w:rPr>
-                <w:rFonts w:ascii="Times New Roman" w:hAnsi="Times New Roman" w:cs="Times New Roman"/>
-                <w:sz w:val="24"/>
-                <w:szCs w:val="24"/>
-              </w:rPr>
-            </w:pPr>
-          </w:p>
-        </w:tc>
-      </w:tr>
-      <w:tr>
-        <w:tc>
-          <w:tcPr>
-            <w:tcW w:w="558" w:type="dxa"/>
-          </w:tcPr>
-          <w:p>
-            <w:pPr>
-              <w:spacing w:line="360" w:lineRule="auto"/>
-              <w:jc w:val="center"/>
-              <w:rPr>
-                <w:rFonts w:ascii="Times New Roman" w:hAnsi="Times New Roman" w:cs="Times New Roman"/>
-                <w:sz w:val="24"/>
-                <w:szCs w:val="24"/>
-              </w:rPr>
-            </w:pPr>
-            <w:r>
-              <w:rPr>
-                <w:rFonts w:ascii="Times New Roman" w:hAnsi="Times New Roman" w:cs="Times New Roman"/>
-                <w:sz w:val="24"/>
-                <w:szCs w:val="24"/>
-              </w:rPr>
-              <w:t>13</w:t>
-            </w:r>
-          </w:p>
-        </w:tc>
-        <w:tc>
-          <w:tcPr>
-            <w:tcW w:w="1296" w:type="dxa"/>
-          </w:tcPr>
-          <w:p>
-            <w:pPr>
-              <w:spacing w:line="360" w:lineRule="auto"/>
-              <w:jc w:val="center"/>
-              <w:rPr>
-                <w:rFonts w:ascii="Times New Roman" w:hAnsi="Times New Roman" w:cs="Times New Roman"/>
-                <w:sz w:val="24"/>
-                <w:szCs w:val="24"/>
-              </w:rPr>
-            </w:pPr>
-            <w:r>
-              <w:rPr>
-                <w:rFonts w:ascii="Times New Roman" w:hAnsi="Times New Roman" w:cs="Times New Roman"/>
-                <w:sz w:val="24"/>
-                <w:szCs w:val="24"/>
-              </w:rPr>
-              <w:t>Admin</w:t>
-            </w:r>
-          </w:p>
-        </w:tc>
-        <w:tc>
-          <w:tcPr>
-            <w:tcW w:w="3822" w:type="dxa"/>
-          </w:tcPr>
-          <w:p>
-            <w:pPr>
-              <w:spacing w:line="360" w:lineRule="auto"/>
-              <w:rPr>
-                <w:rFonts w:ascii="Times New Roman" w:hAnsi="Times New Roman" w:cs="Times New Roman"/>
-                <w:sz w:val="24"/>
-                <w:szCs w:val="24"/>
-              </w:rPr>
-            </w:pPr>
-            <w:r>
-              <w:rPr>
-                <w:rFonts w:ascii="Times New Roman" w:hAnsi="Times New Roman" w:cs="Times New Roman"/>
-                <w:sz w:val="24"/>
-                <w:szCs w:val="24"/>
-              </w:rPr>
-              <w:t>menampilkan nilai yang telah diinput oleh dosen</w:t>
-            </w:r>
-          </w:p>
-        </w:tc>
-        <w:tc>
-          <w:tcPr>
-            <w:tcW w:w="1123" w:type="dxa"/>
-          </w:tcPr>
-          <w:p>
-            <w:pPr>
-              <w:spacing w:line="360" w:lineRule="auto"/>
-              <w:jc w:val="center"/>
-              <w:rPr>
-                <w:rFonts w:ascii="Times New Roman" w:hAnsi="Times New Roman" w:cs="Times New Roman"/>
-                <w:sz w:val="24"/>
-                <w:szCs w:val="24"/>
-              </w:rPr>
-            </w:pPr>
-            <w:r>
-              <w:rPr>
-                <w:rFonts w:ascii="Times New Roman" w:hAnsi="Times New Roman" w:cs="Times New Roman"/>
-                <w:sz w:val="24"/>
-                <w:szCs w:val="24"/>
-              </w:rPr>
-              <w:t>3</w:t>
-            </w:r>
-          </w:p>
-        </w:tc>
-        <w:tc>
-          <w:tcPr>
-            <w:tcW w:w="1134" w:type="dxa"/>
-          </w:tcPr>
-          <w:p>
-            <w:pPr>
-              <w:spacing w:line="360" w:lineRule="auto"/>
-              <w:jc w:val="center"/>
-              <w:rPr>
-                <w:rFonts w:ascii="Times New Roman" w:hAnsi="Times New Roman" w:cs="Times New Roman"/>
-                <w:sz w:val="24"/>
-                <w:szCs w:val="24"/>
-              </w:rPr>
-            </w:pPr>
-            <w:r>
-              <w:rPr>
-                <w:rFonts w:ascii="Times New Roman" w:hAnsi="Times New Roman" w:cs="Times New Roman"/>
-                <w:sz w:val="24"/>
-                <w:szCs w:val="24"/>
-              </w:rPr>
-              <w:t>3</w:t>
-            </w:r>
-          </w:p>
-        </w:tc>
-        <w:tc>
-          <w:tcPr>
-            <w:tcW w:w="1083" w:type="dxa"/>
-          </w:tcPr>
-          <w:p>
-            <w:pPr>
-              <w:spacing w:line="360" w:lineRule="auto"/>
-              <w:jc w:val="center"/>
-              <w:rPr>
-                <w:rFonts w:ascii="Times New Roman" w:hAnsi="Times New Roman" w:cs="Times New Roman"/>
-                <w:sz w:val="24"/>
-                <w:szCs w:val="24"/>
-              </w:rPr>
-            </w:pPr>
-          </w:p>
-        </w:tc>
-      </w:tr>
+      <w:bookmarkEnd w:id="0"/>
     </w:tbl>
     <w:p>
       <w:pPr>
@@ -5982,11 +5994,11 @@
     <w:rsidRoot w:val="00C12175"/>
     <w:rsid w:val="001D217B"/>
     <w:rsid w:val="004D1519"/>
+    <w:rsid w:val="005103B9"/>
     <w:rsid w:val="00512CA1"/>
     <w:rsid w:val="0074024E"/>
     <w:rsid w:val="008A5630"/>
     <w:rsid w:val="00913459"/>
-    <w:rsid w:val="0096785E"/>
     <w:rsid w:val="00C12175"/>
   </w:rsids>
   <m:mathPr>

</xml_diff>

<commit_message>
penyempurnaan backlog & arsitektur awal | done
</commit_message>
<xml_diff>
--- a/Laporan Tugas 1 Megantropus.docx
+++ b/Laporan Tugas 1 Megantropus.docx
@@ -1426,38 +1426,6 @@
           <w:sz w:val="24"/>
           <w:szCs w:val="24"/>
         </w:rPr>
-        <w:t xml:space="preserve"> Kebutuhan lainnya adalah Dosen dapat </w:t>
-      </w:r>
-      <w:r>
-        <w:rPr>
-          <w:rFonts w:ascii="Times New Roman" w:hAnsi="Times New Roman" w:cs="Times New Roman"/>
-          <w:sz w:val="24"/>
-          <w:szCs w:val="24"/>
-        </w:rPr>
-        <w:t xml:space="preserve">melakukan sorting berdasarkan nilai terendah maupun tertinggi, guna untuk mengetahui tingkat kepahaman </w:t>
-      </w:r>
-      <w:r>
-        <w:rPr>
-          <w:rFonts w:ascii="Times New Roman" w:hAnsi="Times New Roman" w:cs="Times New Roman"/>
-          <w:sz w:val="24"/>
-          <w:szCs w:val="24"/>
-        </w:rPr>
-        <w:t>m</w:t>
-      </w:r>
-      <w:r>
-        <w:rPr>
-          <w:rFonts w:ascii="Times New Roman" w:hAnsi="Times New Roman" w:cs="Times New Roman"/>
-          <w:sz w:val="24"/>
-          <w:szCs w:val="24"/>
-        </w:rPr>
-        <w:t>ahasiswa dengan mata</w:t>
-      </w:r>
-      <w:r>
-        <w:rPr>
-          <w:rFonts w:ascii="Times New Roman" w:hAnsi="Times New Roman" w:cs="Times New Roman"/>
-          <w:sz w:val="24"/>
-          <w:szCs w:val="24"/>
-        </w:rPr>
         <w:t xml:space="preserve"> </w:t>
       </w:r>
       <w:r>
@@ -1466,15 +1434,15 @@
           <w:sz w:val="24"/>
           <w:szCs w:val="24"/>
         </w:rPr>
-        <w:t xml:space="preserve">kuliah tertentu. Dosen </w:t>
-      </w:r>
-      <w:r>
-        <w:rPr>
-          <w:rFonts w:ascii="Times New Roman" w:hAnsi="Times New Roman" w:cs="Times New Roman"/>
-          <w:sz w:val="24"/>
-          <w:szCs w:val="24"/>
-        </w:rPr>
-        <w:t>juga dapat melakukan pengeditan nilai mahasiswa, ini penting bila nantinya terdapat kesalahan penginputan sebelumnya yang dilakukan oleh dosen.</w:t>
+        <w:t>Dosen juga dapat melakukan pengeditan nilai mahasiswa, ini penting bila nantinya terdapat kesalahan penginputan sebelumnya yang dilakukan oleh dosen.</w:t>
+      </w:r>
+      <w:r>
+        <w:rPr>
+          <w:rFonts w:ascii="Times New Roman" w:hAnsi="Times New Roman" w:cs="Times New Roman"/>
+          <w:sz w:val="24"/>
+          <w:szCs w:val="24"/>
+        </w:rPr>
+        <w:t xml:space="preserve"> </w:t>
       </w:r>
     </w:p>
     <w:p>
@@ -1494,7 +1462,23 @@
           <w:sz w:val="24"/>
           <w:szCs w:val="24"/>
         </w:rPr>
-        <w:t xml:space="preserve">Analisis kebutuhan yang terakhir pada sisi </w:t>
+        <w:t xml:space="preserve">Analisis kebutuhan yang </w:t>
+      </w:r>
+      <w:r>
+        <w:rPr>
+          <w:rFonts w:ascii="Times New Roman" w:hAnsi="Times New Roman" w:cs="Times New Roman"/>
+          <w:sz w:val="24"/>
+          <w:szCs w:val="24"/>
+        </w:rPr>
+        <w:t>ketiga</w:t>
+      </w:r>
+      <w:r>
+        <w:rPr>
+          <w:rFonts w:ascii="Times New Roman" w:hAnsi="Times New Roman" w:cs="Times New Roman"/>
+          <w:sz w:val="24"/>
+          <w:szCs w:val="24"/>
+        </w:rPr>
+        <w:t xml:space="preserve"> pada sisi </w:t>
       </w:r>
       <w:r>
         <w:rPr>
@@ -1511,6 +1495,42 @@
           <w:szCs w:val="24"/>
         </w:rPr>
         <w:t>harus dapat memproses, memvalidasi, dan menampilkan nilai-nilai yang diinput oleh dosen ke mahasiswa. Admin dapat menerima pengajuan koreksi nilai yang dilakukan oleh mahasiswa apabila nilai yang diinput tidak sesuai. Kebutuhan tersebut merupakan kebutuhan utama bagi Admin yang harus dipenuhi dalam pengembangan perangkat lunak ini.</w:t>
+      </w:r>
+    </w:p>
+    <w:p>
+      <w:pPr>
+        <w:spacing w:line="360" w:lineRule="auto"/>
+        <w:ind w:firstLine="720"/>
+        <w:jc w:val="both"/>
+        <w:rPr>
+          <w:rFonts w:ascii="Times New Roman" w:hAnsi="Times New Roman" w:cs="Times New Roman"/>
+          <w:sz w:val="24"/>
+          <w:szCs w:val="24"/>
+        </w:rPr>
+      </w:pPr>
+      <w:r>
+        <w:rPr>
+          <w:rFonts w:ascii="Times New Roman" w:hAnsi="Times New Roman" w:cs="Times New Roman"/>
+          <w:sz w:val="24"/>
+          <w:szCs w:val="24"/>
+        </w:rPr>
+        <w:t>Analisis kebutuhan yang terakhir ialah dosen, mahasiswa dan admin</w:t>
+      </w:r>
+      <w:r>
+        <w:rPr>
+          <w:rFonts w:ascii="Times New Roman" w:hAnsi="Times New Roman" w:cs="Times New Roman"/>
+          <w:sz w:val="24"/>
+          <w:szCs w:val="24"/>
+        </w:rPr>
+        <w:t xml:space="preserve"> dapat </w:t>
+      </w:r>
+      <w:r>
+        <w:rPr>
+          <w:rFonts w:ascii="Times New Roman" w:hAnsi="Times New Roman" w:cs="Times New Roman"/>
+          <w:sz w:val="24"/>
+          <w:szCs w:val="24"/>
+        </w:rPr>
+        <w:t>melihat nilai mahasiswa secara Descending atau tinggi ke rendah dan juga Ascending atau rendah ke tinggi.</w:t>
       </w:r>
     </w:p>
     <w:p>
@@ -2205,6 +2225,7 @@
     <w:p>
       <w:pPr>
         <w:spacing w:line="360" w:lineRule="auto"/>
+        <w:jc w:val="both"/>
         <w:rPr>
           <w:rFonts w:ascii="Times New Roman" w:hAnsi="Times New Roman" w:cs="Times New Roman"/>
           <w:sz w:val="24"/>
@@ -2272,6 +2293,7 @@
     <w:p>
       <w:pPr>
         <w:spacing w:line="360" w:lineRule="auto"/>
+        <w:jc w:val="both"/>
         <w:rPr>
           <w:rFonts w:ascii="Times New Roman" w:hAnsi="Times New Roman" w:cs="Times New Roman"/>
           <w:sz w:val="24"/>
@@ -2506,6 +2528,7 @@
     <w:p>
       <w:pPr>
         <w:spacing w:line="360" w:lineRule="auto"/>
+        <w:jc w:val="both"/>
         <w:rPr>
           <w:rFonts w:ascii="Times New Roman" w:hAnsi="Times New Roman" w:cs="Times New Roman"/>
           <w:sz w:val="24"/>
@@ -2561,6 +2584,7 @@
           <w:p>
             <w:pPr>
               <w:spacing w:line="360" w:lineRule="auto"/>
+              <w:jc w:val="both"/>
               <w:rPr>
                 <w:rFonts w:ascii="Times New Roman" w:hAnsi="Times New Roman" w:cs="Times New Roman"/>
                 <w:b/>
@@ -2590,6 +2614,7 @@
           <w:p>
             <w:pPr>
               <w:spacing w:line="360" w:lineRule="auto"/>
+              <w:jc w:val="both"/>
               <w:rPr>
                 <w:rFonts w:ascii="Times New Roman" w:hAnsi="Times New Roman" w:cs="Times New Roman"/>
                 <w:b/>
@@ -2630,6 +2655,7 @@
           <w:p>
             <w:pPr>
               <w:spacing w:line="360" w:lineRule="auto"/>
+              <w:jc w:val="both"/>
               <w:rPr>
                 <w:rFonts w:ascii="Times New Roman" w:hAnsi="Times New Roman" w:cs="Times New Roman"/>
                 <w:b/>
@@ -2670,6 +2696,7 @@
           <w:p>
             <w:pPr>
               <w:spacing w:line="360" w:lineRule="auto"/>
+              <w:jc w:val="both"/>
               <w:rPr>
                 <w:rFonts w:ascii="Times New Roman" w:hAnsi="Times New Roman" w:cs="Times New Roman"/>
                 <w:b/>
@@ -2698,6 +2725,7 @@
           <w:p>
             <w:pPr>
               <w:spacing w:line="360" w:lineRule="auto"/>
+              <w:jc w:val="both"/>
               <w:rPr>
                 <w:rFonts w:ascii="Times New Roman" w:hAnsi="Times New Roman" w:cs="Times New Roman"/>
                 <w:b/>
@@ -2726,6 +2754,7 @@
           <w:p>
             <w:pPr>
               <w:spacing w:line="360" w:lineRule="auto"/>
+              <w:jc w:val="both"/>
               <w:rPr>
                 <w:rFonts w:ascii="Times New Roman" w:hAnsi="Times New Roman" w:cs="Times New Roman"/>
                 <w:b/>
@@ -2755,6 +2784,78 @@
           <w:p>
             <w:pPr>
               <w:spacing w:line="360" w:lineRule="auto"/>
+              <w:jc w:val="both"/>
+              <w:rPr>
+                <w:rFonts w:ascii="Times New Roman" w:hAnsi="Times New Roman" w:cs="Times New Roman"/>
+                <w:sz w:val="24"/>
+                <w:szCs w:val="24"/>
+              </w:rPr>
+            </w:pPr>
+            <w:r>
+              <w:rPr>
+                <w:rFonts w:ascii="Times New Roman" w:hAnsi="Times New Roman" w:cs="Times New Roman"/>
+                <w:sz w:val="24"/>
+                <w:szCs w:val="24"/>
+              </w:rPr>
+              <w:t>1</w:t>
+            </w:r>
+          </w:p>
+        </w:tc>
+        <w:tc>
+          <w:tcPr>
+            <w:tcW w:w="1296" w:type="dxa"/>
+          </w:tcPr>
+          <w:p>
+            <w:pPr>
+              <w:spacing w:line="360" w:lineRule="auto"/>
+              <w:jc w:val="both"/>
+              <w:rPr>
+                <w:rFonts w:ascii="Times New Roman" w:hAnsi="Times New Roman" w:cs="Times New Roman"/>
+                <w:sz w:val="24"/>
+                <w:szCs w:val="24"/>
+              </w:rPr>
+            </w:pPr>
+            <w:r>
+              <w:rPr>
+                <w:rFonts w:ascii="Times New Roman" w:hAnsi="Times New Roman" w:cs="Times New Roman"/>
+                <w:sz w:val="24"/>
+                <w:szCs w:val="24"/>
+              </w:rPr>
+              <w:t>Dosen</w:t>
+            </w:r>
+          </w:p>
+        </w:tc>
+        <w:tc>
+          <w:tcPr>
+            <w:tcW w:w="3822" w:type="dxa"/>
+          </w:tcPr>
+          <w:p>
+            <w:pPr>
+              <w:spacing w:line="360" w:lineRule="auto"/>
+              <w:jc w:val="both"/>
+              <w:rPr>
+                <w:rFonts w:ascii="Times New Roman" w:hAnsi="Times New Roman" w:cs="Times New Roman"/>
+                <w:sz w:val="24"/>
+                <w:szCs w:val="24"/>
+              </w:rPr>
+            </w:pPr>
+            <w:r>
+              <w:rPr>
+                <w:rFonts w:ascii="Times New Roman" w:hAnsi="Times New Roman" w:cs="Times New Roman"/>
+                <w:sz w:val="24"/>
+                <w:szCs w:val="24"/>
+              </w:rPr>
+              <w:t>melakukan input nilai mahasiswa</w:t>
+            </w:r>
+          </w:p>
+        </w:tc>
+        <w:tc>
+          <w:tcPr>
+            <w:tcW w:w="1123" w:type="dxa"/>
+          </w:tcPr>
+          <w:p>
+            <w:pPr>
+              <w:spacing w:line="360" w:lineRule="auto"/>
               <w:jc w:val="center"/>
               <w:rPr>
                 <w:rFonts w:ascii="Times New Roman" w:hAnsi="Times New Roman" w:cs="Times New Roman"/>
@@ -2768,113 +2869,42 @@
                 <w:sz w:val="24"/>
                 <w:szCs w:val="24"/>
               </w:rPr>
+              <w:t>2</w:t>
+            </w:r>
+          </w:p>
+        </w:tc>
+        <w:tc>
+          <w:tcPr>
+            <w:tcW w:w="1134" w:type="dxa"/>
+          </w:tcPr>
+          <w:p>
+            <w:pPr>
+              <w:spacing w:line="360" w:lineRule="auto"/>
+              <w:jc w:val="center"/>
+              <w:rPr>
+                <w:rFonts w:ascii="Times New Roman" w:hAnsi="Times New Roman" w:cs="Times New Roman"/>
+                <w:sz w:val="24"/>
+                <w:szCs w:val="24"/>
+              </w:rPr>
+            </w:pPr>
+            <w:r>
+              <w:rPr>
+                <w:rFonts w:ascii="Times New Roman" w:hAnsi="Times New Roman" w:cs="Times New Roman"/>
+                <w:sz w:val="24"/>
+                <w:szCs w:val="24"/>
+              </w:rPr>
               <w:t>1</w:t>
             </w:r>
           </w:p>
         </w:tc>
         <w:tc>
           <w:tcPr>
-            <w:tcW w:w="1296" w:type="dxa"/>
-          </w:tcPr>
-          <w:p>
-            <w:pPr>
-              <w:spacing w:line="360" w:lineRule="auto"/>
-              <w:jc w:val="center"/>
-              <w:rPr>
-                <w:rFonts w:ascii="Times New Roman" w:hAnsi="Times New Roman" w:cs="Times New Roman"/>
-                <w:sz w:val="24"/>
-                <w:szCs w:val="24"/>
-              </w:rPr>
-            </w:pPr>
-            <w:r>
-              <w:rPr>
-                <w:rFonts w:ascii="Times New Roman" w:hAnsi="Times New Roman" w:cs="Times New Roman"/>
-                <w:sz w:val="24"/>
-                <w:szCs w:val="24"/>
-              </w:rPr>
-              <w:t>Dosen</w:t>
-            </w:r>
-          </w:p>
-        </w:tc>
-        <w:tc>
-          <w:tcPr>
-            <w:tcW w:w="3822" w:type="dxa"/>
-          </w:tcPr>
-          <w:p>
-            <w:pPr>
-              <w:spacing w:line="360" w:lineRule="auto"/>
-              <w:rPr>
-                <w:rFonts w:ascii="Times New Roman" w:hAnsi="Times New Roman" w:cs="Times New Roman"/>
-                <w:sz w:val="24"/>
-                <w:szCs w:val="24"/>
-              </w:rPr>
-            </w:pPr>
-            <w:r>
-              <w:rPr>
-                <w:rFonts w:ascii="Times New Roman" w:hAnsi="Times New Roman" w:cs="Times New Roman"/>
-                <w:sz w:val="24"/>
-                <w:szCs w:val="24"/>
-              </w:rPr>
-              <w:t>melakukan input nilai mahasiswa</w:t>
-            </w:r>
-          </w:p>
-        </w:tc>
-        <w:tc>
-          <w:tcPr>
-            <w:tcW w:w="1123" w:type="dxa"/>
-          </w:tcPr>
-          <w:p>
-            <w:pPr>
-              <w:spacing w:line="360" w:lineRule="auto"/>
-              <w:jc w:val="center"/>
-              <w:rPr>
-                <w:rFonts w:ascii="Times New Roman" w:hAnsi="Times New Roman" w:cs="Times New Roman"/>
-                <w:sz w:val="24"/>
-                <w:szCs w:val="24"/>
-              </w:rPr>
-            </w:pPr>
-            <w:r>
-              <w:rPr>
-                <w:rFonts w:ascii="Times New Roman" w:hAnsi="Times New Roman" w:cs="Times New Roman"/>
-                <w:sz w:val="24"/>
-                <w:szCs w:val="24"/>
-              </w:rPr>
-              <w:t>2</w:t>
-            </w:r>
-          </w:p>
-        </w:tc>
-        <w:tc>
-          <w:tcPr>
-            <w:tcW w:w="1134" w:type="dxa"/>
-          </w:tcPr>
-          <w:p>
-            <w:pPr>
-              <w:spacing w:line="360" w:lineRule="auto"/>
-              <w:jc w:val="center"/>
-              <w:rPr>
-                <w:rFonts w:ascii="Times New Roman" w:hAnsi="Times New Roman" w:cs="Times New Roman"/>
-                <w:sz w:val="24"/>
-                <w:szCs w:val="24"/>
-              </w:rPr>
-            </w:pPr>
-            <w:r>
-              <w:rPr>
-                <w:rFonts w:ascii="Times New Roman" w:hAnsi="Times New Roman" w:cs="Times New Roman"/>
-                <w:sz w:val="24"/>
-                <w:szCs w:val="24"/>
-              </w:rPr>
-              <w:t>1</w:t>
-            </w:r>
-          </w:p>
-        </w:tc>
-        <w:tc>
-          <w:tcPr>
             <w:tcW w:w="1083" w:type="dxa"/>
           </w:tcPr>
           <w:p>
             <w:pPr>
               <w:spacing w:line="360" w:lineRule="auto"/>
-              <w:jc w:val="center"/>
+              <w:jc w:val="both"/>
               <w:rPr>
                 <w:rFonts w:ascii="Times New Roman" w:hAnsi="Times New Roman" w:cs="Times New Roman"/>
                 <w:sz w:val="24"/>
@@ -2892,6 +2922,78 @@
           <w:p>
             <w:pPr>
               <w:spacing w:line="360" w:lineRule="auto"/>
+              <w:jc w:val="both"/>
+              <w:rPr>
+                <w:rFonts w:ascii="Times New Roman" w:hAnsi="Times New Roman" w:cs="Times New Roman"/>
+                <w:sz w:val="24"/>
+                <w:szCs w:val="24"/>
+              </w:rPr>
+            </w:pPr>
+            <w:r>
+              <w:rPr>
+                <w:rFonts w:ascii="Times New Roman" w:hAnsi="Times New Roman" w:cs="Times New Roman"/>
+                <w:sz w:val="24"/>
+                <w:szCs w:val="24"/>
+              </w:rPr>
+              <w:t>2</w:t>
+            </w:r>
+          </w:p>
+        </w:tc>
+        <w:tc>
+          <w:tcPr>
+            <w:tcW w:w="1296" w:type="dxa"/>
+          </w:tcPr>
+          <w:p>
+            <w:pPr>
+              <w:spacing w:line="360" w:lineRule="auto"/>
+              <w:jc w:val="both"/>
+              <w:rPr>
+                <w:rFonts w:ascii="Times New Roman" w:hAnsi="Times New Roman" w:cs="Times New Roman"/>
+                <w:sz w:val="24"/>
+                <w:szCs w:val="24"/>
+              </w:rPr>
+            </w:pPr>
+            <w:r>
+              <w:rPr>
+                <w:rFonts w:ascii="Times New Roman" w:hAnsi="Times New Roman" w:cs="Times New Roman"/>
+                <w:sz w:val="24"/>
+                <w:szCs w:val="24"/>
+              </w:rPr>
+              <w:t>Dosen</w:t>
+            </w:r>
+          </w:p>
+        </w:tc>
+        <w:tc>
+          <w:tcPr>
+            <w:tcW w:w="3822" w:type="dxa"/>
+          </w:tcPr>
+          <w:p>
+            <w:pPr>
+              <w:spacing w:line="360" w:lineRule="auto"/>
+              <w:jc w:val="both"/>
+              <w:rPr>
+                <w:rFonts w:ascii="Times New Roman" w:hAnsi="Times New Roman" w:cs="Times New Roman"/>
+                <w:sz w:val="24"/>
+                <w:szCs w:val="24"/>
+              </w:rPr>
+            </w:pPr>
+            <w:r>
+              <w:rPr>
+                <w:rFonts w:ascii="Times New Roman" w:hAnsi="Times New Roman" w:cs="Times New Roman"/>
+                <w:sz w:val="24"/>
+                <w:szCs w:val="24"/>
+              </w:rPr>
+              <w:t>melakukan edit nilai mahasiswa</w:t>
+            </w:r>
+          </w:p>
+        </w:tc>
+        <w:tc>
+          <w:tcPr>
+            <w:tcW w:w="1123" w:type="dxa"/>
+          </w:tcPr>
+          <w:p>
+            <w:pPr>
+              <w:spacing w:line="360" w:lineRule="auto"/>
               <w:jc w:val="center"/>
               <w:rPr>
                 <w:rFonts w:ascii="Times New Roman" w:hAnsi="Times New Roman" w:cs="Times New Roman"/>
@@ -2911,7 +3013,7 @@
         </w:tc>
         <w:tc>
           <w:tcPr>
-            <w:tcW w:w="1296" w:type="dxa"/>
+            <w:tcW w:w="1134" w:type="dxa"/>
           </w:tcPr>
           <w:p>
             <w:pPr>
@@ -2929,89 +3031,18 @@
                 <w:sz w:val="24"/>
                 <w:szCs w:val="24"/>
               </w:rPr>
-              <w:t>Dosen</w:t>
-            </w:r>
-          </w:p>
-        </w:tc>
-        <w:tc>
-          <w:tcPr>
-            <w:tcW w:w="3822" w:type="dxa"/>
-          </w:tcPr>
-          <w:p>
-            <w:pPr>
-              <w:spacing w:line="360" w:lineRule="auto"/>
-              <w:rPr>
-                <w:rFonts w:ascii="Times New Roman" w:hAnsi="Times New Roman" w:cs="Times New Roman"/>
-                <w:sz w:val="24"/>
-                <w:szCs w:val="24"/>
-              </w:rPr>
-            </w:pPr>
-            <w:r>
-              <w:rPr>
-                <w:rFonts w:ascii="Times New Roman" w:hAnsi="Times New Roman" w:cs="Times New Roman"/>
-                <w:sz w:val="24"/>
-                <w:szCs w:val="24"/>
-              </w:rPr>
-              <w:t>melakukan edit nilai mahasiswa</w:t>
-            </w:r>
-          </w:p>
-        </w:tc>
-        <w:tc>
-          <w:tcPr>
-            <w:tcW w:w="1123" w:type="dxa"/>
-          </w:tcPr>
-          <w:p>
-            <w:pPr>
-              <w:spacing w:line="360" w:lineRule="auto"/>
-              <w:jc w:val="center"/>
-              <w:rPr>
-                <w:rFonts w:ascii="Times New Roman" w:hAnsi="Times New Roman" w:cs="Times New Roman"/>
-                <w:sz w:val="24"/>
-                <w:szCs w:val="24"/>
-              </w:rPr>
-            </w:pPr>
-            <w:r>
-              <w:rPr>
-                <w:rFonts w:ascii="Times New Roman" w:hAnsi="Times New Roman" w:cs="Times New Roman"/>
-                <w:sz w:val="24"/>
-                <w:szCs w:val="24"/>
-              </w:rPr>
               <w:t>2</w:t>
             </w:r>
           </w:p>
         </w:tc>
         <w:tc>
           <w:tcPr>
-            <w:tcW w:w="1134" w:type="dxa"/>
-          </w:tcPr>
-          <w:p>
-            <w:pPr>
-              <w:spacing w:line="360" w:lineRule="auto"/>
-              <w:jc w:val="center"/>
-              <w:rPr>
-                <w:rFonts w:ascii="Times New Roman" w:hAnsi="Times New Roman" w:cs="Times New Roman"/>
-                <w:sz w:val="24"/>
-                <w:szCs w:val="24"/>
-              </w:rPr>
-            </w:pPr>
-            <w:r>
-              <w:rPr>
-                <w:rFonts w:ascii="Times New Roman" w:hAnsi="Times New Roman" w:cs="Times New Roman"/>
-                <w:sz w:val="24"/>
-                <w:szCs w:val="24"/>
-              </w:rPr>
-              <w:t>2</w:t>
-            </w:r>
-          </w:p>
-        </w:tc>
-        <w:tc>
-          <w:tcPr>
             <w:tcW w:w="1083" w:type="dxa"/>
           </w:tcPr>
           <w:p>
             <w:pPr>
               <w:spacing w:line="360" w:lineRule="auto"/>
-              <w:jc w:val="center"/>
+              <w:jc w:val="both"/>
               <w:rPr>
                 <w:rFonts w:ascii="Times New Roman" w:hAnsi="Times New Roman" w:cs="Times New Roman"/>
                 <w:sz w:val="24"/>
@@ -3029,6 +3060,78 @@
           <w:p>
             <w:pPr>
               <w:spacing w:line="360" w:lineRule="auto"/>
+              <w:jc w:val="both"/>
+              <w:rPr>
+                <w:rFonts w:ascii="Times New Roman" w:hAnsi="Times New Roman" w:cs="Times New Roman"/>
+                <w:sz w:val="24"/>
+                <w:szCs w:val="24"/>
+              </w:rPr>
+            </w:pPr>
+            <w:r>
+              <w:rPr>
+                <w:rFonts w:ascii="Times New Roman" w:hAnsi="Times New Roman" w:cs="Times New Roman"/>
+                <w:sz w:val="24"/>
+                <w:szCs w:val="24"/>
+              </w:rPr>
+              <w:t>3</w:t>
+            </w:r>
+          </w:p>
+        </w:tc>
+        <w:tc>
+          <w:tcPr>
+            <w:tcW w:w="1296" w:type="dxa"/>
+          </w:tcPr>
+          <w:p>
+            <w:pPr>
+              <w:spacing w:line="360" w:lineRule="auto"/>
+              <w:jc w:val="both"/>
+              <w:rPr>
+                <w:rFonts w:ascii="Times New Roman" w:hAnsi="Times New Roman" w:cs="Times New Roman"/>
+                <w:sz w:val="24"/>
+                <w:szCs w:val="24"/>
+              </w:rPr>
+            </w:pPr>
+            <w:r>
+              <w:rPr>
+                <w:rFonts w:ascii="Times New Roman" w:hAnsi="Times New Roman" w:cs="Times New Roman"/>
+                <w:sz w:val="24"/>
+                <w:szCs w:val="24"/>
+              </w:rPr>
+              <w:t>Admin</w:t>
+            </w:r>
+          </w:p>
+        </w:tc>
+        <w:tc>
+          <w:tcPr>
+            <w:tcW w:w="3822" w:type="dxa"/>
+          </w:tcPr>
+          <w:p>
+            <w:pPr>
+              <w:spacing w:line="360" w:lineRule="auto"/>
+              <w:jc w:val="both"/>
+              <w:rPr>
+                <w:rFonts w:ascii="Times New Roman" w:hAnsi="Times New Roman" w:cs="Times New Roman"/>
+                <w:sz w:val="24"/>
+                <w:szCs w:val="24"/>
+              </w:rPr>
+            </w:pPr>
+            <w:r>
+              <w:rPr>
+                <w:rFonts w:ascii="Times New Roman" w:hAnsi="Times New Roman" w:cs="Times New Roman"/>
+                <w:sz w:val="24"/>
+                <w:szCs w:val="24"/>
+              </w:rPr>
+              <w:t>menampilkan nilai yang telah diinput oleh dosen</w:t>
+            </w:r>
+          </w:p>
+        </w:tc>
+        <w:tc>
+          <w:tcPr>
+            <w:tcW w:w="1123" w:type="dxa"/>
+          </w:tcPr>
+          <w:p>
+            <w:pPr>
+              <w:spacing w:line="360" w:lineRule="auto"/>
               <w:jc w:val="center"/>
               <w:rPr>
                 <w:rFonts w:ascii="Times New Roman" w:hAnsi="Times New Roman" w:cs="Times New Roman"/>
@@ -3048,7 +3151,7 @@
         </w:tc>
         <w:tc>
           <w:tcPr>
-            <w:tcW w:w="1296" w:type="dxa"/>
+            <w:tcW w:w="1134" w:type="dxa"/>
           </w:tcPr>
           <w:p>
             <w:pPr>
@@ -3066,89 +3169,18 @@
                 <w:sz w:val="24"/>
                 <w:szCs w:val="24"/>
               </w:rPr>
-              <w:t>Admin</w:t>
-            </w:r>
-          </w:p>
-        </w:tc>
-        <w:tc>
-          <w:tcPr>
-            <w:tcW w:w="3822" w:type="dxa"/>
-          </w:tcPr>
-          <w:p>
-            <w:pPr>
-              <w:spacing w:line="360" w:lineRule="auto"/>
-              <w:rPr>
-                <w:rFonts w:ascii="Times New Roman" w:hAnsi="Times New Roman" w:cs="Times New Roman"/>
-                <w:sz w:val="24"/>
-                <w:szCs w:val="24"/>
-              </w:rPr>
-            </w:pPr>
-            <w:r>
-              <w:rPr>
-                <w:rFonts w:ascii="Times New Roman" w:hAnsi="Times New Roman" w:cs="Times New Roman"/>
-                <w:sz w:val="24"/>
-                <w:szCs w:val="24"/>
-              </w:rPr>
-              <w:t>menampilkan nilai yang telah diinput oleh dosen</w:t>
-            </w:r>
-          </w:p>
-        </w:tc>
-        <w:tc>
-          <w:tcPr>
-            <w:tcW w:w="1123" w:type="dxa"/>
-          </w:tcPr>
-          <w:p>
-            <w:pPr>
-              <w:spacing w:line="360" w:lineRule="auto"/>
-              <w:jc w:val="center"/>
-              <w:rPr>
-                <w:rFonts w:ascii="Times New Roman" w:hAnsi="Times New Roman" w:cs="Times New Roman"/>
-                <w:sz w:val="24"/>
-                <w:szCs w:val="24"/>
-              </w:rPr>
-            </w:pPr>
-            <w:r>
-              <w:rPr>
-                <w:rFonts w:ascii="Times New Roman" w:hAnsi="Times New Roman" w:cs="Times New Roman"/>
-                <w:sz w:val="24"/>
-                <w:szCs w:val="24"/>
-              </w:rPr>
               <w:t>3</w:t>
             </w:r>
           </w:p>
         </w:tc>
         <w:tc>
           <w:tcPr>
-            <w:tcW w:w="1134" w:type="dxa"/>
-          </w:tcPr>
-          <w:p>
-            <w:pPr>
-              <w:spacing w:line="360" w:lineRule="auto"/>
-              <w:jc w:val="center"/>
-              <w:rPr>
-                <w:rFonts w:ascii="Times New Roman" w:hAnsi="Times New Roman" w:cs="Times New Roman"/>
-                <w:sz w:val="24"/>
-                <w:szCs w:val="24"/>
-              </w:rPr>
-            </w:pPr>
-            <w:r>
-              <w:rPr>
-                <w:rFonts w:ascii="Times New Roman" w:hAnsi="Times New Roman" w:cs="Times New Roman"/>
-                <w:sz w:val="24"/>
-                <w:szCs w:val="24"/>
-              </w:rPr>
-              <w:t>3</w:t>
-            </w:r>
-          </w:p>
-        </w:tc>
-        <w:tc>
-          <w:tcPr>
             <w:tcW w:w="1083" w:type="dxa"/>
           </w:tcPr>
           <w:p>
             <w:pPr>
               <w:spacing w:line="360" w:lineRule="auto"/>
-              <w:jc w:val="center"/>
+              <w:jc w:val="both"/>
               <w:rPr>
                 <w:rFonts w:ascii="Times New Roman" w:hAnsi="Times New Roman" w:cs="Times New Roman"/>
                 <w:sz w:val="24"/>
@@ -3166,6 +3198,78 @@
           <w:p>
             <w:pPr>
               <w:spacing w:line="360" w:lineRule="auto"/>
+              <w:jc w:val="both"/>
+              <w:rPr>
+                <w:rFonts w:ascii="Times New Roman" w:hAnsi="Times New Roman" w:cs="Times New Roman"/>
+                <w:sz w:val="24"/>
+                <w:szCs w:val="24"/>
+              </w:rPr>
+            </w:pPr>
+            <w:r>
+              <w:rPr>
+                <w:rFonts w:ascii="Times New Roman" w:hAnsi="Times New Roman" w:cs="Times New Roman"/>
+                <w:sz w:val="24"/>
+                <w:szCs w:val="24"/>
+              </w:rPr>
+              <w:t>4</w:t>
+            </w:r>
+          </w:p>
+        </w:tc>
+        <w:tc>
+          <w:tcPr>
+            <w:tcW w:w="1296" w:type="dxa"/>
+          </w:tcPr>
+          <w:p>
+            <w:pPr>
+              <w:spacing w:line="360" w:lineRule="auto"/>
+              <w:jc w:val="both"/>
+              <w:rPr>
+                <w:rFonts w:ascii="Times New Roman" w:hAnsi="Times New Roman" w:cs="Times New Roman"/>
+                <w:sz w:val="24"/>
+                <w:szCs w:val="24"/>
+              </w:rPr>
+            </w:pPr>
+            <w:r>
+              <w:rPr>
+                <w:rFonts w:ascii="Times New Roman" w:hAnsi="Times New Roman" w:cs="Times New Roman"/>
+                <w:sz w:val="24"/>
+                <w:szCs w:val="24"/>
+              </w:rPr>
+              <w:t>Admin</w:t>
+            </w:r>
+          </w:p>
+        </w:tc>
+        <w:tc>
+          <w:tcPr>
+            <w:tcW w:w="3822" w:type="dxa"/>
+          </w:tcPr>
+          <w:p>
+            <w:pPr>
+              <w:spacing w:line="360" w:lineRule="auto"/>
+              <w:jc w:val="both"/>
+              <w:rPr>
+                <w:rFonts w:ascii="Times New Roman" w:hAnsi="Times New Roman" w:cs="Times New Roman"/>
+                <w:sz w:val="24"/>
+                <w:szCs w:val="24"/>
+              </w:rPr>
+            </w:pPr>
+            <w:r>
+              <w:rPr>
+                <w:rFonts w:ascii="Times New Roman" w:hAnsi="Times New Roman" w:cs="Times New Roman"/>
+                <w:sz w:val="24"/>
+                <w:szCs w:val="24"/>
+              </w:rPr>
+              <w:t>melihat seluruh nilai mahasiswa</w:t>
+            </w:r>
+          </w:p>
+        </w:tc>
+        <w:tc>
+          <w:tcPr>
+            <w:tcW w:w="1123" w:type="dxa"/>
+          </w:tcPr>
+          <w:p>
+            <w:pPr>
+              <w:spacing w:line="360" w:lineRule="auto"/>
               <w:jc w:val="center"/>
               <w:rPr>
                 <w:rFonts w:ascii="Times New Roman" w:hAnsi="Times New Roman" w:cs="Times New Roman"/>
@@ -3179,113 +3283,42 @@
                 <w:sz w:val="24"/>
                 <w:szCs w:val="24"/>
               </w:rPr>
+              <w:t>2</w:t>
+            </w:r>
+          </w:p>
+        </w:tc>
+        <w:tc>
+          <w:tcPr>
+            <w:tcW w:w="1134" w:type="dxa"/>
+          </w:tcPr>
+          <w:p>
+            <w:pPr>
+              <w:spacing w:line="360" w:lineRule="auto"/>
+              <w:jc w:val="center"/>
+              <w:rPr>
+                <w:rFonts w:ascii="Times New Roman" w:hAnsi="Times New Roman" w:cs="Times New Roman"/>
+                <w:sz w:val="24"/>
+                <w:szCs w:val="24"/>
+              </w:rPr>
+            </w:pPr>
+            <w:r>
+              <w:rPr>
+                <w:rFonts w:ascii="Times New Roman" w:hAnsi="Times New Roman" w:cs="Times New Roman"/>
+                <w:sz w:val="24"/>
+                <w:szCs w:val="24"/>
+              </w:rPr>
               <w:t>4</w:t>
             </w:r>
           </w:p>
         </w:tc>
         <w:tc>
           <w:tcPr>
-            <w:tcW w:w="1296" w:type="dxa"/>
-          </w:tcPr>
-          <w:p>
-            <w:pPr>
-              <w:spacing w:line="360" w:lineRule="auto"/>
-              <w:jc w:val="center"/>
-              <w:rPr>
-                <w:rFonts w:ascii="Times New Roman" w:hAnsi="Times New Roman" w:cs="Times New Roman"/>
-                <w:sz w:val="24"/>
-                <w:szCs w:val="24"/>
-              </w:rPr>
-            </w:pPr>
-            <w:r>
-              <w:rPr>
-                <w:rFonts w:ascii="Times New Roman" w:hAnsi="Times New Roman" w:cs="Times New Roman"/>
-                <w:sz w:val="24"/>
-                <w:szCs w:val="24"/>
-              </w:rPr>
-              <w:t>Admin</w:t>
-            </w:r>
-          </w:p>
-        </w:tc>
-        <w:tc>
-          <w:tcPr>
-            <w:tcW w:w="3822" w:type="dxa"/>
-          </w:tcPr>
-          <w:p>
-            <w:pPr>
-              <w:spacing w:line="360" w:lineRule="auto"/>
-              <w:rPr>
-                <w:rFonts w:ascii="Times New Roman" w:hAnsi="Times New Roman" w:cs="Times New Roman"/>
-                <w:sz w:val="24"/>
-                <w:szCs w:val="24"/>
-              </w:rPr>
-            </w:pPr>
-            <w:r>
-              <w:rPr>
-                <w:rFonts w:ascii="Times New Roman" w:hAnsi="Times New Roman" w:cs="Times New Roman"/>
-                <w:sz w:val="24"/>
-                <w:szCs w:val="24"/>
-              </w:rPr>
-              <w:t>melihat seluruh nilai mahasiswa</w:t>
-            </w:r>
-          </w:p>
-        </w:tc>
-        <w:tc>
-          <w:tcPr>
-            <w:tcW w:w="1123" w:type="dxa"/>
-          </w:tcPr>
-          <w:p>
-            <w:pPr>
-              <w:spacing w:line="360" w:lineRule="auto"/>
-              <w:jc w:val="center"/>
-              <w:rPr>
-                <w:rFonts w:ascii="Times New Roman" w:hAnsi="Times New Roman" w:cs="Times New Roman"/>
-                <w:sz w:val="24"/>
-                <w:szCs w:val="24"/>
-              </w:rPr>
-            </w:pPr>
-            <w:r>
-              <w:rPr>
-                <w:rFonts w:ascii="Times New Roman" w:hAnsi="Times New Roman" w:cs="Times New Roman"/>
-                <w:sz w:val="24"/>
-                <w:szCs w:val="24"/>
-              </w:rPr>
-              <w:t>2</w:t>
-            </w:r>
-          </w:p>
-        </w:tc>
-        <w:tc>
-          <w:tcPr>
-            <w:tcW w:w="1134" w:type="dxa"/>
-          </w:tcPr>
-          <w:p>
-            <w:pPr>
-              <w:spacing w:line="360" w:lineRule="auto"/>
-              <w:jc w:val="center"/>
-              <w:rPr>
-                <w:rFonts w:ascii="Times New Roman" w:hAnsi="Times New Roman" w:cs="Times New Roman"/>
-                <w:sz w:val="24"/>
-                <w:szCs w:val="24"/>
-              </w:rPr>
-            </w:pPr>
-            <w:r>
-              <w:rPr>
-                <w:rFonts w:ascii="Times New Roman" w:hAnsi="Times New Roman" w:cs="Times New Roman"/>
-                <w:sz w:val="24"/>
-                <w:szCs w:val="24"/>
-              </w:rPr>
-              <w:t>4</w:t>
-            </w:r>
-          </w:p>
-        </w:tc>
-        <w:tc>
-          <w:tcPr>
             <w:tcW w:w="1083" w:type="dxa"/>
           </w:tcPr>
           <w:p>
             <w:pPr>
               <w:spacing w:line="360" w:lineRule="auto"/>
-              <w:jc w:val="center"/>
+              <w:jc w:val="both"/>
               <w:rPr>
                 <w:rFonts w:ascii="Times New Roman" w:hAnsi="Times New Roman" w:cs="Times New Roman"/>
                 <w:sz w:val="24"/>
@@ -3303,6 +3336,78 @@
           <w:p>
             <w:pPr>
               <w:spacing w:line="360" w:lineRule="auto"/>
+              <w:jc w:val="both"/>
+              <w:rPr>
+                <w:rFonts w:ascii="Times New Roman" w:hAnsi="Times New Roman" w:cs="Times New Roman"/>
+                <w:sz w:val="24"/>
+                <w:szCs w:val="24"/>
+              </w:rPr>
+            </w:pPr>
+            <w:r>
+              <w:rPr>
+                <w:rFonts w:ascii="Times New Roman" w:hAnsi="Times New Roman" w:cs="Times New Roman"/>
+                <w:sz w:val="24"/>
+                <w:szCs w:val="24"/>
+              </w:rPr>
+              <w:t>5</w:t>
+            </w:r>
+          </w:p>
+        </w:tc>
+        <w:tc>
+          <w:tcPr>
+            <w:tcW w:w="1296" w:type="dxa"/>
+          </w:tcPr>
+          <w:p>
+            <w:pPr>
+              <w:spacing w:line="360" w:lineRule="auto"/>
+              <w:jc w:val="both"/>
+              <w:rPr>
+                <w:rFonts w:ascii="Times New Roman" w:hAnsi="Times New Roman" w:cs="Times New Roman"/>
+                <w:sz w:val="24"/>
+                <w:szCs w:val="24"/>
+              </w:rPr>
+            </w:pPr>
+            <w:r>
+              <w:rPr>
+                <w:rFonts w:ascii="Times New Roman" w:hAnsi="Times New Roman" w:cs="Times New Roman"/>
+                <w:sz w:val="24"/>
+                <w:szCs w:val="24"/>
+              </w:rPr>
+              <w:t>Admin</w:t>
+            </w:r>
+          </w:p>
+        </w:tc>
+        <w:tc>
+          <w:tcPr>
+            <w:tcW w:w="3822" w:type="dxa"/>
+          </w:tcPr>
+          <w:p>
+            <w:pPr>
+              <w:spacing w:line="360" w:lineRule="auto"/>
+              <w:jc w:val="both"/>
+              <w:rPr>
+                <w:rFonts w:ascii="Times New Roman" w:hAnsi="Times New Roman" w:cs="Times New Roman"/>
+                <w:sz w:val="24"/>
+                <w:szCs w:val="24"/>
+              </w:rPr>
+            </w:pPr>
+            <w:r>
+              <w:rPr>
+                <w:rFonts w:ascii="Times New Roman" w:hAnsi="Times New Roman" w:cs="Times New Roman"/>
+                <w:sz w:val="24"/>
+                <w:szCs w:val="24"/>
+              </w:rPr>
+              <w:t>memvalidasi nilai mahasiswa</w:t>
+            </w:r>
+          </w:p>
+        </w:tc>
+        <w:tc>
+          <w:tcPr>
+            <w:tcW w:w="1123" w:type="dxa"/>
+          </w:tcPr>
+          <w:p>
+            <w:pPr>
+              <w:spacing w:line="360" w:lineRule="auto"/>
               <w:jc w:val="center"/>
               <w:rPr>
                 <w:rFonts w:ascii="Times New Roman" w:hAnsi="Times New Roman" w:cs="Times New Roman"/>
@@ -3316,113 +3421,42 @@
                 <w:sz w:val="24"/>
                 <w:szCs w:val="24"/>
               </w:rPr>
+              <w:t>4</w:t>
+            </w:r>
+          </w:p>
+        </w:tc>
+        <w:tc>
+          <w:tcPr>
+            <w:tcW w:w="1134" w:type="dxa"/>
+          </w:tcPr>
+          <w:p>
+            <w:pPr>
+              <w:spacing w:line="360" w:lineRule="auto"/>
+              <w:jc w:val="center"/>
+              <w:rPr>
+                <w:rFonts w:ascii="Times New Roman" w:hAnsi="Times New Roman" w:cs="Times New Roman"/>
+                <w:sz w:val="24"/>
+                <w:szCs w:val="24"/>
+              </w:rPr>
+            </w:pPr>
+            <w:r>
+              <w:rPr>
+                <w:rFonts w:ascii="Times New Roman" w:hAnsi="Times New Roman" w:cs="Times New Roman"/>
+                <w:sz w:val="24"/>
+                <w:szCs w:val="24"/>
+              </w:rPr>
               <w:t>5</w:t>
             </w:r>
           </w:p>
         </w:tc>
         <w:tc>
           <w:tcPr>
-            <w:tcW w:w="1296" w:type="dxa"/>
-          </w:tcPr>
-          <w:p>
-            <w:pPr>
-              <w:spacing w:line="360" w:lineRule="auto"/>
-              <w:jc w:val="center"/>
-              <w:rPr>
-                <w:rFonts w:ascii="Times New Roman" w:hAnsi="Times New Roman" w:cs="Times New Roman"/>
-                <w:sz w:val="24"/>
-                <w:szCs w:val="24"/>
-              </w:rPr>
-            </w:pPr>
-            <w:r>
-              <w:rPr>
-                <w:rFonts w:ascii="Times New Roman" w:hAnsi="Times New Roman" w:cs="Times New Roman"/>
-                <w:sz w:val="24"/>
-                <w:szCs w:val="24"/>
-              </w:rPr>
-              <w:t>Admin</w:t>
-            </w:r>
-          </w:p>
-        </w:tc>
-        <w:tc>
-          <w:tcPr>
-            <w:tcW w:w="3822" w:type="dxa"/>
-          </w:tcPr>
-          <w:p>
-            <w:pPr>
-              <w:spacing w:line="360" w:lineRule="auto"/>
-              <w:rPr>
-                <w:rFonts w:ascii="Times New Roman" w:hAnsi="Times New Roman" w:cs="Times New Roman"/>
-                <w:sz w:val="24"/>
-                <w:szCs w:val="24"/>
-              </w:rPr>
-            </w:pPr>
-            <w:r>
-              <w:rPr>
-                <w:rFonts w:ascii="Times New Roman" w:hAnsi="Times New Roman" w:cs="Times New Roman"/>
-                <w:sz w:val="24"/>
-                <w:szCs w:val="24"/>
-              </w:rPr>
-              <w:t>memvalidasi nilai mahasiswa</w:t>
-            </w:r>
-          </w:p>
-        </w:tc>
-        <w:tc>
-          <w:tcPr>
-            <w:tcW w:w="1123" w:type="dxa"/>
-          </w:tcPr>
-          <w:p>
-            <w:pPr>
-              <w:spacing w:line="360" w:lineRule="auto"/>
-              <w:jc w:val="center"/>
-              <w:rPr>
-                <w:rFonts w:ascii="Times New Roman" w:hAnsi="Times New Roman" w:cs="Times New Roman"/>
-                <w:sz w:val="24"/>
-                <w:szCs w:val="24"/>
-              </w:rPr>
-            </w:pPr>
-            <w:r>
-              <w:rPr>
-                <w:rFonts w:ascii="Times New Roman" w:hAnsi="Times New Roman" w:cs="Times New Roman"/>
-                <w:sz w:val="24"/>
-                <w:szCs w:val="24"/>
-              </w:rPr>
-              <w:t>4</w:t>
-            </w:r>
-          </w:p>
-        </w:tc>
-        <w:tc>
-          <w:tcPr>
-            <w:tcW w:w="1134" w:type="dxa"/>
-          </w:tcPr>
-          <w:p>
-            <w:pPr>
-              <w:spacing w:line="360" w:lineRule="auto"/>
-              <w:jc w:val="center"/>
-              <w:rPr>
-                <w:rFonts w:ascii="Times New Roman" w:hAnsi="Times New Roman" w:cs="Times New Roman"/>
-                <w:sz w:val="24"/>
-                <w:szCs w:val="24"/>
-              </w:rPr>
-            </w:pPr>
-            <w:r>
-              <w:rPr>
-                <w:rFonts w:ascii="Times New Roman" w:hAnsi="Times New Roman" w:cs="Times New Roman"/>
-                <w:sz w:val="24"/>
-                <w:szCs w:val="24"/>
-              </w:rPr>
-              <w:t>5</w:t>
-            </w:r>
-          </w:p>
-        </w:tc>
-        <w:tc>
-          <w:tcPr>
             <w:tcW w:w="1083" w:type="dxa"/>
           </w:tcPr>
           <w:p>
             <w:pPr>
               <w:spacing w:line="360" w:lineRule="auto"/>
-              <w:jc w:val="center"/>
+              <w:jc w:val="both"/>
               <w:rPr>
                 <w:rFonts w:ascii="Times New Roman" w:hAnsi="Times New Roman" w:cs="Times New Roman"/>
                 <w:sz w:val="24"/>
@@ -3440,6 +3474,78 @@
           <w:p>
             <w:pPr>
               <w:spacing w:line="360" w:lineRule="auto"/>
+              <w:jc w:val="both"/>
+              <w:rPr>
+                <w:rFonts w:ascii="Times New Roman" w:hAnsi="Times New Roman" w:cs="Times New Roman"/>
+                <w:sz w:val="24"/>
+                <w:szCs w:val="24"/>
+              </w:rPr>
+            </w:pPr>
+            <w:r>
+              <w:rPr>
+                <w:rFonts w:ascii="Times New Roman" w:hAnsi="Times New Roman" w:cs="Times New Roman"/>
+                <w:sz w:val="24"/>
+                <w:szCs w:val="24"/>
+              </w:rPr>
+              <w:t>6</w:t>
+            </w:r>
+          </w:p>
+        </w:tc>
+        <w:tc>
+          <w:tcPr>
+            <w:tcW w:w="1296" w:type="dxa"/>
+          </w:tcPr>
+          <w:p>
+            <w:pPr>
+              <w:spacing w:line="360" w:lineRule="auto"/>
+              <w:jc w:val="both"/>
+              <w:rPr>
+                <w:rFonts w:ascii="Times New Roman" w:hAnsi="Times New Roman" w:cs="Times New Roman"/>
+                <w:sz w:val="24"/>
+                <w:szCs w:val="24"/>
+              </w:rPr>
+            </w:pPr>
+            <w:r>
+              <w:rPr>
+                <w:rFonts w:ascii="Times New Roman" w:hAnsi="Times New Roman" w:cs="Times New Roman"/>
+                <w:sz w:val="24"/>
+                <w:szCs w:val="24"/>
+              </w:rPr>
+              <w:t>Mahasiswa</w:t>
+            </w:r>
+          </w:p>
+        </w:tc>
+        <w:tc>
+          <w:tcPr>
+            <w:tcW w:w="3822" w:type="dxa"/>
+          </w:tcPr>
+          <w:p>
+            <w:pPr>
+              <w:spacing w:line="360" w:lineRule="auto"/>
+              <w:jc w:val="both"/>
+              <w:rPr>
+                <w:rFonts w:ascii="Times New Roman" w:hAnsi="Times New Roman" w:cs="Times New Roman"/>
+                <w:sz w:val="24"/>
+                <w:szCs w:val="24"/>
+              </w:rPr>
+            </w:pPr>
+            <w:r>
+              <w:rPr>
+                <w:rFonts w:ascii="Times New Roman" w:hAnsi="Times New Roman" w:cs="Times New Roman"/>
+                <w:sz w:val="24"/>
+                <w:szCs w:val="24"/>
+              </w:rPr>
+              <w:t>Melihat nilai tugas</w:t>
+            </w:r>
+          </w:p>
+        </w:tc>
+        <w:tc>
+          <w:tcPr>
+            <w:tcW w:w="1123" w:type="dxa"/>
+          </w:tcPr>
+          <w:p>
+            <w:pPr>
+              <w:spacing w:line="360" w:lineRule="auto"/>
               <w:jc w:val="center"/>
               <w:rPr>
                 <w:rFonts w:ascii="Times New Roman" w:hAnsi="Times New Roman" w:cs="Times New Roman"/>
@@ -3453,105 +3559,42 @@
                 <w:sz w:val="24"/>
                 <w:szCs w:val="24"/>
               </w:rPr>
+              <w:t>2</w:t>
+            </w:r>
+          </w:p>
+        </w:tc>
+        <w:tc>
+          <w:tcPr>
+            <w:tcW w:w="1134" w:type="dxa"/>
+          </w:tcPr>
+          <w:p>
+            <w:pPr>
+              <w:spacing w:line="360" w:lineRule="auto"/>
+              <w:jc w:val="center"/>
+              <w:rPr>
+                <w:rFonts w:ascii="Times New Roman" w:hAnsi="Times New Roman" w:cs="Times New Roman"/>
+                <w:sz w:val="24"/>
+                <w:szCs w:val="24"/>
+              </w:rPr>
+            </w:pPr>
+            <w:r>
+              <w:rPr>
+                <w:rFonts w:ascii="Times New Roman" w:hAnsi="Times New Roman" w:cs="Times New Roman"/>
+                <w:sz w:val="24"/>
+                <w:szCs w:val="24"/>
+              </w:rPr>
               <w:t>6</w:t>
             </w:r>
           </w:p>
         </w:tc>
         <w:tc>
           <w:tcPr>
-            <w:tcW w:w="1296" w:type="dxa"/>
-          </w:tcPr>
-          <w:p>
-            <w:pPr>
-              <w:spacing w:line="360" w:lineRule="auto"/>
-              <w:jc w:val="center"/>
-              <w:rPr>
-                <w:rFonts w:ascii="Times New Roman" w:hAnsi="Times New Roman" w:cs="Times New Roman"/>
-                <w:sz w:val="24"/>
-                <w:szCs w:val="24"/>
-              </w:rPr>
-            </w:pPr>
-            <w:r>
-              <w:rPr>
-                <w:rFonts w:ascii="Times New Roman" w:hAnsi="Times New Roman" w:cs="Times New Roman"/>
-                <w:sz w:val="24"/>
-                <w:szCs w:val="24"/>
-              </w:rPr>
-              <w:t>Mahasiswa</w:t>
-            </w:r>
-          </w:p>
-        </w:tc>
-        <w:tc>
-          <w:tcPr>
-            <w:tcW w:w="3822" w:type="dxa"/>
-          </w:tcPr>
-          <w:p>
-            <w:pPr>
-              <w:spacing w:line="360" w:lineRule="auto"/>
-              <w:rPr>
-                <w:rFonts w:ascii="Times New Roman" w:hAnsi="Times New Roman" w:cs="Times New Roman"/>
-                <w:sz w:val="24"/>
-                <w:szCs w:val="24"/>
-              </w:rPr>
-            </w:pPr>
-            <w:r>
-              <w:rPr>
-                <w:rFonts w:ascii="Times New Roman" w:hAnsi="Times New Roman" w:cs="Times New Roman"/>
-                <w:sz w:val="24"/>
-                <w:szCs w:val="24"/>
-              </w:rPr>
-              <w:t>Melihat nilai tugas</w:t>
-            </w:r>
-          </w:p>
-        </w:tc>
-        <w:tc>
-          <w:tcPr>
-            <w:tcW w:w="1123" w:type="dxa"/>
-          </w:tcPr>
-          <w:p>
-            <w:pPr>
-              <w:spacing w:line="360" w:lineRule="auto"/>
-              <w:jc w:val="center"/>
-              <w:rPr>
-                <w:rFonts w:ascii="Times New Roman" w:hAnsi="Times New Roman" w:cs="Times New Roman"/>
-                <w:sz w:val="24"/>
-                <w:szCs w:val="24"/>
-              </w:rPr>
-            </w:pPr>
-          </w:p>
-        </w:tc>
-        <w:tc>
-          <w:tcPr>
-            <w:tcW w:w="1134" w:type="dxa"/>
-          </w:tcPr>
-          <w:p>
-            <w:pPr>
-              <w:spacing w:line="360" w:lineRule="auto"/>
-              <w:jc w:val="center"/>
-              <w:rPr>
-                <w:rFonts w:ascii="Times New Roman" w:hAnsi="Times New Roman" w:cs="Times New Roman"/>
-                <w:sz w:val="24"/>
-                <w:szCs w:val="24"/>
-              </w:rPr>
-            </w:pPr>
-            <w:r>
-              <w:rPr>
-                <w:rFonts w:ascii="Times New Roman" w:hAnsi="Times New Roman" w:cs="Times New Roman"/>
-                <w:sz w:val="24"/>
-                <w:szCs w:val="24"/>
-              </w:rPr>
-              <w:t>6</w:t>
-            </w:r>
-          </w:p>
-        </w:tc>
-        <w:tc>
-          <w:tcPr>
             <w:tcW w:w="1083" w:type="dxa"/>
           </w:tcPr>
           <w:p>
             <w:pPr>
               <w:spacing w:line="360" w:lineRule="auto"/>
-              <w:jc w:val="center"/>
+              <w:jc w:val="both"/>
               <w:rPr>
                 <w:rFonts w:ascii="Times New Roman" w:hAnsi="Times New Roman" w:cs="Times New Roman"/>
                 <w:sz w:val="24"/>
@@ -3569,6 +3612,78 @@
           <w:p>
             <w:pPr>
               <w:spacing w:line="360" w:lineRule="auto"/>
+              <w:jc w:val="both"/>
+              <w:rPr>
+                <w:rFonts w:ascii="Times New Roman" w:hAnsi="Times New Roman" w:cs="Times New Roman"/>
+                <w:sz w:val="24"/>
+                <w:szCs w:val="24"/>
+              </w:rPr>
+            </w:pPr>
+            <w:r>
+              <w:rPr>
+                <w:rFonts w:ascii="Times New Roman" w:hAnsi="Times New Roman" w:cs="Times New Roman"/>
+                <w:sz w:val="24"/>
+                <w:szCs w:val="24"/>
+              </w:rPr>
+              <w:t>7</w:t>
+            </w:r>
+          </w:p>
+        </w:tc>
+        <w:tc>
+          <w:tcPr>
+            <w:tcW w:w="1296" w:type="dxa"/>
+          </w:tcPr>
+          <w:p>
+            <w:pPr>
+              <w:spacing w:line="360" w:lineRule="auto"/>
+              <w:jc w:val="both"/>
+              <w:rPr>
+                <w:rFonts w:ascii="Times New Roman" w:hAnsi="Times New Roman" w:cs="Times New Roman"/>
+                <w:sz w:val="24"/>
+                <w:szCs w:val="24"/>
+              </w:rPr>
+            </w:pPr>
+            <w:r>
+              <w:rPr>
+                <w:rFonts w:ascii="Times New Roman" w:hAnsi="Times New Roman" w:cs="Times New Roman"/>
+                <w:sz w:val="24"/>
+                <w:szCs w:val="24"/>
+              </w:rPr>
+              <w:t>Mahasiswa</w:t>
+            </w:r>
+          </w:p>
+        </w:tc>
+        <w:tc>
+          <w:tcPr>
+            <w:tcW w:w="3822" w:type="dxa"/>
+          </w:tcPr>
+          <w:p>
+            <w:pPr>
+              <w:spacing w:line="360" w:lineRule="auto"/>
+              <w:jc w:val="both"/>
+              <w:rPr>
+                <w:rFonts w:ascii="Times New Roman" w:hAnsi="Times New Roman" w:cs="Times New Roman"/>
+                <w:sz w:val="24"/>
+                <w:szCs w:val="24"/>
+              </w:rPr>
+            </w:pPr>
+            <w:r>
+              <w:rPr>
+                <w:rFonts w:ascii="Times New Roman" w:hAnsi="Times New Roman" w:cs="Times New Roman"/>
+                <w:sz w:val="24"/>
+                <w:szCs w:val="24"/>
+              </w:rPr>
+              <w:t>Melihat nilai UTS</w:t>
+            </w:r>
+          </w:p>
+        </w:tc>
+        <w:tc>
+          <w:tcPr>
+            <w:tcW w:w="1123" w:type="dxa"/>
+          </w:tcPr>
+          <w:p>
+            <w:pPr>
+              <w:spacing w:line="360" w:lineRule="auto"/>
               <w:jc w:val="center"/>
               <w:rPr>
                 <w:rFonts w:ascii="Times New Roman" w:hAnsi="Times New Roman" w:cs="Times New Roman"/>
@@ -3582,105 +3697,42 @@
                 <w:sz w:val="24"/>
                 <w:szCs w:val="24"/>
               </w:rPr>
+              <w:t>2</w:t>
+            </w:r>
+          </w:p>
+        </w:tc>
+        <w:tc>
+          <w:tcPr>
+            <w:tcW w:w="1134" w:type="dxa"/>
+          </w:tcPr>
+          <w:p>
+            <w:pPr>
+              <w:spacing w:line="360" w:lineRule="auto"/>
+              <w:jc w:val="center"/>
+              <w:rPr>
+                <w:rFonts w:ascii="Times New Roman" w:hAnsi="Times New Roman" w:cs="Times New Roman"/>
+                <w:sz w:val="24"/>
+                <w:szCs w:val="24"/>
+              </w:rPr>
+            </w:pPr>
+            <w:r>
+              <w:rPr>
+                <w:rFonts w:ascii="Times New Roman" w:hAnsi="Times New Roman" w:cs="Times New Roman"/>
+                <w:sz w:val="24"/>
+                <w:szCs w:val="24"/>
+              </w:rPr>
               <w:t>7</w:t>
             </w:r>
           </w:p>
         </w:tc>
         <w:tc>
           <w:tcPr>
-            <w:tcW w:w="1296" w:type="dxa"/>
-          </w:tcPr>
-          <w:p>
-            <w:pPr>
-              <w:spacing w:line="360" w:lineRule="auto"/>
-              <w:jc w:val="center"/>
-              <w:rPr>
-                <w:rFonts w:ascii="Times New Roman" w:hAnsi="Times New Roman" w:cs="Times New Roman"/>
-                <w:sz w:val="24"/>
-                <w:szCs w:val="24"/>
-              </w:rPr>
-            </w:pPr>
-            <w:r>
-              <w:rPr>
-                <w:rFonts w:ascii="Times New Roman" w:hAnsi="Times New Roman" w:cs="Times New Roman"/>
-                <w:sz w:val="24"/>
-                <w:szCs w:val="24"/>
-              </w:rPr>
-              <w:t>Mahasiswa</w:t>
-            </w:r>
-          </w:p>
-        </w:tc>
-        <w:tc>
-          <w:tcPr>
-            <w:tcW w:w="3822" w:type="dxa"/>
-          </w:tcPr>
-          <w:p>
-            <w:pPr>
-              <w:spacing w:line="360" w:lineRule="auto"/>
-              <w:rPr>
-                <w:rFonts w:ascii="Times New Roman" w:hAnsi="Times New Roman" w:cs="Times New Roman"/>
-                <w:sz w:val="24"/>
-                <w:szCs w:val="24"/>
-              </w:rPr>
-            </w:pPr>
-            <w:r>
-              <w:rPr>
-                <w:rFonts w:ascii="Times New Roman" w:hAnsi="Times New Roman" w:cs="Times New Roman"/>
-                <w:sz w:val="24"/>
-                <w:szCs w:val="24"/>
-              </w:rPr>
-              <w:t>Melihat nilai UTS</w:t>
-            </w:r>
-          </w:p>
-        </w:tc>
-        <w:tc>
-          <w:tcPr>
-            <w:tcW w:w="1123" w:type="dxa"/>
-          </w:tcPr>
-          <w:p>
-            <w:pPr>
-              <w:spacing w:line="360" w:lineRule="auto"/>
-              <w:jc w:val="center"/>
-              <w:rPr>
-                <w:rFonts w:ascii="Times New Roman" w:hAnsi="Times New Roman" w:cs="Times New Roman"/>
-                <w:sz w:val="24"/>
-                <w:szCs w:val="24"/>
-              </w:rPr>
-            </w:pPr>
-          </w:p>
-        </w:tc>
-        <w:tc>
-          <w:tcPr>
-            <w:tcW w:w="1134" w:type="dxa"/>
-          </w:tcPr>
-          <w:p>
-            <w:pPr>
-              <w:spacing w:line="360" w:lineRule="auto"/>
-              <w:jc w:val="center"/>
-              <w:rPr>
-                <w:rFonts w:ascii="Times New Roman" w:hAnsi="Times New Roman" w:cs="Times New Roman"/>
-                <w:sz w:val="24"/>
-                <w:szCs w:val="24"/>
-              </w:rPr>
-            </w:pPr>
-            <w:r>
-              <w:rPr>
-                <w:rFonts w:ascii="Times New Roman" w:hAnsi="Times New Roman" w:cs="Times New Roman"/>
-                <w:sz w:val="24"/>
-                <w:szCs w:val="24"/>
-              </w:rPr>
-              <w:t>7</w:t>
-            </w:r>
-          </w:p>
-        </w:tc>
-        <w:tc>
-          <w:tcPr>
             <w:tcW w:w="1083" w:type="dxa"/>
           </w:tcPr>
           <w:p>
             <w:pPr>
               <w:spacing w:line="360" w:lineRule="auto"/>
-              <w:jc w:val="center"/>
+              <w:jc w:val="both"/>
               <w:rPr>
                 <w:rFonts w:ascii="Times New Roman" w:hAnsi="Times New Roman" w:cs="Times New Roman"/>
                 <w:sz w:val="24"/>
@@ -3698,6 +3750,78 @@
           <w:p>
             <w:pPr>
               <w:spacing w:line="360" w:lineRule="auto"/>
+              <w:jc w:val="both"/>
+              <w:rPr>
+                <w:rFonts w:ascii="Times New Roman" w:hAnsi="Times New Roman" w:cs="Times New Roman"/>
+                <w:sz w:val="24"/>
+                <w:szCs w:val="24"/>
+              </w:rPr>
+            </w:pPr>
+            <w:r>
+              <w:rPr>
+                <w:rFonts w:ascii="Times New Roman" w:hAnsi="Times New Roman" w:cs="Times New Roman"/>
+                <w:sz w:val="24"/>
+                <w:szCs w:val="24"/>
+              </w:rPr>
+              <w:t>8</w:t>
+            </w:r>
+          </w:p>
+        </w:tc>
+        <w:tc>
+          <w:tcPr>
+            <w:tcW w:w="1296" w:type="dxa"/>
+          </w:tcPr>
+          <w:p>
+            <w:pPr>
+              <w:spacing w:line="360" w:lineRule="auto"/>
+              <w:jc w:val="both"/>
+              <w:rPr>
+                <w:rFonts w:ascii="Times New Roman" w:hAnsi="Times New Roman" w:cs="Times New Roman"/>
+                <w:sz w:val="24"/>
+                <w:szCs w:val="24"/>
+              </w:rPr>
+            </w:pPr>
+            <w:r>
+              <w:rPr>
+                <w:rFonts w:ascii="Times New Roman" w:hAnsi="Times New Roman" w:cs="Times New Roman"/>
+                <w:sz w:val="24"/>
+                <w:szCs w:val="24"/>
+              </w:rPr>
+              <w:t>Mahasiswa</w:t>
+            </w:r>
+          </w:p>
+        </w:tc>
+        <w:tc>
+          <w:tcPr>
+            <w:tcW w:w="3822" w:type="dxa"/>
+          </w:tcPr>
+          <w:p>
+            <w:pPr>
+              <w:spacing w:line="360" w:lineRule="auto"/>
+              <w:jc w:val="both"/>
+              <w:rPr>
+                <w:rFonts w:ascii="Times New Roman" w:hAnsi="Times New Roman" w:cs="Times New Roman"/>
+                <w:sz w:val="24"/>
+                <w:szCs w:val="24"/>
+              </w:rPr>
+            </w:pPr>
+            <w:r>
+              <w:rPr>
+                <w:rFonts w:ascii="Times New Roman" w:hAnsi="Times New Roman" w:cs="Times New Roman"/>
+                <w:sz w:val="24"/>
+                <w:szCs w:val="24"/>
+              </w:rPr>
+              <w:t>Melihat nilai UAS</w:t>
+            </w:r>
+          </w:p>
+        </w:tc>
+        <w:tc>
+          <w:tcPr>
+            <w:tcW w:w="1123" w:type="dxa"/>
+          </w:tcPr>
+          <w:p>
+            <w:pPr>
+              <w:spacing w:line="360" w:lineRule="auto"/>
               <w:jc w:val="center"/>
               <w:rPr>
                 <w:rFonts w:ascii="Times New Roman" w:hAnsi="Times New Roman" w:cs="Times New Roman"/>
@@ -3711,105 +3835,42 @@
                 <w:sz w:val="24"/>
                 <w:szCs w:val="24"/>
               </w:rPr>
+              <w:t>2</w:t>
+            </w:r>
+          </w:p>
+        </w:tc>
+        <w:tc>
+          <w:tcPr>
+            <w:tcW w:w="1134" w:type="dxa"/>
+          </w:tcPr>
+          <w:p>
+            <w:pPr>
+              <w:spacing w:line="360" w:lineRule="auto"/>
+              <w:jc w:val="center"/>
+              <w:rPr>
+                <w:rFonts w:ascii="Times New Roman" w:hAnsi="Times New Roman" w:cs="Times New Roman"/>
+                <w:sz w:val="24"/>
+                <w:szCs w:val="24"/>
+              </w:rPr>
+            </w:pPr>
+            <w:r>
+              <w:rPr>
+                <w:rFonts w:ascii="Times New Roman" w:hAnsi="Times New Roman" w:cs="Times New Roman"/>
+                <w:sz w:val="24"/>
+                <w:szCs w:val="24"/>
+              </w:rPr>
               <w:t>8</w:t>
             </w:r>
           </w:p>
         </w:tc>
         <w:tc>
           <w:tcPr>
-            <w:tcW w:w="1296" w:type="dxa"/>
-          </w:tcPr>
-          <w:p>
-            <w:pPr>
-              <w:spacing w:line="360" w:lineRule="auto"/>
-              <w:jc w:val="center"/>
-              <w:rPr>
-                <w:rFonts w:ascii="Times New Roman" w:hAnsi="Times New Roman" w:cs="Times New Roman"/>
-                <w:sz w:val="24"/>
-                <w:szCs w:val="24"/>
-              </w:rPr>
-            </w:pPr>
-            <w:r>
-              <w:rPr>
-                <w:rFonts w:ascii="Times New Roman" w:hAnsi="Times New Roman" w:cs="Times New Roman"/>
-                <w:sz w:val="24"/>
-                <w:szCs w:val="24"/>
-              </w:rPr>
-              <w:t>Mahasiswa</w:t>
-            </w:r>
-          </w:p>
-        </w:tc>
-        <w:tc>
-          <w:tcPr>
-            <w:tcW w:w="3822" w:type="dxa"/>
-          </w:tcPr>
-          <w:p>
-            <w:pPr>
-              <w:spacing w:line="360" w:lineRule="auto"/>
-              <w:rPr>
-                <w:rFonts w:ascii="Times New Roman" w:hAnsi="Times New Roman" w:cs="Times New Roman"/>
-                <w:sz w:val="24"/>
-                <w:szCs w:val="24"/>
-              </w:rPr>
-            </w:pPr>
-            <w:r>
-              <w:rPr>
-                <w:rFonts w:ascii="Times New Roman" w:hAnsi="Times New Roman" w:cs="Times New Roman"/>
-                <w:sz w:val="24"/>
-                <w:szCs w:val="24"/>
-              </w:rPr>
-              <w:t>Melihat nilai UAS</w:t>
-            </w:r>
-          </w:p>
-        </w:tc>
-        <w:tc>
-          <w:tcPr>
-            <w:tcW w:w="1123" w:type="dxa"/>
-          </w:tcPr>
-          <w:p>
-            <w:pPr>
-              <w:spacing w:line="360" w:lineRule="auto"/>
-              <w:jc w:val="center"/>
-              <w:rPr>
-                <w:rFonts w:ascii="Times New Roman" w:hAnsi="Times New Roman" w:cs="Times New Roman"/>
-                <w:sz w:val="24"/>
-                <w:szCs w:val="24"/>
-              </w:rPr>
-            </w:pPr>
-          </w:p>
-        </w:tc>
-        <w:tc>
-          <w:tcPr>
-            <w:tcW w:w="1134" w:type="dxa"/>
-          </w:tcPr>
-          <w:p>
-            <w:pPr>
-              <w:spacing w:line="360" w:lineRule="auto"/>
-              <w:jc w:val="center"/>
-              <w:rPr>
-                <w:rFonts w:ascii="Times New Roman" w:hAnsi="Times New Roman" w:cs="Times New Roman"/>
-                <w:sz w:val="24"/>
-                <w:szCs w:val="24"/>
-              </w:rPr>
-            </w:pPr>
-            <w:r>
-              <w:rPr>
-                <w:rFonts w:ascii="Times New Roman" w:hAnsi="Times New Roman" w:cs="Times New Roman"/>
-                <w:sz w:val="24"/>
-                <w:szCs w:val="24"/>
-              </w:rPr>
-              <w:t>8</w:t>
-            </w:r>
-          </w:p>
-        </w:tc>
-        <w:tc>
-          <w:tcPr>
             <w:tcW w:w="1083" w:type="dxa"/>
           </w:tcPr>
           <w:p>
             <w:pPr>
               <w:spacing w:line="360" w:lineRule="auto"/>
-              <w:jc w:val="center"/>
+              <w:jc w:val="both"/>
               <w:rPr>
                 <w:rFonts w:ascii="Times New Roman" w:hAnsi="Times New Roman" w:cs="Times New Roman"/>
                 <w:sz w:val="24"/>
@@ -3827,6 +3888,78 @@
           <w:p>
             <w:pPr>
               <w:spacing w:line="360" w:lineRule="auto"/>
+              <w:jc w:val="both"/>
+              <w:rPr>
+                <w:rFonts w:ascii="Times New Roman" w:hAnsi="Times New Roman" w:cs="Times New Roman"/>
+                <w:sz w:val="24"/>
+                <w:szCs w:val="24"/>
+              </w:rPr>
+            </w:pPr>
+            <w:r>
+              <w:rPr>
+                <w:rFonts w:ascii="Times New Roman" w:hAnsi="Times New Roman" w:cs="Times New Roman"/>
+                <w:sz w:val="24"/>
+                <w:szCs w:val="24"/>
+              </w:rPr>
+              <w:t>9</w:t>
+            </w:r>
+          </w:p>
+        </w:tc>
+        <w:tc>
+          <w:tcPr>
+            <w:tcW w:w="1296" w:type="dxa"/>
+          </w:tcPr>
+          <w:p>
+            <w:pPr>
+              <w:spacing w:line="360" w:lineRule="auto"/>
+              <w:jc w:val="both"/>
+              <w:rPr>
+                <w:rFonts w:ascii="Times New Roman" w:hAnsi="Times New Roman" w:cs="Times New Roman"/>
+                <w:sz w:val="24"/>
+                <w:szCs w:val="24"/>
+              </w:rPr>
+            </w:pPr>
+            <w:r>
+              <w:rPr>
+                <w:rFonts w:ascii="Times New Roman" w:hAnsi="Times New Roman" w:cs="Times New Roman"/>
+                <w:sz w:val="24"/>
+                <w:szCs w:val="24"/>
+              </w:rPr>
+              <w:t>Mahasiswa</w:t>
+            </w:r>
+          </w:p>
+        </w:tc>
+        <w:tc>
+          <w:tcPr>
+            <w:tcW w:w="3822" w:type="dxa"/>
+          </w:tcPr>
+          <w:p>
+            <w:pPr>
+              <w:spacing w:line="360" w:lineRule="auto"/>
+              <w:jc w:val="both"/>
+              <w:rPr>
+                <w:rFonts w:ascii="Times New Roman" w:hAnsi="Times New Roman" w:cs="Times New Roman"/>
+                <w:sz w:val="24"/>
+                <w:szCs w:val="24"/>
+              </w:rPr>
+            </w:pPr>
+            <w:r>
+              <w:rPr>
+                <w:rFonts w:ascii="Times New Roman" w:hAnsi="Times New Roman" w:cs="Times New Roman"/>
+                <w:sz w:val="24"/>
+                <w:szCs w:val="24"/>
+              </w:rPr>
+              <w:t>melihat rincian nilai tugas dan tugas akhir</w:t>
+            </w:r>
+          </w:p>
+        </w:tc>
+        <w:tc>
+          <w:tcPr>
+            <w:tcW w:w="1123" w:type="dxa"/>
+          </w:tcPr>
+          <w:p>
+            <w:pPr>
+              <w:spacing w:line="360" w:lineRule="auto"/>
               <w:jc w:val="center"/>
               <w:rPr>
                 <w:rFonts w:ascii="Times New Roman" w:hAnsi="Times New Roman" w:cs="Times New Roman"/>
@@ -3840,113 +3973,42 @@
                 <w:sz w:val="24"/>
                 <w:szCs w:val="24"/>
               </w:rPr>
+              <w:t>3</w:t>
+            </w:r>
+          </w:p>
+        </w:tc>
+        <w:tc>
+          <w:tcPr>
+            <w:tcW w:w="1134" w:type="dxa"/>
+          </w:tcPr>
+          <w:p>
+            <w:pPr>
+              <w:spacing w:line="360" w:lineRule="auto"/>
+              <w:jc w:val="center"/>
+              <w:rPr>
+                <w:rFonts w:ascii="Times New Roman" w:hAnsi="Times New Roman" w:cs="Times New Roman"/>
+                <w:sz w:val="24"/>
+                <w:szCs w:val="24"/>
+              </w:rPr>
+            </w:pPr>
+            <w:r>
+              <w:rPr>
+                <w:rFonts w:ascii="Times New Roman" w:hAnsi="Times New Roman" w:cs="Times New Roman"/>
+                <w:sz w:val="24"/>
+                <w:szCs w:val="24"/>
+              </w:rPr>
               <w:t>9</w:t>
             </w:r>
           </w:p>
         </w:tc>
         <w:tc>
           <w:tcPr>
-            <w:tcW w:w="1296" w:type="dxa"/>
-          </w:tcPr>
-          <w:p>
-            <w:pPr>
-              <w:spacing w:line="360" w:lineRule="auto"/>
-              <w:jc w:val="center"/>
-              <w:rPr>
-                <w:rFonts w:ascii="Times New Roman" w:hAnsi="Times New Roman" w:cs="Times New Roman"/>
-                <w:sz w:val="24"/>
-                <w:szCs w:val="24"/>
-              </w:rPr>
-            </w:pPr>
-            <w:r>
-              <w:rPr>
-                <w:rFonts w:ascii="Times New Roman" w:hAnsi="Times New Roman" w:cs="Times New Roman"/>
-                <w:sz w:val="24"/>
-                <w:szCs w:val="24"/>
-              </w:rPr>
-              <w:t>Mahasiswa</w:t>
-            </w:r>
-          </w:p>
-        </w:tc>
-        <w:tc>
-          <w:tcPr>
-            <w:tcW w:w="3822" w:type="dxa"/>
-          </w:tcPr>
-          <w:p>
-            <w:pPr>
-              <w:spacing w:line="360" w:lineRule="auto"/>
-              <w:rPr>
-                <w:rFonts w:ascii="Times New Roman" w:hAnsi="Times New Roman" w:cs="Times New Roman"/>
-                <w:sz w:val="24"/>
-                <w:szCs w:val="24"/>
-              </w:rPr>
-            </w:pPr>
-            <w:r>
-              <w:rPr>
-                <w:rFonts w:ascii="Times New Roman" w:hAnsi="Times New Roman" w:cs="Times New Roman"/>
-                <w:sz w:val="24"/>
-                <w:szCs w:val="24"/>
-              </w:rPr>
-              <w:t>melihat rincian nilai tugas dan tugas akhir</w:t>
-            </w:r>
-          </w:p>
-        </w:tc>
-        <w:tc>
-          <w:tcPr>
-            <w:tcW w:w="1123" w:type="dxa"/>
-          </w:tcPr>
-          <w:p>
-            <w:pPr>
-              <w:spacing w:line="360" w:lineRule="auto"/>
-              <w:jc w:val="center"/>
-              <w:rPr>
-                <w:rFonts w:ascii="Times New Roman" w:hAnsi="Times New Roman" w:cs="Times New Roman"/>
-                <w:sz w:val="24"/>
-                <w:szCs w:val="24"/>
-              </w:rPr>
-            </w:pPr>
-            <w:r>
-              <w:rPr>
-                <w:rFonts w:ascii="Times New Roman" w:hAnsi="Times New Roman" w:cs="Times New Roman"/>
-                <w:sz w:val="24"/>
-                <w:szCs w:val="24"/>
-              </w:rPr>
-              <w:t>2</w:t>
-            </w:r>
-          </w:p>
-        </w:tc>
-        <w:tc>
-          <w:tcPr>
-            <w:tcW w:w="1134" w:type="dxa"/>
-          </w:tcPr>
-          <w:p>
-            <w:pPr>
-              <w:spacing w:line="360" w:lineRule="auto"/>
-              <w:jc w:val="center"/>
-              <w:rPr>
-                <w:rFonts w:ascii="Times New Roman" w:hAnsi="Times New Roman" w:cs="Times New Roman"/>
-                <w:sz w:val="24"/>
-                <w:szCs w:val="24"/>
-              </w:rPr>
-            </w:pPr>
-            <w:r>
-              <w:rPr>
-                <w:rFonts w:ascii="Times New Roman" w:hAnsi="Times New Roman" w:cs="Times New Roman"/>
-                <w:sz w:val="24"/>
-                <w:szCs w:val="24"/>
-              </w:rPr>
-              <w:t>10</w:t>
-            </w:r>
-          </w:p>
-        </w:tc>
-        <w:tc>
-          <w:tcPr>
             <w:tcW w:w="1083" w:type="dxa"/>
           </w:tcPr>
           <w:p>
             <w:pPr>
               <w:spacing w:line="360" w:lineRule="auto"/>
-              <w:jc w:val="center"/>
+              <w:jc w:val="both"/>
               <w:rPr>
                 <w:rFonts w:ascii="Times New Roman" w:hAnsi="Times New Roman" w:cs="Times New Roman"/>
                 <w:sz w:val="24"/>
@@ -3964,7 +4026,7 @@
           <w:p>
             <w:pPr>
               <w:spacing w:line="360" w:lineRule="auto"/>
-              <w:jc w:val="center"/>
+              <w:jc w:val="both"/>
               <w:rPr>
                 <w:rFonts w:ascii="Times New Roman" w:hAnsi="Times New Roman" w:cs="Times New Roman"/>
                 <w:sz w:val="24"/>
@@ -3989,6 +4051,54 @@
           <w:p>
             <w:pPr>
               <w:spacing w:line="360" w:lineRule="auto"/>
+              <w:jc w:val="both"/>
+              <w:rPr>
+                <w:rFonts w:ascii="Times New Roman" w:hAnsi="Times New Roman" w:cs="Times New Roman"/>
+                <w:sz w:val="24"/>
+                <w:szCs w:val="24"/>
+              </w:rPr>
+            </w:pPr>
+            <w:r>
+              <w:rPr>
+                <w:rFonts w:ascii="Times New Roman" w:hAnsi="Times New Roman" w:cs="Times New Roman"/>
+                <w:sz w:val="24"/>
+                <w:szCs w:val="24"/>
+              </w:rPr>
+              <w:t>Mahasiswa</w:t>
+            </w:r>
+          </w:p>
+        </w:tc>
+        <w:tc>
+          <w:tcPr>
+            <w:tcW w:w="3822" w:type="dxa"/>
+          </w:tcPr>
+          <w:p>
+            <w:pPr>
+              <w:spacing w:line="360" w:lineRule="auto"/>
+              <w:jc w:val="both"/>
+              <w:rPr>
+                <w:rFonts w:ascii="Times New Roman" w:hAnsi="Times New Roman" w:cs="Times New Roman"/>
+                <w:sz w:val="24"/>
+                <w:szCs w:val="24"/>
+              </w:rPr>
+            </w:pPr>
+            <w:r>
+              <w:rPr>
+                <w:rFonts w:ascii="Times New Roman" w:hAnsi="Times New Roman" w:cs="Times New Roman"/>
+                <w:sz w:val="24"/>
+                <w:szCs w:val="24"/>
+              </w:rPr>
+              <w:t>Mengajukan koreksi nilai</w:t>
+            </w:r>
+          </w:p>
+        </w:tc>
+        <w:tc>
+          <w:tcPr>
+            <w:tcW w:w="1123" w:type="dxa"/>
+          </w:tcPr>
+          <w:p>
+            <w:pPr>
+              <w:spacing w:line="360" w:lineRule="auto"/>
               <w:jc w:val="center"/>
               <w:rPr>
                 <w:rFonts w:ascii="Times New Roman" w:hAnsi="Times New Roman" w:cs="Times New Roman"/>
@@ -4002,36 +4112,13 @@
                 <w:sz w:val="24"/>
                 <w:szCs w:val="24"/>
               </w:rPr>
-              <w:t>Mahasiswa</w:t>
-            </w:r>
-          </w:p>
-        </w:tc>
-        <w:tc>
-          <w:tcPr>
-            <w:tcW w:w="3822" w:type="dxa"/>
-          </w:tcPr>
-          <w:p>
-            <w:pPr>
-              <w:spacing w:line="360" w:lineRule="auto"/>
-              <w:rPr>
-                <w:rFonts w:ascii="Times New Roman" w:hAnsi="Times New Roman" w:cs="Times New Roman"/>
-                <w:sz w:val="24"/>
-                <w:szCs w:val="24"/>
-              </w:rPr>
-            </w:pPr>
-            <w:r>
-              <w:rPr>
-                <w:rFonts w:ascii="Times New Roman" w:hAnsi="Times New Roman" w:cs="Times New Roman"/>
-                <w:sz w:val="24"/>
-                <w:szCs w:val="24"/>
-              </w:rPr>
-              <w:t>Mengajukan koreksi nilai</w:t>
-            </w:r>
-          </w:p>
-        </w:tc>
-        <w:tc>
-          <w:tcPr>
-            <w:tcW w:w="1123" w:type="dxa"/>
+              <w:t>4</w:t>
+            </w:r>
+          </w:p>
+        </w:tc>
+        <w:tc>
+          <w:tcPr>
+            <w:tcW w:w="1134" w:type="dxa"/>
           </w:tcPr>
           <w:p>
             <w:pPr>
@@ -4043,22 +4130,14 @@
                 <w:szCs w:val="24"/>
               </w:rPr>
             </w:pPr>
-          </w:p>
-        </w:tc>
-        <w:tc>
-          <w:tcPr>
-            <w:tcW w:w="1134" w:type="dxa"/>
-          </w:tcPr>
-          <w:p>
-            <w:pPr>
-              <w:spacing w:line="360" w:lineRule="auto"/>
-              <w:jc w:val="center"/>
-              <w:rPr>
-                <w:rFonts w:ascii="Times New Roman" w:hAnsi="Times New Roman" w:cs="Times New Roman"/>
-                <w:sz w:val="24"/>
-                <w:szCs w:val="24"/>
-              </w:rPr>
-            </w:pPr>
+            <w:r>
+              <w:rPr>
+                <w:rFonts w:ascii="Times New Roman" w:hAnsi="Times New Roman" w:cs="Times New Roman"/>
+                <w:sz w:val="24"/>
+                <w:szCs w:val="24"/>
+              </w:rPr>
+              <w:t>10</w:t>
+            </w:r>
           </w:p>
         </w:tc>
         <w:tc>
@@ -4068,7 +4147,7 @@
           <w:p>
             <w:pPr>
               <w:spacing w:line="360" w:lineRule="auto"/>
-              <w:jc w:val="center"/>
+              <w:jc w:val="both"/>
               <w:rPr>
                 <w:rFonts w:ascii="Times New Roman" w:hAnsi="Times New Roman" w:cs="Times New Roman"/>
                 <w:sz w:val="24"/>
@@ -4086,6 +4165,78 @@
           <w:p>
             <w:pPr>
               <w:spacing w:line="360" w:lineRule="auto"/>
+              <w:jc w:val="both"/>
+              <w:rPr>
+                <w:rFonts w:ascii="Times New Roman" w:hAnsi="Times New Roman" w:cs="Times New Roman"/>
+                <w:sz w:val="24"/>
+                <w:szCs w:val="24"/>
+              </w:rPr>
+            </w:pPr>
+            <w:r>
+              <w:rPr>
+                <w:rFonts w:ascii="Times New Roman" w:hAnsi="Times New Roman" w:cs="Times New Roman"/>
+                <w:sz w:val="24"/>
+                <w:szCs w:val="24"/>
+              </w:rPr>
+              <w:t>11</w:t>
+            </w:r>
+          </w:p>
+        </w:tc>
+        <w:tc>
+          <w:tcPr>
+            <w:tcW w:w="1296" w:type="dxa"/>
+          </w:tcPr>
+          <w:p>
+            <w:pPr>
+              <w:spacing w:line="360" w:lineRule="auto"/>
+              <w:jc w:val="both"/>
+              <w:rPr>
+                <w:rFonts w:ascii="Times New Roman" w:hAnsi="Times New Roman" w:cs="Times New Roman"/>
+                <w:sz w:val="24"/>
+                <w:szCs w:val="24"/>
+              </w:rPr>
+            </w:pPr>
+            <w:r>
+              <w:rPr>
+                <w:rFonts w:ascii="Times New Roman" w:hAnsi="Times New Roman" w:cs="Times New Roman"/>
+                <w:sz w:val="24"/>
+                <w:szCs w:val="24"/>
+              </w:rPr>
+              <w:t>Admin</w:t>
+            </w:r>
+          </w:p>
+        </w:tc>
+        <w:tc>
+          <w:tcPr>
+            <w:tcW w:w="3822" w:type="dxa"/>
+          </w:tcPr>
+          <w:p>
+            <w:pPr>
+              <w:spacing w:line="360" w:lineRule="auto"/>
+              <w:jc w:val="both"/>
+              <w:rPr>
+                <w:rFonts w:ascii="Times New Roman" w:hAnsi="Times New Roman" w:cs="Times New Roman"/>
+                <w:sz w:val="24"/>
+                <w:szCs w:val="24"/>
+              </w:rPr>
+            </w:pPr>
+            <w:r>
+              <w:rPr>
+                <w:rFonts w:ascii="Times New Roman" w:hAnsi="Times New Roman" w:cs="Times New Roman"/>
+                <w:sz w:val="24"/>
+                <w:szCs w:val="24"/>
+              </w:rPr>
+              <w:t>Menerima ajuan koreksi nilai</w:t>
+            </w:r>
+          </w:p>
+        </w:tc>
+        <w:tc>
+          <w:tcPr>
+            <w:tcW w:w="1123" w:type="dxa"/>
+          </w:tcPr>
+          <w:p>
+            <w:pPr>
+              <w:spacing w:line="360" w:lineRule="auto"/>
               <w:jc w:val="center"/>
               <w:rPr>
                 <w:rFonts w:ascii="Times New Roman" w:hAnsi="Times New Roman" w:cs="Times New Roman"/>
@@ -4099,97 +4250,42 @@
                 <w:sz w:val="24"/>
                 <w:szCs w:val="24"/>
               </w:rPr>
+              <w:t>3</w:t>
+            </w:r>
+          </w:p>
+        </w:tc>
+        <w:tc>
+          <w:tcPr>
+            <w:tcW w:w="1134" w:type="dxa"/>
+          </w:tcPr>
+          <w:p>
+            <w:pPr>
+              <w:spacing w:line="360" w:lineRule="auto"/>
+              <w:jc w:val="center"/>
+              <w:rPr>
+                <w:rFonts w:ascii="Times New Roman" w:hAnsi="Times New Roman" w:cs="Times New Roman"/>
+                <w:sz w:val="24"/>
+                <w:szCs w:val="24"/>
+              </w:rPr>
+            </w:pPr>
+            <w:r>
+              <w:rPr>
+                <w:rFonts w:ascii="Times New Roman" w:hAnsi="Times New Roman" w:cs="Times New Roman"/>
+                <w:sz w:val="24"/>
+                <w:szCs w:val="24"/>
+              </w:rPr>
               <w:t>11</w:t>
             </w:r>
           </w:p>
         </w:tc>
         <w:tc>
           <w:tcPr>
-            <w:tcW w:w="1296" w:type="dxa"/>
-          </w:tcPr>
-          <w:p>
-            <w:pPr>
-              <w:spacing w:line="360" w:lineRule="auto"/>
-              <w:jc w:val="center"/>
-              <w:rPr>
-                <w:rFonts w:ascii="Times New Roman" w:hAnsi="Times New Roman" w:cs="Times New Roman"/>
-                <w:sz w:val="24"/>
-                <w:szCs w:val="24"/>
-              </w:rPr>
-            </w:pPr>
-            <w:r>
-              <w:rPr>
-                <w:rFonts w:ascii="Times New Roman" w:hAnsi="Times New Roman" w:cs="Times New Roman"/>
-                <w:sz w:val="24"/>
-                <w:szCs w:val="24"/>
-              </w:rPr>
-              <w:t>Admin</w:t>
-            </w:r>
-          </w:p>
-        </w:tc>
-        <w:tc>
-          <w:tcPr>
-            <w:tcW w:w="3822" w:type="dxa"/>
-          </w:tcPr>
-          <w:p>
-            <w:pPr>
-              <w:spacing w:line="360" w:lineRule="auto"/>
-              <w:rPr>
-                <w:rFonts w:ascii="Times New Roman" w:hAnsi="Times New Roman" w:cs="Times New Roman"/>
-                <w:sz w:val="24"/>
-                <w:szCs w:val="24"/>
-              </w:rPr>
-            </w:pPr>
-            <w:r>
-              <w:rPr>
-                <w:rFonts w:ascii="Times New Roman" w:hAnsi="Times New Roman" w:cs="Times New Roman"/>
-                <w:sz w:val="24"/>
-                <w:szCs w:val="24"/>
-              </w:rPr>
-              <w:t>Menerima ajuan koreksi nilai</w:t>
-            </w:r>
-          </w:p>
-        </w:tc>
-        <w:tc>
-          <w:tcPr>
-            <w:tcW w:w="1123" w:type="dxa"/>
-          </w:tcPr>
-          <w:p>
-            <w:pPr>
-              <w:spacing w:line="360" w:lineRule="auto"/>
-              <w:jc w:val="center"/>
-              <w:rPr>
-                <w:rFonts w:ascii="Times New Roman" w:hAnsi="Times New Roman" w:cs="Times New Roman"/>
-                <w:sz w:val="24"/>
-                <w:szCs w:val="24"/>
-              </w:rPr>
-            </w:pPr>
-          </w:p>
-        </w:tc>
-        <w:tc>
-          <w:tcPr>
-            <w:tcW w:w="1134" w:type="dxa"/>
-          </w:tcPr>
-          <w:p>
-            <w:pPr>
-              <w:spacing w:line="360" w:lineRule="auto"/>
-              <w:jc w:val="center"/>
-              <w:rPr>
-                <w:rFonts w:ascii="Times New Roman" w:hAnsi="Times New Roman" w:cs="Times New Roman"/>
-                <w:sz w:val="24"/>
-                <w:szCs w:val="24"/>
-              </w:rPr>
-            </w:pPr>
-          </w:p>
-        </w:tc>
-        <w:tc>
-          <w:tcPr>
             <w:tcW w:w="1083" w:type="dxa"/>
           </w:tcPr>
           <w:p>
             <w:pPr>
               <w:spacing w:line="360" w:lineRule="auto"/>
-              <w:jc w:val="center"/>
+              <w:jc w:val="both"/>
               <w:rPr>
                 <w:rFonts w:ascii="Times New Roman" w:hAnsi="Times New Roman" w:cs="Times New Roman"/>
                 <w:sz w:val="24"/>
@@ -4207,6 +4303,78 @@
           <w:p>
             <w:pPr>
               <w:spacing w:line="360" w:lineRule="auto"/>
+              <w:jc w:val="both"/>
+              <w:rPr>
+                <w:rFonts w:ascii="Times New Roman" w:hAnsi="Times New Roman" w:cs="Times New Roman"/>
+                <w:sz w:val="24"/>
+                <w:szCs w:val="24"/>
+              </w:rPr>
+            </w:pPr>
+            <w:r>
+              <w:rPr>
+                <w:rFonts w:ascii="Times New Roman" w:hAnsi="Times New Roman" w:cs="Times New Roman"/>
+                <w:sz w:val="24"/>
+                <w:szCs w:val="24"/>
+              </w:rPr>
+              <w:t>12</w:t>
+            </w:r>
+          </w:p>
+        </w:tc>
+        <w:tc>
+          <w:tcPr>
+            <w:tcW w:w="1296" w:type="dxa"/>
+          </w:tcPr>
+          <w:p>
+            <w:pPr>
+              <w:spacing w:line="360" w:lineRule="auto"/>
+              <w:jc w:val="both"/>
+              <w:rPr>
+                <w:rFonts w:ascii="Times New Roman" w:hAnsi="Times New Roman" w:cs="Times New Roman"/>
+                <w:sz w:val="24"/>
+                <w:szCs w:val="24"/>
+              </w:rPr>
+            </w:pPr>
+            <w:r>
+              <w:rPr>
+                <w:rFonts w:ascii="Times New Roman" w:hAnsi="Times New Roman" w:cs="Times New Roman"/>
+                <w:sz w:val="24"/>
+                <w:szCs w:val="24"/>
+              </w:rPr>
+              <w:t>Seluruh</w:t>
+            </w:r>
+          </w:p>
+        </w:tc>
+        <w:tc>
+          <w:tcPr>
+            <w:tcW w:w="3822" w:type="dxa"/>
+          </w:tcPr>
+          <w:p>
+            <w:pPr>
+              <w:spacing w:line="360" w:lineRule="auto"/>
+              <w:jc w:val="both"/>
+              <w:rPr>
+                <w:rFonts w:ascii="Times New Roman" w:hAnsi="Times New Roman" w:cs="Times New Roman"/>
+                <w:sz w:val="24"/>
+                <w:szCs w:val="24"/>
+              </w:rPr>
+            </w:pPr>
+            <w:r>
+              <w:rPr>
+                <w:rFonts w:ascii="Times New Roman" w:hAnsi="Times New Roman" w:cs="Times New Roman"/>
+                <w:sz w:val="24"/>
+                <w:szCs w:val="24"/>
+              </w:rPr>
+              <w:t>Sorting nilai tinggi ke rendah</w:t>
+            </w:r>
+          </w:p>
+        </w:tc>
+        <w:tc>
+          <w:tcPr>
+            <w:tcW w:w="1123" w:type="dxa"/>
+          </w:tcPr>
+          <w:p>
+            <w:pPr>
+              <w:spacing w:line="360" w:lineRule="auto"/>
               <w:jc w:val="center"/>
               <w:rPr>
                 <w:rFonts w:ascii="Times New Roman" w:hAnsi="Times New Roman" w:cs="Times New Roman"/>
@@ -4220,97 +4388,42 @@
                 <w:sz w:val="24"/>
                 <w:szCs w:val="24"/>
               </w:rPr>
+              <w:t>2</w:t>
+            </w:r>
+          </w:p>
+        </w:tc>
+        <w:tc>
+          <w:tcPr>
+            <w:tcW w:w="1134" w:type="dxa"/>
+          </w:tcPr>
+          <w:p>
+            <w:pPr>
+              <w:spacing w:line="360" w:lineRule="auto"/>
+              <w:jc w:val="center"/>
+              <w:rPr>
+                <w:rFonts w:ascii="Times New Roman" w:hAnsi="Times New Roman" w:cs="Times New Roman"/>
+                <w:sz w:val="24"/>
+                <w:szCs w:val="24"/>
+              </w:rPr>
+            </w:pPr>
+            <w:r>
+              <w:rPr>
+                <w:rFonts w:ascii="Times New Roman" w:hAnsi="Times New Roman" w:cs="Times New Roman"/>
+                <w:sz w:val="24"/>
+                <w:szCs w:val="24"/>
+              </w:rPr>
               <w:t>12</w:t>
             </w:r>
           </w:p>
         </w:tc>
         <w:tc>
           <w:tcPr>
-            <w:tcW w:w="1296" w:type="dxa"/>
-          </w:tcPr>
-          <w:p>
-            <w:pPr>
-              <w:spacing w:line="360" w:lineRule="auto"/>
-              <w:jc w:val="center"/>
-              <w:rPr>
-                <w:rFonts w:ascii="Times New Roman" w:hAnsi="Times New Roman" w:cs="Times New Roman"/>
-                <w:sz w:val="24"/>
-                <w:szCs w:val="24"/>
-              </w:rPr>
-            </w:pPr>
-            <w:r>
-              <w:rPr>
-                <w:rFonts w:ascii="Times New Roman" w:hAnsi="Times New Roman" w:cs="Times New Roman"/>
-                <w:sz w:val="24"/>
-                <w:szCs w:val="24"/>
-              </w:rPr>
-              <w:t>Seluruh</w:t>
-            </w:r>
-          </w:p>
-        </w:tc>
-        <w:tc>
-          <w:tcPr>
-            <w:tcW w:w="3822" w:type="dxa"/>
-          </w:tcPr>
-          <w:p>
-            <w:pPr>
-              <w:spacing w:line="360" w:lineRule="auto"/>
-              <w:rPr>
-                <w:rFonts w:ascii="Times New Roman" w:hAnsi="Times New Roman" w:cs="Times New Roman"/>
-                <w:sz w:val="24"/>
-                <w:szCs w:val="24"/>
-              </w:rPr>
-            </w:pPr>
-            <w:r>
-              <w:rPr>
-                <w:rFonts w:ascii="Times New Roman" w:hAnsi="Times New Roman" w:cs="Times New Roman"/>
-                <w:sz w:val="24"/>
-                <w:szCs w:val="24"/>
-              </w:rPr>
-              <w:t>Sorting nilai tinggi ke rendah</w:t>
-            </w:r>
-          </w:p>
-        </w:tc>
-        <w:tc>
-          <w:tcPr>
-            <w:tcW w:w="1123" w:type="dxa"/>
-          </w:tcPr>
-          <w:p>
-            <w:pPr>
-              <w:spacing w:line="360" w:lineRule="auto"/>
-              <w:jc w:val="center"/>
-              <w:rPr>
-                <w:rFonts w:ascii="Times New Roman" w:hAnsi="Times New Roman" w:cs="Times New Roman"/>
-                <w:sz w:val="24"/>
-                <w:szCs w:val="24"/>
-              </w:rPr>
-            </w:pPr>
-          </w:p>
-        </w:tc>
-        <w:tc>
-          <w:tcPr>
-            <w:tcW w:w="1134" w:type="dxa"/>
-          </w:tcPr>
-          <w:p>
-            <w:pPr>
-              <w:spacing w:line="360" w:lineRule="auto"/>
-              <w:jc w:val="center"/>
-              <w:rPr>
-                <w:rFonts w:ascii="Times New Roman" w:hAnsi="Times New Roman" w:cs="Times New Roman"/>
-                <w:sz w:val="24"/>
-                <w:szCs w:val="24"/>
-              </w:rPr>
-            </w:pPr>
-          </w:p>
-        </w:tc>
-        <w:tc>
-          <w:tcPr>
             <w:tcW w:w="1083" w:type="dxa"/>
           </w:tcPr>
           <w:p>
             <w:pPr>
               <w:spacing w:line="360" w:lineRule="auto"/>
-              <w:jc w:val="center"/>
+              <w:jc w:val="both"/>
               <w:rPr>
                 <w:rFonts w:ascii="Times New Roman" w:hAnsi="Times New Roman" w:cs="Times New Roman"/>
                 <w:sz w:val="24"/>
@@ -4328,6 +4441,78 @@
           <w:p>
             <w:pPr>
               <w:spacing w:line="360" w:lineRule="auto"/>
+              <w:jc w:val="both"/>
+              <w:rPr>
+                <w:rFonts w:ascii="Times New Roman" w:hAnsi="Times New Roman" w:cs="Times New Roman"/>
+                <w:sz w:val="24"/>
+                <w:szCs w:val="24"/>
+              </w:rPr>
+            </w:pPr>
+            <w:r>
+              <w:rPr>
+                <w:rFonts w:ascii="Times New Roman" w:hAnsi="Times New Roman" w:cs="Times New Roman"/>
+                <w:sz w:val="24"/>
+                <w:szCs w:val="24"/>
+              </w:rPr>
+              <w:t>13</w:t>
+            </w:r>
+          </w:p>
+        </w:tc>
+        <w:tc>
+          <w:tcPr>
+            <w:tcW w:w="1296" w:type="dxa"/>
+          </w:tcPr>
+          <w:p>
+            <w:pPr>
+              <w:spacing w:line="360" w:lineRule="auto"/>
+              <w:jc w:val="both"/>
+              <w:rPr>
+                <w:rFonts w:ascii="Times New Roman" w:hAnsi="Times New Roman" w:cs="Times New Roman"/>
+                <w:sz w:val="24"/>
+                <w:szCs w:val="24"/>
+              </w:rPr>
+            </w:pPr>
+            <w:r>
+              <w:rPr>
+                <w:rFonts w:ascii="Times New Roman" w:hAnsi="Times New Roman" w:cs="Times New Roman"/>
+                <w:sz w:val="24"/>
+                <w:szCs w:val="24"/>
+              </w:rPr>
+              <w:t>Seluruh</w:t>
+            </w:r>
+          </w:p>
+        </w:tc>
+        <w:tc>
+          <w:tcPr>
+            <w:tcW w:w="3822" w:type="dxa"/>
+          </w:tcPr>
+          <w:p>
+            <w:pPr>
+              <w:spacing w:line="360" w:lineRule="auto"/>
+              <w:jc w:val="both"/>
+              <w:rPr>
+                <w:rFonts w:ascii="Times New Roman" w:hAnsi="Times New Roman" w:cs="Times New Roman"/>
+                <w:sz w:val="24"/>
+                <w:szCs w:val="24"/>
+              </w:rPr>
+            </w:pPr>
+            <w:r>
+              <w:rPr>
+                <w:rFonts w:ascii="Times New Roman" w:hAnsi="Times New Roman" w:cs="Times New Roman"/>
+                <w:sz w:val="24"/>
+                <w:szCs w:val="24"/>
+              </w:rPr>
+              <w:t>Sorting nilai rendah ke tinggi</w:t>
+            </w:r>
+          </w:p>
+        </w:tc>
+        <w:tc>
+          <w:tcPr>
+            <w:tcW w:w="1123" w:type="dxa"/>
+          </w:tcPr>
+          <w:p>
+            <w:pPr>
+              <w:spacing w:line="360" w:lineRule="auto"/>
               <w:jc w:val="center"/>
               <w:rPr>
                 <w:rFonts w:ascii="Times New Roman" w:hAnsi="Times New Roman" w:cs="Times New Roman"/>
@@ -4341,97 +4526,42 @@
                 <w:sz w:val="24"/>
                 <w:szCs w:val="24"/>
               </w:rPr>
+              <w:t>2</w:t>
+            </w:r>
+          </w:p>
+        </w:tc>
+        <w:tc>
+          <w:tcPr>
+            <w:tcW w:w="1134" w:type="dxa"/>
+          </w:tcPr>
+          <w:p>
+            <w:pPr>
+              <w:spacing w:line="360" w:lineRule="auto"/>
+              <w:jc w:val="center"/>
+              <w:rPr>
+                <w:rFonts w:ascii="Times New Roman" w:hAnsi="Times New Roman" w:cs="Times New Roman"/>
+                <w:sz w:val="24"/>
+                <w:szCs w:val="24"/>
+              </w:rPr>
+            </w:pPr>
+            <w:r>
+              <w:rPr>
+                <w:rFonts w:ascii="Times New Roman" w:hAnsi="Times New Roman" w:cs="Times New Roman"/>
+                <w:sz w:val="24"/>
+                <w:szCs w:val="24"/>
+              </w:rPr>
               <w:t>13</w:t>
             </w:r>
           </w:p>
         </w:tc>
         <w:tc>
           <w:tcPr>
-            <w:tcW w:w="1296" w:type="dxa"/>
-          </w:tcPr>
-          <w:p>
-            <w:pPr>
-              <w:spacing w:line="360" w:lineRule="auto"/>
-              <w:jc w:val="center"/>
-              <w:rPr>
-                <w:rFonts w:ascii="Times New Roman" w:hAnsi="Times New Roman" w:cs="Times New Roman"/>
-                <w:sz w:val="24"/>
-                <w:szCs w:val="24"/>
-              </w:rPr>
-            </w:pPr>
-            <w:r>
-              <w:rPr>
-                <w:rFonts w:ascii="Times New Roman" w:hAnsi="Times New Roman" w:cs="Times New Roman"/>
-                <w:sz w:val="24"/>
-                <w:szCs w:val="24"/>
-              </w:rPr>
-              <w:t>Seluruh</w:t>
-            </w:r>
-          </w:p>
-        </w:tc>
-        <w:tc>
-          <w:tcPr>
-            <w:tcW w:w="3822" w:type="dxa"/>
-          </w:tcPr>
-          <w:p>
-            <w:pPr>
-              <w:spacing w:line="360" w:lineRule="auto"/>
-              <w:rPr>
-                <w:rFonts w:ascii="Times New Roman" w:hAnsi="Times New Roman" w:cs="Times New Roman"/>
-                <w:sz w:val="24"/>
-                <w:szCs w:val="24"/>
-              </w:rPr>
-            </w:pPr>
-            <w:r>
-              <w:rPr>
-                <w:rFonts w:ascii="Times New Roman" w:hAnsi="Times New Roman" w:cs="Times New Roman"/>
-                <w:sz w:val="24"/>
-                <w:szCs w:val="24"/>
-              </w:rPr>
-              <w:t>Sorting nilai rendah ke tinggi</w:t>
-            </w:r>
-          </w:p>
-        </w:tc>
-        <w:tc>
-          <w:tcPr>
-            <w:tcW w:w="1123" w:type="dxa"/>
-          </w:tcPr>
-          <w:p>
-            <w:pPr>
-              <w:spacing w:line="360" w:lineRule="auto"/>
-              <w:jc w:val="center"/>
-              <w:rPr>
-                <w:rFonts w:ascii="Times New Roman" w:hAnsi="Times New Roman" w:cs="Times New Roman"/>
-                <w:sz w:val="24"/>
-                <w:szCs w:val="24"/>
-              </w:rPr>
-            </w:pPr>
-          </w:p>
-        </w:tc>
-        <w:tc>
-          <w:tcPr>
-            <w:tcW w:w="1134" w:type="dxa"/>
-          </w:tcPr>
-          <w:p>
-            <w:pPr>
-              <w:spacing w:line="360" w:lineRule="auto"/>
-              <w:jc w:val="center"/>
-              <w:rPr>
-                <w:rFonts w:ascii="Times New Roman" w:hAnsi="Times New Roman" w:cs="Times New Roman"/>
-                <w:sz w:val="24"/>
-                <w:szCs w:val="24"/>
-              </w:rPr>
-            </w:pPr>
-          </w:p>
-        </w:tc>
-        <w:tc>
-          <w:tcPr>
             <w:tcW w:w="1083" w:type="dxa"/>
           </w:tcPr>
           <w:p>
             <w:pPr>
               <w:spacing w:line="360" w:lineRule="auto"/>
-              <w:jc w:val="center"/>
+              <w:jc w:val="both"/>
               <w:rPr>
                 <w:rFonts w:ascii="Times New Roman" w:hAnsi="Times New Roman" w:cs="Times New Roman"/>
                 <w:sz w:val="24"/>
@@ -5993,8 +6123,8 @@
   <w:rsids>
     <w:rsidRoot w:val="00C12175"/>
     <w:rsid w:val="001D217B"/>
+    <w:rsid w:val="002F0B56"/>
     <w:rsid w:val="004D1519"/>
-    <w:rsid w:val="005103B9"/>
     <w:rsid w:val="00512CA1"/>
     <w:rsid w:val="0074024E"/>
     <w:rsid w:val="008A5630"/>

</xml_diff>

<commit_message>
Perubahan pada Jaminan Kualitas
</commit_message>
<xml_diff>
--- a/Laporan Tugas 1 Megantropus.docx
+++ b/Laporan Tugas 1 Megantropus.docx
@@ -2205,12 +2205,265 @@
     </w:p>
     <w:p>
       <w:pPr>
+        <w:spacing w:line="360" w:lineRule="auto"/>
+        <w:ind w:firstLine="720"/>
+        <w:jc w:val="both"/>
         <w:rPr>
           <w:rFonts w:ascii="Times New Roman" w:hAnsi="Times New Roman" w:cs="Times New Roman"/>
           <w:sz w:val="24"/>
           <w:szCs w:val="24"/>
         </w:rPr>
       </w:pPr>
+      <w:r>
+        <w:rPr>
+          <w:rFonts w:ascii="Times New Roman" w:hAnsi="Times New Roman" w:cs="Times New Roman"/>
+          <w:sz w:val="24"/>
+          <w:szCs w:val="24"/>
+        </w:rPr>
+        <w:t xml:space="preserve">Jaminan kualitas atau biasa disebut </w:t>
+      </w:r>
+      <w:r>
+        <w:rPr>
+          <w:rFonts w:ascii="Times New Roman" w:hAnsi="Times New Roman" w:cs="Times New Roman"/>
+          <w:i/>
+          <w:iCs/>
+          <w:sz w:val="24"/>
+          <w:szCs w:val="24"/>
+        </w:rPr>
+        <w:t xml:space="preserve">Quality Assurance </w:t>
+      </w:r>
+      <w:r>
+        <w:rPr>
+          <w:rFonts w:ascii="Times New Roman" w:hAnsi="Times New Roman" w:cs="Times New Roman"/>
+          <w:sz w:val="24"/>
+          <w:szCs w:val="24"/>
+        </w:rPr>
+        <w:t xml:space="preserve">/ QA </w:t>
+      </w:r>
+      <w:r>
+        <w:rPr>
+          <w:rFonts w:ascii="Times New Roman" w:hAnsi="Times New Roman" w:cs="Times New Roman"/>
+          <w:sz w:val="24"/>
+          <w:szCs w:val="24"/>
+        </w:rPr>
+        <w:t xml:space="preserve">dibuat untuk memastikan bahwa produk yang dihasilkan mempunyai kualitas yang artinya </w:t>
+      </w:r>
+      <w:r>
+        <w:rPr>
+          <w:rFonts w:ascii="Times New Roman" w:hAnsi="Times New Roman" w:cs="Times New Roman"/>
+          <w:sz w:val="24"/>
+          <w:szCs w:val="24"/>
+        </w:rPr>
+        <w:t>produk dan layanan sesuai</w:t>
+      </w:r>
+      <w:r>
+        <w:rPr>
+          <w:rFonts w:ascii="Times New Roman" w:hAnsi="Times New Roman" w:cs="Times New Roman"/>
+          <w:sz w:val="24"/>
+          <w:szCs w:val="24"/>
+        </w:rPr>
+        <w:t xml:space="preserve"> </w:t>
+      </w:r>
+      <w:r>
+        <w:rPr>
+          <w:rFonts w:ascii="Times New Roman" w:hAnsi="Times New Roman" w:cs="Times New Roman"/>
+          <w:sz w:val="24"/>
+          <w:szCs w:val="24"/>
+        </w:rPr>
+        <w:t>kebutuhan, harapan dan tuntutan konsumen.</w:t>
+      </w:r>
+      <w:r>
+        <w:rPr>
+          <w:rFonts w:ascii="Times New Roman" w:hAnsi="Times New Roman" w:cs="Times New Roman"/>
+          <w:sz w:val="24"/>
+          <w:szCs w:val="24"/>
+        </w:rPr>
+        <w:t xml:space="preserve"> Kami akan memastikan bahwa prototype yang dihasilkan dapat memiliki keluaran/hasil yang benar</w:t>
+      </w:r>
+      <w:r>
+        <w:rPr>
+          <w:rFonts w:ascii="Times New Roman" w:hAnsi="Times New Roman" w:cs="Times New Roman"/>
+          <w:sz w:val="24"/>
+          <w:szCs w:val="24"/>
+        </w:rPr>
+        <w:t xml:space="preserve"> dan melakukan proses yang seharusnya.</w:t>
+      </w:r>
+      <w:r>
+        <w:rPr>
+          <w:rFonts w:ascii="Times New Roman" w:hAnsi="Times New Roman" w:cs="Times New Roman"/>
+          <w:sz w:val="24"/>
+          <w:szCs w:val="24"/>
+        </w:rPr>
+        <w:t xml:space="preserve"> Adapun penjabaran detail user story dari product backlog adalah sebagai berikut :</w:t>
+      </w:r>
+    </w:p>
+    <w:p>
+      <w:pPr>
+        <w:spacing w:line="360" w:lineRule="auto"/>
+        <w:ind w:firstLine="720"/>
+        <w:jc w:val="both"/>
+        <w:rPr>
+          <w:rFonts w:ascii="Times New Roman" w:hAnsi="Times New Roman" w:cs="Times New Roman"/>
+          <w:sz w:val="24"/>
+          <w:szCs w:val="24"/>
+        </w:rPr>
+      </w:pPr>
+      <w:r>
+        <w:rPr>
+          <w:rFonts w:ascii="Times New Roman" w:hAnsi="Times New Roman" w:cs="Times New Roman"/>
+          <w:sz w:val="24"/>
+          <w:szCs w:val="24"/>
+        </w:rPr>
+        <w:t>Product backlog yang pertama</w:t>
+      </w:r>
+      <w:r>
+        <w:rPr>
+          <w:rFonts w:ascii="Times New Roman" w:hAnsi="Times New Roman" w:cs="Times New Roman"/>
+          <w:sz w:val="24"/>
+          <w:szCs w:val="24"/>
+        </w:rPr>
+        <w:t xml:space="preserve">: Sebagai </w:t>
+      </w:r>
+      <w:r>
+        <w:rPr>
+          <w:rFonts w:ascii="Times New Roman" w:hAnsi="Times New Roman" w:cs="Times New Roman"/>
+          <w:sz w:val="24"/>
+          <w:szCs w:val="24"/>
+        </w:rPr>
+        <w:t>d</w:t>
+      </w:r>
+      <w:r>
+        <w:rPr>
+          <w:rFonts w:ascii="Times New Roman" w:hAnsi="Times New Roman" w:cs="Times New Roman"/>
+          <w:sz w:val="24"/>
+          <w:szCs w:val="24"/>
+        </w:rPr>
+        <w:t>osen, saya mau m</w:t>
+      </w:r>
+      <w:r>
+        <w:rPr>
+          <w:rFonts w:ascii="Times New Roman" w:hAnsi="Times New Roman" w:cs="Times New Roman"/>
+          <w:sz w:val="24"/>
+          <w:szCs w:val="24"/>
+        </w:rPr>
+        <w:t>elakukan input nilai mahasiswa</w:t>
+      </w:r>
+      <w:r>
+        <w:rPr>
+          <w:rFonts w:ascii="Times New Roman" w:hAnsi="Times New Roman" w:cs="Times New Roman"/>
+          <w:sz w:val="24"/>
+          <w:szCs w:val="24"/>
+        </w:rPr>
+        <w:t xml:space="preserve">. </w:t>
+      </w:r>
+      <w:r>
+        <w:rPr>
+          <w:rFonts w:ascii="Times New Roman" w:hAnsi="Times New Roman" w:cs="Times New Roman"/>
+          <w:sz w:val="24"/>
+          <w:szCs w:val="24"/>
+        </w:rPr>
+        <w:t xml:space="preserve">Prototype yang kami rancang harus </w:t>
+      </w:r>
+      <w:r>
+        <w:rPr>
+          <w:rFonts w:ascii="Times New Roman" w:hAnsi="Times New Roman" w:cs="Times New Roman"/>
+          <w:sz w:val="24"/>
+          <w:szCs w:val="24"/>
+        </w:rPr>
+        <w:t>dapat untuk</w:t>
+      </w:r>
+      <w:r>
+        <w:rPr>
+          <w:rFonts w:ascii="Times New Roman" w:hAnsi="Times New Roman" w:cs="Times New Roman"/>
+          <w:sz w:val="24"/>
+          <w:szCs w:val="24"/>
+        </w:rPr>
+        <w:t xml:space="preserve"> </w:t>
+      </w:r>
+      <w:r>
+        <w:rPr>
+          <w:rFonts w:ascii="Times New Roman" w:hAnsi="Times New Roman" w:cs="Times New Roman"/>
+          <w:sz w:val="24"/>
+          <w:szCs w:val="24"/>
+        </w:rPr>
+        <w:t>memasukkan nilai setiap mahasiswanya</w:t>
+      </w:r>
+      <w:r>
+        <w:rPr>
+          <w:rFonts w:ascii="Times New Roman" w:hAnsi="Times New Roman" w:cs="Times New Roman"/>
+          <w:sz w:val="24"/>
+          <w:szCs w:val="24"/>
+        </w:rPr>
+        <w:t xml:space="preserve"> dan nil</w:t>
+      </w:r>
+      <w:r>
+        <w:rPr>
+          <w:rFonts w:ascii="Times New Roman" w:hAnsi="Times New Roman" w:cs="Times New Roman"/>
+          <w:sz w:val="24"/>
+          <w:szCs w:val="24"/>
+        </w:rPr>
+        <w:t>a</w:t>
+      </w:r>
+      <w:r>
+        <w:rPr>
+          <w:rFonts w:ascii="Times New Roman" w:hAnsi="Times New Roman" w:cs="Times New Roman"/>
+          <w:sz w:val="24"/>
+          <w:szCs w:val="24"/>
+        </w:rPr>
+        <w:t xml:space="preserve">i yang dimasukkan berupa nilai Tugas, UTS, dan UAS. Untuk nilai Akhir </w:t>
+      </w:r>
+      <w:r>
+        <w:rPr>
+          <w:rFonts w:ascii="Times New Roman" w:hAnsi="Times New Roman" w:cs="Times New Roman"/>
+          <w:sz w:val="24"/>
+          <w:szCs w:val="24"/>
+        </w:rPr>
+        <w:t>tidak diinput oleh dosen</w:t>
+      </w:r>
+      <w:r>
+        <w:rPr>
+          <w:rFonts w:ascii="Times New Roman" w:hAnsi="Times New Roman" w:cs="Times New Roman"/>
+          <w:sz w:val="24"/>
+          <w:szCs w:val="24"/>
+        </w:rPr>
+        <w:t>.</w:t>
+      </w:r>
+    </w:p>
+    <w:p>
+      <w:pPr>
+        <w:spacing w:line="360" w:lineRule="auto"/>
+        <w:ind w:firstLine="720"/>
+        <w:jc w:val="both"/>
+        <w:rPr>
+          <w:rFonts w:ascii="Times New Roman" w:hAnsi="Times New Roman" w:cs="Times New Roman"/>
+          <w:sz w:val="24"/>
+          <w:szCs w:val="24"/>
+        </w:rPr>
+      </w:pPr>
+      <w:r>
+        <w:rPr>
+          <w:rFonts w:ascii="Times New Roman" w:hAnsi="Times New Roman" w:cs="Times New Roman"/>
+          <w:sz w:val="24"/>
+          <w:szCs w:val="24"/>
+        </w:rPr>
+        <w:t xml:space="preserve">Product backlog yang </w:t>
+      </w:r>
+      <w:r>
+        <w:rPr>
+          <w:rFonts w:ascii="Times New Roman" w:hAnsi="Times New Roman" w:cs="Times New Roman"/>
+          <w:sz w:val="24"/>
+          <w:szCs w:val="24"/>
+        </w:rPr>
+        <w:t>kedua</w:t>
+      </w:r>
+      <w:r>
+        <w:rPr>
+          <w:rFonts w:ascii="Times New Roman" w:hAnsi="Times New Roman" w:cs="Times New Roman"/>
+          <w:sz w:val="24"/>
+          <w:szCs w:val="24"/>
+        </w:rPr>
+        <w:t xml:space="preserve">: </w:t>
+      </w:r>
     </w:p>
     <w:p>
       <w:pPr>
@@ -2503,6 +2756,7 @@
           <w:sz w:val="24"/>
           <w:szCs w:val="24"/>
         </w:rPr>
+        <w:lastRenderedPageBreak/>
         <w:tab/>
         <w:t xml:space="preserve">Pada </w:t>
       </w:r>
@@ -2526,21 +2780,23 @@
     <w:tbl>
       <w:tblPr>
         <w:tblStyle w:val="TableGrid"/>
-        <w:tblW w:w="0" w:type="auto"/>
+        <w:tblW w:w="9033" w:type="dxa"/>
         <w:tblLook w:val="04A0" w:firstRow="1" w:lastRow="0" w:firstColumn="1" w:lastColumn="0" w:noHBand="0" w:noVBand="1"/>
       </w:tblPr>
       <w:tblGrid>
-        <w:gridCol w:w="558"/>
-        <w:gridCol w:w="1296"/>
-        <w:gridCol w:w="3822"/>
-        <w:gridCol w:w="1123"/>
-        <w:gridCol w:w="1134"/>
-        <w:gridCol w:w="1083"/>
+        <w:gridCol w:w="612"/>
+        <w:gridCol w:w="1446"/>
+        <w:gridCol w:w="3953"/>
+        <w:gridCol w:w="1776"/>
+        <w:gridCol w:w="1246"/>
       </w:tblGrid>
       <w:tr>
-        <w:tc>
-          <w:tcPr>
-            <w:tcW w:w="558" w:type="dxa"/>
+        <w:trPr>
+          <w:trHeight w:val="332"/>
+        </w:trPr>
+        <w:tc>
+          <w:tcPr>
+            <w:tcW w:w="612" w:type="dxa"/>
             <w:shd w:val="clear" w:color="auto" w:fill="D9D9D9" w:themeFill="background1" w:themeFillShade="D9"/>
           </w:tcPr>
           <w:p>
@@ -2570,7 +2826,7 @@
         </w:tc>
         <w:tc>
           <w:tcPr>
-            <w:tcW w:w="1296" w:type="dxa"/>
+            <w:tcW w:w="1446" w:type="dxa"/>
             <w:shd w:val="clear" w:color="auto" w:fill="D9D9D9" w:themeFill="background1" w:themeFillShade="D9"/>
           </w:tcPr>
           <w:p>
@@ -2599,7 +2855,7 @@
         </w:tc>
         <w:tc>
           <w:tcPr>
-            <w:tcW w:w="3822" w:type="dxa"/>
+            <w:tcW w:w="3953" w:type="dxa"/>
             <w:shd w:val="clear" w:color="auto" w:fill="D9D9D9" w:themeFill="background1" w:themeFillShade="D9"/>
           </w:tcPr>
           <w:p>
@@ -2628,7 +2884,7 @@
         </w:tc>
         <w:tc>
           <w:tcPr>
-            <w:tcW w:w="1123" w:type="dxa"/>
+            <w:tcW w:w="1776" w:type="dxa"/>
             <w:shd w:val="clear" w:color="auto" w:fill="D9D9D9" w:themeFill="background1" w:themeFillShade="D9"/>
           </w:tcPr>
           <w:p>
@@ -2653,17 +2909,7 @@
               </w:rPr>
               <w:t>Estimate</w:t>
             </w:r>
-          </w:p>
-        </w:tc>
-        <w:tc>
-          <w:tcPr>
-            <w:tcW w:w="1134" w:type="dxa"/>
-            <w:shd w:val="clear" w:color="auto" w:fill="D9D9D9" w:themeFill="background1" w:themeFillShade="D9"/>
-          </w:tcPr>
-          <w:p>
-            <w:pPr>
-              <w:spacing w:line="360" w:lineRule="auto"/>
-              <w:jc w:val="both"/>
+            <w:r>
               <w:rPr>
                 <w:rFonts w:ascii="Times New Roman" w:hAnsi="Times New Roman" w:cs="Times New Roman"/>
                 <w:b/>
@@ -2671,8 +2917,19 @@
                 <w:sz w:val="24"/>
                 <w:szCs w:val="24"/>
               </w:rPr>
-            </w:pPr>
-            <w:r>
+              <w:t>/hours</w:t>
+            </w:r>
+          </w:p>
+        </w:tc>
+        <w:tc>
+          <w:tcPr>
+            <w:tcW w:w="1246" w:type="dxa"/>
+            <w:shd w:val="clear" w:color="auto" w:fill="D9D9D9" w:themeFill="background1" w:themeFillShade="D9"/>
+          </w:tcPr>
+          <w:p>
+            <w:pPr>
+              <w:spacing w:line="360" w:lineRule="auto"/>
+              <w:jc w:val="both"/>
               <w:rPr>
                 <w:rFonts w:ascii="Times New Roman" w:hAnsi="Times New Roman" w:cs="Times New Roman"/>
                 <w:b/>
@@ -2680,19 +2937,8 @@
                 <w:sz w:val="24"/>
                 <w:szCs w:val="24"/>
               </w:rPr>
-              <w:t>Priority</w:t>
-            </w:r>
-          </w:p>
-        </w:tc>
-        <w:tc>
-          <w:tcPr>
-            <w:tcW w:w="1083" w:type="dxa"/>
-            <w:shd w:val="clear" w:color="auto" w:fill="D9D9D9" w:themeFill="background1" w:themeFillShade="D9"/>
-          </w:tcPr>
-          <w:p>
-            <w:pPr>
-              <w:spacing w:line="360" w:lineRule="auto"/>
-              <w:jc w:val="both"/>
+            </w:pPr>
+            <w:r>
               <w:rPr>
                 <w:rFonts w:ascii="Times New Roman" w:hAnsi="Times New Roman" w:cs="Times New Roman"/>
                 <w:b/>
@@ -2700,24 +2946,18 @@
                 <w:sz w:val="24"/>
                 <w:szCs w:val="24"/>
               </w:rPr>
-            </w:pPr>
-            <w:r>
-              <w:rPr>
-                <w:rFonts w:ascii="Times New Roman" w:hAnsi="Times New Roman" w:cs="Times New Roman"/>
-                <w:b/>
-                <w:bCs/>
-                <w:sz w:val="24"/>
-                <w:szCs w:val="24"/>
-              </w:rPr>
-              <w:t>Status</w:t>
+              <w:t>Priority</w:t>
             </w:r>
           </w:p>
         </w:tc>
       </w:tr>
       <w:tr>
-        <w:tc>
-          <w:tcPr>
-            <w:tcW w:w="558" w:type="dxa"/>
+        <w:trPr>
+          <w:trHeight w:val="332"/>
+        </w:trPr>
+        <w:tc>
+          <w:tcPr>
+            <w:tcW w:w="612" w:type="dxa"/>
           </w:tcPr>
           <w:p>
             <w:pPr>
@@ -2741,7 +2981,7 @@
         </w:tc>
         <w:tc>
           <w:tcPr>
-            <w:tcW w:w="1296" w:type="dxa"/>
+            <w:tcW w:w="1446" w:type="dxa"/>
           </w:tcPr>
           <w:p>
             <w:pPr>
@@ -2765,7 +3005,7 @@
         </w:tc>
         <w:tc>
           <w:tcPr>
-            <w:tcW w:w="3822" w:type="dxa"/>
+            <w:tcW w:w="3953" w:type="dxa"/>
           </w:tcPr>
           <w:p>
             <w:pPr>
@@ -2777,19 +3017,29 @@
                 <w:szCs w:val="24"/>
               </w:rPr>
             </w:pPr>
-            <w:r>
-              <w:rPr>
-                <w:rFonts w:ascii="Times New Roman" w:hAnsi="Times New Roman" w:cs="Times New Roman"/>
-                <w:sz w:val="24"/>
-                <w:szCs w:val="24"/>
-              </w:rPr>
-              <w:t>melakukan input nilai mahasiswa</w:t>
-            </w:r>
-          </w:p>
-        </w:tc>
-        <w:tc>
-          <w:tcPr>
-            <w:tcW w:w="1123" w:type="dxa"/>
+            <w:bookmarkStart w:id="1" w:name="_Hlk101781093"/>
+            <w:r>
+              <w:rPr>
+                <w:rFonts w:ascii="Times New Roman" w:hAnsi="Times New Roman" w:cs="Times New Roman"/>
+                <w:sz w:val="24"/>
+                <w:szCs w:val="24"/>
+              </w:rPr>
+              <w:t>M</w:t>
+            </w:r>
+            <w:r>
+              <w:rPr>
+                <w:rFonts w:ascii="Times New Roman" w:hAnsi="Times New Roman" w:cs="Times New Roman"/>
+                <w:sz w:val="24"/>
+                <w:szCs w:val="24"/>
+              </w:rPr>
+              <w:t>elakukan input nilai mahasiswa</w:t>
+            </w:r>
+            <w:bookmarkEnd w:id="1"/>
+          </w:p>
+        </w:tc>
+        <w:tc>
+          <w:tcPr>
+            <w:tcW w:w="1776" w:type="dxa"/>
           </w:tcPr>
           <w:p>
             <w:pPr>
@@ -2813,7 +3063,7 @@
         </w:tc>
         <w:tc>
           <w:tcPr>
-            <w:tcW w:w="1134" w:type="dxa"/>
+            <w:tcW w:w="1246" w:type="dxa"/>
           </w:tcPr>
           <w:p>
             <w:pPr>
@@ -2833,29 +3083,16 @@
               </w:rPr>
               <w:t>1</w:t>
             </w:r>
-          </w:p>
-        </w:tc>
-        <w:tc>
-          <w:tcPr>
-            <w:tcW w:w="1083" w:type="dxa"/>
-          </w:tcPr>
-          <w:p>
-            <w:pPr>
-              <w:spacing w:line="360" w:lineRule="auto"/>
-              <w:jc w:val="both"/>
-              <w:rPr>
-                <w:rFonts w:ascii="Times New Roman" w:hAnsi="Times New Roman" w:cs="Times New Roman"/>
-                <w:sz w:val="24"/>
-                <w:szCs w:val="24"/>
-              </w:rPr>
-            </w:pPr>
           </w:p>
         </w:tc>
       </w:tr>
       <w:tr>
-        <w:tc>
-          <w:tcPr>
-            <w:tcW w:w="558" w:type="dxa"/>
+        <w:trPr>
+          <w:trHeight w:val="323"/>
+        </w:trPr>
+        <w:tc>
+          <w:tcPr>
+            <w:tcW w:w="612" w:type="dxa"/>
           </w:tcPr>
           <w:p>
             <w:pPr>
@@ -2879,7 +3116,7 @@
         </w:tc>
         <w:tc>
           <w:tcPr>
-            <w:tcW w:w="1296" w:type="dxa"/>
+            <w:tcW w:w="1446" w:type="dxa"/>
           </w:tcPr>
           <w:p>
             <w:pPr>
@@ -2903,7 +3140,7 @@
         </w:tc>
         <w:tc>
           <w:tcPr>
-            <w:tcW w:w="3822" w:type="dxa"/>
+            <w:tcW w:w="3953" w:type="dxa"/>
           </w:tcPr>
           <w:p>
             <w:pPr>
@@ -2921,13 +3158,21 @@
                 <w:sz w:val="24"/>
                 <w:szCs w:val="24"/>
               </w:rPr>
-              <w:t>melakukan edit nilai mahasiswa</w:t>
-            </w:r>
-          </w:p>
-        </w:tc>
-        <w:tc>
-          <w:tcPr>
-            <w:tcW w:w="1123" w:type="dxa"/>
+              <w:t>M</w:t>
+            </w:r>
+            <w:r>
+              <w:rPr>
+                <w:rFonts w:ascii="Times New Roman" w:hAnsi="Times New Roman" w:cs="Times New Roman"/>
+                <w:sz w:val="24"/>
+                <w:szCs w:val="24"/>
+              </w:rPr>
+              <w:t>elakukan edit nilai mahasiswa</w:t>
+            </w:r>
+          </w:p>
+        </w:tc>
+        <w:tc>
+          <w:tcPr>
+            <w:tcW w:w="1776" w:type="dxa"/>
           </w:tcPr>
           <w:p>
             <w:pPr>
@@ -2951,7 +3196,7 @@
         </w:tc>
         <w:tc>
           <w:tcPr>
-            <w:tcW w:w="1134" w:type="dxa"/>
+            <w:tcW w:w="1246" w:type="dxa"/>
           </w:tcPr>
           <w:p>
             <w:pPr>
@@ -2971,29 +3216,16 @@
               </w:rPr>
               <w:t>2</w:t>
             </w:r>
-          </w:p>
-        </w:tc>
-        <w:tc>
-          <w:tcPr>
-            <w:tcW w:w="1083" w:type="dxa"/>
-          </w:tcPr>
-          <w:p>
-            <w:pPr>
-              <w:spacing w:line="360" w:lineRule="auto"/>
-              <w:jc w:val="both"/>
-              <w:rPr>
-                <w:rFonts w:ascii="Times New Roman" w:hAnsi="Times New Roman" w:cs="Times New Roman"/>
-                <w:sz w:val="24"/>
-                <w:szCs w:val="24"/>
-              </w:rPr>
-            </w:pPr>
           </w:p>
         </w:tc>
       </w:tr>
       <w:tr>
-        <w:tc>
-          <w:tcPr>
-            <w:tcW w:w="558" w:type="dxa"/>
+        <w:trPr>
+          <w:trHeight w:val="665"/>
+        </w:trPr>
+        <w:tc>
+          <w:tcPr>
+            <w:tcW w:w="612" w:type="dxa"/>
           </w:tcPr>
           <w:p>
             <w:pPr>
@@ -3017,7 +3249,7 @@
         </w:tc>
         <w:tc>
           <w:tcPr>
-            <w:tcW w:w="1296" w:type="dxa"/>
+            <w:tcW w:w="1446" w:type="dxa"/>
           </w:tcPr>
           <w:p>
             <w:pPr>
@@ -3041,7 +3273,7 @@
         </w:tc>
         <w:tc>
           <w:tcPr>
-            <w:tcW w:w="3822" w:type="dxa"/>
+            <w:tcW w:w="3953" w:type="dxa"/>
           </w:tcPr>
           <w:p>
             <w:pPr>
@@ -3059,13 +3291,21 @@
                 <w:sz w:val="24"/>
                 <w:szCs w:val="24"/>
               </w:rPr>
-              <w:t>menampilkan nilai yang telah diinput oleh dosen</w:t>
-            </w:r>
-          </w:p>
-        </w:tc>
-        <w:tc>
-          <w:tcPr>
-            <w:tcW w:w="1123" w:type="dxa"/>
+              <w:t>M</w:t>
+            </w:r>
+            <w:r>
+              <w:rPr>
+                <w:rFonts w:ascii="Times New Roman" w:hAnsi="Times New Roman" w:cs="Times New Roman"/>
+                <w:sz w:val="24"/>
+                <w:szCs w:val="24"/>
+              </w:rPr>
+              <w:t>enampilkan nilai yang telah diinput oleh dosen</w:t>
+            </w:r>
+          </w:p>
+        </w:tc>
+        <w:tc>
+          <w:tcPr>
+            <w:tcW w:w="1776" w:type="dxa"/>
           </w:tcPr>
           <w:p>
             <w:pPr>
@@ -3089,7 +3329,7 @@
         </w:tc>
         <w:tc>
           <w:tcPr>
-            <w:tcW w:w="1134" w:type="dxa"/>
+            <w:tcW w:w="1246" w:type="dxa"/>
           </w:tcPr>
           <w:p>
             <w:pPr>
@@ -3109,29 +3349,16 @@
               </w:rPr>
               <w:t>3</w:t>
             </w:r>
-          </w:p>
-        </w:tc>
-        <w:tc>
-          <w:tcPr>
-            <w:tcW w:w="1083" w:type="dxa"/>
-          </w:tcPr>
-          <w:p>
-            <w:pPr>
-              <w:spacing w:line="360" w:lineRule="auto"/>
-              <w:jc w:val="both"/>
-              <w:rPr>
-                <w:rFonts w:ascii="Times New Roman" w:hAnsi="Times New Roman" w:cs="Times New Roman"/>
-                <w:sz w:val="24"/>
-                <w:szCs w:val="24"/>
-              </w:rPr>
-            </w:pPr>
           </w:p>
         </w:tc>
       </w:tr>
       <w:tr>
-        <w:tc>
-          <w:tcPr>
-            <w:tcW w:w="558" w:type="dxa"/>
+        <w:trPr>
+          <w:trHeight w:val="332"/>
+        </w:trPr>
+        <w:tc>
+          <w:tcPr>
+            <w:tcW w:w="612" w:type="dxa"/>
           </w:tcPr>
           <w:p>
             <w:pPr>
@@ -3155,7 +3382,7 @@
         </w:tc>
         <w:tc>
           <w:tcPr>
-            <w:tcW w:w="1296" w:type="dxa"/>
+            <w:tcW w:w="1446" w:type="dxa"/>
           </w:tcPr>
           <w:p>
             <w:pPr>
@@ -3179,7 +3406,7 @@
         </w:tc>
         <w:tc>
           <w:tcPr>
-            <w:tcW w:w="3822" w:type="dxa"/>
+            <w:tcW w:w="3953" w:type="dxa"/>
           </w:tcPr>
           <w:p>
             <w:pPr>
@@ -3197,13 +3424,21 @@
                 <w:sz w:val="24"/>
                 <w:szCs w:val="24"/>
               </w:rPr>
-              <w:t>melihat seluruh nilai mahasiswa</w:t>
-            </w:r>
-          </w:p>
-        </w:tc>
-        <w:tc>
-          <w:tcPr>
-            <w:tcW w:w="1123" w:type="dxa"/>
+              <w:t>M</w:t>
+            </w:r>
+            <w:r>
+              <w:rPr>
+                <w:rFonts w:ascii="Times New Roman" w:hAnsi="Times New Roman" w:cs="Times New Roman"/>
+                <w:sz w:val="24"/>
+                <w:szCs w:val="24"/>
+              </w:rPr>
+              <w:t>elihat seluruh nilai mahasiswa</w:t>
+            </w:r>
+          </w:p>
+        </w:tc>
+        <w:tc>
+          <w:tcPr>
+            <w:tcW w:w="1776" w:type="dxa"/>
           </w:tcPr>
           <w:p>
             <w:pPr>
@@ -3227,7 +3462,7 @@
         </w:tc>
         <w:tc>
           <w:tcPr>
-            <w:tcW w:w="1134" w:type="dxa"/>
+            <w:tcW w:w="1246" w:type="dxa"/>
           </w:tcPr>
           <w:p>
             <w:pPr>
@@ -3247,29 +3482,16 @@
               </w:rPr>
               <w:t>4</w:t>
             </w:r>
-          </w:p>
-        </w:tc>
-        <w:tc>
-          <w:tcPr>
-            <w:tcW w:w="1083" w:type="dxa"/>
-          </w:tcPr>
-          <w:p>
-            <w:pPr>
-              <w:spacing w:line="360" w:lineRule="auto"/>
-              <w:jc w:val="both"/>
-              <w:rPr>
-                <w:rFonts w:ascii="Times New Roman" w:hAnsi="Times New Roman" w:cs="Times New Roman"/>
-                <w:sz w:val="24"/>
-                <w:szCs w:val="24"/>
-              </w:rPr>
-            </w:pPr>
           </w:p>
         </w:tc>
       </w:tr>
       <w:tr>
-        <w:tc>
-          <w:tcPr>
-            <w:tcW w:w="558" w:type="dxa"/>
+        <w:trPr>
+          <w:trHeight w:val="332"/>
+        </w:trPr>
+        <w:tc>
+          <w:tcPr>
+            <w:tcW w:w="612" w:type="dxa"/>
           </w:tcPr>
           <w:p>
             <w:pPr>
@@ -3293,7 +3515,7 @@
         </w:tc>
         <w:tc>
           <w:tcPr>
-            <w:tcW w:w="1296" w:type="dxa"/>
+            <w:tcW w:w="1446" w:type="dxa"/>
           </w:tcPr>
           <w:p>
             <w:pPr>
@@ -3317,7 +3539,7 @@
         </w:tc>
         <w:tc>
           <w:tcPr>
-            <w:tcW w:w="3822" w:type="dxa"/>
+            <w:tcW w:w="3953" w:type="dxa"/>
           </w:tcPr>
           <w:p>
             <w:pPr>
@@ -3335,13 +3557,21 @@
                 <w:sz w:val="24"/>
                 <w:szCs w:val="24"/>
               </w:rPr>
-              <w:t>memvalidasi nilai mahasiswa</w:t>
-            </w:r>
-          </w:p>
-        </w:tc>
-        <w:tc>
-          <w:tcPr>
-            <w:tcW w:w="1123" w:type="dxa"/>
+              <w:t>M</w:t>
+            </w:r>
+            <w:r>
+              <w:rPr>
+                <w:rFonts w:ascii="Times New Roman" w:hAnsi="Times New Roman" w:cs="Times New Roman"/>
+                <w:sz w:val="24"/>
+                <w:szCs w:val="24"/>
+              </w:rPr>
+              <w:t>emvalidasi nilai mahasiswa</w:t>
+            </w:r>
+          </w:p>
+        </w:tc>
+        <w:tc>
+          <w:tcPr>
+            <w:tcW w:w="1776" w:type="dxa"/>
           </w:tcPr>
           <w:p>
             <w:pPr>
@@ -3365,7 +3595,7 @@
         </w:tc>
         <w:tc>
           <w:tcPr>
-            <w:tcW w:w="1134" w:type="dxa"/>
+            <w:tcW w:w="1246" w:type="dxa"/>
           </w:tcPr>
           <w:p>
             <w:pPr>
@@ -3385,29 +3615,16 @@
               </w:rPr>
               <w:t>5</w:t>
             </w:r>
-          </w:p>
-        </w:tc>
-        <w:tc>
-          <w:tcPr>
-            <w:tcW w:w="1083" w:type="dxa"/>
-          </w:tcPr>
-          <w:p>
-            <w:pPr>
-              <w:spacing w:line="360" w:lineRule="auto"/>
-              <w:jc w:val="both"/>
-              <w:rPr>
-                <w:rFonts w:ascii="Times New Roman" w:hAnsi="Times New Roman" w:cs="Times New Roman"/>
-                <w:sz w:val="24"/>
-                <w:szCs w:val="24"/>
-              </w:rPr>
-            </w:pPr>
           </w:p>
         </w:tc>
       </w:tr>
       <w:tr>
-        <w:tc>
-          <w:tcPr>
-            <w:tcW w:w="558" w:type="dxa"/>
+        <w:trPr>
+          <w:trHeight w:val="323"/>
+        </w:trPr>
+        <w:tc>
+          <w:tcPr>
+            <w:tcW w:w="612" w:type="dxa"/>
           </w:tcPr>
           <w:p>
             <w:pPr>
@@ -3431,7 +3648,7 @@
         </w:tc>
         <w:tc>
           <w:tcPr>
-            <w:tcW w:w="1296" w:type="dxa"/>
+            <w:tcW w:w="1446" w:type="dxa"/>
           </w:tcPr>
           <w:p>
             <w:pPr>
@@ -3455,7 +3672,7 @@
         </w:tc>
         <w:tc>
           <w:tcPr>
-            <w:tcW w:w="3822" w:type="dxa"/>
+            <w:tcW w:w="3953" w:type="dxa"/>
           </w:tcPr>
           <w:p>
             <w:pPr>
@@ -3473,13 +3690,29 @@
                 <w:sz w:val="24"/>
                 <w:szCs w:val="24"/>
               </w:rPr>
-              <w:t>Melihat nilai tugas</w:t>
-            </w:r>
-          </w:p>
-        </w:tc>
-        <w:tc>
-          <w:tcPr>
-            <w:tcW w:w="1123" w:type="dxa"/>
+              <w:t xml:space="preserve">Melihat nilai </w:t>
+            </w:r>
+            <w:r>
+              <w:rPr>
+                <w:rFonts w:ascii="Times New Roman" w:hAnsi="Times New Roman" w:cs="Times New Roman"/>
+                <w:sz w:val="24"/>
+                <w:szCs w:val="24"/>
+              </w:rPr>
+              <w:t>T</w:t>
+            </w:r>
+            <w:r>
+              <w:rPr>
+                <w:rFonts w:ascii="Times New Roman" w:hAnsi="Times New Roman" w:cs="Times New Roman"/>
+                <w:sz w:val="24"/>
+                <w:szCs w:val="24"/>
+              </w:rPr>
+              <w:t>ugas</w:t>
+            </w:r>
+          </w:p>
+        </w:tc>
+        <w:tc>
+          <w:tcPr>
+            <w:tcW w:w="1776" w:type="dxa"/>
           </w:tcPr>
           <w:p>
             <w:pPr>
@@ -3503,7 +3736,7 @@
         </w:tc>
         <w:tc>
           <w:tcPr>
-            <w:tcW w:w="1134" w:type="dxa"/>
+            <w:tcW w:w="1246" w:type="dxa"/>
           </w:tcPr>
           <w:p>
             <w:pPr>
@@ -3523,29 +3756,16 @@
               </w:rPr>
               <w:t>6</w:t>
             </w:r>
-          </w:p>
-        </w:tc>
-        <w:tc>
-          <w:tcPr>
-            <w:tcW w:w="1083" w:type="dxa"/>
-          </w:tcPr>
-          <w:p>
-            <w:pPr>
-              <w:spacing w:line="360" w:lineRule="auto"/>
-              <w:jc w:val="both"/>
-              <w:rPr>
-                <w:rFonts w:ascii="Times New Roman" w:hAnsi="Times New Roman" w:cs="Times New Roman"/>
-                <w:sz w:val="24"/>
-                <w:szCs w:val="24"/>
-              </w:rPr>
-            </w:pPr>
           </w:p>
         </w:tc>
       </w:tr>
       <w:tr>
-        <w:tc>
-          <w:tcPr>
-            <w:tcW w:w="558" w:type="dxa"/>
+        <w:trPr>
+          <w:trHeight w:val="332"/>
+        </w:trPr>
+        <w:tc>
+          <w:tcPr>
+            <w:tcW w:w="612" w:type="dxa"/>
           </w:tcPr>
           <w:p>
             <w:pPr>
@@ -3563,14 +3783,13 @@
                 <w:sz w:val="24"/>
                 <w:szCs w:val="24"/>
               </w:rPr>
-              <w:lastRenderedPageBreak/>
               <w:t>7</w:t>
             </w:r>
           </w:p>
         </w:tc>
         <w:tc>
           <w:tcPr>
-            <w:tcW w:w="1296" w:type="dxa"/>
+            <w:tcW w:w="1446" w:type="dxa"/>
           </w:tcPr>
           <w:p>
             <w:pPr>
@@ -3594,7 +3813,7 @@
         </w:tc>
         <w:tc>
           <w:tcPr>
-            <w:tcW w:w="3822" w:type="dxa"/>
+            <w:tcW w:w="3953" w:type="dxa"/>
           </w:tcPr>
           <w:p>
             <w:pPr>
@@ -3618,7 +3837,7 @@
         </w:tc>
         <w:tc>
           <w:tcPr>
-            <w:tcW w:w="1123" w:type="dxa"/>
+            <w:tcW w:w="1776" w:type="dxa"/>
           </w:tcPr>
           <w:p>
             <w:pPr>
@@ -3642,7 +3861,7 @@
         </w:tc>
         <w:tc>
           <w:tcPr>
-            <w:tcW w:w="1134" w:type="dxa"/>
+            <w:tcW w:w="1246" w:type="dxa"/>
           </w:tcPr>
           <w:p>
             <w:pPr>
@@ -3662,29 +3881,16 @@
               </w:rPr>
               <w:t>7</w:t>
             </w:r>
-          </w:p>
-        </w:tc>
-        <w:tc>
-          <w:tcPr>
-            <w:tcW w:w="1083" w:type="dxa"/>
-          </w:tcPr>
-          <w:p>
-            <w:pPr>
-              <w:spacing w:line="360" w:lineRule="auto"/>
-              <w:jc w:val="both"/>
-              <w:rPr>
-                <w:rFonts w:ascii="Times New Roman" w:hAnsi="Times New Roman" w:cs="Times New Roman"/>
-                <w:sz w:val="24"/>
-                <w:szCs w:val="24"/>
-              </w:rPr>
-            </w:pPr>
           </w:p>
         </w:tc>
       </w:tr>
       <w:tr>
-        <w:tc>
-          <w:tcPr>
-            <w:tcW w:w="558" w:type="dxa"/>
+        <w:trPr>
+          <w:trHeight w:val="332"/>
+        </w:trPr>
+        <w:tc>
+          <w:tcPr>
+            <w:tcW w:w="612" w:type="dxa"/>
           </w:tcPr>
           <w:p>
             <w:pPr>
@@ -3708,7 +3914,7 @@
         </w:tc>
         <w:tc>
           <w:tcPr>
-            <w:tcW w:w="1296" w:type="dxa"/>
+            <w:tcW w:w="1446" w:type="dxa"/>
           </w:tcPr>
           <w:p>
             <w:pPr>
@@ -3732,7 +3938,7 @@
         </w:tc>
         <w:tc>
           <w:tcPr>
-            <w:tcW w:w="3822" w:type="dxa"/>
+            <w:tcW w:w="3953" w:type="dxa"/>
           </w:tcPr>
           <w:p>
             <w:pPr>
@@ -3756,7 +3962,7 @@
         </w:tc>
         <w:tc>
           <w:tcPr>
-            <w:tcW w:w="1123" w:type="dxa"/>
+            <w:tcW w:w="1776" w:type="dxa"/>
           </w:tcPr>
           <w:p>
             <w:pPr>
@@ -3780,7 +3986,7 @@
         </w:tc>
         <w:tc>
           <w:tcPr>
-            <w:tcW w:w="1134" w:type="dxa"/>
+            <w:tcW w:w="1246" w:type="dxa"/>
           </w:tcPr>
           <w:p>
             <w:pPr>
@@ -3800,29 +4006,16 @@
               </w:rPr>
               <w:t>8</w:t>
             </w:r>
-          </w:p>
-        </w:tc>
-        <w:tc>
-          <w:tcPr>
-            <w:tcW w:w="1083" w:type="dxa"/>
-          </w:tcPr>
-          <w:p>
-            <w:pPr>
-              <w:spacing w:line="360" w:lineRule="auto"/>
-              <w:jc w:val="both"/>
-              <w:rPr>
-                <w:rFonts w:ascii="Times New Roman" w:hAnsi="Times New Roman" w:cs="Times New Roman"/>
-                <w:sz w:val="24"/>
-                <w:szCs w:val="24"/>
-              </w:rPr>
-            </w:pPr>
           </w:p>
         </w:tc>
       </w:tr>
       <w:tr>
-        <w:tc>
-          <w:tcPr>
-            <w:tcW w:w="558" w:type="dxa"/>
+        <w:trPr>
+          <w:trHeight w:val="287"/>
+        </w:trPr>
+        <w:tc>
+          <w:tcPr>
+            <w:tcW w:w="612" w:type="dxa"/>
           </w:tcPr>
           <w:p>
             <w:pPr>
@@ -3846,7 +4039,7 @@
         </w:tc>
         <w:tc>
           <w:tcPr>
-            <w:tcW w:w="1296" w:type="dxa"/>
+            <w:tcW w:w="1446" w:type="dxa"/>
           </w:tcPr>
           <w:p>
             <w:pPr>
@@ -3870,7 +4063,7 @@
         </w:tc>
         <w:tc>
           <w:tcPr>
-            <w:tcW w:w="3822" w:type="dxa"/>
+            <w:tcW w:w="3953" w:type="dxa"/>
           </w:tcPr>
           <w:p>
             <w:pPr>
@@ -3888,13 +4081,37 @@
                 <w:sz w:val="24"/>
                 <w:szCs w:val="24"/>
               </w:rPr>
-              <w:t>melihat rincian nilai tugas dan tugas akhir</w:t>
-            </w:r>
-          </w:p>
-        </w:tc>
-        <w:tc>
-          <w:tcPr>
-            <w:tcW w:w="1123" w:type="dxa"/>
+              <w:t>M</w:t>
+            </w:r>
+            <w:r>
+              <w:rPr>
+                <w:rFonts w:ascii="Times New Roman" w:hAnsi="Times New Roman" w:cs="Times New Roman"/>
+                <w:sz w:val="24"/>
+                <w:szCs w:val="24"/>
+              </w:rPr>
+              <w:t xml:space="preserve">elihat rincian nilai tugas dan </w:t>
+            </w:r>
+            <w:r>
+              <w:rPr>
+                <w:rFonts w:ascii="Times New Roman" w:hAnsi="Times New Roman" w:cs="Times New Roman"/>
+                <w:sz w:val="24"/>
+                <w:szCs w:val="24"/>
+              </w:rPr>
+              <w:t>nilai</w:t>
+            </w:r>
+            <w:r>
+              <w:rPr>
+                <w:rFonts w:ascii="Times New Roman" w:hAnsi="Times New Roman" w:cs="Times New Roman"/>
+                <w:sz w:val="24"/>
+                <w:szCs w:val="24"/>
+              </w:rPr>
+              <w:t xml:space="preserve"> akhir</w:t>
+            </w:r>
+          </w:p>
+        </w:tc>
+        <w:tc>
+          <w:tcPr>
+            <w:tcW w:w="1776" w:type="dxa"/>
           </w:tcPr>
           <w:p>
             <w:pPr>
@@ -3918,7 +4135,7 @@
         </w:tc>
         <w:tc>
           <w:tcPr>
-            <w:tcW w:w="1134" w:type="dxa"/>
+            <w:tcW w:w="1246" w:type="dxa"/>
           </w:tcPr>
           <w:p>
             <w:pPr>
@@ -3938,29 +4155,16 @@
               </w:rPr>
               <w:t>9</w:t>
             </w:r>
-          </w:p>
-        </w:tc>
-        <w:tc>
-          <w:tcPr>
-            <w:tcW w:w="1083" w:type="dxa"/>
-          </w:tcPr>
-          <w:p>
-            <w:pPr>
-              <w:spacing w:line="360" w:lineRule="auto"/>
-              <w:jc w:val="both"/>
-              <w:rPr>
-                <w:rFonts w:ascii="Times New Roman" w:hAnsi="Times New Roman" w:cs="Times New Roman"/>
-                <w:sz w:val="24"/>
-                <w:szCs w:val="24"/>
-              </w:rPr>
-            </w:pPr>
           </w:p>
         </w:tc>
       </w:tr>
       <w:tr>
-        <w:tc>
-          <w:tcPr>
-            <w:tcW w:w="558" w:type="dxa"/>
+        <w:trPr>
+          <w:trHeight w:val="332"/>
+        </w:trPr>
+        <w:tc>
+          <w:tcPr>
+            <w:tcW w:w="612" w:type="dxa"/>
           </w:tcPr>
           <w:p>
             <w:pPr>
@@ -3984,7 +4188,7 @@
         </w:tc>
         <w:tc>
           <w:tcPr>
-            <w:tcW w:w="1296" w:type="dxa"/>
+            <w:tcW w:w="1446" w:type="dxa"/>
           </w:tcPr>
           <w:p>
             <w:pPr>
@@ -4008,7 +4212,7 @@
         </w:tc>
         <w:tc>
           <w:tcPr>
-            <w:tcW w:w="3822" w:type="dxa"/>
+            <w:tcW w:w="3953" w:type="dxa"/>
           </w:tcPr>
           <w:p>
             <w:pPr>
@@ -4032,7 +4236,7 @@
         </w:tc>
         <w:tc>
           <w:tcPr>
-            <w:tcW w:w="1123" w:type="dxa"/>
+            <w:tcW w:w="1776" w:type="dxa"/>
           </w:tcPr>
           <w:p>
             <w:pPr>
@@ -4056,7 +4260,7 @@
         </w:tc>
         <w:tc>
           <w:tcPr>
-            <w:tcW w:w="1134" w:type="dxa"/>
+            <w:tcW w:w="1246" w:type="dxa"/>
           </w:tcPr>
           <w:p>
             <w:pPr>
@@ -4076,29 +4280,16 @@
               </w:rPr>
               <w:t>10</w:t>
             </w:r>
-          </w:p>
-        </w:tc>
-        <w:tc>
-          <w:tcPr>
-            <w:tcW w:w="1083" w:type="dxa"/>
-          </w:tcPr>
-          <w:p>
-            <w:pPr>
-              <w:spacing w:line="360" w:lineRule="auto"/>
-              <w:jc w:val="both"/>
-              <w:rPr>
-                <w:rFonts w:ascii="Times New Roman" w:hAnsi="Times New Roman" w:cs="Times New Roman"/>
-                <w:sz w:val="24"/>
-                <w:szCs w:val="24"/>
-              </w:rPr>
-            </w:pPr>
           </w:p>
         </w:tc>
       </w:tr>
       <w:tr>
-        <w:tc>
-          <w:tcPr>
-            <w:tcW w:w="558" w:type="dxa"/>
+        <w:trPr>
+          <w:trHeight w:val="332"/>
+        </w:trPr>
+        <w:tc>
+          <w:tcPr>
+            <w:tcW w:w="612" w:type="dxa"/>
           </w:tcPr>
           <w:p>
             <w:pPr>
@@ -4122,7 +4313,7 @@
         </w:tc>
         <w:tc>
           <w:tcPr>
-            <w:tcW w:w="1296" w:type="dxa"/>
+            <w:tcW w:w="1446" w:type="dxa"/>
           </w:tcPr>
           <w:p>
             <w:pPr>
@@ -4146,7 +4337,7 @@
         </w:tc>
         <w:tc>
           <w:tcPr>
-            <w:tcW w:w="3822" w:type="dxa"/>
+            <w:tcW w:w="3953" w:type="dxa"/>
           </w:tcPr>
           <w:p>
             <w:pPr>
@@ -4170,7 +4361,7 @@
         </w:tc>
         <w:tc>
           <w:tcPr>
-            <w:tcW w:w="1123" w:type="dxa"/>
+            <w:tcW w:w="1776" w:type="dxa"/>
           </w:tcPr>
           <w:p>
             <w:pPr>
@@ -4194,7 +4385,7 @@
         </w:tc>
         <w:tc>
           <w:tcPr>
-            <w:tcW w:w="1134" w:type="dxa"/>
+            <w:tcW w:w="1246" w:type="dxa"/>
           </w:tcPr>
           <w:p>
             <w:pPr>
@@ -4214,29 +4405,16 @@
               </w:rPr>
               <w:t>11</w:t>
             </w:r>
-          </w:p>
-        </w:tc>
-        <w:tc>
-          <w:tcPr>
-            <w:tcW w:w="1083" w:type="dxa"/>
-          </w:tcPr>
-          <w:p>
-            <w:pPr>
-              <w:spacing w:line="360" w:lineRule="auto"/>
-              <w:jc w:val="both"/>
-              <w:rPr>
-                <w:rFonts w:ascii="Times New Roman" w:hAnsi="Times New Roman" w:cs="Times New Roman"/>
-                <w:sz w:val="24"/>
-                <w:szCs w:val="24"/>
-              </w:rPr>
-            </w:pPr>
           </w:p>
         </w:tc>
       </w:tr>
       <w:tr>
-        <w:tc>
-          <w:tcPr>
-            <w:tcW w:w="558" w:type="dxa"/>
+        <w:trPr>
+          <w:trHeight w:val="332"/>
+        </w:trPr>
+        <w:tc>
+          <w:tcPr>
+            <w:tcW w:w="612" w:type="dxa"/>
           </w:tcPr>
           <w:p>
             <w:pPr>
@@ -4260,7 +4438,7 @@
         </w:tc>
         <w:tc>
           <w:tcPr>
-            <w:tcW w:w="1296" w:type="dxa"/>
+            <w:tcW w:w="1446" w:type="dxa"/>
           </w:tcPr>
           <w:p>
             <w:pPr>
@@ -4278,13 +4456,13 @@
                 <w:sz w:val="24"/>
                 <w:szCs w:val="24"/>
               </w:rPr>
-              <w:t>Seluruh</w:t>
-            </w:r>
-          </w:p>
-        </w:tc>
-        <w:tc>
-          <w:tcPr>
-            <w:tcW w:w="3822" w:type="dxa"/>
+              <w:t>Admin, Mahasiswa, dan Dosen</w:t>
+            </w:r>
+          </w:p>
+        </w:tc>
+        <w:tc>
+          <w:tcPr>
+            <w:tcW w:w="3953" w:type="dxa"/>
           </w:tcPr>
           <w:p>
             <w:pPr>
@@ -4302,13 +4480,53 @@
                 <w:sz w:val="24"/>
                 <w:szCs w:val="24"/>
               </w:rPr>
-              <w:t>Sorting nilai tinggi ke rendah</w:t>
-            </w:r>
-          </w:p>
-        </w:tc>
-        <w:tc>
-          <w:tcPr>
-            <w:tcW w:w="1123" w:type="dxa"/>
+              <w:t>Melakukan s</w:t>
+            </w:r>
+            <w:r>
+              <w:rPr>
+                <w:rFonts w:ascii="Times New Roman" w:hAnsi="Times New Roman" w:cs="Times New Roman"/>
+                <w:sz w:val="24"/>
+                <w:szCs w:val="24"/>
+              </w:rPr>
+              <w:t xml:space="preserve">orting nilai </w:t>
+            </w:r>
+            <w:r>
+              <w:rPr>
+                <w:rFonts w:ascii="Times New Roman" w:hAnsi="Times New Roman" w:cs="Times New Roman"/>
+                <w:sz w:val="24"/>
+                <w:szCs w:val="24"/>
+              </w:rPr>
+              <w:t>ter</w:t>
+            </w:r>
+            <w:r>
+              <w:rPr>
+                <w:rFonts w:ascii="Times New Roman" w:hAnsi="Times New Roman" w:cs="Times New Roman"/>
+                <w:sz w:val="24"/>
+                <w:szCs w:val="24"/>
+              </w:rPr>
+              <w:t xml:space="preserve">tinggi ke </w:t>
+            </w:r>
+            <w:r>
+              <w:rPr>
+                <w:rFonts w:ascii="Times New Roman" w:hAnsi="Times New Roman" w:cs="Times New Roman"/>
+                <w:sz w:val="24"/>
+                <w:szCs w:val="24"/>
+              </w:rPr>
+              <w:t>te</w:t>
+            </w:r>
+            <w:r>
+              <w:rPr>
+                <w:rFonts w:ascii="Times New Roman" w:hAnsi="Times New Roman" w:cs="Times New Roman"/>
+                <w:sz w:val="24"/>
+                <w:szCs w:val="24"/>
+              </w:rPr>
+              <w:t>rendah</w:t>
+            </w:r>
+          </w:p>
+        </w:tc>
+        <w:tc>
+          <w:tcPr>
+            <w:tcW w:w="1776" w:type="dxa"/>
           </w:tcPr>
           <w:p>
             <w:pPr>
@@ -4332,7 +4550,7 @@
         </w:tc>
         <w:tc>
           <w:tcPr>
-            <w:tcW w:w="1134" w:type="dxa"/>
+            <w:tcW w:w="1246" w:type="dxa"/>
           </w:tcPr>
           <w:p>
             <w:pPr>
@@ -4352,29 +4570,16 @@
               </w:rPr>
               <w:t>12</w:t>
             </w:r>
-          </w:p>
-        </w:tc>
-        <w:tc>
-          <w:tcPr>
-            <w:tcW w:w="1083" w:type="dxa"/>
-          </w:tcPr>
-          <w:p>
-            <w:pPr>
-              <w:spacing w:line="360" w:lineRule="auto"/>
-              <w:jc w:val="both"/>
-              <w:rPr>
-                <w:rFonts w:ascii="Times New Roman" w:hAnsi="Times New Roman" w:cs="Times New Roman"/>
-                <w:sz w:val="24"/>
-                <w:szCs w:val="24"/>
-              </w:rPr>
-            </w:pPr>
           </w:p>
         </w:tc>
       </w:tr>
       <w:tr>
-        <w:tc>
-          <w:tcPr>
-            <w:tcW w:w="558" w:type="dxa"/>
+        <w:trPr>
+          <w:trHeight w:val="323"/>
+        </w:trPr>
+        <w:tc>
+          <w:tcPr>
+            <w:tcW w:w="612" w:type="dxa"/>
           </w:tcPr>
           <w:p>
             <w:pPr>
@@ -4398,7 +4603,7 @@
         </w:tc>
         <w:tc>
           <w:tcPr>
-            <w:tcW w:w="1296" w:type="dxa"/>
+            <w:tcW w:w="1446" w:type="dxa"/>
           </w:tcPr>
           <w:p>
             <w:pPr>
@@ -4416,13 +4621,13 @@
                 <w:sz w:val="24"/>
                 <w:szCs w:val="24"/>
               </w:rPr>
-              <w:t>Seluruh</w:t>
-            </w:r>
-          </w:p>
-        </w:tc>
-        <w:tc>
-          <w:tcPr>
-            <w:tcW w:w="3822" w:type="dxa"/>
+              <w:t>Admin, Mahasiswa, dan Dosen</w:t>
+            </w:r>
+          </w:p>
+        </w:tc>
+        <w:tc>
+          <w:tcPr>
+            <w:tcW w:w="3953" w:type="dxa"/>
           </w:tcPr>
           <w:p>
             <w:pPr>
@@ -4440,13 +4645,61 @@
                 <w:sz w:val="24"/>
                 <w:szCs w:val="24"/>
               </w:rPr>
-              <w:t>Sorting nilai rendah ke tinggi</w:t>
-            </w:r>
-          </w:p>
-        </w:tc>
-        <w:tc>
-          <w:tcPr>
-            <w:tcW w:w="1123" w:type="dxa"/>
+              <w:t>Melakukan</w:t>
+            </w:r>
+            <w:r>
+              <w:rPr>
+                <w:rFonts w:ascii="Times New Roman" w:hAnsi="Times New Roman" w:cs="Times New Roman"/>
+                <w:sz w:val="24"/>
+                <w:szCs w:val="24"/>
+              </w:rPr>
+              <w:t xml:space="preserve"> s</w:t>
+            </w:r>
+            <w:r>
+              <w:rPr>
+                <w:rFonts w:ascii="Times New Roman" w:hAnsi="Times New Roman" w:cs="Times New Roman"/>
+                <w:sz w:val="24"/>
+                <w:szCs w:val="24"/>
+              </w:rPr>
+              <w:t xml:space="preserve">orting nilai </w:t>
+            </w:r>
+            <w:r>
+              <w:rPr>
+                <w:rFonts w:ascii="Times New Roman" w:hAnsi="Times New Roman" w:cs="Times New Roman"/>
+                <w:sz w:val="24"/>
+                <w:szCs w:val="24"/>
+              </w:rPr>
+              <w:t>te</w:t>
+            </w:r>
+            <w:r>
+              <w:rPr>
+                <w:rFonts w:ascii="Times New Roman" w:hAnsi="Times New Roman" w:cs="Times New Roman"/>
+                <w:sz w:val="24"/>
+                <w:szCs w:val="24"/>
+              </w:rPr>
+              <w:t xml:space="preserve">rendah ke </w:t>
+            </w:r>
+            <w:r>
+              <w:rPr>
+                <w:rFonts w:ascii="Times New Roman" w:hAnsi="Times New Roman" w:cs="Times New Roman"/>
+                <w:sz w:val="24"/>
+                <w:szCs w:val="24"/>
+              </w:rPr>
+              <w:t>ter</w:t>
+            </w:r>
+            <w:r>
+              <w:rPr>
+                <w:rFonts w:ascii="Times New Roman" w:hAnsi="Times New Roman" w:cs="Times New Roman"/>
+                <w:sz w:val="24"/>
+                <w:szCs w:val="24"/>
+              </w:rPr>
+              <w:t>tinggi</w:t>
+            </w:r>
+          </w:p>
+        </w:tc>
+        <w:tc>
+          <w:tcPr>
+            <w:tcW w:w="1776" w:type="dxa"/>
           </w:tcPr>
           <w:p>
             <w:pPr>
@@ -4470,7 +4723,7 @@
         </w:tc>
         <w:tc>
           <w:tcPr>
-            <w:tcW w:w="1134" w:type="dxa"/>
+            <w:tcW w:w="1246" w:type="dxa"/>
           </w:tcPr>
           <w:p>
             <w:pPr>
@@ -4492,9 +4745,14 @@
             </w:r>
           </w:p>
         </w:tc>
-        <w:tc>
-          <w:tcPr>
-            <w:tcW w:w="1083" w:type="dxa"/>
+      </w:tr>
+      <w:tr>
+        <w:trPr>
+          <w:trHeight w:val="323"/>
+        </w:trPr>
+        <w:tc>
+          <w:tcPr>
+            <w:tcW w:w="612" w:type="dxa"/>
           </w:tcPr>
           <w:p>
             <w:pPr>
@@ -4506,6 +4764,110 @@
                 <w:szCs w:val="24"/>
               </w:rPr>
             </w:pPr>
+            <w:r>
+              <w:rPr>
+                <w:rFonts w:ascii="Times New Roman" w:hAnsi="Times New Roman" w:cs="Times New Roman"/>
+                <w:sz w:val="24"/>
+                <w:szCs w:val="24"/>
+              </w:rPr>
+              <w:t>11</w:t>
+            </w:r>
+          </w:p>
+        </w:tc>
+        <w:tc>
+          <w:tcPr>
+            <w:tcW w:w="1446" w:type="dxa"/>
+          </w:tcPr>
+          <w:p>
+            <w:pPr>
+              <w:spacing w:line="360" w:lineRule="auto"/>
+              <w:jc w:val="both"/>
+              <w:rPr>
+                <w:rFonts w:ascii="Times New Roman" w:hAnsi="Times New Roman" w:cs="Times New Roman"/>
+                <w:sz w:val="24"/>
+                <w:szCs w:val="24"/>
+              </w:rPr>
+            </w:pPr>
+            <w:r>
+              <w:rPr>
+                <w:rFonts w:ascii="Times New Roman" w:hAnsi="Times New Roman" w:cs="Times New Roman"/>
+                <w:sz w:val="24"/>
+                <w:szCs w:val="24"/>
+              </w:rPr>
+              <w:t>Mahasiswa</w:t>
+            </w:r>
+          </w:p>
+        </w:tc>
+        <w:tc>
+          <w:tcPr>
+            <w:tcW w:w="3953" w:type="dxa"/>
+          </w:tcPr>
+          <w:p>
+            <w:pPr>
+              <w:spacing w:line="360" w:lineRule="auto"/>
+              <w:jc w:val="both"/>
+              <w:rPr>
+                <w:rFonts w:ascii="Times New Roman" w:hAnsi="Times New Roman" w:cs="Times New Roman"/>
+                <w:sz w:val="24"/>
+                <w:szCs w:val="24"/>
+              </w:rPr>
+            </w:pPr>
+            <w:r>
+              <w:rPr>
+                <w:rFonts w:ascii="Times New Roman" w:hAnsi="Times New Roman" w:cs="Times New Roman"/>
+                <w:sz w:val="24"/>
+                <w:szCs w:val="24"/>
+              </w:rPr>
+              <w:t xml:space="preserve">Melakukan pencetakan nilai </w:t>
+            </w:r>
+          </w:p>
+        </w:tc>
+        <w:tc>
+          <w:tcPr>
+            <w:tcW w:w="1776" w:type="dxa"/>
+          </w:tcPr>
+          <w:p>
+            <w:pPr>
+              <w:spacing w:line="360" w:lineRule="auto"/>
+              <w:jc w:val="center"/>
+              <w:rPr>
+                <w:rFonts w:ascii="Times New Roman" w:hAnsi="Times New Roman" w:cs="Times New Roman"/>
+                <w:sz w:val="24"/>
+                <w:szCs w:val="24"/>
+              </w:rPr>
+            </w:pPr>
+            <w:r>
+              <w:rPr>
+                <w:rFonts w:ascii="Times New Roman" w:hAnsi="Times New Roman" w:cs="Times New Roman"/>
+                <w:sz w:val="24"/>
+                <w:szCs w:val="24"/>
+              </w:rPr>
+              <w:t>3</w:t>
+            </w:r>
+          </w:p>
+        </w:tc>
+        <w:tc>
+          <w:tcPr>
+            <w:tcW w:w="1246" w:type="dxa"/>
+          </w:tcPr>
+          <w:p>
+            <w:pPr>
+              <w:spacing w:line="360" w:lineRule="auto"/>
+              <w:jc w:val="center"/>
+              <w:rPr>
+                <w:rFonts w:ascii="Times New Roman" w:hAnsi="Times New Roman" w:cs="Times New Roman"/>
+                <w:sz w:val="24"/>
+                <w:szCs w:val="24"/>
+              </w:rPr>
+            </w:pPr>
+            <w:r>
+              <w:rPr>
+                <w:rFonts w:ascii="Times New Roman" w:hAnsi="Times New Roman" w:cs="Times New Roman"/>
+                <w:sz w:val="24"/>
+                <w:szCs w:val="24"/>
+              </w:rPr>
+              <w:t>14</w:t>
+            </w:r>
           </w:p>
         </w:tc>
       </w:tr>
@@ -6063,6 +6425,7 @@
     <w:rsid w:val="001B292E"/>
     <w:rsid w:val="001D217B"/>
     <w:rsid w:val="002F0B56"/>
+    <w:rsid w:val="003052BA"/>
     <w:rsid w:val="004D1519"/>
     <w:rsid w:val="00512CA1"/>
     <w:rsid w:val="0074024E"/>

</xml_diff>

<commit_message>
Lingkungan Pengujian no 1 | progress 1
</commit_message>
<xml_diff>
--- a/Laporan Tugas 1 Megantropus.docx
+++ b/Laporan Tugas 1 Megantropus.docx
@@ -2326,7 +2326,15 @@
           <w:sz w:val="24"/>
           <w:szCs w:val="24"/>
         </w:rPr>
-        <w:t xml:space="preserve">1 </w:t>
+        <w:t>1</w:t>
+      </w:r>
+      <w:r>
+        <w:rPr>
+          <w:rFonts w:ascii="Times New Roman" w:hAnsi="Times New Roman" w:cs="Times New Roman"/>
+          <w:sz w:val="24"/>
+          <w:szCs w:val="24"/>
+        </w:rPr>
+        <w:t xml:space="preserve"> </w:t>
       </w:r>
       <w:r>
         <w:rPr>
@@ -2470,6 +2478,14 @@
           <w:sz w:val="24"/>
           <w:szCs w:val="24"/>
         </w:rPr>
+        <w:t xml:space="preserve"> </w:t>
+      </w:r>
+      <w:r>
+        <w:rPr>
+          <w:rFonts w:ascii="Times New Roman" w:hAnsi="Times New Roman" w:cs="Times New Roman"/>
+          <w:sz w:val="24"/>
+          <w:szCs w:val="24"/>
+        </w:rPr>
         <w:t xml:space="preserve">: </w:t>
       </w:r>
       <w:r>
@@ -2510,7 +2526,23 @@
           <w:sz w:val="24"/>
           <w:szCs w:val="24"/>
         </w:rPr>
-        <w:t>Product backlog 3 : Sebagai admin saya ingin melihat nilai yang telah diinput oleh dosen</w:t>
+        <w:t>Product backlog 3 : Sebagai admin</w:t>
+      </w:r>
+      <w:r>
+        <w:rPr>
+          <w:rFonts w:ascii="Times New Roman" w:hAnsi="Times New Roman" w:cs="Times New Roman"/>
+          <w:sz w:val="24"/>
+          <w:szCs w:val="24"/>
+        </w:rPr>
+        <w:t>,</w:t>
+      </w:r>
+      <w:r>
+        <w:rPr>
+          <w:rFonts w:ascii="Times New Roman" w:hAnsi="Times New Roman" w:cs="Times New Roman"/>
+          <w:sz w:val="24"/>
+          <w:szCs w:val="24"/>
+        </w:rPr>
+        <w:t xml:space="preserve"> saya ingin melihat nilai yang telah diinput oleh dosen</w:t>
       </w:r>
       <w:r>
         <w:rPr>
@@ -2558,6 +2590,14 @@
           <w:sz w:val="24"/>
           <w:szCs w:val="24"/>
         </w:rPr>
+        <w:t>,</w:t>
+      </w:r>
+      <w:r>
+        <w:rPr>
+          <w:rFonts w:ascii="Times New Roman" w:hAnsi="Times New Roman" w:cs="Times New Roman"/>
+          <w:sz w:val="24"/>
+          <w:szCs w:val="24"/>
+        </w:rPr>
         <w:t xml:space="preserve"> saya ingin melihat seluruh nilai mahasiswa agar memudahkan saya dalam melakukan validasi dan pengecekan nilai mahasiswa.</w:t>
       </w:r>
     </w:p>
@@ -2584,6 +2624,122 @@
         </w:rPr>
         <w:t xml:space="preserve">Product backlog 5 : </w:t>
       </w:r>
+      <w:r>
+        <w:rPr>
+          <w:rFonts w:ascii="Times New Roman" w:hAnsi="Times New Roman" w:cs="Times New Roman"/>
+          <w:sz w:val="24"/>
+          <w:szCs w:val="24"/>
+        </w:rPr>
+        <w:t>Sebagai admin, saya ingin melakukan validasi terhadap nilai mahasiswa guna memastikan nilai tersebut sudah benar atau belum. Nilai tersebut merupakan nilai final yang telah diinput oleh dosen.</w:t>
+      </w:r>
+    </w:p>
+    <w:p>
+      <w:pPr>
+        <w:pStyle w:val="ListParagraph"/>
+        <w:numPr>
+          <w:ilvl w:val="0"/>
+          <w:numId w:val="3"/>
+        </w:numPr>
+        <w:spacing w:line="360" w:lineRule="auto"/>
+        <w:jc w:val="both"/>
+        <w:rPr>
+          <w:rFonts w:ascii="Times New Roman" w:hAnsi="Times New Roman" w:cs="Times New Roman"/>
+          <w:sz w:val="24"/>
+          <w:szCs w:val="24"/>
+        </w:rPr>
+      </w:pPr>
+    </w:p>
+    <w:p>
+      <w:pPr>
+        <w:spacing w:line="360" w:lineRule="auto"/>
+        <w:jc w:val="both"/>
+        <w:rPr>
+          <w:rFonts w:ascii="Times New Roman" w:hAnsi="Times New Roman" w:cs="Times New Roman"/>
+          <w:sz w:val="24"/>
+          <w:szCs w:val="24"/>
+        </w:rPr>
+      </w:pPr>
+    </w:p>
+    <w:p>
+      <w:pPr>
+        <w:spacing w:line="360" w:lineRule="auto"/>
+        <w:ind w:left="360" w:firstLine="360"/>
+        <w:jc w:val="both"/>
+        <w:rPr>
+          <w:rFonts w:ascii="Times New Roman" w:hAnsi="Times New Roman" w:cs="Times New Roman"/>
+          <w:sz w:val="24"/>
+          <w:szCs w:val="24"/>
+        </w:rPr>
+      </w:pPr>
+      <w:r>
+        <w:rPr>
+          <w:rFonts w:ascii="Times New Roman" w:hAnsi="Times New Roman" w:cs="Times New Roman"/>
+          <w:sz w:val="24"/>
+          <w:szCs w:val="24"/>
+        </w:rPr>
+        <w:t xml:space="preserve">Lingkungan Pengujian dilakukan untuk mencari kesalahan pada perangkat lunak yang dikembangkan. Untuk mengurangi atau menghilangkan kesalahan pada perangkat lunak </w:t>
+      </w:r>
+      <w:r>
+        <w:rPr>
+          <w:rFonts w:ascii="Times New Roman" w:hAnsi="Times New Roman" w:cs="Times New Roman"/>
+          <w:sz w:val="24"/>
+          <w:szCs w:val="24"/>
+        </w:rPr>
+        <w:lastRenderedPageBreak/>
+        <w:t xml:space="preserve">diperlukan suatu tahap pengujian yang berguna untuk mencari atau menemukan kesalahan yang ada. </w:t>
+      </w:r>
+    </w:p>
+    <w:p>
+      <w:pPr>
+        <w:spacing w:line="360" w:lineRule="auto"/>
+        <w:ind w:left="360" w:firstLine="360"/>
+        <w:jc w:val="both"/>
+        <w:rPr>
+          <w:rFonts w:ascii="Times New Roman" w:hAnsi="Times New Roman" w:cs="Times New Roman"/>
+          <w:sz w:val="24"/>
+          <w:szCs w:val="24"/>
+        </w:rPr>
+      </w:pPr>
+      <w:r>
+        <w:rPr>
+          <w:rFonts w:ascii="Times New Roman" w:hAnsi="Times New Roman" w:cs="Times New Roman"/>
+          <w:sz w:val="24"/>
+          <w:szCs w:val="24"/>
+        </w:rPr>
+        <w:t>Proses kerjanya ialah dengan melakukan pengujian, mencatat hasilnya, mengevaluasi setiap aspek pada tiap komponen serta mengevaluasi fitur pada proyek perangkat lunak yang dikembangkan.</w:t>
+      </w:r>
+    </w:p>
+    <w:p>
+      <w:pPr>
+        <w:spacing w:line="360" w:lineRule="auto"/>
+        <w:ind w:left="360" w:firstLine="360"/>
+        <w:jc w:val="both"/>
+        <w:rPr>
+          <w:rFonts w:ascii="Times New Roman" w:hAnsi="Times New Roman" w:cs="Times New Roman"/>
+          <w:sz w:val="24"/>
+          <w:szCs w:val="24"/>
+        </w:rPr>
+      </w:pPr>
+      <w:r>
+        <w:rPr>
+          <w:rFonts w:ascii="Times New Roman" w:hAnsi="Times New Roman" w:cs="Times New Roman"/>
+          <w:sz w:val="24"/>
+          <w:szCs w:val="24"/>
+        </w:rPr>
+        <w:t>Pada proyek pengembangan perangkat lunak Manajemen Nilai Mahasiswa ini akan dilakukan pengujian dengan menggunakan tools Figma. Figma merupakan …..</w:t>
+      </w:r>
+    </w:p>
+    <w:p>
+      <w:pPr>
+        <w:spacing w:line="360" w:lineRule="auto"/>
+        <w:ind w:left="360"/>
+        <w:jc w:val="both"/>
+        <w:rPr>
+          <w:rFonts w:ascii="Times New Roman" w:hAnsi="Times New Roman" w:cs="Times New Roman"/>
+          <w:sz w:val="24"/>
+          <w:szCs w:val="24"/>
+        </w:rPr>
+      </w:pPr>
     </w:p>
     <w:p>
       <w:pPr>
@@ -2686,7 +2842,6 @@
           <w:sz w:val="24"/>
           <w:szCs w:val="24"/>
         </w:rPr>
-        <w:lastRenderedPageBreak/>
         <w:tab/>
       </w:r>
       <w:r>
@@ -3762,6 +3917,7 @@
                 <w:sz w:val="24"/>
                 <w:szCs w:val="24"/>
               </w:rPr>
+              <w:lastRenderedPageBreak/>
               <w:t>6</w:t>
             </w:r>
           </w:p>
@@ -6635,8 +6791,8 @@
     <w:rsid w:val="0074024E"/>
     <w:rsid w:val="008A5630"/>
     <w:rsid w:val="00913459"/>
-    <w:rsid w:val="00BA6A66"/>
     <w:rsid w:val="00C12175"/>
+    <w:rsid w:val="00F05780"/>
   </w:rsids>
   <m:mathPr>
     <m:mathFont m:val="Cambria Math"/>

</xml_diff>

<commit_message>
Lingkungan Pengujian no 2 | tester yang diperlukan
</commit_message>
<xml_diff>
--- a/Laporan Tugas 1 Megantropus.docx
+++ b/Laporan Tugas 1 Megantropus.docx
@@ -2732,6 +2732,70 @@
     <w:p>
       <w:pPr>
         <w:spacing w:line="360" w:lineRule="auto"/>
+        <w:ind w:left="360" w:firstLine="360"/>
+        <w:jc w:val="both"/>
+        <w:rPr>
+          <w:rFonts w:ascii="Times New Roman" w:hAnsi="Times New Roman" w:cs="Times New Roman"/>
+          <w:sz w:val="24"/>
+          <w:szCs w:val="24"/>
+        </w:rPr>
+      </w:pPr>
+    </w:p>
+    <w:p>
+      <w:pPr>
+        <w:spacing w:line="360" w:lineRule="auto"/>
+        <w:ind w:left="360" w:firstLine="360"/>
+        <w:jc w:val="both"/>
+        <w:rPr>
+          <w:rFonts w:ascii="Times New Roman" w:hAnsi="Times New Roman" w:cs="Times New Roman"/>
+          <w:sz w:val="24"/>
+          <w:szCs w:val="24"/>
+        </w:rPr>
+      </w:pPr>
+      <w:r>
+        <w:rPr>
+          <w:rFonts w:ascii="Times New Roman" w:hAnsi="Times New Roman" w:cs="Times New Roman"/>
+          <w:sz w:val="24"/>
+          <w:szCs w:val="24"/>
+        </w:rPr>
+        <w:t>Skenario Pengguna</w:t>
+      </w:r>
+    </w:p>
+    <w:p>
+      <w:pPr>
+        <w:spacing w:line="360" w:lineRule="auto"/>
+        <w:ind w:left="360" w:firstLine="360"/>
+        <w:jc w:val="both"/>
+        <w:rPr>
+          <w:rFonts w:ascii="Times New Roman" w:hAnsi="Times New Roman" w:cs="Times New Roman"/>
+          <w:sz w:val="24"/>
+          <w:szCs w:val="24"/>
+        </w:rPr>
+      </w:pPr>
+    </w:p>
+    <w:p>
+      <w:pPr>
+        <w:spacing w:line="360" w:lineRule="auto"/>
+        <w:ind w:left="360" w:firstLine="360"/>
+        <w:jc w:val="both"/>
+        <w:rPr>
+          <w:rFonts w:ascii="Times New Roman" w:hAnsi="Times New Roman" w:cs="Times New Roman"/>
+          <w:sz w:val="24"/>
+          <w:szCs w:val="24"/>
+        </w:rPr>
+      </w:pPr>
+      <w:r>
+        <w:rPr>
+          <w:rFonts w:ascii="Times New Roman" w:hAnsi="Times New Roman" w:cs="Times New Roman"/>
+          <w:sz w:val="24"/>
+          <w:szCs w:val="24"/>
+        </w:rPr>
+        <w:t xml:space="preserve">Tester yang diperlukan pada proyek pengembangan ini ialah 9 orang dengan masing-masing user diwakili oleh 3 orang. Tester diperlukan untuk evaluasi lebih lanjut terkait rancangan proyek pengembangan yang telah dibuat. Feedback yang diberikan user akan dievaluasi lebih lanjut guna memperbaiki kesalahan yang dibuat pada pengembangan proyek terkait. </w:t>
+      </w:r>
+    </w:p>
+    <w:p>
+      <w:pPr>
+        <w:spacing w:line="360" w:lineRule="auto"/>
         <w:ind w:left="360"/>
         <w:jc w:val="both"/>
         <w:rPr>
@@ -3032,6 +3096,7 @@
           <w:sz w:val="24"/>
           <w:szCs w:val="24"/>
         </w:rPr>
+        <w:lastRenderedPageBreak/>
         <w:tab/>
         <w:t xml:space="preserve">Pada </w:t>
       </w:r>
@@ -3917,7 +3982,6 @@
                 <w:sz w:val="24"/>
                 <w:szCs w:val="24"/>
               </w:rPr>
-              <w:lastRenderedPageBreak/>
               <w:t>6</w:t>
             </w:r>
           </w:p>
@@ -6792,7 +6856,7 @@
     <w:rsid w:val="008A5630"/>
     <w:rsid w:val="00913459"/>
     <w:rsid w:val="00C12175"/>
-    <w:rsid w:val="00F05780"/>
+    <w:rsid w:val="00F0714E"/>
   </w:rsids>
   <m:mathPr>
     <m:mathFont m:val="Cambria Math"/>

</xml_diff>

<commit_message>
Lingkungan pengujian & jaminan kualitas | Raw
</commit_message>
<xml_diff>
--- a/Laporan Tugas 1 Megantropus.docx
+++ b/Laporan Tugas 1 Megantropus.docx
@@ -2294,8 +2294,18 @@
           <w:sz w:val="24"/>
           <w:szCs w:val="24"/>
         </w:rPr>
-        <w:t xml:space="preserve"> Adapun penjabaran detail user story dari product backlog adalah sebagai berikut :</w:t>
-      </w:r>
+        <w:t xml:space="preserve"> Adapun penjabaran detail user story dari product backlog adalah sebagai </w:t>
+      </w:r>
+      <w:proofErr w:type="gramStart"/>
+      <w:r>
+        <w:rPr>
+          <w:rFonts w:ascii="Times New Roman" w:hAnsi="Times New Roman" w:cs="Times New Roman"/>
+          <w:sz w:val="24"/>
+          <w:szCs w:val="24"/>
+        </w:rPr>
+        <w:t>berikut :</w:t>
+      </w:r>
+      <w:proofErr w:type="gramEnd"/>
     </w:p>
     <w:p>
       <w:pPr>
@@ -2320,6 +2330,7 @@
         </w:rPr>
         <w:t xml:space="preserve">Product backlog </w:t>
       </w:r>
+      <w:proofErr w:type="gramStart"/>
       <w:r>
         <w:rPr>
           <w:rFonts w:ascii="Times New Roman" w:hAnsi="Times New Roman" w:cs="Times New Roman"/>
@@ -2342,7 +2353,16 @@
           <w:sz w:val="24"/>
           <w:szCs w:val="24"/>
         </w:rPr>
-        <w:t xml:space="preserve">: Sebagai </w:t>
+        <w:t>:</w:t>
+      </w:r>
+      <w:proofErr w:type="gramEnd"/>
+      <w:r>
+        <w:rPr>
+          <w:rFonts w:ascii="Times New Roman" w:hAnsi="Times New Roman" w:cs="Times New Roman"/>
+          <w:sz w:val="24"/>
+          <w:szCs w:val="24"/>
+        </w:rPr>
+        <w:t xml:space="preserve"> Sebagai </w:t>
       </w:r>
       <w:r>
         <w:rPr>
@@ -2470,23 +2490,41 @@
           <w:sz w:val="24"/>
           <w:szCs w:val="24"/>
         </w:rPr>
-        <w:t xml:space="preserve"> 2</w:t>
-      </w:r>
-      <w:r>
-        <w:rPr>
-          <w:rFonts w:ascii="Times New Roman" w:hAnsi="Times New Roman" w:cs="Times New Roman"/>
-          <w:sz w:val="24"/>
-          <w:szCs w:val="24"/>
-        </w:rPr>
         <w:t xml:space="preserve"> </w:t>
       </w:r>
-      <w:r>
-        <w:rPr>
-          <w:rFonts w:ascii="Times New Roman" w:hAnsi="Times New Roman" w:cs="Times New Roman"/>
-          <w:sz w:val="24"/>
-          <w:szCs w:val="24"/>
-        </w:rPr>
-        <w:t xml:space="preserve">: </w:t>
+      <w:proofErr w:type="gramStart"/>
+      <w:r>
+        <w:rPr>
+          <w:rFonts w:ascii="Times New Roman" w:hAnsi="Times New Roman" w:cs="Times New Roman"/>
+          <w:sz w:val="24"/>
+          <w:szCs w:val="24"/>
+        </w:rPr>
+        <w:t>2</w:t>
+      </w:r>
+      <w:r>
+        <w:rPr>
+          <w:rFonts w:ascii="Times New Roman" w:hAnsi="Times New Roman" w:cs="Times New Roman"/>
+          <w:sz w:val="24"/>
+          <w:szCs w:val="24"/>
+        </w:rPr>
+        <w:t xml:space="preserve"> </w:t>
+      </w:r>
+      <w:r>
+        <w:rPr>
+          <w:rFonts w:ascii="Times New Roman" w:hAnsi="Times New Roman" w:cs="Times New Roman"/>
+          <w:sz w:val="24"/>
+          <w:szCs w:val="24"/>
+        </w:rPr>
+        <w:t>:</w:t>
+      </w:r>
+      <w:proofErr w:type="gramEnd"/>
+      <w:r>
+        <w:rPr>
+          <w:rFonts w:ascii="Times New Roman" w:hAnsi="Times New Roman" w:cs="Times New Roman"/>
+          <w:sz w:val="24"/>
+          <w:szCs w:val="24"/>
+        </w:rPr>
+        <w:t xml:space="preserve"> </w:t>
       </w:r>
       <w:r>
         <w:rPr>
@@ -2526,7 +2564,25 @@
           <w:sz w:val="24"/>
           <w:szCs w:val="24"/>
         </w:rPr>
-        <w:t>Product backlog 3 : Sebagai admin</w:t>
+        <w:t xml:space="preserve">Product backlog </w:t>
+      </w:r>
+      <w:proofErr w:type="gramStart"/>
+      <w:r>
+        <w:rPr>
+          <w:rFonts w:ascii="Times New Roman" w:hAnsi="Times New Roman" w:cs="Times New Roman"/>
+          <w:sz w:val="24"/>
+          <w:szCs w:val="24"/>
+        </w:rPr>
+        <w:t>3 :</w:t>
+      </w:r>
+      <w:proofErr w:type="gramEnd"/>
+      <w:r>
+        <w:rPr>
+          <w:rFonts w:ascii="Times New Roman" w:hAnsi="Times New Roman" w:cs="Times New Roman"/>
+          <w:sz w:val="24"/>
+          <w:szCs w:val="24"/>
+        </w:rPr>
+        <w:t xml:space="preserve"> Sebagai admin</w:t>
       </w:r>
       <w:r>
         <w:rPr>
@@ -2582,7 +2638,25 @@
           <w:sz w:val="24"/>
           <w:szCs w:val="24"/>
         </w:rPr>
-        <w:t>Product backlog 4 : Sebagai admin</w:t>
+        <w:t xml:space="preserve">Product backlog </w:t>
+      </w:r>
+      <w:proofErr w:type="gramStart"/>
+      <w:r>
+        <w:rPr>
+          <w:rFonts w:ascii="Times New Roman" w:hAnsi="Times New Roman" w:cs="Times New Roman"/>
+          <w:sz w:val="24"/>
+          <w:szCs w:val="24"/>
+        </w:rPr>
+        <w:t>4 :</w:t>
+      </w:r>
+      <w:proofErr w:type="gramEnd"/>
+      <w:r>
+        <w:rPr>
+          <w:rFonts w:ascii="Times New Roman" w:hAnsi="Times New Roman" w:cs="Times New Roman"/>
+          <w:sz w:val="24"/>
+          <w:szCs w:val="24"/>
+        </w:rPr>
+        <w:t xml:space="preserve"> Sebagai admin</w:t>
       </w:r>
       <w:r>
         <w:rPr>
@@ -2622,7 +2696,25 @@
           <w:sz w:val="24"/>
           <w:szCs w:val="24"/>
         </w:rPr>
-        <w:t xml:space="preserve">Product backlog 5 : </w:t>
+        <w:t xml:space="preserve">Product backlog </w:t>
+      </w:r>
+      <w:proofErr w:type="gramStart"/>
+      <w:r>
+        <w:rPr>
+          <w:rFonts w:ascii="Times New Roman" w:hAnsi="Times New Roman" w:cs="Times New Roman"/>
+          <w:sz w:val="24"/>
+          <w:szCs w:val="24"/>
+        </w:rPr>
+        <w:t>5 :</w:t>
+      </w:r>
+      <w:proofErr w:type="gramEnd"/>
+      <w:r>
+        <w:rPr>
+          <w:rFonts w:ascii="Times New Roman" w:hAnsi="Times New Roman" w:cs="Times New Roman"/>
+          <w:sz w:val="24"/>
+          <w:szCs w:val="24"/>
+        </w:rPr>
+        <w:t xml:space="preserve"> </w:t>
       </w:r>
       <w:r>
         <w:rPr>
@@ -2677,7 +2769,31 @@
           <w:sz w:val="24"/>
           <w:szCs w:val="24"/>
         </w:rPr>
-        <w:t xml:space="preserve">Lingkungan Pengujian dilakukan untuk mencari kesalahan pada perangkat lunak yang dikembangkan. Untuk mengurangi atau menghilangkan kesalahan pada perangkat lunak </w:t>
+        <w:t>Lingkungan Pengujian</w:t>
+      </w:r>
+      <w:r>
+        <w:rPr>
+          <w:rFonts w:ascii="Times New Roman" w:hAnsi="Times New Roman" w:cs="Times New Roman"/>
+          <w:sz w:val="24"/>
+          <w:szCs w:val="24"/>
+        </w:rPr>
+        <w:t xml:space="preserve"> merupakan hal yang penting dalam proyek pengembangan perangkat lunak. Hal ini</w:t>
+      </w:r>
+      <w:r>
+        <w:rPr>
+          <w:rFonts w:ascii="Times New Roman" w:hAnsi="Times New Roman" w:cs="Times New Roman"/>
+          <w:sz w:val="24"/>
+          <w:szCs w:val="24"/>
+        </w:rPr>
+        <w:t xml:space="preserve"> dilakukan untuk mencari kesalahan pada perangkat lunak yang dikembangkan</w:t>
+      </w:r>
+      <w:r>
+        <w:rPr>
+          <w:rFonts w:ascii="Times New Roman" w:hAnsi="Times New Roman" w:cs="Times New Roman"/>
+          <w:sz w:val="24"/>
+          <w:szCs w:val="24"/>
+        </w:rPr>
+        <w:t xml:space="preserve"> sehingga tim pengembang dapat melakukan evaluasi lebih lanjut terkait </w:t>
       </w:r>
       <w:r>
         <w:rPr>
@@ -2686,7 +2802,15 @@
           <w:szCs w:val="24"/>
         </w:rPr>
         <w:lastRenderedPageBreak/>
-        <w:t xml:space="preserve">diperlukan suatu tahap pengujian yang berguna untuk mencari atau menemukan kesalahan yang ada. </w:t>
+        <w:t>perancangan proyek</w:t>
+      </w:r>
+      <w:r>
+        <w:rPr>
+          <w:rFonts w:ascii="Times New Roman" w:hAnsi="Times New Roman" w:cs="Times New Roman"/>
+          <w:sz w:val="24"/>
+          <w:szCs w:val="24"/>
+        </w:rPr>
+        <w:t xml:space="preserve">. Untuk mengurangi atau menghilangkan kesalahan pada perangkat lunak diperlukan suatu tahap pengujian yang berguna untuk mencari atau menemukan kesalahan yang ada. </w:t>
       </w:r>
     </w:p>
     <w:p>
@@ -2726,8 +2850,18 @@
           <w:sz w:val="24"/>
           <w:szCs w:val="24"/>
         </w:rPr>
-        <w:t>Pada proyek pengembangan perangkat lunak Manajemen Nilai Mahasiswa ini akan dilakukan pengujian dengan menggunakan tools Figma. Figma merupakan …..</w:t>
-      </w:r>
+        <w:t xml:space="preserve">Pada proyek pengembangan perangkat lunak Manajemen Nilai Mahasiswa ini akan dilakukan pengujian dengan menggunakan tools Figma. Figma merupakan </w:t>
+      </w:r>
+      <w:proofErr w:type="gramStart"/>
+      <w:r>
+        <w:rPr>
+          <w:rFonts w:ascii="Times New Roman" w:hAnsi="Times New Roman" w:cs="Times New Roman"/>
+          <w:sz w:val="24"/>
+          <w:szCs w:val="24"/>
+        </w:rPr>
+        <w:t>…..</w:t>
+      </w:r>
+      <w:proofErr w:type="gramEnd"/>
     </w:p>
     <w:p>
       <w:pPr>
@@ -2758,7 +2892,23 @@
           <w:sz w:val="24"/>
           <w:szCs w:val="24"/>
         </w:rPr>
-        <w:t>Skenario Pengguna</w:t>
+        <w:t>Skenario P</w:t>
+      </w:r>
+      <w:r>
+        <w:rPr>
+          <w:rFonts w:ascii="Times New Roman" w:hAnsi="Times New Roman" w:cs="Times New Roman"/>
+          <w:sz w:val="24"/>
+          <w:szCs w:val="24"/>
+        </w:rPr>
+        <w:t>ersona P</w:t>
+      </w:r>
+      <w:r>
+        <w:rPr>
+          <w:rFonts w:ascii="Times New Roman" w:hAnsi="Times New Roman" w:cs="Times New Roman"/>
+          <w:sz w:val="24"/>
+          <w:szCs w:val="24"/>
+        </w:rPr>
+        <w:t>engguna</w:t>
       </w:r>
     </w:p>
     <w:p>
@@ -2790,8 +2940,292 @@
           <w:sz w:val="24"/>
           <w:szCs w:val="24"/>
         </w:rPr>
-        <w:t xml:space="preserve">Tester yang diperlukan pada proyek pengembangan ini ialah 9 orang dengan masing-masing user diwakili oleh 3 orang. Tester diperlukan untuk evaluasi lebih lanjut terkait rancangan proyek pengembangan yang telah dibuat. Feedback yang diberikan user akan dievaluasi lebih lanjut guna memperbaiki kesalahan yang dibuat pada pengembangan proyek terkait. </w:t>
-      </w:r>
+        <w:t>Tester yang diperlukan pada proyek pengembangan ini ialah 9 orang dengan masing-masing user diwakili oleh 3 orang. Tester diperlukan untuk evaluasi lebih lanjut terkait rancangan proyek pengembangan yang telah dibuat. Feedback yang diberikan user akan dievaluasi lebih lanjut guna memperbaiki kesalahan yang dibuat pada pengembangan proyek terkait.</w:t>
+      </w:r>
+    </w:p>
+    <w:p>
+      <w:pPr>
+        <w:spacing w:line="360" w:lineRule="auto"/>
+        <w:ind w:left="360" w:firstLine="360"/>
+        <w:jc w:val="both"/>
+        <w:rPr>
+          <w:rFonts w:ascii="Times New Roman" w:hAnsi="Times New Roman" w:cs="Times New Roman"/>
+          <w:sz w:val="24"/>
+          <w:szCs w:val="24"/>
+        </w:rPr>
+      </w:pPr>
+      <w:r>
+        <w:rPr>
+          <w:rFonts w:ascii="Times New Roman" w:hAnsi="Times New Roman" w:cs="Times New Roman"/>
+          <w:sz w:val="24"/>
+          <w:szCs w:val="24"/>
+        </w:rPr>
+        <w:t>Skenario Pengujian ialah tahapan yang dilakukan pengguna (user) untuk menyelesaikan suatu tujuan dengan suatu rincian yang diperlukan untuk mencapai tujuan tanpa terlalu preskriptif.</w:t>
+      </w:r>
+      <w:r>
+        <w:rPr>
+          <w:rFonts w:ascii="Times New Roman" w:hAnsi="Times New Roman" w:cs="Times New Roman"/>
+          <w:sz w:val="24"/>
+          <w:szCs w:val="24"/>
+        </w:rPr>
+        <w:t xml:space="preserve"> Proyek pengembangan Manajemen Nilai Mahasiswa yang dirancang oleh tim Megantropus memiliki Skenario Pengujian dari user story, sebagai </w:t>
+      </w:r>
+      <w:proofErr w:type="gramStart"/>
+      <w:r>
+        <w:rPr>
+          <w:rFonts w:ascii="Times New Roman" w:hAnsi="Times New Roman" w:cs="Times New Roman"/>
+          <w:sz w:val="24"/>
+          <w:szCs w:val="24"/>
+        </w:rPr>
+        <w:t>berikut :</w:t>
+      </w:r>
+      <w:proofErr w:type="gramEnd"/>
+    </w:p>
+    <w:p>
+      <w:pPr>
+        <w:pStyle w:val="ListParagraph"/>
+        <w:numPr>
+          <w:ilvl w:val="0"/>
+          <w:numId w:val="4"/>
+        </w:numPr>
+        <w:spacing w:line="360" w:lineRule="auto"/>
+        <w:jc w:val="both"/>
+        <w:rPr>
+          <w:rFonts w:ascii="Times New Roman" w:hAnsi="Times New Roman" w:cs="Times New Roman"/>
+          <w:sz w:val="24"/>
+          <w:szCs w:val="24"/>
+        </w:rPr>
+      </w:pPr>
+      <w:r>
+        <w:rPr>
+          <w:rFonts w:ascii="Times New Roman" w:hAnsi="Times New Roman" w:cs="Times New Roman"/>
+          <w:sz w:val="24"/>
+          <w:szCs w:val="24"/>
+        </w:rPr>
+        <w:t>Dose</w:t>
+      </w:r>
+      <w:r>
+        <w:rPr>
+          <w:rFonts w:ascii="Times New Roman" w:hAnsi="Times New Roman" w:cs="Times New Roman"/>
+          <w:sz w:val="24"/>
+          <w:szCs w:val="24"/>
+        </w:rPr>
+        <w:t>n</w:t>
+      </w:r>
+    </w:p>
+    <w:p>
+      <w:pPr>
+        <w:pStyle w:val="ListParagraph"/>
+        <w:numPr>
+          <w:ilvl w:val="0"/>
+          <w:numId w:val="5"/>
+        </w:numPr>
+        <w:spacing w:line="360" w:lineRule="auto"/>
+        <w:jc w:val="both"/>
+        <w:rPr>
+          <w:rFonts w:ascii="Times New Roman" w:hAnsi="Times New Roman" w:cs="Times New Roman"/>
+          <w:sz w:val="24"/>
+          <w:szCs w:val="24"/>
+        </w:rPr>
+      </w:pPr>
+      <w:r>
+        <w:rPr>
+          <w:rFonts w:ascii="Times New Roman" w:hAnsi="Times New Roman" w:cs="Times New Roman"/>
+          <w:sz w:val="24"/>
+          <w:szCs w:val="24"/>
+        </w:rPr>
+        <w:t>Ketika dosen ingin melakukan input nilai, terdapat tombol input yang berguna untuk menginput nilai-nilai mahasiswa.</w:t>
+      </w:r>
+    </w:p>
+    <w:p>
+      <w:pPr>
+        <w:pStyle w:val="ListParagraph"/>
+        <w:numPr>
+          <w:ilvl w:val="0"/>
+          <w:numId w:val="5"/>
+        </w:numPr>
+        <w:spacing w:line="360" w:lineRule="auto"/>
+        <w:jc w:val="both"/>
+        <w:rPr>
+          <w:rFonts w:ascii="Times New Roman" w:hAnsi="Times New Roman" w:cs="Times New Roman"/>
+          <w:sz w:val="24"/>
+          <w:szCs w:val="24"/>
+        </w:rPr>
+      </w:pPr>
+      <w:r>
+        <w:rPr>
+          <w:rFonts w:ascii="Times New Roman" w:hAnsi="Times New Roman" w:cs="Times New Roman"/>
+          <w:sz w:val="24"/>
+          <w:szCs w:val="24"/>
+        </w:rPr>
+        <w:t>Terdapat tombol edit yang berguna untuk melakukan perbaikan kesalahan saat melakukan input nilai mahasiswa.</w:t>
+      </w:r>
+    </w:p>
+    <w:p>
+      <w:pPr>
+        <w:pStyle w:val="ListParagraph"/>
+        <w:numPr>
+          <w:ilvl w:val="0"/>
+          <w:numId w:val="5"/>
+        </w:numPr>
+        <w:spacing w:line="360" w:lineRule="auto"/>
+        <w:jc w:val="both"/>
+        <w:rPr>
+          <w:rFonts w:ascii="Times New Roman" w:hAnsi="Times New Roman" w:cs="Times New Roman"/>
+          <w:sz w:val="24"/>
+          <w:szCs w:val="24"/>
+        </w:rPr>
+      </w:pPr>
+    </w:p>
+    <w:p>
+      <w:pPr>
+        <w:pStyle w:val="ListParagraph"/>
+        <w:numPr>
+          <w:ilvl w:val="0"/>
+          <w:numId w:val="4"/>
+        </w:numPr>
+        <w:spacing w:line="360" w:lineRule="auto"/>
+        <w:jc w:val="both"/>
+        <w:rPr>
+          <w:rFonts w:ascii="Times New Roman" w:hAnsi="Times New Roman" w:cs="Times New Roman"/>
+          <w:sz w:val="24"/>
+          <w:szCs w:val="24"/>
+        </w:rPr>
+      </w:pPr>
+      <w:r>
+        <w:rPr>
+          <w:rFonts w:ascii="Times New Roman" w:hAnsi="Times New Roman" w:cs="Times New Roman"/>
+          <w:sz w:val="24"/>
+          <w:szCs w:val="24"/>
+        </w:rPr>
+        <w:t>Admin</w:t>
+      </w:r>
+    </w:p>
+    <w:p>
+      <w:pPr>
+        <w:pStyle w:val="ListParagraph"/>
+        <w:numPr>
+          <w:ilvl w:val="0"/>
+          <w:numId w:val="6"/>
+        </w:numPr>
+        <w:spacing w:line="360" w:lineRule="auto"/>
+        <w:jc w:val="both"/>
+        <w:rPr>
+          <w:rFonts w:ascii="Times New Roman" w:hAnsi="Times New Roman" w:cs="Times New Roman"/>
+          <w:sz w:val="24"/>
+          <w:szCs w:val="24"/>
+        </w:rPr>
+      </w:pPr>
+      <w:r>
+        <w:rPr>
+          <w:rFonts w:ascii="Times New Roman" w:hAnsi="Times New Roman" w:cs="Times New Roman"/>
+          <w:sz w:val="24"/>
+          <w:szCs w:val="24"/>
+        </w:rPr>
+        <w:t>Ketika a</w:t>
+      </w:r>
+      <w:r>
+        <w:rPr>
+          <w:rFonts w:ascii="Times New Roman" w:hAnsi="Times New Roman" w:cs="Times New Roman"/>
+          <w:sz w:val="24"/>
+          <w:szCs w:val="24"/>
+        </w:rPr>
+        <w:t xml:space="preserve">dmin ingin melihat nilai-nilai mahasiswa yang telah diinput oleh dosen, </w:t>
+      </w:r>
+      <w:r>
+        <w:rPr>
+          <w:rFonts w:ascii="Times New Roman" w:hAnsi="Times New Roman" w:cs="Times New Roman"/>
+          <w:sz w:val="24"/>
+          <w:szCs w:val="24"/>
+        </w:rPr>
+        <w:t xml:space="preserve">terdapat screen yang akan menampilkan nilai-nilai tersebut. Nilai </w:t>
+      </w:r>
+      <w:r>
+        <w:rPr>
+          <w:rFonts w:ascii="Times New Roman" w:hAnsi="Times New Roman" w:cs="Times New Roman"/>
+          <w:sz w:val="24"/>
+          <w:szCs w:val="24"/>
+        </w:rPr>
+        <w:lastRenderedPageBreak/>
+        <w:t>yang ditampilkan sesuai dengan nilai yang diinput oleh dosen mahasiswa terkait.</w:t>
+      </w:r>
+    </w:p>
+    <w:p>
+      <w:pPr>
+        <w:pStyle w:val="ListParagraph"/>
+        <w:numPr>
+          <w:ilvl w:val="0"/>
+          <w:numId w:val="6"/>
+        </w:numPr>
+        <w:spacing w:line="360" w:lineRule="auto"/>
+        <w:jc w:val="both"/>
+        <w:rPr>
+          <w:rFonts w:ascii="Times New Roman" w:hAnsi="Times New Roman" w:cs="Times New Roman"/>
+          <w:sz w:val="24"/>
+          <w:szCs w:val="24"/>
+        </w:rPr>
+      </w:pPr>
+      <w:r>
+        <w:rPr>
+          <w:rFonts w:ascii="Times New Roman" w:hAnsi="Times New Roman" w:cs="Times New Roman"/>
+          <w:sz w:val="24"/>
+          <w:szCs w:val="24"/>
+        </w:rPr>
+        <w:t>Ketika admin ingin melakukan validasi nilai, terdapat tombol validasi yang menandakan bahwa nilai tersebut sudah final atau tidak ada kesalahan input didalamnya.</w:t>
+      </w:r>
+    </w:p>
+    <w:p>
+      <w:pPr>
+        <w:pStyle w:val="ListParagraph"/>
+        <w:numPr>
+          <w:ilvl w:val="0"/>
+          <w:numId w:val="6"/>
+        </w:numPr>
+        <w:spacing w:line="360" w:lineRule="auto"/>
+        <w:jc w:val="both"/>
+        <w:rPr>
+          <w:rFonts w:ascii="Times New Roman" w:hAnsi="Times New Roman" w:cs="Times New Roman"/>
+          <w:sz w:val="24"/>
+          <w:szCs w:val="24"/>
+        </w:rPr>
+      </w:pPr>
+    </w:p>
+    <w:p>
+      <w:pPr>
+        <w:pStyle w:val="ListParagraph"/>
+        <w:numPr>
+          <w:ilvl w:val="0"/>
+          <w:numId w:val="4"/>
+        </w:numPr>
+        <w:spacing w:line="360" w:lineRule="auto"/>
+        <w:jc w:val="both"/>
+        <w:rPr>
+          <w:rFonts w:ascii="Times New Roman" w:hAnsi="Times New Roman" w:cs="Times New Roman"/>
+          <w:sz w:val="24"/>
+          <w:szCs w:val="24"/>
+        </w:rPr>
+      </w:pPr>
+      <w:r>
+        <w:rPr>
+          <w:rFonts w:ascii="Times New Roman" w:hAnsi="Times New Roman" w:cs="Times New Roman"/>
+          <w:sz w:val="24"/>
+          <w:szCs w:val="24"/>
+        </w:rPr>
+        <w:t>Mahasiswa</w:t>
+      </w:r>
+    </w:p>
+    <w:p>
+      <w:pPr>
+        <w:pStyle w:val="ListParagraph"/>
+        <w:spacing w:line="360" w:lineRule="auto"/>
+        <w:ind w:left="1440"/>
+        <w:jc w:val="both"/>
+        <w:rPr>
+          <w:rFonts w:ascii="Times New Roman" w:hAnsi="Times New Roman" w:cs="Times New Roman"/>
+          <w:sz w:val="24"/>
+          <w:szCs w:val="24"/>
+        </w:rPr>
+      </w:pPr>
     </w:p>
     <w:p>
       <w:pPr>
@@ -3096,7 +3530,6 @@
           <w:sz w:val="24"/>
           <w:szCs w:val="24"/>
         </w:rPr>
-        <w:lastRenderedPageBreak/>
         <w:tab/>
         <w:t xml:space="preserve">Pada </w:t>
       </w:r>
@@ -3189,8 +3622,20 @@
                 <w:sz w:val="24"/>
                 <w:szCs w:val="24"/>
               </w:rPr>
-              <w:t>As a ..</w:t>
-            </w:r>
+              <w:t>As a</w:t>
+            </w:r>
+            <w:proofErr w:type="gramStart"/>
+            <w:r>
+              <w:rPr>
+                <w:rFonts w:ascii="Times New Roman" w:hAnsi="Times New Roman" w:cs="Times New Roman"/>
+                <w:b/>
+                <w:bCs/>
+                <w:sz w:val="24"/>
+                <w:szCs w:val="24"/>
+              </w:rPr>
+              <w:t xml:space="preserve"> ..</w:t>
+            </w:r>
+            <w:proofErr w:type="gramEnd"/>
           </w:p>
         </w:tc>
         <w:tc>
@@ -3218,8 +3663,20 @@
                 <w:sz w:val="24"/>
                 <w:szCs w:val="24"/>
               </w:rPr>
-              <w:t>I want to ..</w:t>
-            </w:r>
+              <w:t>I want to</w:t>
+            </w:r>
+            <w:proofErr w:type="gramStart"/>
+            <w:r>
+              <w:rPr>
+                <w:rFonts w:ascii="Times New Roman" w:hAnsi="Times New Roman" w:cs="Times New Roman"/>
+                <w:b/>
+                <w:bCs/>
+                <w:sz w:val="24"/>
+                <w:szCs w:val="24"/>
+              </w:rPr>
+              <w:t xml:space="preserve"> ..</w:t>
+            </w:r>
+            <w:proofErr w:type="gramEnd"/>
           </w:p>
         </w:tc>
         <w:tc>
@@ -3982,6 +4439,7 @@
                 <w:sz w:val="24"/>
                 <w:szCs w:val="24"/>
               </w:rPr>
+              <w:lastRenderedPageBreak/>
               <w:t>6</w:t>
             </w:r>
           </w:p>
@@ -5379,16 +5837,16 @@
     </w:lvl>
   </w:abstractNum>
   <w:abstractNum w:abstractNumId="1" w15:restartNumberingAfterBreak="0">
-    <w:nsid w:val="684563F7"/>
+    <w:nsid w:val="0ECB2D6A"/>
     <w:multiLevelType w:val="hybridMultilevel"/>
-    <w:tmpl w:val="B4C471EA"/>
-    <w:lvl w:ilvl="0" w:tplc="0AC45F4E">
+    <w:tmpl w:val="0430E0B6"/>
+    <w:lvl w:ilvl="0" w:tplc="81365DE2">
       <w:start w:val="1"/>
       <w:numFmt w:val="decimal"/>
       <w:lvlText w:val="%1."/>
       <w:lvlJc w:val="left"/>
       <w:pPr>
-        <w:ind w:left="720" w:hanging="360"/>
+        <w:ind w:left="1800" w:hanging="360"/>
       </w:pPr>
       <w:rPr>
         <w:rFonts w:hint="default"/>
@@ -5400,7 +5858,7 @@
       <w:lvlText w:val="%2."/>
       <w:lvlJc w:val="left"/>
       <w:pPr>
-        <w:ind w:left="1440" w:hanging="360"/>
+        <w:ind w:left="2520" w:hanging="360"/>
       </w:pPr>
     </w:lvl>
     <w:lvl w:ilvl="2" w:tplc="3809001B" w:tentative="1">
@@ -5409,7 +5867,7 @@
       <w:lvlText w:val="%3."/>
       <w:lvlJc w:val="right"/>
       <w:pPr>
-        <w:ind w:left="2160" w:hanging="180"/>
+        <w:ind w:left="3240" w:hanging="180"/>
       </w:pPr>
     </w:lvl>
     <w:lvl w:ilvl="3" w:tplc="3809000F" w:tentative="1">
@@ -5418,7 +5876,7 @@
       <w:lvlText w:val="%4."/>
       <w:lvlJc w:val="left"/>
       <w:pPr>
-        <w:ind w:left="2880" w:hanging="360"/>
+        <w:ind w:left="3960" w:hanging="360"/>
       </w:pPr>
     </w:lvl>
     <w:lvl w:ilvl="4" w:tplc="38090019" w:tentative="1">
@@ -5427,7 +5885,7 @@
       <w:lvlText w:val="%5."/>
       <w:lvlJc w:val="left"/>
       <w:pPr>
-        <w:ind w:left="3600" w:hanging="360"/>
+        <w:ind w:left="4680" w:hanging="360"/>
       </w:pPr>
     </w:lvl>
     <w:lvl w:ilvl="5" w:tplc="3809001B" w:tentative="1">
@@ -5436,7 +5894,7 @@
       <w:lvlText w:val="%6."/>
       <w:lvlJc w:val="right"/>
       <w:pPr>
-        <w:ind w:left="4320" w:hanging="180"/>
+        <w:ind w:left="5400" w:hanging="180"/>
       </w:pPr>
     </w:lvl>
     <w:lvl w:ilvl="6" w:tplc="3809000F" w:tentative="1">
@@ -5445,7 +5903,7 @@
       <w:lvlText w:val="%7."/>
       <w:lvlJc w:val="left"/>
       <w:pPr>
-        <w:ind w:left="5040" w:hanging="360"/>
+        <w:ind w:left="6120" w:hanging="360"/>
       </w:pPr>
     </w:lvl>
     <w:lvl w:ilvl="7" w:tplc="38090019" w:tentative="1">
@@ -5454,7 +5912,7 @@
       <w:lvlText w:val="%8."/>
       <w:lvlJc w:val="left"/>
       <w:pPr>
-        <w:ind w:left="5760" w:hanging="360"/>
+        <w:ind w:left="6840" w:hanging="360"/>
       </w:pPr>
     </w:lvl>
     <w:lvl w:ilvl="8" w:tplc="3809001B" w:tentative="1">
@@ -5463,21 +5921,21 @@
       <w:lvlText w:val="%9."/>
       <w:lvlJc w:val="right"/>
       <w:pPr>
-        <w:ind w:left="6480" w:hanging="180"/>
+        <w:ind w:left="7560" w:hanging="180"/>
       </w:pPr>
     </w:lvl>
   </w:abstractNum>
   <w:abstractNum w:abstractNumId="2" w15:restartNumberingAfterBreak="0">
-    <w:nsid w:val="7B3E5214"/>
+    <w:nsid w:val="35134AF7"/>
     <w:multiLevelType w:val="hybridMultilevel"/>
-    <w:tmpl w:val="3DC63A9A"/>
-    <w:lvl w:ilvl="0" w:tplc="5C64FE1C">
+    <w:tmpl w:val="5B5C43BE"/>
+    <w:lvl w:ilvl="0" w:tplc="576ADB36">
       <w:start w:val="1"/>
       <w:numFmt w:val="decimal"/>
       <w:lvlText w:val="%1."/>
       <w:lvlJc w:val="left"/>
       <w:pPr>
-        <w:ind w:left="4330" w:hanging="360"/>
+        <w:ind w:left="1800" w:hanging="360"/>
       </w:pPr>
       <w:rPr>
         <w:rFonts w:hint="default"/>
@@ -5489,7 +5947,7 @@
       <w:lvlText w:val="%2."/>
       <w:lvlJc w:val="left"/>
       <w:pPr>
-        <w:ind w:left="5050" w:hanging="360"/>
+        <w:ind w:left="2520" w:hanging="360"/>
       </w:pPr>
     </w:lvl>
     <w:lvl w:ilvl="2" w:tplc="3809001B" w:tentative="1">
@@ -5498,7 +5956,7 @@
       <w:lvlText w:val="%3."/>
       <w:lvlJc w:val="right"/>
       <w:pPr>
-        <w:ind w:left="5770" w:hanging="180"/>
+        <w:ind w:left="3240" w:hanging="180"/>
       </w:pPr>
     </w:lvl>
     <w:lvl w:ilvl="3" w:tplc="3809000F" w:tentative="1">
@@ -5507,7 +5965,7 @@
       <w:lvlText w:val="%4."/>
       <w:lvlJc w:val="left"/>
       <w:pPr>
-        <w:ind w:left="6490" w:hanging="360"/>
+        <w:ind w:left="3960" w:hanging="360"/>
       </w:pPr>
     </w:lvl>
     <w:lvl w:ilvl="4" w:tplc="38090019" w:tentative="1">
@@ -5516,7 +5974,7 @@
       <w:lvlText w:val="%5."/>
       <w:lvlJc w:val="left"/>
       <w:pPr>
-        <w:ind w:left="7210" w:hanging="360"/>
+        <w:ind w:left="4680" w:hanging="360"/>
       </w:pPr>
     </w:lvl>
     <w:lvl w:ilvl="5" w:tplc="3809001B" w:tentative="1">
@@ -5525,7 +5983,7 @@
       <w:lvlText w:val="%6."/>
       <w:lvlJc w:val="right"/>
       <w:pPr>
-        <w:ind w:left="7930" w:hanging="180"/>
+        <w:ind w:left="5400" w:hanging="180"/>
       </w:pPr>
     </w:lvl>
     <w:lvl w:ilvl="6" w:tplc="3809000F" w:tentative="1">
@@ -5534,7 +5992,7 @@
       <w:lvlText w:val="%7."/>
       <w:lvlJc w:val="left"/>
       <w:pPr>
-        <w:ind w:left="8650" w:hanging="360"/>
+        <w:ind w:left="6120" w:hanging="360"/>
       </w:pPr>
     </w:lvl>
     <w:lvl w:ilvl="7" w:tplc="38090019" w:tentative="1">
@@ -5543,7 +6001,7 @@
       <w:lvlText w:val="%8."/>
       <w:lvlJc w:val="left"/>
       <w:pPr>
-        <w:ind w:left="9370" w:hanging="360"/>
+        <w:ind w:left="6840" w:hanging="360"/>
       </w:pPr>
     </w:lvl>
     <w:lvl w:ilvl="8" w:tplc="3809001B" w:tentative="1">
@@ -5552,18 +6010,318 @@
       <w:lvlText w:val="%9."/>
       <w:lvlJc w:val="right"/>
       <w:pPr>
+        <w:ind w:left="7560" w:hanging="180"/>
+      </w:pPr>
+    </w:lvl>
+  </w:abstractNum>
+  <w:abstractNum w:abstractNumId="3" w15:restartNumberingAfterBreak="0">
+    <w:nsid w:val="47635C43"/>
+    <w:multiLevelType w:val="hybridMultilevel"/>
+    <w:tmpl w:val="9C6A3A64"/>
+    <w:lvl w:ilvl="0" w:tplc="38090001">
+      <w:start w:val="1"/>
+      <w:numFmt w:val="bullet"/>
+      <w:lvlText w:val=""/>
+      <w:lvlJc w:val="left"/>
+      <w:pPr>
+        <w:ind w:left="1440" w:hanging="360"/>
+      </w:pPr>
+      <w:rPr>
+        <w:rFonts w:ascii="Symbol" w:hAnsi="Symbol" w:hint="default"/>
+      </w:rPr>
+    </w:lvl>
+    <w:lvl w:ilvl="1" w:tplc="38090003" w:tentative="1">
+      <w:start w:val="1"/>
+      <w:numFmt w:val="bullet"/>
+      <w:lvlText w:val="o"/>
+      <w:lvlJc w:val="left"/>
+      <w:pPr>
+        <w:ind w:left="2160" w:hanging="360"/>
+      </w:pPr>
+      <w:rPr>
+        <w:rFonts w:ascii="Courier New" w:hAnsi="Courier New" w:cs="Courier New" w:hint="default"/>
+      </w:rPr>
+    </w:lvl>
+    <w:lvl w:ilvl="2" w:tplc="38090005" w:tentative="1">
+      <w:start w:val="1"/>
+      <w:numFmt w:val="bullet"/>
+      <w:lvlText w:val=""/>
+      <w:lvlJc w:val="left"/>
+      <w:pPr>
+        <w:ind w:left="2880" w:hanging="360"/>
+      </w:pPr>
+      <w:rPr>
+        <w:rFonts w:ascii="Wingdings" w:hAnsi="Wingdings" w:hint="default"/>
+      </w:rPr>
+    </w:lvl>
+    <w:lvl w:ilvl="3" w:tplc="38090001" w:tentative="1">
+      <w:start w:val="1"/>
+      <w:numFmt w:val="bullet"/>
+      <w:lvlText w:val=""/>
+      <w:lvlJc w:val="left"/>
+      <w:pPr>
+        <w:ind w:left="3600" w:hanging="360"/>
+      </w:pPr>
+      <w:rPr>
+        <w:rFonts w:ascii="Symbol" w:hAnsi="Symbol" w:hint="default"/>
+      </w:rPr>
+    </w:lvl>
+    <w:lvl w:ilvl="4" w:tplc="38090003" w:tentative="1">
+      <w:start w:val="1"/>
+      <w:numFmt w:val="bullet"/>
+      <w:lvlText w:val="o"/>
+      <w:lvlJc w:val="left"/>
+      <w:pPr>
+        <w:ind w:left="4320" w:hanging="360"/>
+      </w:pPr>
+      <w:rPr>
+        <w:rFonts w:ascii="Courier New" w:hAnsi="Courier New" w:cs="Courier New" w:hint="default"/>
+      </w:rPr>
+    </w:lvl>
+    <w:lvl w:ilvl="5" w:tplc="38090005" w:tentative="1">
+      <w:start w:val="1"/>
+      <w:numFmt w:val="bullet"/>
+      <w:lvlText w:val=""/>
+      <w:lvlJc w:val="left"/>
+      <w:pPr>
+        <w:ind w:left="5040" w:hanging="360"/>
+      </w:pPr>
+      <w:rPr>
+        <w:rFonts w:ascii="Wingdings" w:hAnsi="Wingdings" w:hint="default"/>
+      </w:rPr>
+    </w:lvl>
+    <w:lvl w:ilvl="6" w:tplc="38090001" w:tentative="1">
+      <w:start w:val="1"/>
+      <w:numFmt w:val="bullet"/>
+      <w:lvlText w:val=""/>
+      <w:lvlJc w:val="left"/>
+      <w:pPr>
+        <w:ind w:left="5760" w:hanging="360"/>
+      </w:pPr>
+      <w:rPr>
+        <w:rFonts w:ascii="Symbol" w:hAnsi="Symbol" w:hint="default"/>
+      </w:rPr>
+    </w:lvl>
+    <w:lvl w:ilvl="7" w:tplc="38090003" w:tentative="1">
+      <w:start w:val="1"/>
+      <w:numFmt w:val="bullet"/>
+      <w:lvlText w:val="o"/>
+      <w:lvlJc w:val="left"/>
+      <w:pPr>
+        <w:ind w:left="6480" w:hanging="360"/>
+      </w:pPr>
+      <w:rPr>
+        <w:rFonts w:ascii="Courier New" w:hAnsi="Courier New" w:cs="Courier New" w:hint="default"/>
+      </w:rPr>
+    </w:lvl>
+    <w:lvl w:ilvl="8" w:tplc="38090005" w:tentative="1">
+      <w:start w:val="1"/>
+      <w:numFmt w:val="bullet"/>
+      <w:lvlText w:val=""/>
+      <w:lvlJc w:val="left"/>
+      <w:pPr>
+        <w:ind w:left="7200" w:hanging="360"/>
+      </w:pPr>
+      <w:rPr>
+        <w:rFonts w:ascii="Wingdings" w:hAnsi="Wingdings" w:hint="default"/>
+      </w:rPr>
+    </w:lvl>
+  </w:abstractNum>
+  <w:abstractNum w:abstractNumId="4" w15:restartNumberingAfterBreak="0">
+    <w:nsid w:val="684563F7"/>
+    <w:multiLevelType w:val="hybridMultilevel"/>
+    <w:tmpl w:val="B4C471EA"/>
+    <w:lvl w:ilvl="0" w:tplc="0AC45F4E">
+      <w:start w:val="1"/>
+      <w:numFmt w:val="decimal"/>
+      <w:lvlText w:val="%1."/>
+      <w:lvlJc w:val="left"/>
+      <w:pPr>
+        <w:ind w:left="720" w:hanging="360"/>
+      </w:pPr>
+      <w:rPr>
+        <w:rFonts w:hint="default"/>
+      </w:rPr>
+    </w:lvl>
+    <w:lvl w:ilvl="1" w:tplc="38090019" w:tentative="1">
+      <w:start w:val="1"/>
+      <w:numFmt w:val="lowerLetter"/>
+      <w:lvlText w:val="%2."/>
+      <w:lvlJc w:val="left"/>
+      <w:pPr>
+        <w:ind w:left="1440" w:hanging="360"/>
+      </w:pPr>
+    </w:lvl>
+    <w:lvl w:ilvl="2" w:tplc="3809001B" w:tentative="1">
+      <w:start w:val="1"/>
+      <w:numFmt w:val="lowerRoman"/>
+      <w:lvlText w:val="%3."/>
+      <w:lvlJc w:val="right"/>
+      <w:pPr>
+        <w:ind w:left="2160" w:hanging="180"/>
+      </w:pPr>
+    </w:lvl>
+    <w:lvl w:ilvl="3" w:tplc="3809000F" w:tentative="1">
+      <w:start w:val="1"/>
+      <w:numFmt w:val="decimal"/>
+      <w:lvlText w:val="%4."/>
+      <w:lvlJc w:val="left"/>
+      <w:pPr>
+        <w:ind w:left="2880" w:hanging="360"/>
+      </w:pPr>
+    </w:lvl>
+    <w:lvl w:ilvl="4" w:tplc="38090019" w:tentative="1">
+      <w:start w:val="1"/>
+      <w:numFmt w:val="lowerLetter"/>
+      <w:lvlText w:val="%5."/>
+      <w:lvlJc w:val="left"/>
+      <w:pPr>
+        <w:ind w:left="3600" w:hanging="360"/>
+      </w:pPr>
+    </w:lvl>
+    <w:lvl w:ilvl="5" w:tplc="3809001B" w:tentative="1">
+      <w:start w:val="1"/>
+      <w:numFmt w:val="lowerRoman"/>
+      <w:lvlText w:val="%6."/>
+      <w:lvlJc w:val="right"/>
+      <w:pPr>
+        <w:ind w:left="4320" w:hanging="180"/>
+      </w:pPr>
+    </w:lvl>
+    <w:lvl w:ilvl="6" w:tplc="3809000F" w:tentative="1">
+      <w:start w:val="1"/>
+      <w:numFmt w:val="decimal"/>
+      <w:lvlText w:val="%7."/>
+      <w:lvlJc w:val="left"/>
+      <w:pPr>
+        <w:ind w:left="5040" w:hanging="360"/>
+      </w:pPr>
+    </w:lvl>
+    <w:lvl w:ilvl="7" w:tplc="38090019" w:tentative="1">
+      <w:start w:val="1"/>
+      <w:numFmt w:val="lowerLetter"/>
+      <w:lvlText w:val="%8."/>
+      <w:lvlJc w:val="left"/>
+      <w:pPr>
+        <w:ind w:left="5760" w:hanging="360"/>
+      </w:pPr>
+    </w:lvl>
+    <w:lvl w:ilvl="8" w:tplc="3809001B" w:tentative="1">
+      <w:start w:val="1"/>
+      <w:numFmt w:val="lowerRoman"/>
+      <w:lvlText w:val="%9."/>
+      <w:lvlJc w:val="right"/>
+      <w:pPr>
+        <w:ind w:left="6480" w:hanging="180"/>
+      </w:pPr>
+    </w:lvl>
+  </w:abstractNum>
+  <w:abstractNum w:abstractNumId="5" w15:restartNumberingAfterBreak="0">
+    <w:nsid w:val="7B3E5214"/>
+    <w:multiLevelType w:val="hybridMultilevel"/>
+    <w:tmpl w:val="3DC63A9A"/>
+    <w:lvl w:ilvl="0" w:tplc="5C64FE1C">
+      <w:start w:val="1"/>
+      <w:numFmt w:val="decimal"/>
+      <w:lvlText w:val="%1."/>
+      <w:lvlJc w:val="left"/>
+      <w:pPr>
+        <w:ind w:left="4330" w:hanging="360"/>
+      </w:pPr>
+      <w:rPr>
+        <w:rFonts w:hint="default"/>
+      </w:rPr>
+    </w:lvl>
+    <w:lvl w:ilvl="1" w:tplc="38090019" w:tentative="1">
+      <w:start w:val="1"/>
+      <w:numFmt w:val="lowerLetter"/>
+      <w:lvlText w:val="%2."/>
+      <w:lvlJc w:val="left"/>
+      <w:pPr>
+        <w:ind w:left="5050" w:hanging="360"/>
+      </w:pPr>
+    </w:lvl>
+    <w:lvl w:ilvl="2" w:tplc="3809001B" w:tentative="1">
+      <w:start w:val="1"/>
+      <w:numFmt w:val="lowerRoman"/>
+      <w:lvlText w:val="%3."/>
+      <w:lvlJc w:val="right"/>
+      <w:pPr>
+        <w:ind w:left="5770" w:hanging="180"/>
+      </w:pPr>
+    </w:lvl>
+    <w:lvl w:ilvl="3" w:tplc="3809000F" w:tentative="1">
+      <w:start w:val="1"/>
+      <w:numFmt w:val="decimal"/>
+      <w:lvlText w:val="%4."/>
+      <w:lvlJc w:val="left"/>
+      <w:pPr>
+        <w:ind w:left="6490" w:hanging="360"/>
+      </w:pPr>
+    </w:lvl>
+    <w:lvl w:ilvl="4" w:tplc="38090019" w:tentative="1">
+      <w:start w:val="1"/>
+      <w:numFmt w:val="lowerLetter"/>
+      <w:lvlText w:val="%5."/>
+      <w:lvlJc w:val="left"/>
+      <w:pPr>
+        <w:ind w:left="7210" w:hanging="360"/>
+      </w:pPr>
+    </w:lvl>
+    <w:lvl w:ilvl="5" w:tplc="3809001B" w:tentative="1">
+      <w:start w:val="1"/>
+      <w:numFmt w:val="lowerRoman"/>
+      <w:lvlText w:val="%6."/>
+      <w:lvlJc w:val="right"/>
+      <w:pPr>
+        <w:ind w:left="7930" w:hanging="180"/>
+      </w:pPr>
+    </w:lvl>
+    <w:lvl w:ilvl="6" w:tplc="3809000F" w:tentative="1">
+      <w:start w:val="1"/>
+      <w:numFmt w:val="decimal"/>
+      <w:lvlText w:val="%7."/>
+      <w:lvlJc w:val="left"/>
+      <w:pPr>
+        <w:ind w:left="8650" w:hanging="360"/>
+      </w:pPr>
+    </w:lvl>
+    <w:lvl w:ilvl="7" w:tplc="38090019" w:tentative="1">
+      <w:start w:val="1"/>
+      <w:numFmt w:val="lowerLetter"/>
+      <w:lvlText w:val="%8."/>
+      <w:lvlJc w:val="left"/>
+      <w:pPr>
+        <w:ind w:left="9370" w:hanging="360"/>
+      </w:pPr>
+    </w:lvl>
+    <w:lvl w:ilvl="8" w:tplc="3809001B" w:tentative="1">
+      <w:start w:val="1"/>
+      <w:numFmt w:val="lowerRoman"/>
+      <w:lvlText w:val="%9."/>
+      <w:lvlJc w:val="right"/>
+      <w:pPr>
         <w:ind w:left="10090" w:hanging="180"/>
       </w:pPr>
     </w:lvl>
   </w:abstractNum>
   <w:num w:numId="1" w16cid:durableId="801733109">
-    <w:abstractNumId w:val="1"/>
+    <w:abstractNumId w:val="4"/>
   </w:num>
   <w:num w:numId="2" w16cid:durableId="1056666412">
-    <w:abstractNumId w:val="2"/>
+    <w:abstractNumId w:val="5"/>
   </w:num>
   <w:num w:numId="3" w16cid:durableId="591084166">
     <w:abstractNumId w:val="0"/>
+  </w:num>
+  <w:num w:numId="4" w16cid:durableId="695691469">
+    <w:abstractNumId w:val="3"/>
+  </w:num>
+  <w:num w:numId="5" w16cid:durableId="425467636">
+    <w:abstractNumId w:val="1"/>
+  </w:num>
+  <w:num w:numId="6" w16cid:durableId="1095399059">
+    <w:abstractNumId w:val="2"/>
   </w:num>
 </w:numbering>
 </file>
@@ -6813,6 +7571,27 @@
     <w:pitch w:val="variable"/>
     <w:sig w:usb0="E0002EFF" w:usb1="C000785B" w:usb2="00000009" w:usb3="00000000" w:csb0="000001FF" w:csb1="00000000"/>
   </w:font>
+  <w:font w:name="Symbol">
+    <w:panose1 w:val="05050102010706020507"/>
+    <w:charset w:val="02"/>
+    <w:family w:val="roman"/>
+    <w:pitch w:val="variable"/>
+    <w:sig w:usb0="00000000" w:usb1="10000000" w:usb2="00000000" w:usb3="00000000" w:csb0="80000000" w:csb1="00000000"/>
+  </w:font>
+  <w:font w:name="Courier New">
+    <w:panose1 w:val="02070309020205020404"/>
+    <w:charset w:val="00"/>
+    <w:family w:val="modern"/>
+    <w:pitch w:val="fixed"/>
+    <w:sig w:usb0="E0002EFF" w:usb1="C0007843" w:usb2="00000009" w:usb3="00000000" w:csb0="000001FF" w:csb1="00000000"/>
+  </w:font>
+  <w:font w:name="Wingdings">
+    <w:panose1 w:val="05000000000000000000"/>
+    <w:charset w:val="02"/>
+    <w:family w:val="auto"/>
+    <w:pitch w:val="variable"/>
+    <w:sig w:usb0="00000000" w:usb1="10000000" w:usb2="00000000" w:usb3="00000000" w:csb0="80000000" w:csb1="00000000"/>
+  </w:font>
   <w:font w:name="Calibri">
     <w:panose1 w:val="020F0502020204030204"/>
     <w:charset w:val="00"/>
@@ -6855,8 +7634,8 @@
     <w:rsid w:val="0074024E"/>
     <w:rsid w:val="008A5630"/>
     <w:rsid w:val="00913459"/>
+    <w:rsid w:val="00A9419F"/>
     <w:rsid w:val="00C12175"/>
-    <w:rsid w:val="00F0714E"/>
   </w:rsids>
   <m:mathPr>
     <m:mathFont m:val="Cambria Math"/>

</xml_diff>

<commit_message>
penambahan pada bagian skenario pengujian
</commit_message>
<xml_diff>
--- a/Laporan Tugas 1 Megantropus.docx
+++ b/Laporan Tugas 1 Megantropus.docx
@@ -2294,18 +2294,8 @@
           <w:sz w:val="24"/>
           <w:szCs w:val="24"/>
         </w:rPr>
-        <w:t xml:space="preserve"> Adapun penjabaran detail user story dari product backlog adalah sebagai </w:t>
-      </w:r>
-      <w:proofErr w:type="gramStart"/>
-      <w:r>
-        <w:rPr>
-          <w:rFonts w:ascii="Times New Roman" w:hAnsi="Times New Roman" w:cs="Times New Roman"/>
-          <w:sz w:val="24"/>
-          <w:szCs w:val="24"/>
-        </w:rPr>
-        <w:t>berikut :</w:t>
-      </w:r>
-      <w:proofErr w:type="gramEnd"/>
+        <w:t xml:space="preserve"> Adapun penjabaran detail user story dari product backlog adalah sebagai berikut :</w:t>
+      </w:r>
     </w:p>
     <w:p>
       <w:pPr>
@@ -2330,7 +2320,6 @@
         </w:rPr>
         <w:t xml:space="preserve">Product backlog </w:t>
       </w:r>
-      <w:proofErr w:type="gramStart"/>
       <w:r>
         <w:rPr>
           <w:rFonts w:ascii="Times New Roman" w:hAnsi="Times New Roman" w:cs="Times New Roman"/>
@@ -2353,16 +2342,7 @@
           <w:sz w:val="24"/>
           <w:szCs w:val="24"/>
         </w:rPr>
-        <w:t>:</w:t>
-      </w:r>
-      <w:proofErr w:type="gramEnd"/>
-      <w:r>
-        <w:rPr>
-          <w:rFonts w:ascii="Times New Roman" w:hAnsi="Times New Roman" w:cs="Times New Roman"/>
-          <w:sz w:val="24"/>
-          <w:szCs w:val="24"/>
-        </w:rPr>
-        <w:t xml:space="preserve"> Sebagai </w:t>
+        <w:t xml:space="preserve">: Sebagai </w:t>
       </w:r>
       <w:r>
         <w:rPr>
@@ -2490,41 +2470,23 @@
           <w:sz w:val="24"/>
           <w:szCs w:val="24"/>
         </w:rPr>
+        <w:t xml:space="preserve"> 2</w:t>
+      </w:r>
+      <w:r>
+        <w:rPr>
+          <w:rFonts w:ascii="Times New Roman" w:hAnsi="Times New Roman" w:cs="Times New Roman"/>
+          <w:sz w:val="24"/>
+          <w:szCs w:val="24"/>
+        </w:rPr>
         <w:t xml:space="preserve"> </w:t>
       </w:r>
-      <w:proofErr w:type="gramStart"/>
-      <w:r>
-        <w:rPr>
-          <w:rFonts w:ascii="Times New Roman" w:hAnsi="Times New Roman" w:cs="Times New Roman"/>
-          <w:sz w:val="24"/>
-          <w:szCs w:val="24"/>
-        </w:rPr>
-        <w:t>2</w:t>
-      </w:r>
-      <w:r>
-        <w:rPr>
-          <w:rFonts w:ascii="Times New Roman" w:hAnsi="Times New Roman" w:cs="Times New Roman"/>
-          <w:sz w:val="24"/>
-          <w:szCs w:val="24"/>
-        </w:rPr>
-        <w:t xml:space="preserve"> </w:t>
-      </w:r>
-      <w:r>
-        <w:rPr>
-          <w:rFonts w:ascii="Times New Roman" w:hAnsi="Times New Roman" w:cs="Times New Roman"/>
-          <w:sz w:val="24"/>
-          <w:szCs w:val="24"/>
-        </w:rPr>
-        <w:t>:</w:t>
-      </w:r>
-      <w:proofErr w:type="gramEnd"/>
-      <w:r>
-        <w:rPr>
-          <w:rFonts w:ascii="Times New Roman" w:hAnsi="Times New Roman" w:cs="Times New Roman"/>
-          <w:sz w:val="24"/>
-          <w:szCs w:val="24"/>
-        </w:rPr>
-        <w:t xml:space="preserve"> </w:t>
+      <w:r>
+        <w:rPr>
+          <w:rFonts w:ascii="Times New Roman" w:hAnsi="Times New Roman" w:cs="Times New Roman"/>
+          <w:sz w:val="24"/>
+          <w:szCs w:val="24"/>
+        </w:rPr>
+        <w:t xml:space="preserve">: </w:t>
       </w:r>
       <w:r>
         <w:rPr>
@@ -2564,25 +2526,7 @@
           <w:sz w:val="24"/>
           <w:szCs w:val="24"/>
         </w:rPr>
-        <w:t xml:space="preserve">Product backlog </w:t>
-      </w:r>
-      <w:proofErr w:type="gramStart"/>
-      <w:r>
-        <w:rPr>
-          <w:rFonts w:ascii="Times New Roman" w:hAnsi="Times New Roman" w:cs="Times New Roman"/>
-          <w:sz w:val="24"/>
-          <w:szCs w:val="24"/>
-        </w:rPr>
-        <w:t>3 :</w:t>
-      </w:r>
-      <w:proofErr w:type="gramEnd"/>
-      <w:r>
-        <w:rPr>
-          <w:rFonts w:ascii="Times New Roman" w:hAnsi="Times New Roman" w:cs="Times New Roman"/>
-          <w:sz w:val="24"/>
-          <w:szCs w:val="24"/>
-        </w:rPr>
-        <w:t xml:space="preserve"> Sebagai admin</w:t>
+        <w:t>Product backlog 3 : Sebagai admin</w:t>
       </w:r>
       <w:r>
         <w:rPr>
@@ -2638,25 +2582,7 @@
           <w:sz w:val="24"/>
           <w:szCs w:val="24"/>
         </w:rPr>
-        <w:t xml:space="preserve">Product backlog </w:t>
-      </w:r>
-      <w:proofErr w:type="gramStart"/>
-      <w:r>
-        <w:rPr>
-          <w:rFonts w:ascii="Times New Roman" w:hAnsi="Times New Roman" w:cs="Times New Roman"/>
-          <w:sz w:val="24"/>
-          <w:szCs w:val="24"/>
-        </w:rPr>
-        <w:t>4 :</w:t>
-      </w:r>
-      <w:proofErr w:type="gramEnd"/>
-      <w:r>
-        <w:rPr>
-          <w:rFonts w:ascii="Times New Roman" w:hAnsi="Times New Roman" w:cs="Times New Roman"/>
-          <w:sz w:val="24"/>
-          <w:szCs w:val="24"/>
-        </w:rPr>
-        <w:t xml:space="preserve"> Sebagai admin</w:t>
+        <w:t>Product backlog 4 : Sebagai admin</w:t>
       </w:r>
       <w:r>
         <w:rPr>
@@ -2696,25 +2622,7 @@
           <w:sz w:val="24"/>
           <w:szCs w:val="24"/>
         </w:rPr>
-        <w:t xml:space="preserve">Product backlog </w:t>
-      </w:r>
-      <w:proofErr w:type="gramStart"/>
-      <w:r>
-        <w:rPr>
-          <w:rFonts w:ascii="Times New Roman" w:hAnsi="Times New Roman" w:cs="Times New Roman"/>
-          <w:sz w:val="24"/>
-          <w:szCs w:val="24"/>
-        </w:rPr>
-        <w:t>5 :</w:t>
-      </w:r>
-      <w:proofErr w:type="gramEnd"/>
-      <w:r>
-        <w:rPr>
-          <w:rFonts w:ascii="Times New Roman" w:hAnsi="Times New Roman" w:cs="Times New Roman"/>
-          <w:sz w:val="24"/>
-          <w:szCs w:val="24"/>
-        </w:rPr>
-        <w:t xml:space="preserve"> </w:t>
+        <w:t xml:space="preserve">Product backlog 5 : </w:t>
       </w:r>
       <w:r>
         <w:rPr>
@@ -2850,18 +2758,8 @@
           <w:sz w:val="24"/>
           <w:szCs w:val="24"/>
         </w:rPr>
-        <w:t xml:space="preserve">Pada proyek pengembangan perangkat lunak Manajemen Nilai Mahasiswa ini akan dilakukan pengujian dengan menggunakan tools Figma. Figma merupakan </w:t>
-      </w:r>
-      <w:proofErr w:type="gramStart"/>
-      <w:r>
-        <w:rPr>
-          <w:rFonts w:ascii="Times New Roman" w:hAnsi="Times New Roman" w:cs="Times New Roman"/>
-          <w:sz w:val="24"/>
-          <w:szCs w:val="24"/>
-        </w:rPr>
-        <w:t>…..</w:t>
-      </w:r>
-      <w:proofErr w:type="gramEnd"/>
+        <w:t>Pada proyek pengembangan perangkat lunak Manajemen Nilai Mahasiswa ini akan dilakukan pengujian dengan menggunakan tools Figma. Figma merupakan …..</w:t>
+      </w:r>
     </w:p>
     <w:p>
       <w:pPr>
@@ -2882,13 +2780,17 @@
         <w:jc w:val="both"/>
         <w:rPr>
           <w:rFonts w:ascii="Times New Roman" w:hAnsi="Times New Roman" w:cs="Times New Roman"/>
-          <w:sz w:val="24"/>
-          <w:szCs w:val="24"/>
-        </w:rPr>
-      </w:pPr>
-      <w:r>
-        <w:rPr>
-          <w:rFonts w:ascii="Times New Roman" w:hAnsi="Times New Roman" w:cs="Times New Roman"/>
+          <w:b/>
+          <w:bCs/>
+          <w:sz w:val="24"/>
+          <w:szCs w:val="24"/>
+        </w:rPr>
+      </w:pPr>
+      <w:r>
+        <w:rPr>
+          <w:rFonts w:ascii="Times New Roman" w:hAnsi="Times New Roman" w:cs="Times New Roman"/>
+          <w:b/>
+          <w:bCs/>
           <w:sz w:val="24"/>
           <w:szCs w:val="24"/>
         </w:rPr>
@@ -2897,6 +2799,8 @@
       <w:r>
         <w:rPr>
           <w:rFonts w:ascii="Times New Roman" w:hAnsi="Times New Roman" w:cs="Times New Roman"/>
+          <w:b/>
+          <w:bCs/>
           <w:sz w:val="24"/>
           <w:szCs w:val="24"/>
         </w:rPr>
@@ -2905,6 +2809,8 @@
       <w:r>
         <w:rPr>
           <w:rFonts w:ascii="Times New Roman" w:hAnsi="Times New Roman" w:cs="Times New Roman"/>
+          <w:b/>
+          <w:bCs/>
           <w:sz w:val="24"/>
           <w:szCs w:val="24"/>
         </w:rPr>
@@ -2968,18 +2874,8 @@
           <w:sz w:val="24"/>
           <w:szCs w:val="24"/>
         </w:rPr>
-        <w:t xml:space="preserve"> Proyek pengembangan Manajemen Nilai Mahasiswa yang dirancang oleh tim Megantropus memiliki Skenario Pengujian dari user story, sebagai </w:t>
-      </w:r>
-      <w:proofErr w:type="gramStart"/>
-      <w:r>
-        <w:rPr>
-          <w:rFonts w:ascii="Times New Roman" w:hAnsi="Times New Roman" w:cs="Times New Roman"/>
-          <w:sz w:val="24"/>
-          <w:szCs w:val="24"/>
-        </w:rPr>
-        <w:t>berikut :</w:t>
-      </w:r>
-      <w:proofErr w:type="gramEnd"/>
+        <w:t xml:space="preserve"> Proyek pengembangan Manajemen Nilai Mahasiswa yang dirancang oleh tim Megantropus memiliki Skenario Pengujian dari user story, sebagai berikut :</w:t>
+      </w:r>
     </w:p>
     <w:p>
       <w:pPr>
@@ -3212,6 +3108,30 @@
           <w:szCs w:val="24"/>
         </w:rPr>
         <w:t>Mahasiswa</w:t>
+      </w:r>
+    </w:p>
+    <w:p>
+      <w:pPr>
+        <w:pStyle w:val="ListParagraph"/>
+        <w:numPr>
+          <w:ilvl w:val="0"/>
+          <w:numId w:val="7"/>
+        </w:numPr>
+        <w:spacing w:line="360" w:lineRule="auto"/>
+        <w:jc w:val="both"/>
+        <w:rPr>
+          <w:rFonts w:ascii="Times New Roman" w:hAnsi="Times New Roman" w:cs="Times New Roman"/>
+          <w:sz w:val="24"/>
+          <w:szCs w:val="24"/>
+        </w:rPr>
+      </w:pPr>
+      <w:r>
+        <w:rPr>
+          <w:rFonts w:ascii="Times New Roman" w:hAnsi="Times New Roman" w:cs="Times New Roman"/>
+          <w:sz w:val="24"/>
+          <w:szCs w:val="24"/>
+        </w:rPr>
+        <w:t>Ketika mahasiswa ingin melihat nilai-nilai, terdapat screen yang akan menampilan nilai-nilai tersebut. Nilai yang ditampilkan sesuai dengan nilai yang diinput oleh dosen terkait dan sudah divalidasi oleh admin yang bertanggung jawab.</w:t>
       </w:r>
     </w:p>
     <w:p>
@@ -3622,20 +3542,8 @@
                 <w:sz w:val="24"/>
                 <w:szCs w:val="24"/>
               </w:rPr>
-              <w:t>As a</w:t>
-            </w:r>
-            <w:proofErr w:type="gramStart"/>
-            <w:r>
-              <w:rPr>
-                <w:rFonts w:ascii="Times New Roman" w:hAnsi="Times New Roman" w:cs="Times New Roman"/>
-                <w:b/>
-                <w:bCs/>
-                <w:sz w:val="24"/>
-                <w:szCs w:val="24"/>
-              </w:rPr>
-              <w:t xml:space="preserve"> ..</w:t>
-            </w:r>
-            <w:proofErr w:type="gramEnd"/>
+              <w:t>As a ..</w:t>
+            </w:r>
           </w:p>
         </w:tc>
         <w:tc>
@@ -3663,20 +3571,8 @@
                 <w:sz w:val="24"/>
                 <w:szCs w:val="24"/>
               </w:rPr>
-              <w:t>I want to</w:t>
-            </w:r>
-            <w:proofErr w:type="gramStart"/>
-            <w:r>
-              <w:rPr>
-                <w:rFonts w:ascii="Times New Roman" w:hAnsi="Times New Roman" w:cs="Times New Roman"/>
-                <w:b/>
-                <w:bCs/>
-                <w:sz w:val="24"/>
-                <w:szCs w:val="24"/>
-              </w:rPr>
-              <w:t xml:space="preserve"> ..</w:t>
-            </w:r>
-            <w:proofErr w:type="gramEnd"/>
+              <w:t>I want to ..</w:t>
+            </w:r>
           </w:p>
         </w:tc>
         <w:tc>
@@ -4040,6 +3936,7 @@
                 <w:sz w:val="24"/>
                 <w:szCs w:val="24"/>
               </w:rPr>
+              <w:lastRenderedPageBreak/>
               <w:t>3</w:t>
             </w:r>
           </w:p>
@@ -4439,7 +4336,6 @@
                 <w:sz w:val="24"/>
                 <w:szCs w:val="24"/>
               </w:rPr>
-              <w:lastRenderedPageBreak/>
               <w:t>6</w:t>
             </w:r>
           </w:p>
@@ -5926,10 +5822,10 @@
     </w:lvl>
   </w:abstractNum>
   <w:abstractNum w:abstractNumId="2" w15:restartNumberingAfterBreak="0">
-    <w:nsid w:val="35134AF7"/>
+    <w:nsid w:val="322035CC"/>
     <w:multiLevelType w:val="hybridMultilevel"/>
-    <w:tmpl w:val="5B5C43BE"/>
-    <w:lvl w:ilvl="0" w:tplc="576ADB36">
+    <w:tmpl w:val="636C9636"/>
+    <w:lvl w:ilvl="0" w:tplc="90408C64">
       <w:start w:val="1"/>
       <w:numFmt w:val="decimal"/>
       <w:lvlText w:val="%1."/>
@@ -6015,6 +5911,95 @@
     </w:lvl>
   </w:abstractNum>
   <w:abstractNum w:abstractNumId="3" w15:restartNumberingAfterBreak="0">
+    <w:nsid w:val="35134AF7"/>
+    <w:multiLevelType w:val="hybridMultilevel"/>
+    <w:tmpl w:val="5B5C43BE"/>
+    <w:lvl w:ilvl="0" w:tplc="576ADB36">
+      <w:start w:val="1"/>
+      <w:numFmt w:val="decimal"/>
+      <w:lvlText w:val="%1."/>
+      <w:lvlJc w:val="left"/>
+      <w:pPr>
+        <w:ind w:left="1800" w:hanging="360"/>
+      </w:pPr>
+      <w:rPr>
+        <w:rFonts w:hint="default"/>
+      </w:rPr>
+    </w:lvl>
+    <w:lvl w:ilvl="1" w:tplc="38090019" w:tentative="1">
+      <w:start w:val="1"/>
+      <w:numFmt w:val="lowerLetter"/>
+      <w:lvlText w:val="%2."/>
+      <w:lvlJc w:val="left"/>
+      <w:pPr>
+        <w:ind w:left="2520" w:hanging="360"/>
+      </w:pPr>
+    </w:lvl>
+    <w:lvl w:ilvl="2" w:tplc="3809001B" w:tentative="1">
+      <w:start w:val="1"/>
+      <w:numFmt w:val="lowerRoman"/>
+      <w:lvlText w:val="%3."/>
+      <w:lvlJc w:val="right"/>
+      <w:pPr>
+        <w:ind w:left="3240" w:hanging="180"/>
+      </w:pPr>
+    </w:lvl>
+    <w:lvl w:ilvl="3" w:tplc="3809000F" w:tentative="1">
+      <w:start w:val="1"/>
+      <w:numFmt w:val="decimal"/>
+      <w:lvlText w:val="%4."/>
+      <w:lvlJc w:val="left"/>
+      <w:pPr>
+        <w:ind w:left="3960" w:hanging="360"/>
+      </w:pPr>
+    </w:lvl>
+    <w:lvl w:ilvl="4" w:tplc="38090019" w:tentative="1">
+      <w:start w:val="1"/>
+      <w:numFmt w:val="lowerLetter"/>
+      <w:lvlText w:val="%5."/>
+      <w:lvlJc w:val="left"/>
+      <w:pPr>
+        <w:ind w:left="4680" w:hanging="360"/>
+      </w:pPr>
+    </w:lvl>
+    <w:lvl w:ilvl="5" w:tplc="3809001B" w:tentative="1">
+      <w:start w:val="1"/>
+      <w:numFmt w:val="lowerRoman"/>
+      <w:lvlText w:val="%6."/>
+      <w:lvlJc w:val="right"/>
+      <w:pPr>
+        <w:ind w:left="5400" w:hanging="180"/>
+      </w:pPr>
+    </w:lvl>
+    <w:lvl w:ilvl="6" w:tplc="3809000F" w:tentative="1">
+      <w:start w:val="1"/>
+      <w:numFmt w:val="decimal"/>
+      <w:lvlText w:val="%7."/>
+      <w:lvlJc w:val="left"/>
+      <w:pPr>
+        <w:ind w:left="6120" w:hanging="360"/>
+      </w:pPr>
+    </w:lvl>
+    <w:lvl w:ilvl="7" w:tplc="38090019" w:tentative="1">
+      <w:start w:val="1"/>
+      <w:numFmt w:val="lowerLetter"/>
+      <w:lvlText w:val="%8."/>
+      <w:lvlJc w:val="left"/>
+      <w:pPr>
+        <w:ind w:left="6840" w:hanging="360"/>
+      </w:pPr>
+    </w:lvl>
+    <w:lvl w:ilvl="8" w:tplc="3809001B" w:tentative="1">
+      <w:start w:val="1"/>
+      <w:numFmt w:val="lowerRoman"/>
+      <w:lvlText w:val="%9."/>
+      <w:lvlJc w:val="right"/>
+      <w:pPr>
+        <w:ind w:left="7560" w:hanging="180"/>
+      </w:pPr>
+    </w:lvl>
+  </w:abstractNum>
+  <w:abstractNum w:abstractNumId="4" w15:restartNumberingAfterBreak="0">
     <w:nsid w:val="47635C43"/>
     <w:multiLevelType w:val="hybridMultilevel"/>
     <w:tmpl w:val="9C6A3A64"/>
@@ -6127,7 +6112,7 @@
       </w:rPr>
     </w:lvl>
   </w:abstractNum>
-  <w:abstractNum w:abstractNumId="4" w15:restartNumberingAfterBreak="0">
+  <w:abstractNum w:abstractNumId="5" w15:restartNumberingAfterBreak="0">
     <w:nsid w:val="684563F7"/>
     <w:multiLevelType w:val="hybridMultilevel"/>
     <w:tmpl w:val="B4C471EA"/>
@@ -6216,7 +6201,7 @@
       </w:pPr>
     </w:lvl>
   </w:abstractNum>
-  <w:abstractNum w:abstractNumId="5" w15:restartNumberingAfterBreak="0">
+  <w:abstractNum w:abstractNumId="6" w15:restartNumberingAfterBreak="0">
     <w:nsid w:val="7B3E5214"/>
     <w:multiLevelType w:val="hybridMultilevel"/>
     <w:tmpl w:val="3DC63A9A"/>
@@ -6306,21 +6291,24 @@
     </w:lvl>
   </w:abstractNum>
   <w:num w:numId="1" w16cid:durableId="801733109">
-    <w:abstractNumId w:val="4"/>
+    <w:abstractNumId w:val="5"/>
   </w:num>
   <w:num w:numId="2" w16cid:durableId="1056666412">
-    <w:abstractNumId w:val="5"/>
+    <w:abstractNumId w:val="6"/>
   </w:num>
   <w:num w:numId="3" w16cid:durableId="591084166">
     <w:abstractNumId w:val="0"/>
   </w:num>
   <w:num w:numId="4" w16cid:durableId="695691469">
-    <w:abstractNumId w:val="3"/>
+    <w:abstractNumId w:val="4"/>
   </w:num>
   <w:num w:numId="5" w16cid:durableId="425467636">
     <w:abstractNumId w:val="1"/>
   </w:num>
   <w:num w:numId="6" w16cid:durableId="1095399059">
+    <w:abstractNumId w:val="3"/>
+  </w:num>
+  <w:num w:numId="7" w16cid:durableId="1943873533">
     <w:abstractNumId w:val="2"/>
   </w:num>
 </w:numbering>
@@ -7634,8 +7622,8 @@
     <w:rsid w:val="0074024E"/>
     <w:rsid w:val="008A5630"/>
     <w:rsid w:val="00913459"/>
-    <w:rsid w:val="00A9419F"/>
     <w:rsid w:val="00C12175"/>
+    <w:rsid w:val="00E42B47"/>
   </w:rsids>
   <m:mathPr>
     <m:mathFont m:val="Cambria Math"/>

</xml_diff>

<commit_message>
Perubahan dibagian Lingkungan Pengujian
</commit_message>
<xml_diff>
--- a/Laporan Tugas 1 Megantropus.docx
+++ b/Laporan Tugas 1 Megantropus.docx
@@ -2205,6 +2205,14 @@
     </w:p>
     <w:p>
       <w:pPr>
+        <w:pStyle w:val="Heading2"/>
+      </w:pPr>
+      <w:r>
+        <w:t>Jaminan Kualitas</w:t>
+      </w:r>
+    </w:p>
+    <w:p>
+      <w:pPr>
         <w:spacing w:line="360" w:lineRule="auto"/>
         <w:ind w:firstLine="720"/>
         <w:jc w:val="both"/>
@@ -2318,7 +2326,23 @@
           <w:sz w:val="24"/>
           <w:szCs w:val="24"/>
         </w:rPr>
-        <w:t xml:space="preserve">Product backlog </w:t>
+        <w:t xml:space="preserve">Product </w:t>
+      </w:r>
+      <w:r>
+        <w:rPr>
+          <w:rFonts w:ascii="Times New Roman" w:hAnsi="Times New Roman" w:cs="Times New Roman"/>
+          <w:sz w:val="24"/>
+          <w:szCs w:val="24"/>
+        </w:rPr>
+        <w:t>B</w:t>
+      </w:r>
+      <w:r>
+        <w:rPr>
+          <w:rFonts w:ascii="Times New Roman" w:hAnsi="Times New Roman" w:cs="Times New Roman"/>
+          <w:sz w:val="24"/>
+          <w:szCs w:val="24"/>
+        </w:rPr>
+        <w:t xml:space="preserve">acklog </w:t>
       </w:r>
       <w:r>
         <w:rPr>
@@ -2462,7 +2486,23 @@
           <w:sz w:val="24"/>
           <w:szCs w:val="24"/>
         </w:rPr>
-        <w:t>Product backlog</w:t>
+        <w:t xml:space="preserve">Product </w:t>
+      </w:r>
+      <w:r>
+        <w:rPr>
+          <w:rFonts w:ascii="Times New Roman" w:hAnsi="Times New Roman" w:cs="Times New Roman"/>
+          <w:sz w:val="24"/>
+          <w:szCs w:val="24"/>
+        </w:rPr>
+        <w:t>B</w:t>
+      </w:r>
+      <w:r>
+        <w:rPr>
+          <w:rFonts w:ascii="Times New Roman" w:hAnsi="Times New Roman" w:cs="Times New Roman"/>
+          <w:sz w:val="24"/>
+          <w:szCs w:val="24"/>
+        </w:rPr>
+        <w:t>acklog</w:t>
       </w:r>
       <w:r>
         <w:rPr>
@@ -2502,7 +2542,15 @@
           <w:sz w:val="24"/>
           <w:szCs w:val="24"/>
         </w:rPr>
-        <w:t>dosen, saya ingin melakukan edit nilai mahasiswa bilamana suatu saat terjadi kesalahan input nilai mahasiswa maka saya akan mudah memperbaiki kesalahan nilai tersebut,</w:t>
+        <w:t>dosen, saya ingin melakukan edit nilai mahasiswa bilamana suatu saat terjadi kesalahan input nilai mahasiswa maka saya akan mudah memperbaiki kesalahan nilai tersebut</w:t>
+      </w:r>
+      <w:r>
+        <w:rPr>
+          <w:rFonts w:ascii="Times New Roman" w:hAnsi="Times New Roman" w:cs="Times New Roman"/>
+          <w:sz w:val="24"/>
+          <w:szCs w:val="24"/>
+        </w:rPr>
+        <w:t>.</w:t>
       </w:r>
     </w:p>
     <w:p>
@@ -2526,7 +2574,23 @@
           <w:sz w:val="24"/>
           <w:szCs w:val="24"/>
         </w:rPr>
-        <w:t>Product backlog 3 : Sebagai admin</w:t>
+        <w:t xml:space="preserve">Product </w:t>
+      </w:r>
+      <w:r>
+        <w:rPr>
+          <w:rFonts w:ascii="Times New Roman" w:hAnsi="Times New Roman" w:cs="Times New Roman"/>
+          <w:sz w:val="24"/>
+          <w:szCs w:val="24"/>
+        </w:rPr>
+        <w:t>B</w:t>
+      </w:r>
+      <w:r>
+        <w:rPr>
+          <w:rFonts w:ascii="Times New Roman" w:hAnsi="Times New Roman" w:cs="Times New Roman"/>
+          <w:sz w:val="24"/>
+          <w:szCs w:val="24"/>
+        </w:rPr>
+        <w:t>acklog 3 : Sebagai admin</w:t>
       </w:r>
       <w:r>
         <w:rPr>
@@ -2582,7 +2646,23 @@
           <w:sz w:val="24"/>
           <w:szCs w:val="24"/>
         </w:rPr>
-        <w:t>Product backlog 4 : Sebagai admin</w:t>
+        <w:t xml:space="preserve">Product </w:t>
+      </w:r>
+      <w:r>
+        <w:rPr>
+          <w:rFonts w:ascii="Times New Roman" w:hAnsi="Times New Roman" w:cs="Times New Roman"/>
+          <w:sz w:val="24"/>
+          <w:szCs w:val="24"/>
+        </w:rPr>
+        <w:t>B</w:t>
+      </w:r>
+      <w:r>
+        <w:rPr>
+          <w:rFonts w:ascii="Times New Roman" w:hAnsi="Times New Roman" w:cs="Times New Roman"/>
+          <w:sz w:val="24"/>
+          <w:szCs w:val="24"/>
+        </w:rPr>
+        <w:t>acklog 4 : Sebagai admin</w:t>
       </w:r>
       <w:r>
         <w:rPr>
@@ -2622,7 +2702,23 @@
           <w:sz w:val="24"/>
           <w:szCs w:val="24"/>
         </w:rPr>
-        <w:t xml:space="preserve">Product backlog 5 : </w:t>
+        <w:t xml:space="preserve">Product </w:t>
+      </w:r>
+      <w:r>
+        <w:rPr>
+          <w:rFonts w:ascii="Times New Roman" w:hAnsi="Times New Roman" w:cs="Times New Roman"/>
+          <w:sz w:val="24"/>
+          <w:szCs w:val="24"/>
+        </w:rPr>
+        <w:t>B</w:t>
+      </w:r>
+      <w:r>
+        <w:rPr>
+          <w:rFonts w:ascii="Times New Roman" w:hAnsi="Times New Roman" w:cs="Times New Roman"/>
+          <w:sz w:val="24"/>
+          <w:szCs w:val="24"/>
+        </w:rPr>
+        <w:t xml:space="preserve">acklog 5 : </w:t>
       </w:r>
       <w:r>
         <w:rPr>
@@ -2651,6 +2747,285 @@
     </w:p>
     <w:p>
       <w:pPr>
+        <w:pStyle w:val="Heading2"/>
+      </w:pPr>
+      <w:r>
+        <w:t>Lingkungan Pengujian</w:t>
+      </w:r>
+    </w:p>
+    <w:p>
+      <w:pPr>
+        <w:spacing w:line="360" w:lineRule="auto"/>
+        <w:ind w:firstLine="720"/>
+        <w:jc w:val="both"/>
+        <w:rPr>
+          <w:rFonts w:ascii="Times New Roman" w:hAnsi="Times New Roman" w:cs="Times New Roman"/>
+          <w:sz w:val="24"/>
+          <w:szCs w:val="24"/>
+        </w:rPr>
+      </w:pPr>
+      <w:r>
+        <w:rPr>
+          <w:rFonts w:ascii="Times New Roman" w:hAnsi="Times New Roman" w:cs="Times New Roman"/>
+          <w:sz w:val="24"/>
+          <w:szCs w:val="24"/>
+        </w:rPr>
+        <w:t>Lingkungan Pengujian</w:t>
+      </w:r>
+      <w:r>
+        <w:rPr>
+          <w:rFonts w:ascii="Times New Roman" w:hAnsi="Times New Roman" w:cs="Times New Roman"/>
+          <w:sz w:val="24"/>
+          <w:szCs w:val="24"/>
+        </w:rPr>
+        <w:t xml:space="preserve"> merupakan hal yang penting dalam proyek pengembangan perangkat lunak. Hal ini</w:t>
+      </w:r>
+      <w:r>
+        <w:rPr>
+          <w:rFonts w:ascii="Times New Roman" w:hAnsi="Times New Roman" w:cs="Times New Roman"/>
+          <w:sz w:val="24"/>
+          <w:szCs w:val="24"/>
+        </w:rPr>
+        <w:t xml:space="preserve"> dilakukan untuk mencari kesalahan pada perangkat lunak yang </w:t>
+      </w:r>
+      <w:r>
+        <w:rPr>
+          <w:rFonts w:ascii="Times New Roman" w:hAnsi="Times New Roman" w:cs="Times New Roman"/>
+          <w:sz w:val="24"/>
+          <w:szCs w:val="24"/>
+        </w:rPr>
+        <w:lastRenderedPageBreak/>
+        <w:t>dikembangkan</w:t>
+      </w:r>
+      <w:r>
+        <w:rPr>
+          <w:rFonts w:ascii="Times New Roman" w:hAnsi="Times New Roman" w:cs="Times New Roman"/>
+          <w:sz w:val="24"/>
+          <w:szCs w:val="24"/>
+        </w:rPr>
+        <w:t xml:space="preserve"> sehingga tim pengembang dapat melakukan evaluasi lebih lanjut terkait perancangan proyek</w:t>
+      </w:r>
+      <w:r>
+        <w:rPr>
+          <w:rFonts w:ascii="Times New Roman" w:hAnsi="Times New Roman" w:cs="Times New Roman"/>
+          <w:sz w:val="24"/>
+          <w:szCs w:val="24"/>
+        </w:rPr>
+        <w:t xml:space="preserve">. Untuk mengurangi atau menghilangkan kesalahan pada perangkat lunak diperlukan suatu tahap pengujian yang berguna untuk mencari atau menemukan kesalahan yang ada. </w:t>
+      </w:r>
+    </w:p>
+    <w:p>
+      <w:pPr>
+        <w:spacing w:line="360" w:lineRule="auto"/>
+        <w:ind w:firstLine="720"/>
+        <w:jc w:val="both"/>
+        <w:rPr>
+          <w:rFonts w:ascii="Times New Roman" w:hAnsi="Times New Roman" w:cs="Times New Roman"/>
+          <w:sz w:val="24"/>
+          <w:szCs w:val="24"/>
+        </w:rPr>
+      </w:pPr>
+      <w:r>
+        <w:rPr>
+          <w:rFonts w:ascii="Times New Roman" w:hAnsi="Times New Roman" w:cs="Times New Roman"/>
+          <w:sz w:val="24"/>
+          <w:szCs w:val="24"/>
+        </w:rPr>
+        <w:t>Proses kerjanya ialah dengan melakukan pengujian, mencatat hasilnya, mengevaluasi setiap aspek pada tiap komponen serta mengevaluasi fitur pada proyek perangkat lunak yang dikembangkan.</w:t>
+      </w:r>
+    </w:p>
+    <w:p>
+      <w:pPr>
+        <w:spacing w:line="360" w:lineRule="auto"/>
+        <w:ind w:firstLine="720"/>
+        <w:jc w:val="both"/>
+        <w:rPr>
+          <w:rFonts w:ascii="Times New Roman" w:hAnsi="Times New Roman" w:cs="Times New Roman"/>
+          <w:sz w:val="24"/>
+          <w:szCs w:val="24"/>
+        </w:rPr>
+      </w:pPr>
+      <w:r>
+        <w:rPr>
+          <w:rFonts w:ascii="Times New Roman" w:hAnsi="Times New Roman" w:cs="Times New Roman"/>
+          <w:sz w:val="24"/>
+          <w:szCs w:val="24"/>
+        </w:rPr>
+        <w:t xml:space="preserve">Pada proyek pengembangan perangkat lunak Manajemen Nilai Mahasiswa ini akan dilakukan pengujian dengan menggunakan tools </w:t>
+      </w:r>
+      <w:r>
+        <w:rPr>
+          <w:rFonts w:ascii="Times New Roman" w:hAnsi="Times New Roman" w:cs="Times New Roman"/>
+          <w:b/>
+          <w:bCs/>
+          <w:sz w:val="24"/>
+          <w:szCs w:val="24"/>
+        </w:rPr>
+        <w:t>Maze</w:t>
+      </w:r>
+      <w:r>
+        <w:rPr>
+          <w:rFonts w:ascii="Times New Roman" w:hAnsi="Times New Roman" w:cs="Times New Roman"/>
+          <w:sz w:val="24"/>
+          <w:szCs w:val="24"/>
+        </w:rPr>
+        <w:t xml:space="preserve">. </w:t>
+      </w:r>
+      <w:r>
+        <w:rPr>
+          <w:rFonts w:ascii="Times New Roman" w:hAnsi="Times New Roman" w:cs="Times New Roman"/>
+          <w:sz w:val="24"/>
+          <w:szCs w:val="24"/>
+        </w:rPr>
+        <w:t xml:space="preserve">Tim kami memilih tools Maze karena bisa </w:t>
+      </w:r>
+      <w:r>
+        <w:rPr>
+          <w:rFonts w:ascii="Times New Roman" w:hAnsi="Times New Roman" w:cs="Times New Roman"/>
+          <w:sz w:val="24"/>
+          <w:szCs w:val="24"/>
+        </w:rPr>
+        <w:t xml:space="preserve">dengan mudah </w:t>
+      </w:r>
+      <w:r>
+        <w:rPr>
+          <w:rFonts w:ascii="Times New Roman" w:hAnsi="Times New Roman" w:cs="Times New Roman"/>
+          <w:sz w:val="24"/>
+          <w:szCs w:val="24"/>
+        </w:rPr>
+        <w:t xml:space="preserve">prototype </w:t>
+      </w:r>
+      <w:r>
+        <w:rPr>
+          <w:rFonts w:ascii="Times New Roman" w:hAnsi="Times New Roman" w:cs="Times New Roman"/>
+          <w:sz w:val="24"/>
+          <w:szCs w:val="24"/>
+        </w:rPr>
+        <w:t>F</w:t>
+      </w:r>
+      <w:r>
+        <w:rPr>
+          <w:rFonts w:ascii="Times New Roman" w:hAnsi="Times New Roman" w:cs="Times New Roman"/>
+          <w:sz w:val="24"/>
+          <w:szCs w:val="24"/>
+        </w:rPr>
+        <w:t>igma yang kami rancang nantinya diuji</w:t>
+      </w:r>
+      <w:r>
+        <w:rPr>
+          <w:rFonts w:ascii="Times New Roman" w:hAnsi="Times New Roman" w:cs="Times New Roman"/>
+          <w:sz w:val="24"/>
+          <w:szCs w:val="24"/>
+        </w:rPr>
+        <w:t xml:space="preserve"> oleh pengguna. Kita dapat melakukan import link prototype Figma kedalam tools Maze</w:t>
+      </w:r>
+      <w:r>
+        <w:rPr>
+          <w:rFonts w:ascii="Times New Roman" w:hAnsi="Times New Roman" w:cs="Times New Roman"/>
+          <w:sz w:val="24"/>
+          <w:szCs w:val="24"/>
+        </w:rPr>
+        <w:t xml:space="preserve">. Didalam tools Maze disediakan beberapa template seperti Welcome Screen, Yes/No </w:t>
+      </w:r>
+      <w:r>
+        <w:rPr>
+          <w:rFonts w:ascii="Times New Roman" w:hAnsi="Times New Roman" w:cs="Times New Roman"/>
+          <w:sz w:val="24"/>
+          <w:szCs w:val="24"/>
+        </w:rPr>
+        <w:t>Q</w:t>
+      </w:r>
+      <w:r>
+        <w:rPr>
+          <w:rFonts w:ascii="Times New Roman" w:hAnsi="Times New Roman" w:cs="Times New Roman"/>
+          <w:sz w:val="24"/>
+          <w:szCs w:val="24"/>
+        </w:rPr>
+        <w:t>uestions, Multiple Choice, Path (alur</w:t>
+      </w:r>
+      <w:r>
+        <w:rPr>
+          <w:rFonts w:ascii="Times New Roman" w:hAnsi="Times New Roman" w:cs="Times New Roman"/>
+          <w:sz w:val="24"/>
+          <w:szCs w:val="24"/>
+        </w:rPr>
+        <w:t xml:space="preserve"> pengujian</w:t>
+      </w:r>
+      <w:r>
+        <w:rPr>
+          <w:rFonts w:ascii="Times New Roman" w:hAnsi="Times New Roman" w:cs="Times New Roman"/>
+          <w:sz w:val="24"/>
+          <w:szCs w:val="24"/>
+        </w:rPr>
+        <w:t>), Open Questions, Closed Question</w:t>
+      </w:r>
+      <w:r>
+        <w:rPr>
+          <w:rFonts w:ascii="Times New Roman" w:hAnsi="Times New Roman" w:cs="Times New Roman"/>
+          <w:sz w:val="24"/>
+          <w:szCs w:val="24"/>
+        </w:rPr>
+        <w:t xml:space="preserve">, dan masih banyak lagi. </w:t>
+      </w:r>
+      <w:r>
+        <w:rPr>
+          <w:rFonts w:ascii="Times New Roman" w:hAnsi="Times New Roman" w:cs="Times New Roman"/>
+          <w:sz w:val="24"/>
+          <w:szCs w:val="24"/>
+        </w:rPr>
+        <w:t>Dengan tools Maze kita juga dapat beberapa statistik pengujian seperti tingkat keberhasilan, tingkat kesalahan klik, dan durasi yang dibutuhkan oleh user</w:t>
+      </w:r>
+      <w:r>
+        <w:rPr>
+          <w:rFonts w:ascii="Times New Roman" w:hAnsi="Times New Roman" w:cs="Times New Roman"/>
+          <w:sz w:val="24"/>
+          <w:szCs w:val="24"/>
+        </w:rPr>
+        <w:t xml:space="preserve"> ketika mencoba prototype kami</w:t>
+      </w:r>
+      <w:r>
+        <w:rPr>
+          <w:rFonts w:ascii="Times New Roman" w:hAnsi="Times New Roman" w:cs="Times New Roman"/>
+          <w:sz w:val="24"/>
+          <w:szCs w:val="24"/>
+        </w:rPr>
+        <w:t>.</w:t>
+      </w:r>
+      <w:r>
+        <w:rPr>
+          <w:rFonts w:ascii="Times New Roman" w:hAnsi="Times New Roman" w:cs="Times New Roman"/>
+          <w:sz w:val="24"/>
+          <w:szCs w:val="24"/>
+        </w:rPr>
+        <w:t xml:space="preserve"> </w:t>
+      </w:r>
+      <w:r>
+        <w:rPr>
+          <w:rFonts w:ascii="Times New Roman" w:hAnsi="Times New Roman" w:cs="Times New Roman"/>
+          <w:sz w:val="24"/>
+          <w:szCs w:val="24"/>
+        </w:rPr>
+        <w:t xml:space="preserve">Inilah alasan </w:t>
+      </w:r>
+      <w:r>
+        <w:rPr>
+          <w:rFonts w:ascii="Times New Roman" w:hAnsi="Times New Roman" w:cs="Times New Roman"/>
+          <w:sz w:val="24"/>
+          <w:szCs w:val="24"/>
+        </w:rPr>
+        <w:t xml:space="preserve">mengapa kami </w:t>
+      </w:r>
+      <w:r>
+        <w:rPr>
+          <w:rFonts w:ascii="Times New Roman" w:hAnsi="Times New Roman" w:cs="Times New Roman"/>
+          <w:sz w:val="24"/>
+          <w:szCs w:val="24"/>
+        </w:rPr>
+        <w:t>menggunakan tools Maze dalam tahapan pengujian.</w:t>
+      </w:r>
+    </w:p>
+    <w:p>
+      <w:pPr>
         <w:spacing w:line="360" w:lineRule="auto"/>
         <w:jc w:val="both"/>
         <w:rPr>
@@ -2659,11 +3034,18 @@
           <w:szCs w:val="24"/>
         </w:rPr>
       </w:pPr>
+      <w:r>
+        <w:rPr>
+          <w:rFonts w:ascii="Times New Roman" w:hAnsi="Times New Roman" w:cs="Times New Roman"/>
+          <w:sz w:val="24"/>
+          <w:szCs w:val="24"/>
+        </w:rPr>
+        <w:t>Skenario Persona Pengguna</w:t>
+      </w:r>
     </w:p>
     <w:p>
       <w:pPr>
         <w:spacing w:line="360" w:lineRule="auto"/>
-        <w:ind w:left="360" w:firstLine="360"/>
         <w:jc w:val="both"/>
         <w:rPr>
           <w:rFonts w:ascii="Times New Roman" w:hAnsi="Times New Roman" w:cs="Times New Roman"/>
@@ -2671,60 +3053,11 @@
           <w:szCs w:val="24"/>
         </w:rPr>
       </w:pPr>
-      <w:r>
-        <w:rPr>
-          <w:rFonts w:ascii="Times New Roman" w:hAnsi="Times New Roman" w:cs="Times New Roman"/>
-          <w:sz w:val="24"/>
-          <w:szCs w:val="24"/>
-        </w:rPr>
-        <w:t>Lingkungan Pengujian</w:t>
-      </w:r>
-      <w:r>
-        <w:rPr>
-          <w:rFonts w:ascii="Times New Roman" w:hAnsi="Times New Roman" w:cs="Times New Roman"/>
-          <w:sz w:val="24"/>
-          <w:szCs w:val="24"/>
-        </w:rPr>
-        <w:t xml:space="preserve"> merupakan hal yang penting dalam proyek pengembangan perangkat lunak. Hal ini</w:t>
-      </w:r>
-      <w:r>
-        <w:rPr>
-          <w:rFonts w:ascii="Times New Roman" w:hAnsi="Times New Roman" w:cs="Times New Roman"/>
-          <w:sz w:val="24"/>
-          <w:szCs w:val="24"/>
-        </w:rPr>
-        <w:t xml:space="preserve"> dilakukan untuk mencari kesalahan pada perangkat lunak yang dikembangkan</w:t>
-      </w:r>
-      <w:r>
-        <w:rPr>
-          <w:rFonts w:ascii="Times New Roman" w:hAnsi="Times New Roman" w:cs="Times New Roman"/>
-          <w:sz w:val="24"/>
-          <w:szCs w:val="24"/>
-        </w:rPr>
-        <w:t xml:space="preserve"> sehingga tim pengembang dapat melakukan evaluasi lebih lanjut terkait </w:t>
-      </w:r>
-      <w:r>
-        <w:rPr>
-          <w:rFonts w:ascii="Times New Roman" w:hAnsi="Times New Roman" w:cs="Times New Roman"/>
-          <w:sz w:val="24"/>
-          <w:szCs w:val="24"/>
-        </w:rPr>
-        <w:lastRenderedPageBreak/>
-        <w:t>perancangan proyek</w:t>
-      </w:r>
-      <w:r>
-        <w:rPr>
-          <w:rFonts w:ascii="Times New Roman" w:hAnsi="Times New Roman" w:cs="Times New Roman"/>
-          <w:sz w:val="24"/>
-          <w:szCs w:val="24"/>
-        </w:rPr>
-        <w:t xml:space="preserve">. Untuk mengurangi atau menghilangkan kesalahan pada perangkat lunak diperlukan suatu tahap pengujian yang berguna untuk mencari atau menemukan kesalahan yang ada. </w:t>
-      </w:r>
     </w:p>
     <w:p>
       <w:pPr>
         <w:spacing w:line="360" w:lineRule="auto"/>
-        <w:ind w:left="360" w:firstLine="360"/>
+        <w:ind w:firstLine="720"/>
         <w:jc w:val="both"/>
         <w:rPr>
           <w:rFonts w:ascii="Times New Roman" w:hAnsi="Times New Roman" w:cs="Times New Roman"/>
@@ -2738,137 +3071,45 @@
           <w:sz w:val="24"/>
           <w:szCs w:val="24"/>
         </w:rPr>
-        <w:t>Proses kerjanya ialah dengan melakukan pengujian, mencatat hasilnya, mengevaluasi setiap aspek pada tiap komponen serta mengevaluasi fitur pada proyek perangkat lunak yang dikembangkan.</w:t>
+        <w:t>Tester yang diperlukan pada proyek pengembangan</w:t>
+      </w:r>
+      <w:r>
+        <w:rPr>
+          <w:rFonts w:ascii="Times New Roman" w:hAnsi="Times New Roman" w:cs="Times New Roman"/>
+          <w:sz w:val="24"/>
+          <w:szCs w:val="24"/>
+        </w:rPr>
+        <w:t xml:space="preserve"> Manajemen Nilai Mahasiswa </w:t>
+      </w:r>
+      <w:r>
+        <w:rPr>
+          <w:rFonts w:ascii="Times New Roman" w:hAnsi="Times New Roman" w:cs="Times New Roman"/>
+          <w:sz w:val="24"/>
+          <w:szCs w:val="24"/>
+        </w:rPr>
+        <w:t xml:space="preserve">ialah </w:t>
+      </w:r>
+      <w:r>
+        <w:rPr>
+          <w:rFonts w:ascii="Times New Roman" w:hAnsi="Times New Roman" w:cs="Times New Roman"/>
+          <w:sz w:val="24"/>
+          <w:szCs w:val="24"/>
+        </w:rPr>
+        <w:t xml:space="preserve">5 </w:t>
+      </w:r>
+      <w:r>
+        <w:rPr>
+          <w:rFonts w:ascii="Times New Roman" w:hAnsi="Times New Roman" w:cs="Times New Roman"/>
+          <w:sz w:val="24"/>
+          <w:szCs w:val="24"/>
+        </w:rPr>
+        <w:t>orang. Tester diperlukan untuk evaluasi lebih lanjut terkait rancangan proyek pengembangan yang telah dibuat. Feedback yang diberikan user akan dievaluasi lebih lanjut guna memperbaiki kesalahan yang dibuat pada pengembangan proyek terkait.</w:t>
       </w:r>
     </w:p>
     <w:p>
       <w:pPr>
         <w:spacing w:line="360" w:lineRule="auto"/>
-        <w:ind w:left="360" w:firstLine="360"/>
-        <w:jc w:val="both"/>
-        <w:rPr>
-          <w:rFonts w:ascii="Times New Roman" w:hAnsi="Times New Roman" w:cs="Times New Roman"/>
-          <w:sz w:val="24"/>
-          <w:szCs w:val="24"/>
-        </w:rPr>
-      </w:pPr>
-      <w:r>
-        <w:rPr>
-          <w:rFonts w:ascii="Times New Roman" w:hAnsi="Times New Roman" w:cs="Times New Roman"/>
-          <w:sz w:val="24"/>
-          <w:szCs w:val="24"/>
-        </w:rPr>
-        <w:t>Pada proyek pengembangan perangkat lunak Manajemen Nilai Mahasiswa ini akan dilakukan pengujian dengan menggunakan tools Figma. Figma merupakan</w:t>
-      </w:r>
-      <w:r>
-        <w:rPr>
-          <w:rFonts w:ascii="Times New Roman" w:hAnsi="Times New Roman" w:cs="Times New Roman"/>
-          <w:sz w:val="24"/>
-          <w:szCs w:val="24"/>
-        </w:rPr>
-        <w:t xml:space="preserve"> </w:t>
-      </w:r>
-      <w:r>
-        <w:rPr>
-          <w:rFonts w:ascii="Times New Roman" w:hAnsi="Times New Roman" w:cs="Times New Roman"/>
-          <w:sz w:val="24"/>
-          <w:szCs w:val="24"/>
-        </w:rPr>
-        <w:t>tool  prototyping untuk membantu pembuatan design sebuah aplikasi yg dimana tim bisa berkolaborasi secara live dimana saja.</w:t>
-      </w:r>
-    </w:p>
-    <w:p>
-      <w:pPr>
-        <w:spacing w:line="360" w:lineRule="auto"/>
-        <w:ind w:left="360" w:firstLine="360"/>
-        <w:jc w:val="both"/>
-        <w:rPr>
-          <w:rFonts w:ascii="Times New Roman" w:hAnsi="Times New Roman" w:cs="Times New Roman"/>
-          <w:sz w:val="24"/>
-          <w:szCs w:val="24"/>
-        </w:rPr>
-      </w:pPr>
-    </w:p>
-    <w:p>
-      <w:pPr>
-        <w:spacing w:line="360" w:lineRule="auto"/>
-        <w:ind w:left="360" w:firstLine="360"/>
-        <w:jc w:val="both"/>
-        <w:rPr>
-          <w:rFonts w:ascii="Times New Roman" w:hAnsi="Times New Roman" w:cs="Times New Roman"/>
-          <w:b/>
-          <w:bCs/>
-          <w:sz w:val="24"/>
-          <w:szCs w:val="24"/>
-        </w:rPr>
-      </w:pPr>
-      <w:r>
-        <w:rPr>
-          <w:rFonts w:ascii="Times New Roman" w:hAnsi="Times New Roman" w:cs="Times New Roman"/>
-          <w:b/>
-          <w:bCs/>
-          <w:sz w:val="24"/>
-          <w:szCs w:val="24"/>
-        </w:rPr>
-        <w:t>Skenario P</w:t>
-      </w:r>
-      <w:r>
-        <w:rPr>
-          <w:rFonts w:ascii="Times New Roman" w:hAnsi="Times New Roman" w:cs="Times New Roman"/>
-          <w:b/>
-          <w:bCs/>
-          <w:sz w:val="24"/>
-          <w:szCs w:val="24"/>
-        </w:rPr>
-        <w:t>ersona P</w:t>
-      </w:r>
-      <w:r>
-        <w:rPr>
-          <w:rFonts w:ascii="Times New Roman" w:hAnsi="Times New Roman" w:cs="Times New Roman"/>
-          <w:b/>
-          <w:bCs/>
-          <w:sz w:val="24"/>
-          <w:szCs w:val="24"/>
-        </w:rPr>
-        <w:t>engguna</w:t>
-      </w:r>
-    </w:p>
-    <w:p>
-      <w:pPr>
-        <w:spacing w:line="360" w:lineRule="auto"/>
-        <w:ind w:left="360" w:firstLine="360"/>
-        <w:jc w:val="both"/>
-        <w:rPr>
-          <w:rFonts w:ascii="Times New Roman" w:hAnsi="Times New Roman" w:cs="Times New Roman"/>
-          <w:sz w:val="24"/>
-          <w:szCs w:val="24"/>
-        </w:rPr>
-      </w:pPr>
-    </w:p>
-    <w:p>
-      <w:pPr>
-        <w:spacing w:line="360" w:lineRule="auto"/>
-        <w:ind w:left="360" w:firstLine="360"/>
-        <w:jc w:val="both"/>
-        <w:rPr>
-          <w:rFonts w:ascii="Times New Roman" w:hAnsi="Times New Roman" w:cs="Times New Roman"/>
-          <w:sz w:val="24"/>
-          <w:szCs w:val="24"/>
-        </w:rPr>
-      </w:pPr>
-      <w:r>
-        <w:rPr>
-          <w:rFonts w:ascii="Times New Roman" w:hAnsi="Times New Roman" w:cs="Times New Roman"/>
-          <w:sz w:val="24"/>
-          <w:szCs w:val="24"/>
-        </w:rPr>
-        <w:t>Tester yang diperlukan pada proyek pengembangan ini ialah 9 orang dengan masing-masing user diwakili oleh 3 orang. Tester diperlukan untuk evaluasi lebih lanjut terkait rancangan proyek pengembangan yang telah dibuat. Feedback yang diberikan user akan dievaluasi lebih lanjut guna memperbaiki kesalahan yang dibuat pada pengembangan proyek terkait.</w:t>
-      </w:r>
-    </w:p>
-    <w:p>
-      <w:pPr>
-        <w:spacing w:line="360" w:lineRule="auto"/>
-        <w:ind w:left="360" w:firstLine="360"/>
+        <w:ind w:firstLine="720"/>
         <w:jc w:val="both"/>
         <w:rPr>
           <w:rFonts w:ascii="Times New Roman" w:hAnsi="Times New Roman" w:cs="Times New Roman"/>
@@ -2901,6 +3142,7 @@
           <w:numId w:val="4"/>
         </w:numPr>
         <w:spacing w:line="360" w:lineRule="auto"/>
+        <w:ind w:left="720"/>
         <w:jc w:val="both"/>
         <w:rPr>
           <w:rFonts w:ascii="Times New Roman" w:hAnsi="Times New Roman" w:cs="Times New Roman"/>
@@ -2933,6 +3175,7 @@
           <w:numId w:val="5"/>
         </w:numPr>
         <w:spacing w:line="360" w:lineRule="auto"/>
+        <w:ind w:left="1080"/>
         <w:jc w:val="both"/>
         <w:rPr>
           <w:rFonts w:ascii="Times New Roman" w:hAnsi="Times New Roman" w:cs="Times New Roman"/>
@@ -2957,6 +3200,7 @@
           <w:numId w:val="5"/>
         </w:numPr>
         <w:spacing w:line="360" w:lineRule="auto"/>
+        <w:ind w:left="1080"/>
         <w:jc w:val="both"/>
         <w:rPr>
           <w:rFonts w:ascii="Times New Roman" w:hAnsi="Times New Roman" w:cs="Times New Roman"/>
@@ -2970,6 +3214,7 @@
           <w:sz w:val="24"/>
           <w:szCs w:val="24"/>
         </w:rPr>
+        <w:lastRenderedPageBreak/>
         <w:t>Terdapat tombol edit yang berguna untuk melakukan perbaikan kesalahan saat melakukan input nilai mahasiswa.</w:t>
       </w:r>
     </w:p>
@@ -2981,6 +3226,7 @@
           <w:numId w:val="5"/>
         </w:numPr>
         <w:spacing w:line="360" w:lineRule="auto"/>
+        <w:ind w:left="1080"/>
         <w:jc w:val="both"/>
         <w:rPr>
           <w:rFonts w:ascii="Times New Roman" w:hAnsi="Times New Roman" w:cs="Times New Roman"/>
@@ -2997,6 +3243,7 @@
           <w:numId w:val="4"/>
         </w:numPr>
         <w:spacing w:line="360" w:lineRule="auto"/>
+        <w:ind w:left="720"/>
         <w:jc w:val="both"/>
         <w:rPr>
           <w:rFonts w:ascii="Times New Roman" w:hAnsi="Times New Roman" w:cs="Times New Roman"/>
@@ -3021,6 +3268,7 @@
           <w:numId w:val="6"/>
         </w:numPr>
         <w:spacing w:line="360" w:lineRule="auto"/>
+        <w:ind w:left="1080"/>
         <w:jc w:val="both"/>
         <w:rPr>
           <w:rFonts w:ascii="Times New Roman" w:hAnsi="Times New Roman" w:cs="Times New Roman"/>
@@ -3034,7 +3282,6 @@
           <w:sz w:val="24"/>
           <w:szCs w:val="24"/>
         </w:rPr>
-        <w:lastRenderedPageBreak/>
         <w:t>Ketika a</w:t>
       </w:r>
       <w:r>
@@ -3062,6 +3309,7 @@
           <w:numId w:val="6"/>
         </w:numPr>
         <w:spacing w:line="360" w:lineRule="auto"/>
+        <w:ind w:left="1080"/>
         <w:jc w:val="both"/>
         <w:rPr>
           <w:rFonts w:ascii="Times New Roman" w:hAnsi="Times New Roman" w:cs="Times New Roman"/>
@@ -3086,6 +3334,7 @@
           <w:numId w:val="6"/>
         </w:numPr>
         <w:spacing w:line="360" w:lineRule="auto"/>
+        <w:ind w:left="1080"/>
         <w:jc w:val="both"/>
         <w:rPr>
           <w:rFonts w:ascii="Times New Roman" w:hAnsi="Times New Roman" w:cs="Times New Roman"/>
@@ -3102,6 +3351,7 @@
           <w:numId w:val="4"/>
         </w:numPr>
         <w:spacing w:line="360" w:lineRule="auto"/>
+        <w:ind w:left="720"/>
         <w:jc w:val="both"/>
         <w:rPr>
           <w:rFonts w:ascii="Times New Roman" w:hAnsi="Times New Roman" w:cs="Times New Roman"/>
@@ -3126,6 +3376,7 @@
           <w:numId w:val="7"/>
         </w:numPr>
         <w:spacing w:line="360" w:lineRule="auto"/>
+        <w:ind w:left="1080"/>
         <w:jc w:val="both"/>
         <w:rPr>
           <w:rFonts w:ascii="Times New Roman" w:hAnsi="Times New Roman" w:cs="Times New Roman"/>
@@ -3144,54 +3395,10 @@
     </w:p>
     <w:p>
       <w:pPr>
-        <w:spacing w:line="360" w:lineRule="auto"/>
-        <w:ind w:left="720" w:firstLine="720"/>
-        <w:jc w:val="both"/>
-        <w:rPr>
-          <w:rFonts w:ascii="Times New Roman" w:hAnsi="Times New Roman" w:cs="Times New Roman"/>
-          <w:sz w:val="24"/>
-          <w:szCs w:val="24"/>
-        </w:rPr>
-      </w:pPr>
-      <w:r>
-        <w:rPr>
-          <w:rFonts w:ascii="Times New Roman" w:hAnsi="Times New Roman" w:cs="Times New Roman"/>
-          <w:sz w:val="24"/>
-          <w:szCs w:val="24"/>
-        </w:rPr>
-        <w:t xml:space="preserve">Banyak tester ialah tahapan dimana tester mencoba aplikasi yang dibuat. </w:t>
-      </w:r>
-      <w:r>
-        <w:rPr>
-          <w:rFonts w:ascii="Times New Roman" w:hAnsi="Times New Roman" w:cs="Times New Roman"/>
-          <w:sz w:val="24"/>
-          <w:szCs w:val="24"/>
-        </w:rPr>
-        <w:t>J</w:t>
-      </w:r>
-      <w:r>
-        <w:rPr>
-          <w:rFonts w:ascii="Times New Roman" w:hAnsi="Times New Roman" w:cs="Times New Roman"/>
-          <w:sz w:val="24"/>
-          <w:szCs w:val="24"/>
-        </w:rPr>
-        <w:t>ika</w:t>
-      </w:r>
-      <w:r>
-        <w:rPr>
-          <w:rFonts w:ascii="Times New Roman" w:hAnsi="Times New Roman" w:cs="Times New Roman"/>
-          <w:sz w:val="24"/>
-          <w:szCs w:val="24"/>
-        </w:rPr>
-        <w:t xml:space="preserve"> </w:t>
-      </w:r>
-      <w:r>
-        <w:rPr>
-          <w:rFonts w:ascii="Times New Roman" w:hAnsi="Times New Roman" w:cs="Times New Roman"/>
-          <w:sz w:val="24"/>
-          <w:szCs w:val="24"/>
-        </w:rPr>
-        <w:t>terdapat bug atau sesuatu yang mau ditambahkan maka langsung di informasikan kepada pihak yang bersangkutan</w:t>
+        <w:pStyle w:val="Heading1"/>
+      </w:pPr>
+      <w:r>
+        <w:t>Product backlog</w:t>
       </w:r>
     </w:p>
     <w:p>
@@ -3211,163 +3418,6 @@
           <w:szCs w:val="24"/>
         </w:rPr>
         <w:tab/>
-        <w:t>Pengujian tahap user dosen :</w:t>
-      </w:r>
-    </w:p>
-    <w:p>
-      <w:pPr>
-        <w:pStyle w:val="ListParagraph"/>
-        <w:numPr>
-          <w:ilvl w:val="0"/>
-          <w:numId w:val="8"/>
-        </w:numPr>
-        <w:spacing w:line="360" w:lineRule="auto"/>
-        <w:jc w:val="both"/>
-        <w:rPr>
-          <w:rFonts w:ascii="Times New Roman" w:hAnsi="Times New Roman" w:cs="Times New Roman"/>
-          <w:sz w:val="24"/>
-          <w:szCs w:val="24"/>
-        </w:rPr>
-      </w:pPr>
-      <w:r>
-        <w:rPr>
-          <w:rFonts w:ascii="Times New Roman" w:hAnsi="Times New Roman" w:cs="Times New Roman"/>
-          <w:sz w:val="24"/>
-          <w:szCs w:val="24"/>
-        </w:rPr>
-        <w:t>Di bagian dosen suda</w:t>
-      </w:r>
-      <w:r>
-        <w:rPr>
-          <w:rFonts w:ascii="Times New Roman" w:hAnsi="Times New Roman" w:cs="Times New Roman"/>
-          <w:sz w:val="24"/>
-          <w:szCs w:val="24"/>
-        </w:rPr>
-        <w:t xml:space="preserve">h bagus di bagian input nilai tetapi belom ada terdapat btn untuk saya edit nilai mahasiswa </w:t>
-      </w:r>
-    </w:p>
-    <w:p>
-      <w:pPr>
-        <w:spacing w:line="360" w:lineRule="auto"/>
-        <w:ind w:left="720"/>
-        <w:jc w:val="both"/>
-        <w:rPr>
-          <w:rFonts w:ascii="Times New Roman" w:hAnsi="Times New Roman" w:cs="Times New Roman"/>
-          <w:sz w:val="24"/>
-          <w:szCs w:val="24"/>
-        </w:rPr>
-      </w:pPr>
-      <w:r>
-        <w:rPr>
-          <w:rFonts w:ascii="Times New Roman" w:hAnsi="Times New Roman" w:cs="Times New Roman"/>
-          <w:sz w:val="24"/>
-          <w:szCs w:val="24"/>
-        </w:rPr>
-        <w:t xml:space="preserve">Pengujian terhadap user admin : </w:t>
-      </w:r>
-    </w:p>
-    <w:p>
-      <w:pPr>
-        <w:pStyle w:val="ListParagraph"/>
-        <w:numPr>
-          <w:ilvl w:val="0"/>
-          <w:numId w:val="8"/>
-        </w:numPr>
-        <w:spacing w:line="360" w:lineRule="auto"/>
-        <w:jc w:val="both"/>
-        <w:rPr>
-          <w:rFonts w:ascii="Times New Roman" w:hAnsi="Times New Roman" w:cs="Times New Roman"/>
-          <w:sz w:val="24"/>
-          <w:szCs w:val="24"/>
-        </w:rPr>
-      </w:pPr>
-      <w:r>
-        <w:rPr>
-          <w:rFonts w:ascii="Times New Roman" w:hAnsi="Times New Roman" w:cs="Times New Roman"/>
-          <w:sz w:val="24"/>
-          <w:szCs w:val="24"/>
-        </w:rPr>
-        <w:t>Di bagin admind sudah bagus. tetapi ada btn untuk edit apakah admind juga dapat menubah nilai yang telah di masukkan oleh dosen?</w:t>
-      </w:r>
-    </w:p>
-    <w:p>
-      <w:pPr>
-        <w:spacing w:line="360" w:lineRule="auto"/>
-        <w:ind w:left="720"/>
-        <w:jc w:val="both"/>
-        <w:rPr>
-          <w:rFonts w:ascii="Times New Roman" w:hAnsi="Times New Roman" w:cs="Times New Roman"/>
-          <w:sz w:val="24"/>
-          <w:szCs w:val="24"/>
-        </w:rPr>
-      </w:pPr>
-      <w:r>
-        <w:rPr>
-          <w:rFonts w:ascii="Times New Roman" w:hAnsi="Times New Roman" w:cs="Times New Roman"/>
-          <w:sz w:val="24"/>
-          <w:szCs w:val="24"/>
-        </w:rPr>
-        <w:t>Penujian terhadap user mahasiswa :</w:t>
-      </w:r>
-    </w:p>
-    <w:p>
-      <w:pPr>
-        <w:pStyle w:val="ListParagraph"/>
-        <w:numPr>
-          <w:ilvl w:val="0"/>
-          <w:numId w:val="8"/>
-        </w:numPr>
-        <w:spacing w:line="360" w:lineRule="auto"/>
-        <w:jc w:val="both"/>
-        <w:rPr>
-          <w:rFonts w:ascii="Times New Roman" w:hAnsi="Times New Roman" w:cs="Times New Roman"/>
-          <w:sz w:val="24"/>
-          <w:szCs w:val="24"/>
-        </w:rPr>
-      </w:pPr>
-      <w:r>
-        <w:rPr>
-          <w:rFonts w:ascii="Times New Roman" w:hAnsi="Times New Roman" w:cs="Times New Roman"/>
-          <w:sz w:val="24"/>
-          <w:szCs w:val="24"/>
-        </w:rPr>
-        <w:t>Di bagin mahasiswa sudah jelas mahasiswa dapat melihat nilai dari setiap matakuliah yang telah di ikutinya</w:t>
-      </w:r>
-    </w:p>
-    <w:p>
-      <w:pPr>
-        <w:rPr>
-          <w:rFonts w:ascii="Times New Roman" w:hAnsi="Times New Roman" w:cs="Times New Roman"/>
-          <w:sz w:val="24"/>
-          <w:szCs w:val="24"/>
-        </w:rPr>
-      </w:pPr>
-    </w:p>
-    <w:p>
-      <w:pPr>
-        <w:pStyle w:val="Heading1"/>
-      </w:pPr>
-      <w:r>
-        <w:t>Product backlog</w:t>
-      </w:r>
-    </w:p>
-    <w:p>
-      <w:pPr>
-        <w:spacing w:line="360" w:lineRule="auto"/>
-        <w:jc w:val="both"/>
-        <w:rPr>
-          <w:rFonts w:ascii="Times New Roman" w:hAnsi="Times New Roman" w:cs="Times New Roman"/>
-          <w:sz w:val="24"/>
-          <w:szCs w:val="24"/>
-        </w:rPr>
-      </w:pPr>
-      <w:r>
-        <w:rPr>
-          <w:rFonts w:ascii="Times New Roman" w:hAnsi="Times New Roman" w:cs="Times New Roman"/>
-          <w:sz w:val="24"/>
-          <w:szCs w:val="24"/>
-        </w:rPr>
-        <w:tab/>
         <w:t xml:space="preserve">Product </w:t>
       </w:r>
       <w:r>
@@ -3384,16 +3434,7 @@
           <w:sz w:val="24"/>
           <w:szCs w:val="24"/>
         </w:rPr>
-        <w:t xml:space="preserve">acklog merupakan daftar pekerjaan yang diprioritaskan untuk tim pengembang. Umumnya, daftar yang paling penting berada pada posisi paling atas sehingga </w:t>
-      </w:r>
-      <w:r>
-        <w:rPr>
-          <w:rFonts w:ascii="Times New Roman" w:hAnsi="Times New Roman" w:cs="Times New Roman"/>
-          <w:sz w:val="24"/>
-          <w:szCs w:val="24"/>
-        </w:rPr>
-        <w:lastRenderedPageBreak/>
-        <w:t xml:space="preserve">tim dengan mudah mengetahui pekerjaan apa yang akan dilakukan terlebih dahulu. Product Owner ialah orang yang bertanggung jawab atas </w:t>
+        <w:t xml:space="preserve">acklog merupakan daftar pekerjaan yang diprioritaskan untuk tim pengembang. Umumnya, daftar yang paling penting berada pada posisi paling atas sehingga tim dengan mudah mengetahui pekerjaan apa yang akan dilakukan terlebih dahulu. Product Owner ialah orang yang bertanggung jawab atas </w:t>
       </w:r>
       <w:r>
         <w:rPr>
@@ -4120,6 +4161,7 @@
                 <w:sz w:val="24"/>
                 <w:szCs w:val="24"/>
               </w:rPr>
+              <w:lastRenderedPageBreak/>
               <w:t>3</w:t>
             </w:r>
           </w:p>
@@ -5333,7 +5375,7 @@
                 <w:sz w:val="24"/>
                 <w:szCs w:val="24"/>
               </w:rPr>
-              <w:t>Admin, Mahasiswa, dan Dosen</w:t>
+              <w:t>Pengguna</w:t>
             </w:r>
           </w:p>
         </w:tc>
@@ -5498,7 +5540,7 @@
                 <w:sz w:val="24"/>
                 <w:szCs w:val="24"/>
               </w:rPr>
-              <w:t>Admin, Mahasiswa, dan Dosen</w:t>
+              <w:t>Pengguna</w:t>
             </w:r>
           </w:p>
         </w:tc>
@@ -5742,16 +5784,6 @@
       </w:tr>
       <w:bookmarkEnd w:id="0"/>
     </w:tbl>
-    <w:p>
-      <w:pPr>
-        <w:spacing w:line="360" w:lineRule="auto"/>
-        <w:rPr>
-          <w:rFonts w:ascii="Times New Roman" w:hAnsi="Times New Roman" w:cs="Times New Roman"/>
-          <w:sz w:val="24"/>
-          <w:szCs w:val="24"/>
-        </w:rPr>
-      </w:pPr>
-    </w:p>
     <w:p>
       <w:pPr>
         <w:spacing w:line="360" w:lineRule="auto"/>
@@ -7912,6 +7944,7 @@
   </w:compat>
   <w:rsids>
     <w:rsidRoot w:val="00C12175"/>
+    <w:rsid w:val="000F1948"/>
     <w:rsid w:val="001B292E"/>
     <w:rsid w:val="001D217B"/>
     <w:rsid w:val="002F0B56"/>
@@ -7940,8 +7973,8 @@
   </m:mathPr>
   <w:themeFontLang w:val="en-ID"/>
   <w:clrSchemeMapping w:bg1="light1" w:t1="dark1" w:bg2="light2" w:t2="dark2" w:accent1="accent1" w:accent2="accent2" w:accent3="accent3" w:accent4="accent4" w:accent5="accent5" w:accent6="accent6" w:hyperlink="hyperlink" w:followedHyperlink="followedHyperlink"/>
-  <w:decimalSymbol w:val="."/>
-  <w:listSeparator w:val=","/>
+  <w:decimalSymbol w:val=","/>
+  <w:listSeparator w:val=";"/>
   <w15:chartTrackingRefBased/>
 </w:settings>
 </file>

</xml_diff>